<commit_message>
# 1-created services highlighted with green background
</commit_message>
<xml_diff>
--- a/behdavar-document/services.docx
+++ b/behdavar-document/services.docx
@@ -1,6 +1,6 @@
 
 <file path=word/document.xml><?xml version="1.0" encoding="utf-8"?>
-<w:document xmlns:wpc="http://schemas.microsoft.com/office/word/2010/wordprocessingCanvas" xmlns:cx="http://schemas.microsoft.com/office/drawing/2014/chartex" xmlns:mc="http://schemas.openxmlformats.org/markup-compatibility/2006" xmlns:o="urn:schemas-microsoft-com:office:office" xmlns:r="http://schemas.openxmlformats.org/officeDocument/2006/relationships" xmlns:m="http://schemas.openxmlformats.org/officeDocument/2006/math" xmlns:v="urn:schemas-microsoft-com:vml" xmlns:wp14="http://schemas.microsoft.com/office/word/2010/wordprocessingDrawing" xmlns:wp="http://schemas.openxmlformats.org/drawingml/2006/wordprocessingDrawing" xmlns:w10="urn:schemas-microsoft-com:office:word" xmlns:w="http://schemas.openxmlformats.org/wordprocessingml/2006/main" xmlns:w14="http://schemas.microsoft.com/office/word/2010/wordml" xmlns:w15="http://schemas.microsoft.com/office/word/2012/wordml" xmlns:w16se="http://schemas.microsoft.com/office/word/2015/wordml/symex" xmlns:wpg="http://schemas.microsoft.com/office/word/2010/wordprocessingGroup" xmlns:wpi="http://schemas.microsoft.com/office/word/2010/wordprocessingInk" xmlns:wne="http://schemas.microsoft.com/office/word/2006/wordml" xmlns:wps="http://schemas.microsoft.com/office/word/2010/wordprocessingShape" mc:Ignorable="w14 w15 w16se wp14">
+<w:document xmlns:wpc="http://schemas.microsoft.com/office/word/2010/wordprocessingCanvas" xmlns:mc="http://schemas.openxmlformats.org/markup-compatibility/2006" xmlns:o="urn:schemas-microsoft-com:office:office" xmlns:r="http://schemas.openxmlformats.org/officeDocument/2006/relationships" xmlns:m="http://schemas.openxmlformats.org/officeDocument/2006/math" xmlns:v="urn:schemas-microsoft-com:vml" xmlns:wp14="http://schemas.microsoft.com/office/word/2010/wordprocessingDrawing" xmlns:wp="http://schemas.openxmlformats.org/drawingml/2006/wordprocessingDrawing" xmlns:w10="urn:schemas-microsoft-com:office:word" xmlns:w="http://schemas.openxmlformats.org/wordprocessingml/2006/main" xmlns:w14="http://schemas.microsoft.com/office/word/2010/wordml" xmlns:w15="http://schemas.microsoft.com/office/word/2012/wordml" xmlns:wpg="http://schemas.microsoft.com/office/word/2010/wordprocessingGroup" xmlns:wpi="http://schemas.microsoft.com/office/word/2010/wordprocessingInk" xmlns:wne="http://schemas.microsoft.com/office/word/2006/wordml" xmlns:wps="http://schemas.microsoft.com/office/word/2010/wordprocessingShape" mc:Ignorable="w14 w15 wp14">
   <w:body>
     <w:p>
       <w:pPr>
@@ -17,19 +17,30 @@
           <w:rtl/>
           <w:lang w:bidi="fa-IR"/>
         </w:rPr>
-        <w:t>1-</w:t>
-      </w:r>
-      <w:r>
-        <w:rPr>
-          <w:rFonts w:cs="Arial" w:hint="cs"/>
-          <w:rtl/>
-          <w:lang w:bidi="fa-IR"/>
-        </w:rPr>
-        <w:t>ی</w:t>
-      </w:r>
-      <w:r>
-        <w:rPr>
-          <w:rFonts w:cs="Arial" w:hint="eastAsia"/>
+        <w:t>1</w:t>
+      </w:r>
+      <w:r>
+        <w:rPr>
+          <w:rFonts w:hint="cs"/>
+          <w:highlight w:val="green"/>
+          <w:rtl/>
+          <w:lang w:bidi="fa-IR"/>
+        </w:rPr>
+        <w:t>-</w:t>
+      </w:r>
+      <w:r>
+        <w:rPr>
+          <w:rFonts w:cs="Arial" w:hint="cs"/>
+          <w:highlight w:val="green"/>
+          <w:rtl/>
+          <w:lang w:bidi="fa-IR"/>
+        </w:rPr>
+        <w:t>ی</w:t>
+      </w:r>
+      <w:r>
+        <w:rPr>
+          <w:rFonts w:cs="Arial" w:hint="eastAsia"/>
+          <w:highlight w:val="green"/>
           <w:rtl/>
           <w:lang w:bidi="fa-IR"/>
         </w:rPr>
@@ -38,6 +49,7 @@
       <w:r>
         <w:rPr>
           <w:rFonts w:cs="Arial"/>
+          <w:highlight w:val="green"/>
           <w:rtl/>
           <w:lang w:bidi="fa-IR"/>
         </w:rPr>
@@ -46,14 +58,16 @@
       <w:r>
         <w:rPr>
           <w:rFonts w:cs="Arial" w:hint="cs"/>
-          <w:rtl/>
-          <w:lang w:bidi="fa-IR"/>
-        </w:rPr>
-        <w:t>ی</w:t>
-      </w:r>
-      <w:r>
-        <w:rPr>
-          <w:rFonts w:cs="Arial" w:hint="eastAsia"/>
+          <w:highlight w:val="green"/>
+          <w:rtl/>
+          <w:lang w:bidi="fa-IR"/>
+        </w:rPr>
+        <w:t>ی</w:t>
+      </w:r>
+      <w:r>
+        <w:rPr>
+          <w:rFonts w:cs="Arial" w:hint="eastAsia"/>
+          <w:highlight w:val="green"/>
           <w:rtl/>
           <w:lang w:bidi="fa-IR"/>
         </w:rPr>
@@ -62,6 +76,7 @@
       <w:r>
         <w:rPr>
           <w:rFonts w:cs="Arial"/>
+          <w:highlight w:val="green"/>
           <w:rtl/>
           <w:lang w:bidi="fa-IR"/>
         </w:rPr>
@@ -70,14 +85,16 @@
       <w:r>
         <w:rPr>
           <w:rFonts w:cs="Arial" w:hint="cs"/>
-          <w:rtl/>
-          <w:lang w:bidi="fa-IR"/>
-        </w:rPr>
-        <w:t>ی</w:t>
-      </w:r>
-      <w:r>
-        <w:rPr>
-          <w:rFonts w:cs="Arial" w:hint="eastAsia"/>
+          <w:highlight w:val="green"/>
+          <w:rtl/>
+          <w:lang w:bidi="fa-IR"/>
+        </w:rPr>
+        <w:t>ی</w:t>
+      </w:r>
+      <w:r>
+        <w:rPr>
+          <w:rFonts w:cs="Arial" w:hint="eastAsia"/>
+          <w:highlight w:val="green"/>
           <w:rtl/>
           <w:lang w:bidi="fa-IR"/>
         </w:rPr>
@@ -86,6 +103,7 @@
       <w:r>
         <w:rPr>
           <w:rFonts w:cs="Arial"/>
+          <w:highlight w:val="green"/>
           <w:rtl/>
           <w:lang w:bidi="fa-IR"/>
         </w:rPr>
@@ -94,14 +112,16 @@
       <w:r>
         <w:rPr>
           <w:rFonts w:cs="Arial" w:hint="cs"/>
-          <w:rtl/>
-          <w:lang w:bidi="fa-IR"/>
-        </w:rPr>
-        <w:t>ی</w:t>
-      </w:r>
-      <w:r>
-        <w:rPr>
-          <w:rFonts w:cs="Arial" w:hint="eastAsia"/>
+          <w:highlight w:val="green"/>
+          <w:rtl/>
+          <w:lang w:bidi="fa-IR"/>
+        </w:rPr>
+        <w:t>ی</w:t>
+      </w:r>
+      <w:r>
+        <w:rPr>
+          <w:rFonts w:cs="Arial" w:hint="eastAsia"/>
+          <w:highlight w:val="green"/>
           <w:rtl/>
           <w:lang w:bidi="fa-IR"/>
         </w:rPr>
@@ -110,6 +130,7 @@
       <w:r>
         <w:rPr>
           <w:rFonts w:cs="Arial"/>
+          <w:highlight w:val="green"/>
           <w:rtl/>
           <w:lang w:bidi="fa-IR"/>
         </w:rPr>
@@ -118,14 +139,16 @@
       <w:r>
         <w:rPr>
           <w:rFonts w:cs="Arial" w:hint="cs"/>
-          <w:rtl/>
-          <w:lang w:bidi="fa-IR"/>
-        </w:rPr>
-        <w:t>ی</w:t>
-      </w:r>
-      <w:r>
-        <w:rPr>
-          <w:rFonts w:cs="Arial" w:hint="eastAsia"/>
+          <w:highlight w:val="green"/>
+          <w:rtl/>
+          <w:lang w:bidi="fa-IR"/>
+        </w:rPr>
+        <w:t>ی</w:t>
+      </w:r>
+      <w:r>
+        <w:rPr>
+          <w:rFonts w:cs="Arial" w:hint="eastAsia"/>
+          <w:highlight w:val="green"/>
           <w:rtl/>
           <w:lang w:bidi="fa-IR"/>
         </w:rPr>
@@ -134,6 +157,7 @@
       <w:r>
         <w:rPr>
           <w:rFonts w:cs="Arial"/>
+          <w:highlight w:val="green"/>
           <w:rtl/>
           <w:lang w:bidi="fa-IR"/>
         </w:rPr>
@@ -142,14 +166,16 @@
       <w:r>
         <w:rPr>
           <w:rFonts w:cs="Arial" w:hint="cs"/>
-          <w:rtl/>
-          <w:lang w:bidi="fa-IR"/>
-        </w:rPr>
-        <w:t>ی</w:t>
-      </w:r>
-      <w:r>
-        <w:rPr>
-          <w:rFonts w:cs="Arial" w:hint="eastAsia"/>
+          <w:highlight w:val="green"/>
+          <w:rtl/>
+          <w:lang w:bidi="fa-IR"/>
+        </w:rPr>
+        <w:t>ی</w:t>
+      </w:r>
+      <w:r>
+        <w:rPr>
+          <w:rFonts w:cs="Arial" w:hint="eastAsia"/>
+          <w:highlight w:val="green"/>
           <w:rtl/>
           <w:lang w:bidi="fa-IR"/>
         </w:rPr>
@@ -158,6 +184,7 @@
       <w:r>
         <w:rPr>
           <w:rFonts w:cs="Arial"/>
+          <w:highlight w:val="green"/>
           <w:rtl/>
           <w:lang w:bidi="fa-IR"/>
         </w:rPr>
@@ -166,14 +193,16 @@
       <w:r>
         <w:rPr>
           <w:rFonts w:cs="Arial" w:hint="cs"/>
-          <w:rtl/>
-          <w:lang w:bidi="fa-IR"/>
-        </w:rPr>
-        <w:t>ی</w:t>
-      </w:r>
-      <w:r>
-        <w:rPr>
-          <w:rFonts w:cs="Arial" w:hint="eastAsia"/>
+          <w:highlight w:val="green"/>
+          <w:rtl/>
+          <w:lang w:bidi="fa-IR"/>
+        </w:rPr>
+        <w:t>ی</w:t>
+      </w:r>
+      <w:r>
+        <w:rPr>
+          <w:rFonts w:cs="Arial" w:hint="eastAsia"/>
+          <w:highlight w:val="green"/>
           <w:rtl/>
           <w:lang w:bidi="fa-IR"/>
         </w:rPr>
@@ -182,6 +211,7 @@
       <w:r>
         <w:rPr>
           <w:rFonts w:cs="Arial"/>
+          <w:highlight w:val="green"/>
           <w:rtl/>
           <w:lang w:bidi="fa-IR"/>
         </w:rPr>
@@ -203,19 +233,21 @@
           <w:rtl/>
           <w:lang w:bidi="fa-IR"/>
         </w:rPr>
-        <w:t>2-</w:t>
-      </w:r>
-      <w:r>
-        <w:rPr>
-          <w:rFonts w:cs="Arial" w:hint="cs"/>
-          <w:rtl/>
-          <w:lang w:bidi="fa-IR"/>
-        </w:rPr>
-        <w:t>ی</w:t>
-      </w:r>
-      <w:r>
-        <w:rPr>
-          <w:rFonts w:cs="Arial" w:hint="eastAsia"/>
+        <w:t>2</w:t>
+      </w:r>
+      <w:r>
+        <w:rPr>
+          <w:rFonts w:cs="Arial" w:hint="cs"/>
+          <w:highlight w:val="green"/>
+          <w:rtl/>
+          <w:lang w:bidi="fa-IR"/>
+        </w:rPr>
+        <w:t>-ی</w:t>
+      </w:r>
+      <w:r>
+        <w:rPr>
+          <w:rFonts w:cs="Arial" w:hint="eastAsia"/>
+          <w:highlight w:val="green"/>
           <w:rtl/>
           <w:lang w:bidi="fa-IR"/>
         </w:rPr>
@@ -224,6 +256,7 @@
       <w:r>
         <w:rPr>
           <w:rFonts w:cs="Arial"/>
+          <w:highlight w:val="green"/>
           <w:rtl/>
           <w:lang w:bidi="fa-IR"/>
         </w:rPr>
@@ -232,14 +265,16 @@
       <w:r>
         <w:rPr>
           <w:rFonts w:cs="Arial" w:hint="cs"/>
-          <w:rtl/>
-          <w:lang w:bidi="fa-IR"/>
-        </w:rPr>
-        <w:t>ی</w:t>
-      </w:r>
-      <w:r>
-        <w:rPr>
-          <w:rFonts w:cs="Arial" w:hint="eastAsia"/>
+          <w:highlight w:val="green"/>
+          <w:rtl/>
+          <w:lang w:bidi="fa-IR"/>
+        </w:rPr>
+        <w:t>ی</w:t>
+      </w:r>
+      <w:r>
+        <w:rPr>
+          <w:rFonts w:cs="Arial" w:hint="eastAsia"/>
+          <w:highlight w:val="green"/>
           <w:rtl/>
           <w:lang w:bidi="fa-IR"/>
         </w:rPr>
@@ -248,6 +283,7 @@
       <w:r>
         <w:rPr>
           <w:rFonts w:cs="Arial"/>
+          <w:highlight w:val="green"/>
           <w:rtl/>
           <w:lang w:bidi="fa-IR"/>
         </w:rPr>
@@ -256,14 +292,16 @@
       <w:r>
         <w:rPr>
           <w:rFonts w:cs="Arial" w:hint="cs"/>
-          <w:rtl/>
-          <w:lang w:bidi="fa-IR"/>
-        </w:rPr>
-        <w:t>ی</w:t>
-      </w:r>
-      <w:r>
-        <w:rPr>
-          <w:rFonts w:cs="Arial" w:hint="eastAsia"/>
+          <w:highlight w:val="green"/>
+          <w:rtl/>
+          <w:lang w:bidi="fa-IR"/>
+        </w:rPr>
+        <w:t>ی</w:t>
+      </w:r>
+      <w:r>
+        <w:rPr>
+          <w:rFonts w:cs="Arial" w:hint="eastAsia"/>
+          <w:highlight w:val="green"/>
           <w:rtl/>
           <w:lang w:bidi="fa-IR"/>
         </w:rPr>
@@ -272,6 +310,7 @@
       <w:r>
         <w:rPr>
           <w:rFonts w:cs="Arial"/>
+          <w:highlight w:val="green"/>
           <w:rtl/>
           <w:lang w:bidi="fa-IR"/>
         </w:rPr>
@@ -280,14 +319,16 @@
       <w:r>
         <w:rPr>
           <w:rFonts w:cs="Arial" w:hint="cs"/>
-          <w:rtl/>
-          <w:lang w:bidi="fa-IR"/>
-        </w:rPr>
-        <w:t>ی</w:t>
-      </w:r>
-      <w:r>
-        <w:rPr>
-          <w:rFonts w:cs="Arial"/>
+          <w:highlight w:val="green"/>
+          <w:rtl/>
+          <w:lang w:bidi="fa-IR"/>
+        </w:rPr>
+        <w:t>ی</w:t>
+      </w:r>
+      <w:r>
+        <w:rPr>
+          <w:rFonts w:cs="Arial"/>
+          <w:highlight w:val="green"/>
           <w:rtl/>
           <w:lang w:bidi="fa-IR"/>
         </w:rPr>
@@ -296,14 +337,16 @@
       <w:r>
         <w:rPr>
           <w:rFonts w:cs="Arial" w:hint="cs"/>
-          <w:rtl/>
-          <w:lang w:bidi="fa-IR"/>
-        </w:rPr>
-        <w:t>ی</w:t>
-      </w:r>
-      <w:r>
-        <w:rPr>
-          <w:rFonts w:cs="Arial"/>
+          <w:highlight w:val="green"/>
+          <w:rtl/>
+          <w:lang w:bidi="fa-IR"/>
+        </w:rPr>
+        <w:t>ی</w:t>
+      </w:r>
+      <w:r>
+        <w:rPr>
+          <w:rFonts w:cs="Arial"/>
+          <w:highlight w:val="green"/>
           <w:rtl/>
           <w:lang w:bidi="fa-IR"/>
         </w:rPr>
@@ -312,14 +355,16 @@
       <w:r>
         <w:rPr>
           <w:rFonts w:cs="Arial" w:hint="cs"/>
-          <w:rtl/>
-          <w:lang w:bidi="fa-IR"/>
-        </w:rPr>
-        <w:t>ی</w:t>
-      </w:r>
-      <w:r>
-        <w:rPr>
-          <w:rFonts w:cs="Arial" w:hint="eastAsia"/>
+          <w:highlight w:val="green"/>
+          <w:rtl/>
+          <w:lang w:bidi="fa-IR"/>
+        </w:rPr>
+        <w:t>ی</w:t>
+      </w:r>
+      <w:r>
+        <w:rPr>
+          <w:rFonts w:cs="Arial" w:hint="eastAsia"/>
+          <w:highlight w:val="green"/>
           <w:rtl/>
           <w:lang w:bidi="fa-IR"/>
         </w:rPr>
@@ -328,6 +373,7 @@
       <w:r>
         <w:rPr>
           <w:rFonts w:cs="Arial"/>
+          <w:highlight w:val="green"/>
           <w:rtl/>
           <w:lang w:bidi="fa-IR"/>
         </w:rPr>
@@ -336,14 +382,16 @@
       <w:r>
         <w:rPr>
           <w:rFonts w:cs="Arial" w:hint="cs"/>
-          <w:rtl/>
-          <w:lang w:bidi="fa-IR"/>
-        </w:rPr>
-        <w:t>ی</w:t>
-      </w:r>
-      <w:r>
-        <w:rPr>
-          <w:rFonts w:cs="Arial"/>
+          <w:highlight w:val="green"/>
+          <w:rtl/>
+          <w:lang w:bidi="fa-IR"/>
+        </w:rPr>
+        <w:t>ی</w:t>
+      </w:r>
+      <w:r>
+        <w:rPr>
+          <w:rFonts w:cs="Arial"/>
+          <w:highlight w:val="green"/>
           <w:rtl/>
           <w:lang w:bidi="fa-IR"/>
         </w:rPr>
@@ -365,19 +413,21 @@
           <w:rtl/>
           <w:lang w:bidi="fa-IR"/>
         </w:rPr>
-        <w:t>3-</w:t>
-      </w:r>
-      <w:r>
-        <w:rPr>
-          <w:rFonts w:cs="Arial" w:hint="cs"/>
-          <w:rtl/>
-          <w:lang w:bidi="fa-IR"/>
-        </w:rPr>
-        <w:t>ی</w:t>
-      </w:r>
-      <w:r>
-        <w:rPr>
-          <w:rFonts w:cs="Arial" w:hint="eastAsia"/>
+        <w:t>3</w:t>
+      </w:r>
+      <w:r>
+        <w:rPr>
+          <w:rFonts w:cs="Arial" w:hint="cs"/>
+          <w:highlight w:val="green"/>
+          <w:rtl/>
+          <w:lang w:bidi="fa-IR"/>
+        </w:rPr>
+        <w:t>-ی</w:t>
+      </w:r>
+      <w:r>
+        <w:rPr>
+          <w:rFonts w:cs="Arial" w:hint="eastAsia"/>
+          <w:highlight w:val="green"/>
           <w:rtl/>
           <w:lang w:bidi="fa-IR"/>
         </w:rPr>
@@ -386,6 +436,7 @@
       <w:r>
         <w:rPr>
           <w:rFonts w:cs="Arial"/>
+          <w:highlight w:val="green"/>
           <w:rtl/>
           <w:lang w:bidi="fa-IR"/>
         </w:rPr>
@@ -394,14 +445,16 @@
       <w:r>
         <w:rPr>
           <w:rFonts w:cs="Arial" w:hint="cs"/>
-          <w:rtl/>
-          <w:lang w:bidi="fa-IR"/>
-        </w:rPr>
-        <w:t>ی</w:t>
-      </w:r>
-      <w:r>
-        <w:rPr>
-          <w:rFonts w:cs="Arial" w:hint="eastAsia"/>
+          <w:highlight w:val="green"/>
+          <w:rtl/>
+          <w:lang w:bidi="fa-IR"/>
+        </w:rPr>
+        <w:t>ی</w:t>
+      </w:r>
+      <w:r>
+        <w:rPr>
+          <w:rFonts w:cs="Arial" w:hint="eastAsia"/>
+          <w:highlight w:val="green"/>
           <w:rtl/>
           <w:lang w:bidi="fa-IR"/>
         </w:rPr>
@@ -410,6 +463,7 @@
       <w:r>
         <w:rPr>
           <w:rFonts w:cs="Arial"/>
+          <w:highlight w:val="green"/>
           <w:rtl/>
           <w:lang w:bidi="fa-IR"/>
         </w:rPr>
@@ -418,14 +472,16 @@
       <w:r>
         <w:rPr>
           <w:rFonts w:cs="Arial" w:hint="cs"/>
-          <w:rtl/>
-          <w:lang w:bidi="fa-IR"/>
-        </w:rPr>
-        <w:t>ی</w:t>
-      </w:r>
-      <w:r>
-        <w:rPr>
-          <w:rFonts w:cs="Arial" w:hint="eastAsia"/>
+          <w:highlight w:val="green"/>
+          <w:rtl/>
+          <w:lang w:bidi="fa-IR"/>
+        </w:rPr>
+        <w:t>ی</w:t>
+      </w:r>
+      <w:r>
+        <w:rPr>
+          <w:rFonts w:cs="Arial" w:hint="eastAsia"/>
+          <w:highlight w:val="green"/>
           <w:rtl/>
           <w:lang w:bidi="fa-IR"/>
         </w:rPr>
@@ -434,6 +490,7 @@
       <w:r>
         <w:rPr>
           <w:rFonts w:cs="Arial"/>
+          <w:highlight w:val="green"/>
           <w:rtl/>
           <w:lang w:bidi="fa-IR"/>
         </w:rPr>
@@ -442,14 +499,16 @@
       <w:r>
         <w:rPr>
           <w:rFonts w:cs="Arial" w:hint="cs"/>
-          <w:rtl/>
-          <w:lang w:bidi="fa-IR"/>
-        </w:rPr>
-        <w:t>ی</w:t>
-      </w:r>
-      <w:r>
-        <w:rPr>
-          <w:rFonts w:cs="Arial"/>
+          <w:highlight w:val="green"/>
+          <w:rtl/>
+          <w:lang w:bidi="fa-IR"/>
+        </w:rPr>
+        <w:t>ی</w:t>
+      </w:r>
+      <w:r>
+        <w:rPr>
+          <w:rFonts w:cs="Arial"/>
+          <w:highlight w:val="green"/>
           <w:rtl/>
           <w:lang w:bidi="fa-IR"/>
         </w:rPr>
@@ -458,14 +517,16 @@
       <w:r>
         <w:rPr>
           <w:rFonts w:cs="Arial" w:hint="cs"/>
-          <w:rtl/>
-          <w:lang w:bidi="fa-IR"/>
-        </w:rPr>
-        <w:t>ی</w:t>
-      </w:r>
-      <w:r>
-        <w:rPr>
-          <w:rFonts w:cs="Arial"/>
+          <w:highlight w:val="green"/>
+          <w:rtl/>
+          <w:lang w:bidi="fa-IR"/>
+        </w:rPr>
+        <w:t>ی</w:t>
+      </w:r>
+      <w:r>
+        <w:rPr>
+          <w:rFonts w:cs="Arial"/>
+          <w:highlight w:val="green"/>
           <w:rtl/>
           <w:lang w:bidi="fa-IR"/>
         </w:rPr>
@@ -474,14 +535,16 @@
       <w:r>
         <w:rPr>
           <w:rFonts w:cs="Arial" w:hint="cs"/>
-          <w:rtl/>
-          <w:lang w:bidi="fa-IR"/>
-        </w:rPr>
-        <w:t>ی</w:t>
-      </w:r>
-      <w:r>
-        <w:rPr>
-          <w:rFonts w:cs="Arial" w:hint="eastAsia"/>
+          <w:highlight w:val="green"/>
+          <w:rtl/>
+          <w:lang w:bidi="fa-IR"/>
+        </w:rPr>
+        <w:t>ی</w:t>
+      </w:r>
+      <w:r>
+        <w:rPr>
+          <w:rFonts w:cs="Arial" w:hint="eastAsia"/>
+          <w:highlight w:val="green"/>
           <w:rtl/>
           <w:lang w:bidi="fa-IR"/>
         </w:rPr>
@@ -490,14 +553,16 @@
       <w:r>
         <w:rPr>
           <w:rFonts w:cs="Arial" w:hint="cs"/>
-          <w:rtl/>
-          <w:lang w:bidi="fa-IR"/>
-        </w:rPr>
-        <w:t>ی</w:t>
-      </w:r>
-      <w:r>
-        <w:rPr>
-          <w:rFonts w:cs="Arial" w:hint="eastAsia"/>
+          <w:highlight w:val="green"/>
+          <w:rtl/>
+          <w:lang w:bidi="fa-IR"/>
+        </w:rPr>
+        <w:t>ی</w:t>
+      </w:r>
+      <w:r>
+        <w:rPr>
+          <w:rFonts w:cs="Arial" w:hint="eastAsia"/>
+          <w:highlight w:val="green"/>
           <w:rtl/>
           <w:lang w:bidi="fa-IR"/>
         </w:rPr>
@@ -506,6 +571,7 @@
       <w:r>
         <w:rPr>
           <w:rFonts w:cs="Arial"/>
+          <w:highlight w:val="green"/>
           <w:rtl/>
           <w:lang w:bidi="fa-IR"/>
         </w:rPr>
@@ -527,19 +593,21 @@
           <w:rtl/>
           <w:lang w:bidi="fa-IR"/>
         </w:rPr>
-        <w:t>4-</w:t>
-      </w:r>
-      <w:r>
-        <w:rPr>
-          <w:rFonts w:cs="Arial" w:hint="cs"/>
-          <w:rtl/>
-          <w:lang w:bidi="fa-IR"/>
-        </w:rPr>
-        <w:t>ی</w:t>
-      </w:r>
-      <w:r>
-        <w:rPr>
-          <w:rFonts w:cs="Arial" w:hint="eastAsia"/>
+        <w:t>4</w:t>
+      </w:r>
+      <w:r>
+        <w:rPr>
+          <w:rFonts w:cs="Arial" w:hint="cs"/>
+          <w:highlight w:val="green"/>
+          <w:rtl/>
+          <w:lang w:bidi="fa-IR"/>
+        </w:rPr>
+        <w:t>-ی</w:t>
+      </w:r>
+      <w:r>
+        <w:rPr>
+          <w:rFonts w:cs="Arial" w:hint="eastAsia"/>
+          <w:highlight w:val="green"/>
           <w:rtl/>
           <w:lang w:bidi="fa-IR"/>
         </w:rPr>
@@ -548,6 +616,7 @@
       <w:r>
         <w:rPr>
           <w:rFonts w:cs="Arial"/>
+          <w:highlight w:val="green"/>
           <w:rtl/>
           <w:lang w:bidi="fa-IR"/>
         </w:rPr>
@@ -556,14 +625,16 @@
       <w:r>
         <w:rPr>
           <w:rFonts w:cs="Arial" w:hint="cs"/>
-          <w:rtl/>
-          <w:lang w:bidi="fa-IR"/>
-        </w:rPr>
-        <w:t>ی</w:t>
-      </w:r>
-      <w:r>
-        <w:rPr>
-          <w:rFonts w:cs="Arial" w:hint="eastAsia"/>
+          <w:highlight w:val="green"/>
+          <w:rtl/>
+          <w:lang w:bidi="fa-IR"/>
+        </w:rPr>
+        <w:t>ی</w:t>
+      </w:r>
+      <w:r>
+        <w:rPr>
+          <w:rFonts w:cs="Arial" w:hint="eastAsia"/>
+          <w:highlight w:val="green"/>
           <w:rtl/>
           <w:lang w:bidi="fa-IR"/>
         </w:rPr>
@@ -572,6 +643,7 @@
       <w:r>
         <w:rPr>
           <w:rFonts w:cs="Arial"/>
+          <w:highlight w:val="green"/>
           <w:rtl/>
           <w:lang w:bidi="fa-IR"/>
         </w:rPr>
@@ -580,14 +652,16 @@
       <w:r>
         <w:rPr>
           <w:rFonts w:cs="Arial" w:hint="cs"/>
-          <w:rtl/>
-          <w:lang w:bidi="fa-IR"/>
-        </w:rPr>
-        <w:t>ی</w:t>
-      </w:r>
-      <w:r>
-        <w:rPr>
-          <w:rFonts w:cs="Arial" w:hint="eastAsia"/>
+          <w:highlight w:val="green"/>
+          <w:rtl/>
+          <w:lang w:bidi="fa-IR"/>
+        </w:rPr>
+        <w:t>ی</w:t>
+      </w:r>
+      <w:r>
+        <w:rPr>
+          <w:rFonts w:cs="Arial" w:hint="eastAsia"/>
+          <w:highlight w:val="green"/>
           <w:rtl/>
           <w:lang w:bidi="fa-IR"/>
         </w:rPr>
@@ -596,6 +670,7 @@
       <w:r>
         <w:rPr>
           <w:rFonts w:cs="Arial"/>
+          <w:highlight w:val="green"/>
           <w:rtl/>
           <w:lang w:bidi="fa-IR"/>
         </w:rPr>
@@ -604,14 +679,16 @@
       <w:r>
         <w:rPr>
           <w:rFonts w:cs="Arial" w:hint="cs"/>
-          <w:rtl/>
-          <w:lang w:bidi="fa-IR"/>
-        </w:rPr>
-        <w:t>ی</w:t>
-      </w:r>
-      <w:r>
-        <w:rPr>
-          <w:rFonts w:cs="Arial"/>
+          <w:highlight w:val="green"/>
+          <w:rtl/>
+          <w:lang w:bidi="fa-IR"/>
+        </w:rPr>
+        <w:t>ی</w:t>
+      </w:r>
+      <w:r>
+        <w:rPr>
+          <w:rFonts w:cs="Arial"/>
+          <w:highlight w:val="green"/>
           <w:rtl/>
           <w:lang w:bidi="fa-IR"/>
         </w:rPr>
@@ -620,14 +697,16 @@
       <w:r>
         <w:rPr>
           <w:rFonts w:cs="Arial" w:hint="cs"/>
-          <w:rtl/>
-          <w:lang w:bidi="fa-IR"/>
-        </w:rPr>
-        <w:t>ی</w:t>
-      </w:r>
-      <w:r>
-        <w:rPr>
-          <w:rFonts w:cs="Arial"/>
+          <w:highlight w:val="green"/>
+          <w:rtl/>
+          <w:lang w:bidi="fa-IR"/>
+        </w:rPr>
+        <w:t>ی</w:t>
+      </w:r>
+      <w:r>
+        <w:rPr>
+          <w:rFonts w:cs="Arial"/>
+          <w:highlight w:val="green"/>
           <w:rtl/>
           <w:lang w:bidi="fa-IR"/>
         </w:rPr>
@@ -636,14 +715,16 @@
       <w:r>
         <w:rPr>
           <w:rFonts w:cs="Arial" w:hint="cs"/>
-          <w:rtl/>
-          <w:lang w:bidi="fa-IR"/>
-        </w:rPr>
-        <w:t>ی</w:t>
-      </w:r>
-      <w:r>
-        <w:rPr>
-          <w:rFonts w:cs="Arial" w:hint="eastAsia"/>
+          <w:highlight w:val="green"/>
+          <w:rtl/>
+          <w:lang w:bidi="fa-IR"/>
+        </w:rPr>
+        <w:t>ی</w:t>
+      </w:r>
+      <w:r>
+        <w:rPr>
+          <w:rFonts w:cs="Arial" w:hint="eastAsia"/>
+          <w:highlight w:val="green"/>
           <w:rtl/>
           <w:lang w:bidi="fa-IR"/>
         </w:rPr>
@@ -652,6 +733,7 @@
       <w:r>
         <w:rPr>
           <w:rFonts w:cs="Arial"/>
+          <w:highlight w:val="green"/>
           <w:rtl/>
           <w:lang w:bidi="fa-IR"/>
         </w:rPr>
@@ -660,6 +742,7 @@
       <w:r>
         <w:rPr>
           <w:rFonts w:cs="Arial"/>
+          <w:highlight w:val="green"/>
           <w:lang w:bidi="fa-IR"/>
         </w:rPr>
         <w:t>pursuit</w:t>
@@ -667,6 +750,7 @@
       <w:r>
         <w:rPr>
           <w:rFonts w:cs="Arial"/>
+          <w:highlight w:val="green"/>
           <w:rtl/>
           <w:lang w:bidi="fa-IR"/>
         </w:rPr>
@@ -675,14 +759,16 @@
       <w:r>
         <w:rPr>
           <w:rFonts w:cs="Arial" w:hint="cs"/>
-          <w:rtl/>
-          <w:lang w:bidi="fa-IR"/>
-        </w:rPr>
-        <w:t>ی</w:t>
-      </w:r>
-      <w:r>
-        <w:rPr>
-          <w:rFonts w:cs="Arial" w:hint="eastAsia"/>
+          <w:highlight w:val="green"/>
+          <w:rtl/>
+          <w:lang w:bidi="fa-IR"/>
+        </w:rPr>
+        <w:t>ی</w:t>
+      </w:r>
+      <w:r>
+        <w:rPr>
+          <w:rFonts w:cs="Arial" w:hint="eastAsia"/>
+          <w:highlight w:val="green"/>
           <w:rtl/>
           <w:lang w:bidi="fa-IR"/>
         </w:rPr>
@@ -691,6 +777,7 @@
       <w:r>
         <w:rPr>
           <w:rFonts w:cs="Arial"/>
+          <w:highlight w:val="green"/>
           <w:rtl/>
           <w:lang w:bidi="fa-IR"/>
         </w:rPr>
@@ -699,14 +786,16 @@
       <w:r>
         <w:rPr>
           <w:rFonts w:cs="Arial" w:hint="cs"/>
-          <w:rtl/>
-          <w:lang w:bidi="fa-IR"/>
-        </w:rPr>
-        <w:t>ی</w:t>
-      </w:r>
-      <w:r>
-        <w:rPr>
-          <w:rFonts w:cs="Arial" w:hint="eastAsia"/>
+          <w:highlight w:val="green"/>
+          <w:rtl/>
+          <w:lang w:bidi="fa-IR"/>
+        </w:rPr>
+        <w:t>ی</w:t>
+      </w:r>
+      <w:r>
+        <w:rPr>
+          <w:rFonts w:cs="Arial" w:hint="eastAsia"/>
+          <w:highlight w:val="green"/>
           <w:rtl/>
           <w:lang w:bidi="fa-IR"/>
         </w:rPr>
@@ -715,14 +804,16 @@
       <w:r>
         <w:rPr>
           <w:rFonts w:cs="Arial" w:hint="cs"/>
-          <w:rtl/>
-          <w:lang w:bidi="fa-IR"/>
-        </w:rPr>
-        <w:t>ی</w:t>
-      </w:r>
-      <w:r>
-        <w:rPr>
-          <w:rFonts w:cs="Arial" w:hint="eastAsia"/>
+          <w:highlight w:val="green"/>
+          <w:rtl/>
+          <w:lang w:bidi="fa-IR"/>
+        </w:rPr>
+        <w:t>ی</w:t>
+      </w:r>
+      <w:r>
+        <w:rPr>
+          <w:rFonts w:cs="Arial" w:hint="eastAsia"/>
+          <w:highlight w:val="green"/>
           <w:rtl/>
           <w:lang w:bidi="fa-IR"/>
         </w:rPr>
@@ -731,14 +822,16 @@
       <w:r>
         <w:rPr>
           <w:rFonts w:cs="Arial" w:hint="cs"/>
-          <w:rtl/>
-          <w:lang w:bidi="fa-IR"/>
-        </w:rPr>
-        <w:t>ی</w:t>
-      </w:r>
-      <w:r>
-        <w:rPr>
-          <w:rFonts w:cs="Arial"/>
+          <w:highlight w:val="green"/>
+          <w:rtl/>
+          <w:lang w:bidi="fa-IR"/>
+        </w:rPr>
+        <w:t>ی</w:t>
+      </w:r>
+      <w:r>
+        <w:rPr>
+          <w:rFonts w:cs="Arial"/>
+          <w:highlight w:val="green"/>
           <w:rtl/>
           <w:lang w:bidi="fa-IR"/>
         </w:rPr>
@@ -748,6 +841,7 @@
       <w:r>
         <w:rPr>
           <w:rFonts w:cs="Arial"/>
+          <w:highlight w:val="green"/>
           <w:lang w:bidi="fa-IR"/>
         </w:rPr>
         <w:t>pursuitlog</w:t>
@@ -756,6 +850,7 @@
       <w:r>
         <w:rPr>
           <w:rFonts w:cs="Arial"/>
+          <w:highlight w:val="green"/>
           <w:rtl/>
           <w:lang w:bidi="fa-IR"/>
         </w:rPr>
@@ -764,14 +859,16 @@
       <w:r>
         <w:rPr>
           <w:rFonts w:cs="Arial" w:hint="cs"/>
-          <w:rtl/>
-          <w:lang w:bidi="fa-IR"/>
-        </w:rPr>
-        <w:t>ی</w:t>
-      </w:r>
-      <w:r>
-        <w:rPr>
-          <w:rFonts w:cs="Arial" w:hint="eastAsia"/>
+          <w:highlight w:val="green"/>
+          <w:rtl/>
+          <w:lang w:bidi="fa-IR"/>
+        </w:rPr>
+        <w:t>ی</w:t>
+      </w:r>
+      <w:r>
+        <w:rPr>
+          <w:rFonts w:cs="Arial" w:hint="eastAsia"/>
+          <w:highlight w:val="green"/>
           <w:rtl/>
           <w:lang w:bidi="fa-IR"/>
         </w:rPr>
@@ -780,14 +877,16 @@
       <w:r>
         <w:rPr>
           <w:rFonts w:cs="Arial" w:hint="cs"/>
-          <w:rtl/>
-          <w:lang w:bidi="fa-IR"/>
-        </w:rPr>
-        <w:t>ی</w:t>
-      </w:r>
-      <w:r>
-        <w:rPr>
-          <w:rFonts w:cs="Arial" w:hint="eastAsia"/>
+          <w:highlight w:val="green"/>
+          <w:rtl/>
+          <w:lang w:bidi="fa-IR"/>
+        </w:rPr>
+        <w:t>ی</w:t>
+      </w:r>
+      <w:r>
+        <w:rPr>
+          <w:rFonts w:cs="Arial" w:hint="eastAsia"/>
+          <w:highlight w:val="green"/>
           <w:rtl/>
           <w:lang w:bidi="fa-IR"/>
         </w:rPr>
@@ -796,14 +895,16 @@
       <w:r>
         <w:rPr>
           <w:rFonts w:cs="Arial" w:hint="cs"/>
-          <w:rtl/>
-          <w:lang w:bidi="fa-IR"/>
-        </w:rPr>
-        <w:t>ی</w:t>
-      </w:r>
-      <w:r>
-        <w:rPr>
-          <w:rFonts w:cs="Arial" w:hint="eastAsia"/>
+          <w:highlight w:val="green"/>
+          <w:rtl/>
+          <w:lang w:bidi="fa-IR"/>
+        </w:rPr>
+        <w:t>ی</w:t>
+      </w:r>
+      <w:r>
+        <w:rPr>
+          <w:rFonts w:cs="Arial" w:hint="eastAsia"/>
+          <w:highlight w:val="green"/>
           <w:rtl/>
           <w:lang w:bidi="fa-IR"/>
         </w:rPr>
@@ -812,14 +913,16 @@
       <w:r>
         <w:rPr>
           <w:rFonts w:cs="Arial" w:hint="cs"/>
-          <w:rtl/>
-          <w:lang w:bidi="fa-IR"/>
-        </w:rPr>
-        <w:t>ی</w:t>
-      </w:r>
-      <w:r>
-        <w:rPr>
-          <w:rFonts w:cs="Arial"/>
+          <w:highlight w:val="green"/>
+          <w:rtl/>
+          <w:lang w:bidi="fa-IR"/>
+        </w:rPr>
+        <w:t>ی</w:t>
+      </w:r>
+      <w:r>
+        <w:rPr>
+          <w:rFonts w:cs="Arial"/>
+          <w:highlight w:val="green"/>
           <w:rtl/>
           <w:lang w:bidi="fa-IR"/>
         </w:rPr>
@@ -828,14 +931,16 @@
       <w:r>
         <w:rPr>
           <w:rFonts w:cs="Arial" w:hint="cs"/>
-          <w:rtl/>
-          <w:lang w:bidi="fa-IR"/>
-        </w:rPr>
-        <w:t>ی</w:t>
-      </w:r>
-      <w:r>
-        <w:rPr>
-          <w:rFonts w:cs="Arial" w:hint="eastAsia"/>
+          <w:highlight w:val="green"/>
+          <w:rtl/>
+          <w:lang w:bidi="fa-IR"/>
+        </w:rPr>
+        <w:t>ی</w:t>
+      </w:r>
+      <w:r>
+        <w:rPr>
+          <w:rFonts w:cs="Arial" w:hint="eastAsia"/>
+          <w:highlight w:val="green"/>
           <w:rtl/>
           <w:lang w:bidi="fa-IR"/>
         </w:rPr>
@@ -844,6 +949,7 @@
       <w:r>
         <w:rPr>
           <w:rFonts w:cs="Arial"/>
+          <w:highlight w:val="green"/>
           <w:rtl/>
           <w:lang w:bidi="fa-IR"/>
         </w:rPr>
@@ -852,14 +958,16 @@
       <w:r>
         <w:rPr>
           <w:rFonts w:cs="Arial" w:hint="cs"/>
-          <w:rtl/>
-          <w:lang w:bidi="fa-IR"/>
-        </w:rPr>
-        <w:t>ی</w:t>
-      </w:r>
-      <w:r>
-        <w:rPr>
-          <w:rFonts w:cs="Arial" w:hint="eastAsia"/>
+          <w:highlight w:val="green"/>
+          <w:rtl/>
+          <w:lang w:bidi="fa-IR"/>
+        </w:rPr>
+        <w:t>ی</w:t>
+      </w:r>
+      <w:r>
+        <w:rPr>
+          <w:rFonts w:cs="Arial" w:hint="eastAsia"/>
+          <w:highlight w:val="green"/>
           <w:rtl/>
           <w:lang w:bidi="fa-IR"/>
         </w:rPr>
@@ -868,6 +976,7 @@
       <w:r>
         <w:rPr>
           <w:rFonts w:cs="Arial"/>
+          <w:highlight w:val="green"/>
           <w:rtl/>
           <w:lang w:bidi="fa-IR"/>
         </w:rPr>
@@ -1819,6 +1928,8 @@
         </w:rPr>
         <w:t xml:space="preserve"> توش باشه:</w:t>
       </w:r>
+      <w:bookmarkStart w:id="0" w:name="_GoBack"/>
+      <w:bookmarkEnd w:id="0"/>
     </w:p>
     <w:p>
       <w:pPr>
@@ -2219,19 +2330,21 @@
           <w:rtl/>
           <w:lang w:bidi="fa-IR"/>
         </w:rPr>
-        <w:t>6-</w:t>
-      </w:r>
-      <w:r>
-        <w:rPr>
-          <w:rFonts w:cs="Arial" w:hint="cs"/>
-          <w:rtl/>
-          <w:lang w:bidi="fa-IR"/>
-        </w:rPr>
-        <w:t>ی</w:t>
-      </w:r>
-      <w:r>
-        <w:rPr>
-          <w:rFonts w:cs="Arial" w:hint="eastAsia"/>
+        <w:t>6</w:t>
+      </w:r>
+      <w:r>
+        <w:rPr>
+          <w:rFonts w:cs="Arial" w:hint="cs"/>
+          <w:highlight w:val="green"/>
+          <w:rtl/>
+          <w:lang w:bidi="fa-IR"/>
+        </w:rPr>
+        <w:t>-ی</w:t>
+      </w:r>
+      <w:r>
+        <w:rPr>
+          <w:rFonts w:cs="Arial" w:hint="eastAsia"/>
+          <w:highlight w:val="green"/>
           <w:rtl/>
           <w:lang w:bidi="fa-IR"/>
         </w:rPr>
@@ -2240,6 +2353,7 @@
       <w:r>
         <w:rPr>
           <w:rFonts w:cs="Arial"/>
+          <w:highlight w:val="green"/>
           <w:rtl/>
           <w:lang w:bidi="fa-IR"/>
         </w:rPr>
@@ -2248,14 +2362,16 @@
       <w:r>
         <w:rPr>
           <w:rFonts w:cs="Arial" w:hint="cs"/>
-          <w:rtl/>
-          <w:lang w:bidi="fa-IR"/>
-        </w:rPr>
-        <w:t>ی</w:t>
-      </w:r>
-      <w:r>
-        <w:rPr>
-          <w:rFonts w:cs="Arial" w:hint="eastAsia"/>
+          <w:highlight w:val="green"/>
+          <w:rtl/>
+          <w:lang w:bidi="fa-IR"/>
+        </w:rPr>
+        <w:t>ی</w:t>
+      </w:r>
+      <w:r>
+        <w:rPr>
+          <w:rFonts w:cs="Arial" w:hint="eastAsia"/>
+          <w:highlight w:val="green"/>
           <w:rtl/>
           <w:lang w:bidi="fa-IR"/>
         </w:rPr>
@@ -2264,6 +2380,7 @@
       <w:r>
         <w:rPr>
           <w:rFonts w:cs="Arial"/>
+          <w:highlight w:val="green"/>
           <w:rtl/>
           <w:lang w:bidi="fa-IR"/>
         </w:rPr>
@@ -2272,14 +2389,16 @@
       <w:r>
         <w:rPr>
           <w:rFonts w:cs="Arial" w:hint="cs"/>
-          <w:rtl/>
-          <w:lang w:bidi="fa-IR"/>
-        </w:rPr>
-        <w:t>ی</w:t>
-      </w:r>
-      <w:r>
-        <w:rPr>
-          <w:rFonts w:cs="Arial" w:hint="eastAsia"/>
+          <w:highlight w:val="green"/>
+          <w:rtl/>
+          <w:lang w:bidi="fa-IR"/>
+        </w:rPr>
+        <w:t>ی</w:t>
+      </w:r>
+      <w:r>
+        <w:rPr>
+          <w:rFonts w:cs="Arial" w:hint="eastAsia"/>
+          <w:highlight w:val="green"/>
           <w:rtl/>
           <w:lang w:bidi="fa-IR"/>
         </w:rPr>
@@ -2288,6 +2407,7 @@
       <w:r>
         <w:rPr>
           <w:rFonts w:cs="Arial"/>
+          <w:highlight w:val="green"/>
           <w:rtl/>
           <w:lang w:bidi="fa-IR"/>
         </w:rPr>
@@ -2296,14 +2416,16 @@
       <w:r>
         <w:rPr>
           <w:rFonts w:cs="Arial" w:hint="cs"/>
-          <w:rtl/>
-          <w:lang w:bidi="fa-IR"/>
-        </w:rPr>
-        <w:t>ی</w:t>
-      </w:r>
-      <w:r>
-        <w:rPr>
-          <w:rFonts w:cs="Arial"/>
+          <w:highlight w:val="green"/>
+          <w:rtl/>
+          <w:lang w:bidi="fa-IR"/>
+        </w:rPr>
+        <w:t>ی</w:t>
+      </w:r>
+      <w:r>
+        <w:rPr>
+          <w:rFonts w:cs="Arial"/>
+          <w:highlight w:val="green"/>
           <w:rtl/>
           <w:lang w:bidi="fa-IR"/>
         </w:rPr>
@@ -2312,14 +2434,16 @@
       <w:r>
         <w:rPr>
           <w:rFonts w:cs="Arial" w:hint="cs"/>
-          <w:rtl/>
-          <w:lang w:bidi="fa-IR"/>
-        </w:rPr>
-        <w:t>ی</w:t>
-      </w:r>
-      <w:r>
-        <w:rPr>
-          <w:rFonts w:cs="Arial"/>
+          <w:highlight w:val="green"/>
+          <w:rtl/>
+          <w:lang w:bidi="fa-IR"/>
+        </w:rPr>
+        <w:t>ی</w:t>
+      </w:r>
+      <w:r>
+        <w:rPr>
+          <w:rFonts w:cs="Arial"/>
+          <w:highlight w:val="green"/>
           <w:rtl/>
           <w:lang w:bidi="fa-IR"/>
         </w:rPr>
@@ -2328,14 +2452,16 @@
       <w:r>
         <w:rPr>
           <w:rFonts w:cs="Arial" w:hint="cs"/>
-          <w:rtl/>
-          <w:lang w:bidi="fa-IR"/>
-        </w:rPr>
-        <w:t>ی</w:t>
-      </w:r>
-      <w:r>
-        <w:rPr>
-          <w:rFonts w:cs="Arial" w:hint="eastAsia"/>
+          <w:highlight w:val="green"/>
+          <w:rtl/>
+          <w:lang w:bidi="fa-IR"/>
+        </w:rPr>
+        <w:t>ی</w:t>
+      </w:r>
+      <w:r>
+        <w:rPr>
+          <w:rFonts w:cs="Arial" w:hint="eastAsia"/>
+          <w:highlight w:val="green"/>
           <w:rtl/>
           <w:lang w:bidi="fa-IR"/>
         </w:rPr>
@@ -2344,6 +2470,7 @@
       <w:r>
         <w:rPr>
           <w:rFonts w:cs="Arial"/>
+          <w:highlight w:val="green"/>
           <w:rtl/>
           <w:lang w:bidi="fa-IR"/>
         </w:rPr>
@@ -2352,14 +2479,16 @@
       <w:r>
         <w:rPr>
           <w:rFonts w:cs="Arial" w:hint="cs"/>
-          <w:rtl/>
-          <w:lang w:bidi="fa-IR"/>
-        </w:rPr>
-        <w:t>ی</w:t>
-      </w:r>
-      <w:r>
-        <w:rPr>
-          <w:rFonts w:cs="Arial"/>
+          <w:highlight w:val="green"/>
+          <w:rtl/>
+          <w:lang w:bidi="fa-IR"/>
+        </w:rPr>
+        <w:t>ی</w:t>
+      </w:r>
+      <w:r>
+        <w:rPr>
+          <w:rFonts w:cs="Arial"/>
+          <w:highlight w:val="green"/>
           <w:rtl/>
           <w:lang w:bidi="fa-IR"/>
         </w:rPr>
@@ -2368,14 +2497,16 @@
       <w:r>
         <w:rPr>
           <w:rFonts w:cs="Arial" w:hint="cs"/>
-          <w:rtl/>
-          <w:lang w:bidi="fa-IR"/>
-        </w:rPr>
-        <w:t>ی</w:t>
-      </w:r>
-      <w:r>
-        <w:rPr>
-          <w:rFonts w:cs="Arial" w:hint="eastAsia"/>
+          <w:highlight w:val="green"/>
+          <w:rtl/>
+          <w:lang w:bidi="fa-IR"/>
+        </w:rPr>
+        <w:t>ی</w:t>
+      </w:r>
+      <w:r>
+        <w:rPr>
+          <w:rFonts w:cs="Arial" w:hint="eastAsia"/>
+          <w:highlight w:val="green"/>
           <w:rtl/>
           <w:lang w:bidi="fa-IR"/>
         </w:rPr>
@@ -2384,6 +2515,7 @@
       <w:r>
         <w:rPr>
           <w:rFonts w:cs="Arial"/>
+          <w:highlight w:val="green"/>
           <w:rtl/>
           <w:lang w:bidi="fa-IR"/>
         </w:rPr>
@@ -2392,14 +2524,16 @@
       <w:r>
         <w:rPr>
           <w:rFonts w:cs="Arial" w:hint="cs"/>
-          <w:rtl/>
-          <w:lang w:bidi="fa-IR"/>
-        </w:rPr>
-        <w:t>ی</w:t>
-      </w:r>
-      <w:r>
-        <w:rPr>
-          <w:rFonts w:cs="Arial" w:hint="eastAsia"/>
+          <w:highlight w:val="green"/>
+          <w:rtl/>
+          <w:lang w:bidi="fa-IR"/>
+        </w:rPr>
+        <w:t>ی</w:t>
+      </w:r>
+      <w:r>
+        <w:rPr>
+          <w:rFonts w:cs="Arial" w:hint="eastAsia"/>
+          <w:highlight w:val="green"/>
           <w:rtl/>
           <w:lang w:bidi="fa-IR"/>
         </w:rPr>
@@ -2408,6 +2542,7 @@
       <w:r>
         <w:rPr>
           <w:rFonts w:cs="Arial"/>
+          <w:highlight w:val="green"/>
           <w:rtl/>
           <w:lang w:bidi="fa-IR"/>
         </w:rPr>
@@ -2930,20 +3065,17 @@
       <w:pPr>
         <w:bidi/>
         <w:rPr>
-          <w:rFonts w:cs="Arial" w:hint="cs"/>
+          <w:rFonts w:cs="Arial"/>
           <w:rtl/>
           <w:lang w:bidi="fa-IR"/>
         </w:rPr>
       </w:pPr>
-      <w:bookmarkStart w:id="0" w:name="_GoBack"/>
-      <w:bookmarkEnd w:id="0"/>
-      <w:r>
-        <w:rPr>
-          <w:rFonts w:cs="Arial" w:hint="cs"/>
-          <w:rtl/>
-          <w:lang w:bidi="fa-IR"/>
-        </w:rPr>
-        <w:lastRenderedPageBreak/>
+      <w:r>
+        <w:rPr>
+          <w:rFonts w:cs="Arial" w:hint="cs"/>
+          <w:rtl/>
+          <w:lang w:bidi="fa-IR"/>
+        </w:rPr>
         <w:t>سرویسهای ذخیره:</w:t>
       </w:r>
     </w:p>
@@ -3124,7 +3256,7 @@
       <w:pPr>
         <w:bidi/>
         <w:rPr>
-          <w:rFonts w:cs="Arial" w:hint="cs"/>
+          <w:rFonts w:cs="Arial"/>
           <w:rtl/>
           <w:lang w:bidi="fa-IR"/>
         </w:rPr>
@@ -3173,7 +3305,7 @@
 </file>
 
 <file path=word/styles.xml><?xml version="1.0" encoding="utf-8"?>
-<w:styles xmlns:mc="http://schemas.openxmlformats.org/markup-compatibility/2006" xmlns:r="http://schemas.openxmlformats.org/officeDocument/2006/relationships" xmlns:w="http://schemas.openxmlformats.org/wordprocessingml/2006/main" xmlns:w14="http://schemas.microsoft.com/office/word/2010/wordml" xmlns:w15="http://schemas.microsoft.com/office/word/2012/wordml" xmlns:w16se="http://schemas.microsoft.com/office/word/2015/wordml/symex" mc:Ignorable="w14 w15 w16se">
+<w:styles xmlns:mc="http://schemas.openxmlformats.org/markup-compatibility/2006" xmlns:r="http://schemas.openxmlformats.org/officeDocument/2006/relationships" xmlns:w="http://schemas.openxmlformats.org/wordprocessingml/2006/main" xmlns:w14="http://schemas.microsoft.com/office/word/2010/wordml" xmlns:w15="http://schemas.microsoft.com/office/word/2012/wordml" mc:Ignorable="w14 w15">
   <w:docDefaults>
     <w:rPrDefault>
       <w:rPr>

</xml_diff>

<commit_message>
#user amount services added.
</commit_message>
<xml_diff>
--- a/behdavar-document/services.docx
+++ b/behdavar-document/services.docx
@@ -1928,6 +1928,309 @@
         </w:rPr>
         <w:t xml:space="preserve"> توش باشه:</w:t>
       </w:r>
+    </w:p>
+    <w:p>
+      <w:pPr>
+        <w:bidi/>
+        <w:rPr>
+          <w:rFonts w:cs="Arial"/>
+          <w:lang w:bidi="fa-IR"/>
+        </w:rPr>
+      </w:pPr>
+      <w:r>
+        <w:rPr>
+          <w:rFonts w:cs="Arial"/>
+          <w:rtl/>
+          <w:lang w:bidi="fa-IR"/>
+        </w:rPr>
+        <w:t>1-کل مبلغ</w:t>
+      </w:r>
+    </w:p>
+    <w:p>
+      <w:pPr>
+        <w:bidi/>
+        <w:rPr>
+          <w:rFonts w:cs="Arial"/>
+          <w:lang w:bidi="fa-IR"/>
+        </w:rPr>
+      </w:pPr>
+      <w:r>
+        <w:rPr>
+          <w:rFonts w:cs="Arial"/>
+          <w:rtl/>
+          <w:lang w:bidi="fa-IR"/>
+        </w:rPr>
+        <w:t>2-وصول شده</w:t>
+      </w:r>
+      <w:r>
+        <w:rPr>
+          <w:rFonts w:cs="Arial" w:hint="cs"/>
+          <w:rtl/>
+          <w:lang w:bidi="fa-IR"/>
+        </w:rPr>
+        <w:t>(</w:t>
+      </w:r>
+      <w:r>
+        <w:rPr>
+          <w:rFonts w:cs="Arial"/>
+          <w:rtl/>
+          <w:lang w:bidi="fa-IR"/>
+        </w:rPr>
+        <w:t xml:space="preserve">از تو </w:t>
+      </w:r>
+      <w:proofErr w:type="spellStart"/>
+      <w:r>
+        <w:rPr>
+          <w:rFonts w:cs="Arial"/>
+          <w:lang w:bidi="fa-IR"/>
+        </w:rPr>
+        <w:t>userAmount</w:t>
+      </w:r>
+      <w:proofErr w:type="spellEnd"/>
+      <w:r>
+        <w:rPr>
+          <w:rFonts w:cs="Arial"/>
+          <w:rtl/>
+          <w:lang w:bidi="fa-IR"/>
+        </w:rPr>
+        <w:t xml:space="preserve">  کل مبلغ کاربر و مبلغ وصول شده کاربر رو در ب</w:t>
+      </w:r>
+      <w:r>
+        <w:rPr>
+          <w:rFonts w:cs="Arial" w:hint="cs"/>
+          <w:rtl/>
+          <w:lang w:bidi="fa-IR"/>
+        </w:rPr>
+        <w:t>ی</w:t>
+      </w:r>
+      <w:r>
+        <w:rPr>
+          <w:rFonts w:cs="Arial" w:hint="eastAsia"/>
+          <w:rtl/>
+          <w:lang w:bidi="fa-IR"/>
+        </w:rPr>
+        <w:t>ار</w:t>
+      </w:r>
+      <w:r>
+        <w:rPr>
+          <w:rFonts w:cs="Arial" w:hint="cs"/>
+          <w:rtl/>
+          <w:lang w:bidi="fa-IR"/>
+        </w:rPr>
+        <w:t>)</w:t>
+      </w:r>
+    </w:p>
+    <w:p>
+      <w:pPr>
+        <w:bidi/>
+        <w:rPr>
+          <w:rFonts w:cs="Arial"/>
+          <w:lang w:bidi="fa-IR"/>
+        </w:rPr>
+      </w:pPr>
+      <w:r>
+        <w:rPr>
+          <w:rFonts w:cs="Arial"/>
+          <w:rtl/>
+          <w:lang w:bidi="fa-IR"/>
+        </w:rPr>
+        <w:t>3-آخر</w:t>
+      </w:r>
+      <w:r>
+        <w:rPr>
+          <w:rFonts w:cs="Arial" w:hint="cs"/>
+          <w:rtl/>
+          <w:lang w:bidi="fa-IR"/>
+        </w:rPr>
+        <w:t>ی</w:t>
+      </w:r>
+      <w:r>
+        <w:rPr>
+          <w:rFonts w:cs="Arial" w:hint="eastAsia"/>
+          <w:rtl/>
+          <w:lang w:bidi="fa-IR"/>
+        </w:rPr>
+        <w:t>ن</w:t>
+      </w:r>
+      <w:r>
+        <w:rPr>
+          <w:rFonts w:cs="Arial"/>
+          <w:rtl/>
+          <w:lang w:bidi="fa-IR"/>
+        </w:rPr>
+        <w:t xml:space="preserve"> ورود</w:t>
+      </w:r>
+      <w:r>
+        <w:rPr>
+          <w:rFonts w:cs="Arial" w:hint="cs"/>
+          <w:rtl/>
+          <w:lang w:bidi="fa-IR"/>
+        </w:rPr>
+        <w:t>(</w:t>
+      </w:r>
+      <w:r>
+        <w:rPr>
+          <w:rFonts w:cs="Arial"/>
+          <w:rtl/>
+          <w:lang w:bidi="fa-IR"/>
+        </w:rPr>
+        <w:t xml:space="preserve">از تو </w:t>
+      </w:r>
+      <w:r>
+        <w:rPr>
+          <w:rFonts w:cs="Arial" w:hint="cs"/>
+          <w:rtl/>
+          <w:lang w:bidi="fa-IR"/>
+        </w:rPr>
+        <w:t>ی</w:t>
+      </w:r>
+      <w:r>
+        <w:rPr>
+          <w:rFonts w:cs="Arial" w:hint="eastAsia"/>
+          <w:rtl/>
+          <w:lang w:bidi="fa-IR"/>
+        </w:rPr>
+        <w:t>وزر</w:t>
+      </w:r>
+      <w:r>
+        <w:rPr>
+          <w:rFonts w:cs="Arial"/>
+          <w:rtl/>
+          <w:lang w:bidi="fa-IR"/>
+        </w:rPr>
+        <w:t xml:space="preserve"> لاگ</w:t>
+      </w:r>
+      <w:r>
+        <w:rPr>
+          <w:rFonts w:cs="Arial" w:hint="cs"/>
+          <w:rtl/>
+          <w:lang w:bidi="fa-IR"/>
+        </w:rPr>
+        <w:t>،</w:t>
+      </w:r>
+      <w:r>
+        <w:rPr>
+          <w:rFonts w:cs="Arial" w:hint="eastAsia"/>
+          <w:rtl/>
+          <w:lang w:bidi="fa-IR"/>
+        </w:rPr>
+        <w:t>آخر</w:t>
+      </w:r>
+      <w:r>
+        <w:rPr>
+          <w:rFonts w:cs="Arial" w:hint="cs"/>
+          <w:rtl/>
+          <w:lang w:bidi="fa-IR"/>
+        </w:rPr>
+        <w:t>ی</w:t>
+      </w:r>
+      <w:r>
+        <w:rPr>
+          <w:rFonts w:cs="Arial" w:hint="eastAsia"/>
+          <w:rtl/>
+          <w:lang w:bidi="fa-IR"/>
+        </w:rPr>
+        <w:t>ن</w:t>
+      </w:r>
+      <w:r>
+        <w:rPr>
+          <w:rFonts w:cs="Arial"/>
+          <w:rtl/>
+          <w:lang w:bidi="fa-IR"/>
+        </w:rPr>
+        <w:t xml:space="preserve"> لاگ</w:t>
+      </w:r>
+      <w:r>
+        <w:rPr>
+          <w:rFonts w:cs="Arial" w:hint="cs"/>
+          <w:rtl/>
+          <w:lang w:bidi="fa-IR"/>
+        </w:rPr>
+        <w:t>ی</w:t>
+      </w:r>
+      <w:r>
+        <w:rPr>
+          <w:rFonts w:cs="Arial" w:hint="eastAsia"/>
+          <w:rtl/>
+          <w:lang w:bidi="fa-IR"/>
+        </w:rPr>
+        <w:t>ن</w:t>
+      </w:r>
+      <w:r>
+        <w:rPr>
+          <w:rFonts w:cs="Arial"/>
+          <w:rtl/>
+          <w:lang w:bidi="fa-IR"/>
+        </w:rPr>
+        <w:t xml:space="preserve"> </w:t>
+      </w:r>
+      <w:r>
+        <w:rPr>
+          <w:rFonts w:cs="Arial" w:hint="cs"/>
+          <w:rtl/>
+          <w:lang w:bidi="fa-IR"/>
+        </w:rPr>
+        <w:t>ی</w:t>
+      </w:r>
+      <w:r>
+        <w:rPr>
+          <w:rFonts w:cs="Arial" w:hint="eastAsia"/>
+          <w:rtl/>
+          <w:lang w:bidi="fa-IR"/>
+        </w:rPr>
+        <w:t>وزر</w:t>
+      </w:r>
+      <w:r>
+        <w:rPr>
+          <w:rFonts w:cs="Arial"/>
+          <w:rtl/>
+          <w:lang w:bidi="fa-IR"/>
+        </w:rPr>
+        <w:t xml:space="preserve"> رو بگ</w:t>
+      </w:r>
+      <w:r>
+        <w:rPr>
+          <w:rFonts w:cs="Arial" w:hint="cs"/>
+          <w:rtl/>
+          <w:lang w:bidi="fa-IR"/>
+        </w:rPr>
+        <w:t>ی</w:t>
+      </w:r>
+      <w:r>
+        <w:rPr>
+          <w:rFonts w:cs="Arial" w:hint="eastAsia"/>
+          <w:rtl/>
+          <w:lang w:bidi="fa-IR"/>
+        </w:rPr>
+        <w:t>ر</w:t>
+      </w:r>
+      <w:r>
+        <w:rPr>
+          <w:rFonts w:cs="Arial" w:hint="cs"/>
+          <w:rtl/>
+          <w:lang w:bidi="fa-IR"/>
+        </w:rPr>
+        <w:t>)</w:t>
+      </w:r>
+    </w:p>
+    <w:p>
+      <w:pPr>
+        <w:bidi/>
+        <w:rPr>
+          <w:rFonts w:cs="Arial"/>
+          <w:highlight w:val="green"/>
+          <w:lang w:bidi="fa-IR"/>
+        </w:rPr>
+      </w:pPr>
+      <w:r>
+        <w:rPr>
+          <w:rFonts w:cs="Arial"/>
+          <w:highlight w:val="green"/>
+          <w:rtl/>
+          <w:lang w:bidi="fa-IR"/>
+        </w:rPr>
+        <w:t>4-تعداد کل پرونده ها</w:t>
+      </w:r>
       <w:bookmarkStart w:id="0" w:name="_GoBack"/>
       <w:bookmarkEnd w:id="0"/>
     </w:p>
@@ -1936,231 +2239,69 @@
         <w:bidi/>
         <w:rPr>
           <w:rFonts w:cs="Arial"/>
+          <w:highlight w:val="green"/>
+          <w:rtl/>
           <w:lang w:bidi="fa-IR"/>
         </w:rPr>
       </w:pPr>
       <w:r>
         <w:rPr>
           <w:rFonts w:cs="Arial"/>
-          <w:rtl/>
-          <w:lang w:bidi="fa-IR"/>
-        </w:rPr>
-        <w:t>1-کل مبلغ</w:t>
-      </w:r>
-    </w:p>
-    <w:p>
-      <w:pPr>
-        <w:bidi/>
-        <w:rPr>
-          <w:rFonts w:cs="Arial"/>
-          <w:lang w:bidi="fa-IR"/>
-        </w:rPr>
-      </w:pPr>
-      <w:r>
-        <w:rPr>
-          <w:rFonts w:cs="Arial"/>
-          <w:rtl/>
-          <w:lang w:bidi="fa-IR"/>
-        </w:rPr>
-        <w:t>2-وصول شده</w:t>
-      </w:r>
-      <w:r>
-        <w:rPr>
-          <w:rFonts w:cs="Arial" w:hint="cs"/>
-          <w:rtl/>
-          <w:lang w:bidi="fa-IR"/>
-        </w:rPr>
-        <w:t>(</w:t>
-      </w:r>
-      <w:r>
-        <w:rPr>
-          <w:rFonts w:cs="Arial"/>
-          <w:rtl/>
-          <w:lang w:bidi="fa-IR"/>
-        </w:rPr>
-        <w:t xml:space="preserve">از تو </w:t>
-      </w:r>
-      <w:proofErr w:type="spellStart"/>
-      <w:r>
-        <w:rPr>
-          <w:rFonts w:cs="Arial"/>
-          <w:lang w:bidi="fa-IR"/>
-        </w:rPr>
-        <w:t>userAmount</w:t>
-      </w:r>
-      <w:proofErr w:type="spellEnd"/>
-      <w:r>
-        <w:rPr>
-          <w:rFonts w:cs="Arial"/>
-          <w:rtl/>
-          <w:lang w:bidi="fa-IR"/>
-        </w:rPr>
-        <w:t xml:space="preserve">  کل مبلغ کاربر و مبلغ وصول شده کاربر رو در ب</w:t>
-      </w:r>
-      <w:r>
-        <w:rPr>
-          <w:rFonts w:cs="Arial" w:hint="cs"/>
-          <w:rtl/>
-          <w:lang w:bidi="fa-IR"/>
-        </w:rPr>
-        <w:t>ی</w:t>
-      </w:r>
-      <w:r>
-        <w:rPr>
-          <w:rFonts w:cs="Arial" w:hint="eastAsia"/>
-          <w:rtl/>
-          <w:lang w:bidi="fa-IR"/>
-        </w:rPr>
-        <w:t>ار</w:t>
-      </w:r>
-      <w:r>
-        <w:rPr>
-          <w:rFonts w:cs="Arial" w:hint="cs"/>
-          <w:rtl/>
-          <w:lang w:bidi="fa-IR"/>
-        </w:rPr>
-        <w:t>)</w:t>
-      </w:r>
-    </w:p>
-    <w:p>
-      <w:pPr>
-        <w:bidi/>
-        <w:rPr>
-          <w:rFonts w:cs="Arial"/>
-          <w:lang w:bidi="fa-IR"/>
-        </w:rPr>
-      </w:pPr>
-      <w:r>
-        <w:rPr>
-          <w:rFonts w:cs="Arial"/>
-          <w:rtl/>
-          <w:lang w:bidi="fa-IR"/>
-        </w:rPr>
-        <w:t>3-آخر</w:t>
-      </w:r>
-      <w:r>
-        <w:rPr>
-          <w:rFonts w:cs="Arial" w:hint="cs"/>
-          <w:rtl/>
-          <w:lang w:bidi="fa-IR"/>
-        </w:rPr>
-        <w:t>ی</w:t>
-      </w:r>
-      <w:r>
-        <w:rPr>
-          <w:rFonts w:cs="Arial" w:hint="eastAsia"/>
-          <w:rtl/>
-          <w:lang w:bidi="fa-IR"/>
-        </w:rPr>
-        <w:t>ن</w:t>
-      </w:r>
-      <w:r>
-        <w:rPr>
-          <w:rFonts w:cs="Arial"/>
-          <w:rtl/>
-          <w:lang w:bidi="fa-IR"/>
-        </w:rPr>
-        <w:t xml:space="preserve"> ورود</w:t>
-      </w:r>
-      <w:r>
-        <w:rPr>
-          <w:rFonts w:cs="Arial" w:hint="cs"/>
-          <w:rtl/>
-          <w:lang w:bidi="fa-IR"/>
-        </w:rPr>
-        <w:t>(</w:t>
-      </w:r>
-      <w:r>
-        <w:rPr>
-          <w:rFonts w:cs="Arial"/>
-          <w:rtl/>
-          <w:lang w:bidi="fa-IR"/>
-        </w:rPr>
-        <w:t xml:space="preserve">از تو </w:t>
-      </w:r>
-      <w:r>
-        <w:rPr>
-          <w:rFonts w:cs="Arial" w:hint="cs"/>
-          <w:rtl/>
-          <w:lang w:bidi="fa-IR"/>
-        </w:rPr>
-        <w:t>ی</w:t>
-      </w:r>
-      <w:r>
-        <w:rPr>
-          <w:rFonts w:cs="Arial" w:hint="eastAsia"/>
-          <w:rtl/>
-          <w:lang w:bidi="fa-IR"/>
-        </w:rPr>
-        <w:t>وزر</w:t>
-      </w:r>
-      <w:r>
-        <w:rPr>
-          <w:rFonts w:cs="Arial"/>
-          <w:rtl/>
-          <w:lang w:bidi="fa-IR"/>
-        </w:rPr>
-        <w:t xml:space="preserve"> لاگ</w:t>
-      </w:r>
-      <w:r>
-        <w:rPr>
-          <w:rFonts w:cs="Arial" w:hint="cs"/>
-          <w:rtl/>
-          <w:lang w:bidi="fa-IR"/>
-        </w:rPr>
-        <w:t>،</w:t>
-      </w:r>
-      <w:r>
-        <w:rPr>
-          <w:rFonts w:cs="Arial" w:hint="eastAsia"/>
-          <w:rtl/>
-          <w:lang w:bidi="fa-IR"/>
-        </w:rPr>
-        <w:t>آخر</w:t>
-      </w:r>
-      <w:r>
-        <w:rPr>
-          <w:rFonts w:cs="Arial" w:hint="cs"/>
-          <w:rtl/>
-          <w:lang w:bidi="fa-IR"/>
-        </w:rPr>
-        <w:t>ی</w:t>
-      </w:r>
-      <w:r>
-        <w:rPr>
-          <w:rFonts w:cs="Arial" w:hint="eastAsia"/>
-          <w:rtl/>
-          <w:lang w:bidi="fa-IR"/>
-        </w:rPr>
-        <w:t>ن</w:t>
-      </w:r>
-      <w:r>
-        <w:rPr>
-          <w:rFonts w:cs="Arial"/>
-          <w:rtl/>
-          <w:lang w:bidi="fa-IR"/>
-        </w:rPr>
-        <w:t xml:space="preserve"> لاگ</w:t>
-      </w:r>
-      <w:r>
-        <w:rPr>
-          <w:rFonts w:cs="Arial" w:hint="cs"/>
-          <w:rtl/>
-          <w:lang w:bidi="fa-IR"/>
-        </w:rPr>
-        <w:t>ی</w:t>
-      </w:r>
-      <w:r>
-        <w:rPr>
-          <w:rFonts w:cs="Arial" w:hint="eastAsia"/>
-          <w:rtl/>
-          <w:lang w:bidi="fa-IR"/>
-        </w:rPr>
-        <w:t>ن</w:t>
-      </w:r>
-      <w:r>
-        <w:rPr>
-          <w:rFonts w:cs="Arial"/>
+          <w:highlight w:val="green"/>
+          <w:rtl/>
+          <w:lang w:bidi="fa-IR"/>
+        </w:rPr>
+        <w:t>5-ل</w:t>
+      </w:r>
+      <w:r>
+        <w:rPr>
+          <w:rFonts w:cs="Arial" w:hint="cs"/>
+          <w:highlight w:val="green"/>
+          <w:rtl/>
+          <w:lang w:bidi="fa-IR"/>
+        </w:rPr>
+        <w:t>ی</w:t>
+      </w:r>
+      <w:r>
+        <w:rPr>
+          <w:rFonts w:cs="Arial" w:hint="eastAsia"/>
+          <w:highlight w:val="green"/>
+          <w:rtl/>
+          <w:lang w:bidi="fa-IR"/>
+        </w:rPr>
+        <w:t>ست</w:t>
+      </w:r>
+      <w:r>
+        <w:rPr>
+          <w:rFonts w:cs="Arial"/>
+          <w:highlight w:val="green"/>
+          <w:rtl/>
+          <w:lang w:bidi="fa-IR"/>
+        </w:rPr>
+        <w:t xml:space="preserve"> پرونده ها با رعا</w:t>
+      </w:r>
+      <w:r>
+        <w:rPr>
+          <w:rFonts w:cs="Arial" w:hint="cs"/>
+          <w:highlight w:val="green"/>
+          <w:rtl/>
+          <w:lang w:bidi="fa-IR"/>
+        </w:rPr>
+        <w:t>ی</w:t>
+      </w:r>
+      <w:r>
+        <w:rPr>
+          <w:rFonts w:cs="Arial" w:hint="eastAsia"/>
+          <w:highlight w:val="green"/>
+          <w:rtl/>
+          <w:lang w:bidi="fa-IR"/>
+        </w:rPr>
+        <w:t>ت</w:t>
+      </w:r>
+      <w:r>
+        <w:rPr>
+          <w:rFonts w:cs="Arial"/>
+          <w:highlight w:val="green"/>
           <w:rtl/>
           <w:lang w:bidi="fa-IR"/>
         </w:rPr>
@@ -2168,138 +2309,8 @@
       </w:r>
       <w:r>
         <w:rPr>
-          <w:rFonts w:cs="Arial" w:hint="cs"/>
-          <w:rtl/>
-          <w:lang w:bidi="fa-IR"/>
-        </w:rPr>
-        <w:t>ی</w:t>
-      </w:r>
-      <w:r>
-        <w:rPr>
-          <w:rFonts w:cs="Arial" w:hint="eastAsia"/>
-          <w:rtl/>
-          <w:lang w:bidi="fa-IR"/>
-        </w:rPr>
-        <w:t>وزر</w:t>
-      </w:r>
-      <w:r>
-        <w:rPr>
-          <w:rFonts w:cs="Arial"/>
-          <w:rtl/>
-          <w:lang w:bidi="fa-IR"/>
-        </w:rPr>
-        <w:t xml:space="preserve"> رو بگ</w:t>
-      </w:r>
-      <w:r>
-        <w:rPr>
-          <w:rFonts w:cs="Arial" w:hint="cs"/>
-          <w:rtl/>
-          <w:lang w:bidi="fa-IR"/>
-        </w:rPr>
-        <w:t>ی</w:t>
-      </w:r>
-      <w:r>
-        <w:rPr>
-          <w:rFonts w:cs="Arial" w:hint="eastAsia"/>
-          <w:rtl/>
-          <w:lang w:bidi="fa-IR"/>
-        </w:rPr>
-        <w:t>ر</w:t>
-      </w:r>
-      <w:r>
-        <w:rPr>
-          <w:rFonts w:cs="Arial" w:hint="cs"/>
-          <w:rtl/>
-          <w:lang w:bidi="fa-IR"/>
-        </w:rPr>
-        <w:t>)</w:t>
-      </w:r>
-    </w:p>
-    <w:p>
-      <w:pPr>
-        <w:bidi/>
-        <w:rPr>
-          <w:rFonts w:cs="Arial"/>
-          <w:lang w:bidi="fa-IR"/>
-        </w:rPr>
-      </w:pPr>
-      <w:r>
-        <w:rPr>
-          <w:rFonts w:cs="Arial"/>
-          <w:rtl/>
-          <w:lang w:bidi="fa-IR"/>
-        </w:rPr>
-        <w:t>4-تعداد کل پرونده ها</w:t>
-      </w:r>
-    </w:p>
-    <w:p>
-      <w:pPr>
-        <w:bidi/>
-        <w:rPr>
-          <w:rFonts w:cs="Arial"/>
-          <w:rtl/>
-          <w:lang w:bidi="fa-IR"/>
-        </w:rPr>
-      </w:pPr>
-      <w:r>
-        <w:rPr>
-          <w:rFonts w:cs="Arial"/>
-          <w:rtl/>
-          <w:lang w:bidi="fa-IR"/>
-        </w:rPr>
-        <w:t>5-ل</w:t>
-      </w:r>
-      <w:r>
-        <w:rPr>
-          <w:rFonts w:cs="Arial" w:hint="cs"/>
-          <w:rtl/>
-          <w:lang w:bidi="fa-IR"/>
-        </w:rPr>
-        <w:t>ی</w:t>
-      </w:r>
-      <w:r>
-        <w:rPr>
-          <w:rFonts w:cs="Arial" w:hint="eastAsia"/>
-          <w:rtl/>
-          <w:lang w:bidi="fa-IR"/>
-        </w:rPr>
-        <w:t>ست</w:t>
-      </w:r>
-      <w:r>
-        <w:rPr>
-          <w:rFonts w:cs="Arial"/>
-          <w:rtl/>
-          <w:lang w:bidi="fa-IR"/>
-        </w:rPr>
-        <w:t xml:space="preserve"> پرونده ها با رعا</w:t>
-      </w:r>
-      <w:r>
-        <w:rPr>
-          <w:rFonts w:cs="Arial" w:hint="cs"/>
-          <w:rtl/>
-          <w:lang w:bidi="fa-IR"/>
-        </w:rPr>
-        <w:t>ی</w:t>
-      </w:r>
-      <w:r>
-        <w:rPr>
-          <w:rFonts w:cs="Arial" w:hint="eastAsia"/>
-          <w:rtl/>
-          <w:lang w:bidi="fa-IR"/>
-        </w:rPr>
-        <w:t>ت</w:t>
-      </w:r>
-      <w:r>
-        <w:rPr>
-          <w:rFonts w:cs="Arial"/>
-          <w:rtl/>
-          <w:lang w:bidi="fa-IR"/>
-        </w:rPr>
-        <w:t xml:space="preserve"> </w:t>
-      </w:r>
-      <w:r>
-        <w:rPr>
-          <w:rFonts w:cs="Arial"/>
+          <w:rFonts w:cs="Arial"/>
+          <w:highlight w:val="green"/>
           <w:lang w:bidi="fa-IR"/>
         </w:rPr>
         <w:t>pagination</w:t>
@@ -2554,6 +2565,7 @@
         <w:bidi/>
         <w:rPr>
           <w:rFonts w:cs="Arial"/>
+          <w:highlight w:val="green"/>
           <w:rtl/>
           <w:lang w:bidi="fa-IR"/>
         </w:rPr>
@@ -2561,22 +2573,16 @@
       <w:r>
         <w:rPr>
           <w:rFonts w:cs="Arial" w:hint="cs"/>
-          <w:rtl/>
-          <w:lang w:bidi="fa-IR"/>
-        </w:rPr>
-        <w:t>7-</w:t>
-      </w:r>
-      <w:r>
-        <w:rPr>
-          <w:rFonts w:cs="Arial" w:hint="cs"/>
-          <w:rtl/>
-          <w:lang w:bidi="fa-IR"/>
-        </w:rPr>
-        <w:t>ی</w:t>
-      </w:r>
-      <w:r>
-        <w:rPr>
-          <w:rFonts w:cs="Arial" w:hint="eastAsia"/>
+          <w:highlight w:val="green"/>
+          <w:rtl/>
+          <w:lang w:bidi="fa-IR"/>
+        </w:rPr>
+        <w:t>7-ی</w:t>
+      </w:r>
+      <w:r>
+        <w:rPr>
+          <w:rFonts w:cs="Arial" w:hint="eastAsia"/>
+          <w:highlight w:val="green"/>
           <w:rtl/>
           <w:lang w:bidi="fa-IR"/>
         </w:rPr>
@@ -2585,6 +2591,7 @@
       <w:r>
         <w:rPr>
           <w:rFonts w:cs="Arial"/>
+          <w:highlight w:val="green"/>
           <w:rtl/>
           <w:lang w:bidi="fa-IR"/>
         </w:rPr>
@@ -2593,14 +2600,16 @@
       <w:r>
         <w:rPr>
           <w:rFonts w:cs="Arial" w:hint="cs"/>
-          <w:rtl/>
-          <w:lang w:bidi="fa-IR"/>
-        </w:rPr>
-        <w:t>ی</w:t>
-      </w:r>
-      <w:r>
-        <w:rPr>
-          <w:rFonts w:cs="Arial" w:hint="eastAsia"/>
+          <w:highlight w:val="green"/>
+          <w:rtl/>
+          <w:lang w:bidi="fa-IR"/>
+        </w:rPr>
+        <w:t>ی</w:t>
+      </w:r>
+      <w:r>
+        <w:rPr>
+          <w:rFonts w:cs="Arial" w:hint="eastAsia"/>
+          <w:highlight w:val="green"/>
           <w:rtl/>
           <w:lang w:bidi="fa-IR"/>
         </w:rPr>
@@ -2609,6 +2618,7 @@
       <w:r>
         <w:rPr>
           <w:rFonts w:cs="Arial"/>
+          <w:highlight w:val="green"/>
           <w:rtl/>
           <w:lang w:bidi="fa-IR"/>
         </w:rPr>
@@ -2617,14 +2627,16 @@
       <w:r>
         <w:rPr>
           <w:rFonts w:cs="Arial" w:hint="cs"/>
-          <w:rtl/>
-          <w:lang w:bidi="fa-IR"/>
-        </w:rPr>
-        <w:t>ی</w:t>
-      </w:r>
-      <w:r>
-        <w:rPr>
-          <w:rFonts w:cs="Arial" w:hint="eastAsia"/>
+          <w:highlight w:val="green"/>
+          <w:rtl/>
+          <w:lang w:bidi="fa-IR"/>
+        </w:rPr>
+        <w:t>ی</w:t>
+      </w:r>
+      <w:r>
+        <w:rPr>
+          <w:rFonts w:cs="Arial" w:hint="eastAsia"/>
+          <w:highlight w:val="green"/>
           <w:rtl/>
           <w:lang w:bidi="fa-IR"/>
         </w:rPr>
@@ -2633,14 +2645,16 @@
       <w:r>
         <w:rPr>
           <w:rFonts w:cs="Arial" w:hint="cs"/>
-          <w:rtl/>
-          <w:lang w:bidi="fa-IR"/>
-        </w:rPr>
-        <w:t>ی</w:t>
-      </w:r>
-      <w:r>
-        <w:rPr>
-          <w:rFonts w:cs="Arial" w:hint="eastAsia"/>
+          <w:highlight w:val="green"/>
+          <w:rtl/>
+          <w:lang w:bidi="fa-IR"/>
+        </w:rPr>
+        <w:t>ی</w:t>
+      </w:r>
+      <w:r>
+        <w:rPr>
+          <w:rFonts w:cs="Arial" w:hint="eastAsia"/>
+          <w:highlight w:val="green"/>
           <w:rtl/>
           <w:lang w:bidi="fa-IR"/>
         </w:rPr>
@@ -2649,6 +2663,7 @@
       <w:r>
         <w:rPr>
           <w:rFonts w:cs="Arial"/>
+          <w:highlight w:val="green"/>
           <w:rtl/>
           <w:lang w:bidi="fa-IR"/>
         </w:rPr>
@@ -2657,14 +2672,16 @@
       <w:r>
         <w:rPr>
           <w:rFonts w:cs="Arial" w:hint="cs"/>
-          <w:rtl/>
-          <w:lang w:bidi="fa-IR"/>
-        </w:rPr>
-        <w:t>ی</w:t>
-      </w:r>
-      <w:r>
-        <w:rPr>
-          <w:rFonts w:cs="Arial" w:hint="eastAsia"/>
+          <w:highlight w:val="green"/>
+          <w:rtl/>
+          <w:lang w:bidi="fa-IR"/>
+        </w:rPr>
+        <w:t>ی</w:t>
+      </w:r>
+      <w:r>
+        <w:rPr>
+          <w:rFonts w:cs="Arial" w:hint="eastAsia"/>
+          <w:highlight w:val="green"/>
           <w:rtl/>
           <w:lang w:bidi="fa-IR"/>
         </w:rPr>
@@ -2673,6 +2690,7 @@
       <w:r>
         <w:rPr>
           <w:rFonts w:cs="Arial"/>
+          <w:highlight w:val="green"/>
           <w:rtl/>
           <w:lang w:bidi="fa-IR"/>
         </w:rPr>
@@ -2681,14 +2699,16 @@
       <w:r>
         <w:rPr>
           <w:rFonts w:cs="Arial" w:hint="cs"/>
-          <w:rtl/>
-          <w:lang w:bidi="fa-IR"/>
-        </w:rPr>
-        <w:t>ی</w:t>
-      </w:r>
-      <w:r>
-        <w:rPr>
-          <w:rFonts w:cs="Arial" w:hint="eastAsia"/>
+          <w:highlight w:val="green"/>
+          <w:rtl/>
+          <w:lang w:bidi="fa-IR"/>
+        </w:rPr>
+        <w:t>ی</w:t>
+      </w:r>
+      <w:r>
+        <w:rPr>
+          <w:rFonts w:cs="Arial" w:hint="eastAsia"/>
+          <w:highlight w:val="green"/>
           <w:rtl/>
           <w:lang w:bidi="fa-IR"/>
         </w:rPr>
@@ -2697,6 +2717,7 @@
       <w:r>
         <w:rPr>
           <w:rFonts w:cs="Arial"/>
+          <w:highlight w:val="green"/>
           <w:rtl/>
           <w:lang w:bidi="fa-IR"/>
         </w:rPr>
@@ -2705,14 +2726,16 @@
       <w:r>
         <w:rPr>
           <w:rFonts w:cs="Arial" w:hint="cs"/>
-          <w:rtl/>
-          <w:lang w:bidi="fa-IR"/>
-        </w:rPr>
-        <w:t>ی</w:t>
-      </w:r>
-      <w:r>
-        <w:rPr>
-          <w:rFonts w:cs="Arial"/>
+          <w:highlight w:val="green"/>
+          <w:rtl/>
+          <w:lang w:bidi="fa-IR"/>
+        </w:rPr>
+        <w:t>ی</w:t>
+      </w:r>
+      <w:r>
+        <w:rPr>
+          <w:rFonts w:cs="Arial"/>
+          <w:highlight w:val="green"/>
           <w:rtl/>
           <w:lang w:bidi="fa-IR"/>
         </w:rPr>
@@ -2721,14 +2744,16 @@
       <w:r>
         <w:rPr>
           <w:rFonts w:cs="Arial" w:hint="cs"/>
-          <w:rtl/>
-          <w:lang w:bidi="fa-IR"/>
-        </w:rPr>
-        <w:t>ی</w:t>
-      </w:r>
-      <w:r>
-        <w:rPr>
-          <w:rFonts w:cs="Arial"/>
+          <w:highlight w:val="green"/>
+          <w:rtl/>
+          <w:lang w:bidi="fa-IR"/>
+        </w:rPr>
+        <w:t>ی</w:t>
+      </w:r>
+      <w:r>
+        <w:rPr>
+          <w:rFonts w:cs="Arial"/>
+          <w:highlight w:val="green"/>
           <w:rtl/>
           <w:lang w:bidi="fa-IR"/>
         </w:rPr>
@@ -2737,14 +2762,16 @@
       <w:r>
         <w:rPr>
           <w:rFonts w:cs="Arial" w:hint="cs"/>
-          <w:rtl/>
-          <w:lang w:bidi="fa-IR"/>
-        </w:rPr>
-        <w:t>ی</w:t>
-      </w:r>
-      <w:r>
-        <w:rPr>
-          <w:rFonts w:cs="Arial" w:hint="eastAsia"/>
+          <w:highlight w:val="green"/>
+          <w:rtl/>
+          <w:lang w:bidi="fa-IR"/>
+        </w:rPr>
+        <w:t>ی</w:t>
+      </w:r>
+      <w:r>
+        <w:rPr>
+          <w:rFonts w:cs="Arial" w:hint="eastAsia"/>
+          <w:highlight w:val="green"/>
           <w:rtl/>
           <w:lang w:bidi="fa-IR"/>
         </w:rPr>
@@ -2753,6 +2780,7 @@
       <w:r>
         <w:rPr>
           <w:rFonts w:cs="Arial"/>
+          <w:highlight w:val="green"/>
           <w:rtl/>
           <w:lang w:bidi="fa-IR"/>
         </w:rPr>
@@ -2762,6 +2790,7 @@
       <w:r>
         <w:rPr>
           <w:rFonts w:cs="Arial"/>
+          <w:highlight w:val="green"/>
           <w:lang w:bidi="fa-IR"/>
         </w:rPr>
         <w:t>userAmount</w:t>
@@ -2770,6 +2799,7 @@
       <w:r>
         <w:rPr>
           <w:rFonts w:cs="Arial"/>
+          <w:highlight w:val="green"/>
           <w:rtl/>
           <w:lang w:bidi="fa-IR"/>
         </w:rPr>
@@ -2778,14 +2808,16 @@
       <w:r>
         <w:rPr>
           <w:rFonts w:cs="Arial" w:hint="cs"/>
-          <w:rtl/>
-          <w:lang w:bidi="fa-IR"/>
-        </w:rPr>
-        <w:t>ی</w:t>
-      </w:r>
-      <w:r>
-        <w:rPr>
-          <w:rFonts w:cs="Arial"/>
+          <w:highlight w:val="green"/>
+          <w:rtl/>
+          <w:lang w:bidi="fa-IR"/>
+        </w:rPr>
+        <w:t>ی</w:t>
+      </w:r>
+      <w:r>
+        <w:rPr>
+          <w:rFonts w:cs="Arial"/>
+          <w:highlight w:val="green"/>
           <w:rtl/>
           <w:lang w:bidi="fa-IR"/>
         </w:rPr>

</xml_diff>

<commit_message>
1399-06-08 edit services and dataModel
</commit_message>
<xml_diff>
--- a/behdavar-document/services.docx
+++ b/behdavar-document/services.docx
@@ -1,6 +1,6 @@
 
 <file path=word/document.xml><?xml version="1.0" encoding="utf-8"?>
-<w:document xmlns:wpc="http://schemas.microsoft.com/office/word/2010/wordprocessingCanvas" xmlns:mc="http://schemas.openxmlformats.org/markup-compatibility/2006" xmlns:o="urn:schemas-microsoft-com:office:office" xmlns:r="http://schemas.openxmlformats.org/officeDocument/2006/relationships" xmlns:m="http://schemas.openxmlformats.org/officeDocument/2006/math" xmlns:v="urn:schemas-microsoft-com:vml" xmlns:wp14="http://schemas.microsoft.com/office/word/2010/wordprocessingDrawing" xmlns:wp="http://schemas.openxmlformats.org/drawingml/2006/wordprocessingDrawing" xmlns:w10="urn:schemas-microsoft-com:office:word" xmlns:w="http://schemas.openxmlformats.org/wordprocessingml/2006/main" xmlns:w14="http://schemas.microsoft.com/office/word/2010/wordml" xmlns:w15="http://schemas.microsoft.com/office/word/2012/wordml" xmlns:wpg="http://schemas.microsoft.com/office/word/2010/wordprocessingGroup" xmlns:wpi="http://schemas.microsoft.com/office/word/2010/wordprocessingInk" xmlns:wne="http://schemas.microsoft.com/office/word/2006/wordml" xmlns:wps="http://schemas.microsoft.com/office/word/2010/wordprocessingShape" mc:Ignorable="w14 w15 wp14">
+<w:document xmlns:wpc="http://schemas.microsoft.com/office/word/2010/wordprocessingCanvas" xmlns:cx="http://schemas.microsoft.com/office/drawing/2014/chartex" xmlns:mc="http://schemas.openxmlformats.org/markup-compatibility/2006" xmlns:o="urn:schemas-microsoft-com:office:office" xmlns:r="http://schemas.openxmlformats.org/officeDocument/2006/relationships" xmlns:m="http://schemas.openxmlformats.org/officeDocument/2006/math" xmlns:v="urn:schemas-microsoft-com:vml" xmlns:wp14="http://schemas.microsoft.com/office/word/2010/wordprocessingDrawing" xmlns:wp="http://schemas.openxmlformats.org/drawingml/2006/wordprocessingDrawing" xmlns:w10="urn:schemas-microsoft-com:office:word" xmlns:w="http://schemas.openxmlformats.org/wordprocessingml/2006/main" xmlns:w14="http://schemas.microsoft.com/office/word/2010/wordml" xmlns:w15="http://schemas.microsoft.com/office/word/2012/wordml" xmlns:w16se="http://schemas.microsoft.com/office/word/2015/wordml/symex" xmlns:wpg="http://schemas.microsoft.com/office/word/2010/wordprocessingGroup" xmlns:wpi="http://schemas.microsoft.com/office/word/2010/wordprocessingInk" xmlns:wne="http://schemas.microsoft.com/office/word/2006/wordml" xmlns:wps="http://schemas.microsoft.com/office/word/2010/wordprocessingShape" mc:Ignorable="w14 w15 w16se wp14">
   <w:body>
     <w:p>
       <w:pPr>
@@ -2231,8 +2231,6 @@
         </w:rPr>
         <w:t>4-تعداد کل پرونده ها</w:t>
       </w:r>
-      <w:bookmarkStart w:id="0" w:name="_GoBack"/>
-      <w:bookmarkEnd w:id="0"/>
     </w:p>
     <w:p>
       <w:pPr>
@@ -3108,6 +3106,7 @@
           <w:rtl/>
           <w:lang w:bidi="fa-IR"/>
         </w:rPr>
+        <w:lastRenderedPageBreak/>
         <w:t>سرویسهای ذخیره:</w:t>
       </w:r>
     </w:p>
@@ -3289,7 +3288,6 @@
         <w:bidi/>
         <w:rPr>
           <w:rFonts w:cs="Arial"/>
-          <w:rtl/>
           <w:lang w:bidi="fa-IR"/>
         </w:rPr>
       </w:pPr>
@@ -3325,6 +3323,74 @@
         </w:rPr>
         <w:t xml:space="preserve"> پرونده</w:t>
       </w:r>
+    </w:p>
+    <w:p>
+      <w:pPr>
+        <w:bidi/>
+        <w:rPr>
+          <w:rFonts w:cs="Arial"/>
+          <w:lang w:bidi="fa-IR"/>
+        </w:rPr>
+      </w:pPr>
+      <w:r>
+        <w:rPr>
+          <w:rFonts w:cs="Arial"/>
+          <w:rtl/>
+          <w:lang w:bidi="fa-IR"/>
+        </w:rPr>
+        <w:t>6-یه سوریس میخوایم که آی دی پرونده و یوزر رو بگیره،اول توی جدول کارتابل بگرده،اگه رکورد فعالی برای اون پرونده وجود داره اونو لود کنه،اون رکورد رو غیر فعال کنه،یه رکورد جدید فعال برای کارتابل بزنه،</w:t>
+      </w:r>
+      <w:r>
+        <w:rPr>
+          <w:rFonts w:cs="Arial"/>
+          <w:lang w:bidi="fa-IR"/>
+        </w:rPr>
+        <w:t xml:space="preserve">sender = </w:t>
+      </w:r>
+      <w:proofErr w:type="spellStart"/>
+      <w:r>
+        <w:rPr>
+          <w:rFonts w:cs="Arial"/>
+          <w:lang w:bidi="fa-IR"/>
+        </w:rPr>
+        <w:t>currentUSer</w:t>
+      </w:r>
+      <w:proofErr w:type="spellEnd"/>
+      <w:r>
+        <w:rPr>
+          <w:rFonts w:cs="Arial"/>
+          <w:rtl/>
+          <w:lang w:bidi="fa-IR"/>
+        </w:rPr>
+        <w:t>،</w:t>
+      </w:r>
+      <w:r>
+        <w:rPr>
+          <w:rFonts w:cs="Arial"/>
+          <w:lang w:bidi="fa-IR"/>
+        </w:rPr>
+        <w:t>receiver</w:t>
+      </w:r>
+      <w:r>
+        <w:rPr>
+          <w:rFonts w:cs="Arial"/>
+          <w:rtl/>
+          <w:lang w:bidi="fa-IR"/>
+        </w:rPr>
+        <w:t>=ای دی یوزری که تو ورودی گرفته.</w:t>
+      </w:r>
+    </w:p>
+    <w:p>
+      <w:pPr>
+        <w:bidi/>
+        <w:rPr>
+          <w:rFonts w:cs="Arial"/>
+          <w:rtl/>
+          <w:lang w:bidi="fa-IR"/>
+        </w:rPr>
+      </w:pPr>
+      <w:bookmarkStart w:id="0" w:name="_GoBack"/>
+      <w:bookmarkEnd w:id="0"/>
     </w:p>
     <w:sectPr>
       <w:pgSz w:w="12240" w:h="15840"/>
@@ -3337,7 +3403,7 @@
 </file>
 
 <file path=word/styles.xml><?xml version="1.0" encoding="utf-8"?>
-<w:styles xmlns:mc="http://schemas.openxmlformats.org/markup-compatibility/2006" xmlns:r="http://schemas.openxmlformats.org/officeDocument/2006/relationships" xmlns:w="http://schemas.openxmlformats.org/wordprocessingml/2006/main" xmlns:w14="http://schemas.microsoft.com/office/word/2010/wordml" xmlns:w15="http://schemas.microsoft.com/office/word/2012/wordml" mc:Ignorable="w14 w15">
+<w:styles xmlns:mc="http://schemas.openxmlformats.org/markup-compatibility/2006" xmlns:r="http://schemas.openxmlformats.org/officeDocument/2006/relationships" xmlns:w="http://schemas.openxmlformats.org/wordprocessingml/2006/main" xmlns:w14="http://schemas.microsoft.com/office/word/2010/wordml" xmlns:w15="http://schemas.microsoft.com/office/word/2012/wordml" xmlns:w16se="http://schemas.microsoft.com/office/word/2015/wordml/symex" mc:Ignorable="w14 w15 w16se">
   <w:docDefaults>
     <w:rPrDefault>
       <w:rPr>

</xml_diff>

<commit_message>
# 1-attachment save service added.
</commit_message>
<xml_diff>
--- a/behdavar-document/services.docx
+++ b/behdavar-document/services.docx
@@ -2212,8 +2212,6 @@
         </w:rPr>
         <w:t>)</w:t>
       </w:r>
-      <w:bookmarkStart w:id="0" w:name="_GoBack"/>
-      <w:bookmarkEnd w:id="0"/>
     </w:p>
     <w:p>
       <w:pPr>
@@ -3174,6 +3172,7 @@
         <w:bidi/>
         <w:rPr>
           <w:rFonts w:cs="Arial"/>
+          <w:highlight w:val="green"/>
           <w:lang w:bidi="fa-IR"/>
         </w:rPr>
       </w:pPr>
@@ -3183,19 +3182,30 @@
           <w:rtl/>
           <w:lang w:bidi="fa-IR"/>
         </w:rPr>
-        <w:t>1-پ</w:t>
-      </w:r>
-      <w:r>
-        <w:rPr>
-          <w:rFonts w:cs="Arial" w:hint="cs"/>
-          <w:rtl/>
-          <w:lang w:bidi="fa-IR"/>
-        </w:rPr>
-        <w:t>ی</w:t>
-      </w:r>
-      <w:r>
-        <w:rPr>
-          <w:rFonts w:cs="Arial" w:hint="eastAsia"/>
+        <w:t>1</w:t>
+      </w:r>
+      <w:r>
+        <w:rPr>
+          <w:rFonts w:cs="Arial"/>
+          <w:highlight w:val="green"/>
+          <w:rtl/>
+          <w:lang w:bidi="fa-IR"/>
+        </w:rPr>
+        <w:t>-پ</w:t>
+      </w:r>
+      <w:r>
+        <w:rPr>
+          <w:rFonts w:cs="Arial" w:hint="cs"/>
+          <w:highlight w:val="green"/>
+          <w:rtl/>
+          <w:lang w:bidi="fa-IR"/>
+        </w:rPr>
+        <w:t>ی</w:t>
+      </w:r>
+      <w:r>
+        <w:rPr>
+          <w:rFonts w:cs="Arial" w:hint="eastAsia"/>
+          <w:highlight w:val="green"/>
           <w:rtl/>
           <w:lang w:bidi="fa-IR"/>
         </w:rPr>
@@ -3204,14 +3214,16 @@
       <w:r>
         <w:rPr>
           <w:rFonts w:cs="Arial" w:hint="cs"/>
-          <w:rtl/>
-          <w:lang w:bidi="fa-IR"/>
-        </w:rPr>
-        <w:t>ی</w:t>
-      </w:r>
-      <w:r>
-        <w:rPr>
-          <w:rFonts w:cs="Arial" w:hint="eastAsia"/>
+          <w:highlight w:val="green"/>
+          <w:rtl/>
+          <w:lang w:bidi="fa-IR"/>
+        </w:rPr>
+        <w:t>ی</w:t>
+      </w:r>
+      <w:r>
+        <w:rPr>
+          <w:rFonts w:cs="Arial" w:hint="eastAsia"/>
+          <w:highlight w:val="green"/>
           <w:rtl/>
           <w:lang w:bidi="fa-IR"/>
         </w:rPr>
@@ -3220,6 +3232,7 @@
       <w:r>
         <w:rPr>
           <w:rFonts w:cs="Arial" w:hint="cs"/>
+          <w:highlight w:val="green"/>
           <w:rtl/>
           <w:lang w:bidi="fa-IR"/>
         </w:rPr>
@@ -3273,6 +3286,7 @@
         <w:bidi/>
         <w:rPr>
           <w:rFonts w:cs="Arial"/>
+          <w:highlight w:val="green"/>
           <w:lang w:bidi="fa-IR"/>
         </w:rPr>
       </w:pPr>
@@ -3282,19 +3296,30 @@
           <w:rtl/>
           <w:lang w:bidi="fa-IR"/>
         </w:rPr>
-        <w:t>4-ضم</w:t>
-      </w:r>
-      <w:r>
-        <w:rPr>
-          <w:rFonts w:cs="Arial" w:hint="cs"/>
-          <w:rtl/>
-          <w:lang w:bidi="fa-IR"/>
-        </w:rPr>
-        <w:t>ی</w:t>
-      </w:r>
-      <w:r>
-        <w:rPr>
-          <w:rFonts w:cs="Arial" w:hint="eastAsia"/>
+        <w:t>4</w:t>
+      </w:r>
+      <w:r>
+        <w:rPr>
+          <w:rFonts w:cs="Arial"/>
+          <w:highlight w:val="green"/>
+          <w:rtl/>
+          <w:lang w:bidi="fa-IR"/>
+        </w:rPr>
+        <w:t>-ضم</w:t>
+      </w:r>
+      <w:r>
+        <w:rPr>
+          <w:rFonts w:cs="Arial" w:hint="cs"/>
+          <w:highlight w:val="green"/>
+          <w:rtl/>
+          <w:lang w:bidi="fa-IR"/>
+        </w:rPr>
+        <w:t>ی</w:t>
+      </w:r>
+      <w:r>
+        <w:rPr>
+          <w:rFonts w:cs="Arial" w:hint="eastAsia"/>
+          <w:highlight w:val="green"/>
           <w:rtl/>
           <w:lang w:bidi="fa-IR"/>
         </w:rPr>
@@ -3303,6 +3328,7 @@
       <w:r>
         <w:rPr>
           <w:rFonts w:cs="Arial"/>
+          <w:highlight w:val="green"/>
           <w:rtl/>
           <w:lang w:bidi="fa-IR"/>
         </w:rPr>
@@ -3415,6 +3441,8 @@
           <w:lang w:bidi="fa-IR"/>
         </w:rPr>
       </w:pPr>
+      <w:bookmarkStart w:id="0" w:name="_GoBack"/>
+      <w:bookmarkEnd w:id="0"/>
     </w:p>
     <w:sectPr>
       <w:pgSz w:w="12240" w:h="15840"/>

</xml_diff>

<commit_message>
1399-06-08 add active field to CatableEntity
</commit_message>
<xml_diff>
--- a/behdavar-document/services.docx
+++ b/behdavar-document/services.docx
@@ -1,6 +1,6 @@
 
 <file path=word/document.xml><?xml version="1.0" encoding="utf-8"?>
-<w:document xmlns:wpc="http://schemas.microsoft.com/office/word/2010/wordprocessingCanvas" xmlns:mc="http://schemas.openxmlformats.org/markup-compatibility/2006" xmlns:o="urn:schemas-microsoft-com:office:office" xmlns:r="http://schemas.openxmlformats.org/officeDocument/2006/relationships" xmlns:m="http://schemas.openxmlformats.org/officeDocument/2006/math" xmlns:v="urn:schemas-microsoft-com:vml" xmlns:wp14="http://schemas.microsoft.com/office/word/2010/wordprocessingDrawing" xmlns:wp="http://schemas.openxmlformats.org/drawingml/2006/wordprocessingDrawing" xmlns:w10="urn:schemas-microsoft-com:office:word" xmlns:w="http://schemas.openxmlformats.org/wordprocessingml/2006/main" xmlns:w14="http://schemas.microsoft.com/office/word/2010/wordml" xmlns:w15="http://schemas.microsoft.com/office/word/2012/wordml" xmlns:wpg="http://schemas.microsoft.com/office/word/2010/wordprocessingGroup" xmlns:wpi="http://schemas.microsoft.com/office/word/2010/wordprocessingInk" xmlns:wne="http://schemas.microsoft.com/office/word/2006/wordml" xmlns:wps="http://schemas.microsoft.com/office/word/2010/wordprocessingShape" mc:Ignorable="w14 w15 wp14">
+<w:document xmlns:wpc="http://schemas.microsoft.com/office/word/2010/wordprocessingCanvas" xmlns:cx="http://schemas.microsoft.com/office/drawing/2014/chartex" xmlns:mc="http://schemas.openxmlformats.org/markup-compatibility/2006" xmlns:o="urn:schemas-microsoft-com:office:office" xmlns:r="http://schemas.openxmlformats.org/officeDocument/2006/relationships" xmlns:m="http://schemas.openxmlformats.org/officeDocument/2006/math" xmlns:v="urn:schemas-microsoft-com:vml" xmlns:wp14="http://schemas.microsoft.com/office/word/2010/wordprocessingDrawing" xmlns:wp="http://schemas.openxmlformats.org/drawingml/2006/wordprocessingDrawing" xmlns:w10="urn:schemas-microsoft-com:office:word" xmlns:w="http://schemas.openxmlformats.org/wordprocessingml/2006/main" xmlns:w14="http://schemas.microsoft.com/office/word/2010/wordml" xmlns:w15="http://schemas.microsoft.com/office/word/2012/wordml" xmlns:w16se="http://schemas.microsoft.com/office/word/2015/wordml/symex" xmlns:wpg="http://schemas.microsoft.com/office/word/2010/wordprocessingGroup" xmlns:wpi="http://schemas.microsoft.com/office/word/2010/wordprocessingInk" xmlns:wne="http://schemas.microsoft.com/office/word/2006/wordml" xmlns:wps="http://schemas.microsoft.com/office/word/2010/wordprocessingShape" mc:Ignorable="w14 w15 w16se wp14">
   <w:body>
     <w:p>
       <w:pPr>
@@ -3131,6 +3131,7 @@
           <w:rtl/>
           <w:lang w:bidi="fa-IR"/>
         </w:rPr>
+        <w:lastRenderedPageBreak/>
         <w:t>سرویسهای ذخیره:</w:t>
       </w:r>
     </w:p>
@@ -3280,6 +3281,8 @@
         </w:rPr>
         <w:t>3-ضامن</w:t>
       </w:r>
+      <w:bookmarkStart w:id="0" w:name="_GoBack"/>
+      <w:bookmarkEnd w:id="0"/>
     </w:p>
     <w:p>
       <w:pPr>
@@ -3437,12 +3440,128 @@
         <w:bidi/>
         <w:rPr>
           <w:rFonts w:cs="Arial"/>
-          <w:rtl/>
           <w:lang w:bidi="fa-IR"/>
         </w:rPr>
       </w:pPr>
-      <w:bookmarkStart w:id="0" w:name="_GoBack"/>
-      <w:bookmarkEnd w:id="0"/>
+      <w:r>
+        <w:rPr>
+          <w:rFonts w:cs="Arial"/>
+          <w:rtl/>
+          <w:lang w:bidi="fa-IR"/>
+        </w:rPr>
+        <w:t xml:space="preserve">7-یه سرویس میخوایم که ورودیش پیگیری باشه،اگه تو پیگیری </w:t>
+      </w:r>
+      <w:proofErr w:type="spellStart"/>
+      <w:r>
+        <w:rPr>
+          <w:rFonts w:cs="Arial"/>
+          <w:lang w:bidi="fa-IR"/>
+        </w:rPr>
+        <w:t>attachement</w:t>
+      </w:r>
+      <w:proofErr w:type="spellEnd"/>
+      <w:r>
+        <w:rPr>
+          <w:rFonts w:cs="Arial"/>
+          <w:rtl/>
+          <w:lang w:bidi="fa-IR"/>
+        </w:rPr>
+        <w:t xml:space="preserve"> وجود داشت یه رکورد توی </w:t>
+      </w:r>
+      <w:proofErr w:type="spellStart"/>
+      <w:r>
+        <w:rPr>
+          <w:rFonts w:cs="Arial"/>
+          <w:lang w:bidi="fa-IR"/>
+        </w:rPr>
+        <w:t>Attachement</w:t>
+      </w:r>
+      <w:proofErr w:type="spellEnd"/>
+      <w:r>
+        <w:rPr>
+          <w:rFonts w:cs="Arial"/>
+          <w:rtl/>
+          <w:lang w:bidi="fa-IR"/>
+        </w:rPr>
+        <w:t xml:space="preserve"> بزنه،اگه مبلغ داشت،از جدول </w:t>
+      </w:r>
+      <w:proofErr w:type="spellStart"/>
+      <w:r>
+        <w:rPr>
+          <w:rFonts w:cs="Arial"/>
+          <w:lang w:bidi="fa-IR"/>
+        </w:rPr>
+        <w:t>userAmount</w:t>
+      </w:r>
+      <w:proofErr w:type="spellEnd"/>
+      <w:r>
+        <w:rPr>
+          <w:rFonts w:cs="Arial"/>
+          <w:rtl/>
+          <w:lang w:bidi="fa-IR"/>
+        </w:rPr>
+        <w:t xml:space="preserve"> به مبلغ وصول شده کاربر اضافه ش کنه،تهشم خود پیگیری رو ذخیره کنه</w:t>
+      </w:r>
+    </w:p>
+    <w:p>
+      <w:pPr>
+        <w:bidi/>
+        <w:rPr>
+          <w:rFonts w:cs="Arial"/>
+          <w:rtl/>
+          <w:lang w:bidi="fa-IR"/>
+        </w:rPr>
+      </w:pPr>
+      <w:r>
+        <w:rPr>
+          <w:rFonts w:cs="Arial"/>
+          <w:rtl/>
+          <w:lang w:bidi="fa-IR"/>
+        </w:rPr>
+        <w:t xml:space="preserve">8- یه سرویس میخوایم که ورودیش آی دی پرونده باشه،از جدول پیگیری همه پیگیری های پرونده رو لود کنه،اونایی که پرداختی دارن،یه لیست ازشون با رعایت </w:t>
+      </w:r>
+      <w:proofErr w:type="spellStart"/>
+      <w:r>
+        <w:rPr>
+          <w:rFonts w:cs="Arial"/>
+          <w:lang w:bidi="fa-IR"/>
+        </w:rPr>
+        <w:t>pagingination</w:t>
+      </w:r>
+      <w:proofErr w:type="spellEnd"/>
+      <w:r>
+        <w:rPr>
+          <w:rFonts w:cs="Arial"/>
+          <w:rtl/>
+          <w:lang w:bidi="fa-IR"/>
+        </w:rPr>
+        <w:t xml:space="preserve"> خروجی بده(</w:t>
+      </w:r>
+      <w:r>
+        <w:rPr>
+          <w:rFonts w:cs="Arial"/>
+          <w:lang w:bidi="fa-IR"/>
+        </w:rPr>
+        <w:t>attachment</w:t>
+      </w:r>
+      <w:r>
+        <w:rPr>
+          <w:rFonts w:cs="Arial"/>
+          <w:rtl/>
+          <w:lang w:bidi="fa-IR"/>
+        </w:rPr>
+        <w:t xml:space="preserve"> هاشونم جزش باشه)</w:t>
+      </w:r>
+    </w:p>
+    <w:p>
+      <w:pPr>
+        <w:bidi/>
+        <w:rPr>
+          <w:rFonts w:cs="Arial"/>
+          <w:rtl/>
+          <w:lang w:bidi="fa-IR"/>
+        </w:rPr>
+      </w:pPr>
     </w:p>
     <w:sectPr>
       <w:pgSz w:w="12240" w:h="15840"/>
@@ -3455,7 +3574,7 @@
 </file>
 
 <file path=word/styles.xml><?xml version="1.0" encoding="utf-8"?>
-<w:styles xmlns:mc="http://schemas.openxmlformats.org/markup-compatibility/2006" xmlns:r="http://schemas.openxmlformats.org/officeDocument/2006/relationships" xmlns:w="http://schemas.openxmlformats.org/wordprocessingml/2006/main" xmlns:w14="http://schemas.microsoft.com/office/word/2010/wordml" xmlns:w15="http://schemas.microsoft.com/office/word/2012/wordml" mc:Ignorable="w14 w15">
+<w:styles xmlns:mc="http://schemas.openxmlformats.org/markup-compatibility/2006" xmlns:r="http://schemas.openxmlformats.org/officeDocument/2006/relationships" xmlns:w="http://schemas.openxmlformats.org/wordprocessingml/2006/main" xmlns:w14="http://schemas.microsoft.com/office/word/2010/wordml" xmlns:w15="http://schemas.microsoft.com/office/word/2012/wordml" xmlns:w16se="http://schemas.microsoft.com/office/word/2015/wordml/symex" mc:Ignorable="w14 w15 w16se">
   <w:docDefaults>
     <w:rPrDefault>
       <w:rPr>

</xml_diff>

<commit_message>
1399-06-08 add new services
</commit_message>
<xml_diff>
--- a/behdavar-document/services.docx
+++ b/behdavar-document/services.docx
@@ -3065,6 +3065,54 @@
           <w:lang w:bidi="fa-IR"/>
         </w:rPr>
       </w:pPr>
+      <w:r>
+        <w:rPr>
+          <w:rFonts w:cs="Arial" w:hint="cs"/>
+          <w:rtl/>
+          <w:lang w:bidi="fa-IR"/>
+        </w:rPr>
+        <w:t>9</w:t>
+      </w:r>
+      <w:r>
+        <w:rPr>
+          <w:rFonts w:cs="Arial"/>
+          <w:rtl/>
+          <w:lang w:bidi="fa-IR"/>
+        </w:rPr>
+        <w:t xml:space="preserve">- یه سرویس میخوایم که ورودیش آی دی پرونده باشه،از جدول پیگیری همه پیگیری های پرونده رو لود کنه،اونایی که پرداختی دارن،یه لیست ازشون با رعایت </w:t>
+      </w:r>
+      <w:proofErr w:type="spellStart"/>
+      <w:r>
+        <w:rPr>
+          <w:rFonts w:cs="Arial"/>
+          <w:lang w:bidi="fa-IR"/>
+        </w:rPr>
+        <w:t>pagingination</w:t>
+      </w:r>
+      <w:proofErr w:type="spellEnd"/>
+      <w:r>
+        <w:rPr>
+          <w:rFonts w:cs="Arial"/>
+          <w:rtl/>
+          <w:lang w:bidi="fa-IR"/>
+        </w:rPr>
+        <w:t xml:space="preserve"> خروجی بده(</w:t>
+      </w:r>
+      <w:r>
+        <w:rPr>
+          <w:rFonts w:cs="Arial"/>
+          <w:lang w:bidi="fa-IR"/>
+        </w:rPr>
+        <w:t>attachment</w:t>
+      </w:r>
+      <w:r>
+        <w:rPr>
+          <w:rFonts w:cs="Arial"/>
+          <w:rtl/>
+          <w:lang w:bidi="fa-IR"/>
+        </w:rPr>
+        <w:t xml:space="preserve"> هاشونم جزش باشه)</w:t>
+      </w:r>
     </w:p>
     <w:p>
       <w:pPr>
@@ -3115,172 +3163,6 @@
           <w:lang w:bidi="fa-IR"/>
         </w:rPr>
       </w:pPr>
-    </w:p>
-    <w:p>
-      <w:pPr>
-        <w:bidi/>
-        <w:rPr>
-          <w:rFonts w:cs="Arial"/>
-          <w:rtl/>
-          <w:lang w:bidi="fa-IR"/>
-        </w:rPr>
-      </w:pPr>
-      <w:r>
-        <w:rPr>
-          <w:rFonts w:cs="Arial" w:hint="cs"/>
-          <w:rtl/>
-          <w:lang w:bidi="fa-IR"/>
-        </w:rPr>
-        <w:lastRenderedPageBreak/>
-        <w:t>سرویسهای ذخیره:</w:t>
-      </w:r>
-    </w:p>
-    <w:p>
-      <w:pPr>
-        <w:bidi/>
-        <w:rPr>
-          <w:rFonts w:cs="Arial"/>
-          <w:lang w:bidi="fa-IR"/>
-        </w:rPr>
-      </w:pPr>
-      <w:r>
-        <w:rPr>
-          <w:rFonts w:cs="Arial"/>
-          <w:rtl/>
-          <w:lang w:bidi="fa-IR"/>
-        </w:rPr>
-        <w:t>#ذخ</w:t>
-      </w:r>
-      <w:r>
-        <w:rPr>
-          <w:rFonts w:cs="Arial" w:hint="cs"/>
-          <w:rtl/>
-          <w:lang w:bidi="fa-IR"/>
-        </w:rPr>
-        <w:t>ی</w:t>
-      </w:r>
-      <w:r>
-        <w:rPr>
-          <w:rFonts w:cs="Arial" w:hint="eastAsia"/>
-          <w:rtl/>
-          <w:lang w:bidi="fa-IR"/>
-        </w:rPr>
-        <w:t>ره</w:t>
-      </w:r>
-    </w:p>
-    <w:p>
-      <w:pPr>
-        <w:bidi/>
-        <w:rPr>
-          <w:rFonts w:cs="Arial"/>
-          <w:highlight w:val="green"/>
-          <w:lang w:bidi="fa-IR"/>
-        </w:rPr>
-      </w:pPr>
-      <w:r>
-        <w:rPr>
-          <w:rFonts w:cs="Arial"/>
-          <w:rtl/>
-          <w:lang w:bidi="fa-IR"/>
-        </w:rPr>
-        <w:t>1</w:t>
-      </w:r>
-      <w:r>
-        <w:rPr>
-          <w:rFonts w:cs="Arial"/>
-          <w:highlight w:val="green"/>
-          <w:rtl/>
-          <w:lang w:bidi="fa-IR"/>
-        </w:rPr>
-        <w:t>-پ</w:t>
-      </w:r>
-      <w:r>
-        <w:rPr>
-          <w:rFonts w:cs="Arial" w:hint="cs"/>
-          <w:highlight w:val="green"/>
-          <w:rtl/>
-          <w:lang w:bidi="fa-IR"/>
-        </w:rPr>
-        <w:t>ی</w:t>
-      </w:r>
-      <w:r>
-        <w:rPr>
-          <w:rFonts w:cs="Arial" w:hint="eastAsia"/>
-          <w:highlight w:val="green"/>
-          <w:rtl/>
-          <w:lang w:bidi="fa-IR"/>
-        </w:rPr>
-        <w:t>گ</w:t>
-      </w:r>
-      <w:r>
-        <w:rPr>
-          <w:rFonts w:cs="Arial" w:hint="cs"/>
-          <w:highlight w:val="green"/>
-          <w:rtl/>
-          <w:lang w:bidi="fa-IR"/>
-        </w:rPr>
-        <w:t>ی</w:t>
-      </w:r>
-      <w:r>
-        <w:rPr>
-          <w:rFonts w:cs="Arial" w:hint="eastAsia"/>
-          <w:highlight w:val="green"/>
-          <w:rtl/>
-          <w:lang w:bidi="fa-IR"/>
-        </w:rPr>
-        <w:t>ر</w:t>
-      </w:r>
-      <w:r>
-        <w:rPr>
-          <w:rFonts w:cs="Arial" w:hint="cs"/>
-          <w:highlight w:val="green"/>
-          <w:rtl/>
-          <w:lang w:bidi="fa-IR"/>
-        </w:rPr>
-        <w:t>ی</w:t>
-      </w:r>
-    </w:p>
-    <w:p>
-      <w:pPr>
-        <w:bidi/>
-        <w:rPr>
-          <w:rFonts w:cs="Arial"/>
-          <w:lang w:bidi="fa-IR"/>
-        </w:rPr>
-      </w:pPr>
-      <w:r>
-        <w:rPr>
-          <w:rFonts w:cs="Arial"/>
-          <w:rtl/>
-          <w:lang w:bidi="fa-IR"/>
-        </w:rPr>
-        <w:t>2-مشتر</w:t>
-      </w:r>
-      <w:r>
-        <w:rPr>
-          <w:rFonts w:cs="Arial" w:hint="cs"/>
-          <w:rtl/>
-          <w:lang w:bidi="fa-IR"/>
-        </w:rPr>
-        <w:t>ی</w:t>
-      </w:r>
-    </w:p>
-    <w:p>
-      <w:pPr>
-        <w:bidi/>
-        <w:rPr>
-          <w:rFonts w:cs="Arial"/>
-          <w:lang w:bidi="fa-IR"/>
-        </w:rPr>
-      </w:pPr>
-      <w:r>
-        <w:rPr>
-          <w:rFonts w:cs="Arial"/>
-          <w:rtl/>
-          <w:lang w:bidi="fa-IR"/>
-        </w:rPr>
-        <w:t>3-ضامن</w:t>
-      </w:r>
       <w:bookmarkStart w:id="0" w:name="_GoBack"/>
       <w:bookmarkEnd w:id="0"/>
     </w:p>
@@ -3289,94 +3171,27 @@
         <w:bidi/>
         <w:rPr>
           <w:rFonts w:cs="Arial"/>
-          <w:highlight w:val="green"/>
+          <w:rtl/>
           <w:lang w:bidi="fa-IR"/>
         </w:rPr>
       </w:pPr>
-      <w:r>
-        <w:rPr>
-          <w:rFonts w:cs="Arial"/>
-          <w:rtl/>
-          <w:lang w:bidi="fa-IR"/>
-        </w:rPr>
-        <w:t>4</w:t>
-      </w:r>
-      <w:r>
-        <w:rPr>
-          <w:rFonts w:cs="Arial"/>
-          <w:highlight w:val="green"/>
-          <w:rtl/>
-          <w:lang w:bidi="fa-IR"/>
-        </w:rPr>
-        <w:t>-ضم</w:t>
-      </w:r>
-      <w:r>
-        <w:rPr>
-          <w:rFonts w:cs="Arial" w:hint="cs"/>
-          <w:highlight w:val="green"/>
-          <w:rtl/>
-          <w:lang w:bidi="fa-IR"/>
-        </w:rPr>
-        <w:t>ی</w:t>
-      </w:r>
-      <w:r>
-        <w:rPr>
-          <w:rFonts w:cs="Arial" w:hint="eastAsia"/>
-          <w:highlight w:val="green"/>
-          <w:rtl/>
-          <w:lang w:bidi="fa-IR"/>
-        </w:rPr>
-        <w:t>مه</w:t>
-      </w:r>
-      <w:r>
-        <w:rPr>
-          <w:rFonts w:cs="Arial"/>
-          <w:highlight w:val="green"/>
-          <w:rtl/>
-          <w:lang w:bidi="fa-IR"/>
-        </w:rPr>
-        <w:t xml:space="preserve"> پرونده</w:t>
-      </w:r>
     </w:p>
     <w:p>
       <w:pPr>
         <w:bidi/>
         <w:rPr>
           <w:rFonts w:cs="Arial"/>
+          <w:rtl/>
           <w:lang w:bidi="fa-IR"/>
         </w:rPr>
       </w:pPr>
       <w:r>
         <w:rPr>
-          <w:rFonts w:cs="Arial"/>
-          <w:rtl/>
-          <w:lang w:bidi="fa-IR"/>
-        </w:rPr>
-        <w:t>5-وضع</w:t>
-      </w:r>
-      <w:r>
-        <w:rPr>
-          <w:rFonts w:cs="Arial" w:hint="cs"/>
-          <w:rtl/>
-          <w:lang w:bidi="fa-IR"/>
-        </w:rPr>
-        <w:t>ی</w:t>
-      </w:r>
-      <w:r>
-        <w:rPr>
-          <w:rFonts w:cs="Arial" w:hint="eastAsia"/>
-          <w:rtl/>
-          <w:lang w:bidi="fa-IR"/>
-        </w:rPr>
-        <w:t>ت</w:t>
-      </w:r>
-      <w:r>
-        <w:rPr>
-          <w:rFonts w:cs="Arial"/>
-          <w:rtl/>
-          <w:lang w:bidi="fa-IR"/>
-        </w:rPr>
-        <w:t xml:space="preserve"> پرونده</w:t>
+          <w:rFonts w:cs="Arial" w:hint="cs"/>
+          <w:rtl/>
+          <w:lang w:bidi="fa-IR"/>
+        </w:rPr>
+        <w:t>سرویسهای ذخیره:</w:t>
       </w:r>
     </w:p>
     <w:p>
@@ -3393,46 +3208,23 @@
           <w:rtl/>
           <w:lang w:bidi="fa-IR"/>
         </w:rPr>
-        <w:t>6-یه سوریس میخوایم که آی دی پرونده و یوزر رو بگیره،اول توی جدول کارتابل بگرده،اگه رکورد فعالی برای اون پرونده وجود داره اونو لود کنه،اون رکورد رو غیر فعال کنه،یه رکورد جدید فعال برای کارتابل بزنه،</w:t>
-      </w:r>
-      <w:r>
-        <w:rPr>
-          <w:rFonts w:cs="Arial"/>
-          <w:lang w:bidi="fa-IR"/>
-        </w:rPr>
-        <w:t xml:space="preserve">sender = </w:t>
-      </w:r>
-      <w:proofErr w:type="spellStart"/>
-      <w:r>
-        <w:rPr>
-          <w:rFonts w:cs="Arial"/>
-          <w:lang w:bidi="fa-IR"/>
-        </w:rPr>
-        <w:t>currentUSer</w:t>
-      </w:r>
-      <w:proofErr w:type="spellEnd"/>
-      <w:r>
-        <w:rPr>
-          <w:rFonts w:cs="Arial"/>
-          <w:rtl/>
-          <w:lang w:bidi="fa-IR"/>
-        </w:rPr>
-        <w:t>،</w:t>
-      </w:r>
-      <w:r>
-        <w:rPr>
-          <w:rFonts w:cs="Arial"/>
-          <w:lang w:bidi="fa-IR"/>
-        </w:rPr>
-        <w:t>receiver</w:t>
-      </w:r>
-      <w:r>
-        <w:rPr>
-          <w:rFonts w:cs="Arial"/>
-          <w:rtl/>
-          <w:lang w:bidi="fa-IR"/>
-        </w:rPr>
-        <w:t>=ای دی یوزری که تو ورودی گرفته.</w:t>
+        <w:t>#ذخ</w:t>
+      </w:r>
+      <w:r>
+        <w:rPr>
+          <w:rFonts w:cs="Arial" w:hint="cs"/>
+          <w:rtl/>
+          <w:lang w:bidi="fa-IR"/>
+        </w:rPr>
+        <w:t>ی</w:t>
+      </w:r>
+      <w:r>
+        <w:rPr>
+          <w:rFonts w:cs="Arial" w:hint="eastAsia"/>
+          <w:rtl/>
+          <w:lang w:bidi="fa-IR"/>
+        </w:rPr>
+        <w:t>ره</w:t>
       </w:r>
     </w:p>
     <w:p>
@@ -3440,6 +3232,7 @@
         <w:bidi/>
         <w:rPr>
           <w:rFonts w:cs="Arial"/>
+          <w:highlight w:val="green"/>
           <w:lang w:bidi="fa-IR"/>
         </w:rPr>
       </w:pPr>
@@ -3449,58 +3242,61 @@
           <w:rtl/>
           <w:lang w:bidi="fa-IR"/>
         </w:rPr>
-        <w:t xml:space="preserve">7-یه سرویس میخوایم که ورودیش پیگیری باشه،اگه تو پیگیری </w:t>
-      </w:r>
-      <w:proofErr w:type="spellStart"/>
-      <w:r>
-        <w:rPr>
-          <w:rFonts w:cs="Arial"/>
-          <w:lang w:bidi="fa-IR"/>
-        </w:rPr>
-        <w:t>attachement</w:t>
-      </w:r>
-      <w:proofErr w:type="spellEnd"/>
-      <w:r>
-        <w:rPr>
-          <w:rFonts w:cs="Arial"/>
-          <w:rtl/>
-          <w:lang w:bidi="fa-IR"/>
-        </w:rPr>
-        <w:t xml:space="preserve"> وجود داشت یه رکورد توی </w:t>
-      </w:r>
-      <w:proofErr w:type="spellStart"/>
-      <w:r>
-        <w:rPr>
-          <w:rFonts w:cs="Arial"/>
-          <w:lang w:bidi="fa-IR"/>
-        </w:rPr>
-        <w:t>Attachement</w:t>
-      </w:r>
-      <w:proofErr w:type="spellEnd"/>
-      <w:r>
-        <w:rPr>
-          <w:rFonts w:cs="Arial"/>
-          <w:rtl/>
-          <w:lang w:bidi="fa-IR"/>
-        </w:rPr>
-        <w:t xml:space="preserve"> بزنه،اگه مبلغ داشت،از جدول </w:t>
-      </w:r>
-      <w:proofErr w:type="spellStart"/>
-      <w:r>
-        <w:rPr>
-          <w:rFonts w:cs="Arial"/>
-          <w:lang w:bidi="fa-IR"/>
-        </w:rPr>
-        <w:t>userAmount</w:t>
-      </w:r>
-      <w:proofErr w:type="spellEnd"/>
-      <w:r>
-        <w:rPr>
-          <w:rFonts w:cs="Arial"/>
-          <w:rtl/>
-          <w:lang w:bidi="fa-IR"/>
-        </w:rPr>
-        <w:t xml:space="preserve"> به مبلغ وصول شده کاربر اضافه ش کنه،تهشم خود پیگیری رو ذخیره کنه</w:t>
+        <w:t>1</w:t>
+      </w:r>
+      <w:r>
+        <w:rPr>
+          <w:rFonts w:cs="Arial"/>
+          <w:highlight w:val="green"/>
+          <w:rtl/>
+          <w:lang w:bidi="fa-IR"/>
+        </w:rPr>
+        <w:t>-پ</w:t>
+      </w:r>
+      <w:r>
+        <w:rPr>
+          <w:rFonts w:cs="Arial" w:hint="cs"/>
+          <w:highlight w:val="green"/>
+          <w:rtl/>
+          <w:lang w:bidi="fa-IR"/>
+        </w:rPr>
+        <w:t>ی</w:t>
+      </w:r>
+      <w:r>
+        <w:rPr>
+          <w:rFonts w:cs="Arial" w:hint="eastAsia"/>
+          <w:highlight w:val="green"/>
+          <w:rtl/>
+          <w:lang w:bidi="fa-IR"/>
+        </w:rPr>
+        <w:t>گ</w:t>
+      </w:r>
+      <w:r>
+        <w:rPr>
+          <w:rFonts w:cs="Arial" w:hint="cs"/>
+          <w:highlight w:val="green"/>
+          <w:rtl/>
+          <w:lang w:bidi="fa-IR"/>
+        </w:rPr>
+        <w:t>ی</w:t>
+      </w:r>
+      <w:r>
+        <w:rPr>
+          <w:rFonts w:cs="Arial" w:hint="eastAsia"/>
+          <w:highlight w:val="green"/>
+          <w:rtl/>
+          <w:lang w:bidi="fa-IR"/>
+        </w:rPr>
+        <w:t>ر</w:t>
+      </w:r>
+      <w:r>
+        <w:rPr>
+          <w:rFonts w:cs="Arial" w:hint="cs"/>
+          <w:highlight w:val="green"/>
+          <w:rtl/>
+          <w:lang w:bidi="fa-IR"/>
+        </w:rPr>
+        <w:t>ی</w:t>
       </w:r>
     </w:p>
     <w:p>
@@ -3508,7 +3304,6 @@
         <w:bidi/>
         <w:rPr>
           <w:rFonts w:cs="Arial"/>
-          <w:rtl/>
           <w:lang w:bidi="fa-IR"/>
         </w:rPr>
       </w:pPr>
@@ -3518,7 +3313,151 @@
           <w:rtl/>
           <w:lang w:bidi="fa-IR"/>
         </w:rPr>
-        <w:t xml:space="preserve">8- یه سرویس میخوایم که ورودیش آی دی پرونده باشه،از جدول پیگیری همه پیگیری های پرونده رو لود کنه،اونایی که پرداختی دارن،یه لیست ازشون با رعایت </w:t>
+        <w:t>2-مشتر</w:t>
+      </w:r>
+      <w:r>
+        <w:rPr>
+          <w:rFonts w:cs="Arial" w:hint="cs"/>
+          <w:rtl/>
+          <w:lang w:bidi="fa-IR"/>
+        </w:rPr>
+        <w:t>ی</w:t>
+      </w:r>
+    </w:p>
+    <w:p>
+      <w:pPr>
+        <w:bidi/>
+        <w:rPr>
+          <w:rFonts w:cs="Arial"/>
+          <w:lang w:bidi="fa-IR"/>
+        </w:rPr>
+      </w:pPr>
+      <w:r>
+        <w:rPr>
+          <w:rFonts w:cs="Arial"/>
+          <w:rtl/>
+          <w:lang w:bidi="fa-IR"/>
+        </w:rPr>
+        <w:t>3-ضامن</w:t>
+      </w:r>
+    </w:p>
+    <w:p>
+      <w:pPr>
+        <w:bidi/>
+        <w:rPr>
+          <w:rFonts w:cs="Arial"/>
+          <w:highlight w:val="green"/>
+          <w:lang w:bidi="fa-IR"/>
+        </w:rPr>
+      </w:pPr>
+      <w:r>
+        <w:rPr>
+          <w:rFonts w:cs="Arial"/>
+          <w:rtl/>
+          <w:lang w:bidi="fa-IR"/>
+        </w:rPr>
+        <w:t>4</w:t>
+      </w:r>
+      <w:r>
+        <w:rPr>
+          <w:rFonts w:cs="Arial"/>
+          <w:highlight w:val="green"/>
+          <w:rtl/>
+          <w:lang w:bidi="fa-IR"/>
+        </w:rPr>
+        <w:t>-ضم</w:t>
+      </w:r>
+      <w:r>
+        <w:rPr>
+          <w:rFonts w:cs="Arial" w:hint="cs"/>
+          <w:highlight w:val="green"/>
+          <w:rtl/>
+          <w:lang w:bidi="fa-IR"/>
+        </w:rPr>
+        <w:t>ی</w:t>
+      </w:r>
+      <w:r>
+        <w:rPr>
+          <w:rFonts w:cs="Arial" w:hint="eastAsia"/>
+          <w:highlight w:val="green"/>
+          <w:rtl/>
+          <w:lang w:bidi="fa-IR"/>
+        </w:rPr>
+        <w:t>مه</w:t>
+      </w:r>
+      <w:r>
+        <w:rPr>
+          <w:rFonts w:cs="Arial"/>
+          <w:highlight w:val="green"/>
+          <w:rtl/>
+          <w:lang w:bidi="fa-IR"/>
+        </w:rPr>
+        <w:t xml:space="preserve"> پرونده</w:t>
+      </w:r>
+    </w:p>
+    <w:p>
+      <w:pPr>
+        <w:bidi/>
+        <w:rPr>
+          <w:rFonts w:cs="Arial"/>
+          <w:lang w:bidi="fa-IR"/>
+        </w:rPr>
+      </w:pPr>
+      <w:r>
+        <w:rPr>
+          <w:rFonts w:cs="Arial"/>
+          <w:rtl/>
+          <w:lang w:bidi="fa-IR"/>
+        </w:rPr>
+        <w:t>5-وضع</w:t>
+      </w:r>
+      <w:r>
+        <w:rPr>
+          <w:rFonts w:cs="Arial" w:hint="cs"/>
+          <w:rtl/>
+          <w:lang w:bidi="fa-IR"/>
+        </w:rPr>
+        <w:t>ی</w:t>
+      </w:r>
+      <w:r>
+        <w:rPr>
+          <w:rFonts w:cs="Arial" w:hint="eastAsia"/>
+          <w:rtl/>
+          <w:lang w:bidi="fa-IR"/>
+        </w:rPr>
+        <w:t>ت</w:t>
+      </w:r>
+      <w:r>
+        <w:rPr>
+          <w:rFonts w:cs="Arial"/>
+          <w:rtl/>
+          <w:lang w:bidi="fa-IR"/>
+        </w:rPr>
+        <w:t xml:space="preserve"> پرونده</w:t>
+      </w:r>
+    </w:p>
+    <w:p>
+      <w:pPr>
+        <w:bidi/>
+        <w:rPr>
+          <w:rFonts w:cs="Arial"/>
+          <w:lang w:bidi="fa-IR"/>
+        </w:rPr>
+      </w:pPr>
+      <w:r>
+        <w:rPr>
+          <w:rFonts w:cs="Arial"/>
+          <w:rtl/>
+          <w:lang w:bidi="fa-IR"/>
+        </w:rPr>
+        <w:t>6-یه سوریس میخوایم که آی دی پرونده و یوزر رو بگیره،اول توی جدول کارتابل بگرده،اگه رکورد فعالی برای اون پرونده وجود داره اونو لود کنه،اون رکورد رو غیر فعال کنه،یه رکورد جدید فعال برای کارتابل بزنه،</w:t>
+      </w:r>
+      <w:r>
+        <w:rPr>
+          <w:rFonts w:cs="Arial"/>
+          <w:lang w:bidi="fa-IR"/>
+        </w:rPr>
+        <w:t xml:space="preserve">sender = </w:t>
       </w:r>
       <w:proofErr w:type="spellStart"/>
       <w:r>
@@ -3526,7 +3465,7 @@
           <w:rFonts w:cs="Arial"/>
           <w:lang w:bidi="fa-IR"/>
         </w:rPr>
-        <w:t>pagingination</w:t>
+        <w:t>currentUSer</w:t>
       </w:r>
       <w:proofErr w:type="spellEnd"/>
       <w:r>
@@ -3535,22 +3474,90 @@
           <w:rtl/>
           <w:lang w:bidi="fa-IR"/>
         </w:rPr>
-        <w:t xml:space="preserve"> خروجی بده(</w:t>
-      </w:r>
-      <w:r>
-        <w:rPr>
-          <w:rFonts w:cs="Arial"/>
-          <w:lang w:bidi="fa-IR"/>
-        </w:rPr>
-        <w:t>attachment</w:t>
-      </w:r>
-      <w:r>
-        <w:rPr>
-          <w:rFonts w:cs="Arial"/>
-          <w:rtl/>
-          <w:lang w:bidi="fa-IR"/>
-        </w:rPr>
-        <w:t xml:space="preserve"> هاشونم جزش باشه)</w:t>
+        <w:t>،</w:t>
+      </w:r>
+      <w:r>
+        <w:rPr>
+          <w:rFonts w:cs="Arial"/>
+          <w:lang w:bidi="fa-IR"/>
+        </w:rPr>
+        <w:t>receiver</w:t>
+      </w:r>
+      <w:r>
+        <w:rPr>
+          <w:rFonts w:cs="Arial"/>
+          <w:rtl/>
+          <w:lang w:bidi="fa-IR"/>
+        </w:rPr>
+        <w:t>=ای دی یوزری که تو ورودی گرفته.</w:t>
+      </w:r>
+    </w:p>
+    <w:p>
+      <w:pPr>
+        <w:bidi/>
+        <w:rPr>
+          <w:rFonts w:cs="Arial"/>
+          <w:lang w:bidi="fa-IR"/>
+        </w:rPr>
+      </w:pPr>
+      <w:r>
+        <w:rPr>
+          <w:rFonts w:cs="Arial"/>
+          <w:rtl/>
+          <w:lang w:bidi="fa-IR"/>
+        </w:rPr>
+        <w:t xml:space="preserve">7-یه سرویس میخوایم که ورودیش پیگیری باشه،اگه تو پیگیری </w:t>
+      </w:r>
+      <w:proofErr w:type="spellStart"/>
+      <w:r>
+        <w:rPr>
+          <w:rFonts w:cs="Arial"/>
+          <w:lang w:bidi="fa-IR"/>
+        </w:rPr>
+        <w:t>attachement</w:t>
+      </w:r>
+      <w:proofErr w:type="spellEnd"/>
+      <w:r>
+        <w:rPr>
+          <w:rFonts w:cs="Arial"/>
+          <w:rtl/>
+          <w:lang w:bidi="fa-IR"/>
+        </w:rPr>
+        <w:t xml:space="preserve"> وجود داشت یه رکورد توی </w:t>
+      </w:r>
+      <w:proofErr w:type="spellStart"/>
+      <w:r>
+        <w:rPr>
+          <w:rFonts w:cs="Arial"/>
+          <w:lang w:bidi="fa-IR"/>
+        </w:rPr>
+        <w:t>Attachement</w:t>
+      </w:r>
+      <w:proofErr w:type="spellEnd"/>
+      <w:r>
+        <w:rPr>
+          <w:rFonts w:cs="Arial"/>
+          <w:rtl/>
+          <w:lang w:bidi="fa-IR"/>
+        </w:rPr>
+        <w:t xml:space="preserve"> بزنه،اگه مبلغ داشت،از جدول </w:t>
+      </w:r>
+      <w:proofErr w:type="spellStart"/>
+      <w:r>
+        <w:rPr>
+          <w:rFonts w:cs="Arial"/>
+          <w:lang w:bidi="fa-IR"/>
+        </w:rPr>
+        <w:t>userAmount</w:t>
+      </w:r>
+      <w:proofErr w:type="spellEnd"/>
+      <w:r>
+        <w:rPr>
+          <w:rFonts w:cs="Arial"/>
+          <w:rtl/>
+          <w:lang w:bidi="fa-IR"/>
+        </w:rPr>
+        <w:t xml:space="preserve"> به مبلغ وصول شده کاربر اضافه ش کنه،تهشم خود پیگیری رو ذخیره کنه</w:t>
       </w:r>
     </w:p>
     <w:p>

</xml_diff>

<commit_message>
# 1-Guarantor save and find-by-id added
</commit_message>
<xml_diff>
--- a/behdavar-document/services.docx
+++ b/behdavar-document/services.docx
@@ -1,6 +1,6 @@
 
 <file path=word/document.xml><?xml version="1.0" encoding="utf-8"?>
-<w:document xmlns:wpc="http://schemas.microsoft.com/office/word/2010/wordprocessingCanvas" xmlns:cx="http://schemas.microsoft.com/office/drawing/2014/chartex" xmlns:mc="http://schemas.openxmlformats.org/markup-compatibility/2006" xmlns:o="urn:schemas-microsoft-com:office:office" xmlns:r="http://schemas.openxmlformats.org/officeDocument/2006/relationships" xmlns:m="http://schemas.openxmlformats.org/officeDocument/2006/math" xmlns:v="urn:schemas-microsoft-com:vml" xmlns:wp14="http://schemas.microsoft.com/office/word/2010/wordprocessingDrawing" xmlns:wp="http://schemas.openxmlformats.org/drawingml/2006/wordprocessingDrawing" xmlns:w10="urn:schemas-microsoft-com:office:word" xmlns:w="http://schemas.openxmlformats.org/wordprocessingml/2006/main" xmlns:w14="http://schemas.microsoft.com/office/word/2010/wordml" xmlns:w15="http://schemas.microsoft.com/office/word/2012/wordml" xmlns:w16se="http://schemas.microsoft.com/office/word/2015/wordml/symex" xmlns:wpg="http://schemas.microsoft.com/office/word/2010/wordprocessingGroup" xmlns:wpi="http://schemas.microsoft.com/office/word/2010/wordprocessingInk" xmlns:wne="http://schemas.microsoft.com/office/word/2006/wordml" xmlns:wps="http://schemas.microsoft.com/office/word/2010/wordprocessingShape" mc:Ignorable="w14 w15 w16se wp14">
+<w:document xmlns:wpc="http://schemas.microsoft.com/office/word/2010/wordprocessingCanvas" xmlns:mc="http://schemas.openxmlformats.org/markup-compatibility/2006" xmlns:o="urn:schemas-microsoft-com:office:office" xmlns:r="http://schemas.openxmlformats.org/officeDocument/2006/relationships" xmlns:m="http://schemas.openxmlformats.org/officeDocument/2006/math" xmlns:v="urn:schemas-microsoft-com:vml" xmlns:wp14="http://schemas.microsoft.com/office/word/2010/wordprocessingDrawing" xmlns:wp="http://schemas.openxmlformats.org/drawingml/2006/wordprocessingDrawing" xmlns:w10="urn:schemas-microsoft-com:office:word" xmlns:w="http://schemas.openxmlformats.org/wordprocessingml/2006/main" xmlns:w14="http://schemas.microsoft.com/office/word/2010/wordml" xmlns:w15="http://schemas.microsoft.com/office/word/2012/wordml" xmlns:wpg="http://schemas.microsoft.com/office/word/2010/wordprocessingGroup" xmlns:wpi="http://schemas.microsoft.com/office/word/2010/wordprocessingInk" xmlns:wne="http://schemas.microsoft.com/office/word/2006/wordml" xmlns:wps="http://schemas.microsoft.com/office/word/2010/wordprocessingShape" mc:Ignorable="w14 w15 wp14">
   <w:body>
     <w:p>
       <w:pPr>
@@ -3163,6 +3163,67 @@
           <w:lang w:bidi="fa-IR"/>
         </w:rPr>
       </w:pPr>
+    </w:p>
+    <w:p>
+      <w:pPr>
+        <w:bidi/>
+        <w:rPr>
+          <w:rFonts w:cs="Arial"/>
+          <w:rtl/>
+          <w:lang w:bidi="fa-IR"/>
+        </w:rPr>
+      </w:pPr>
+    </w:p>
+    <w:p>
+      <w:pPr>
+        <w:bidi/>
+        <w:rPr>
+          <w:rFonts w:cs="Arial"/>
+          <w:rtl/>
+          <w:lang w:bidi="fa-IR"/>
+        </w:rPr>
+      </w:pPr>
+      <w:r>
+        <w:rPr>
+          <w:rFonts w:cs="Arial" w:hint="cs"/>
+          <w:rtl/>
+          <w:lang w:bidi="fa-IR"/>
+        </w:rPr>
+        <w:t>سرویسهای ذخیره:</w:t>
+      </w:r>
+    </w:p>
+    <w:p>
+      <w:pPr>
+        <w:bidi/>
+        <w:rPr>
+          <w:rFonts w:cs="Arial"/>
+          <w:lang w:bidi="fa-IR"/>
+        </w:rPr>
+      </w:pPr>
+      <w:r>
+        <w:rPr>
+          <w:rFonts w:cs="Arial"/>
+          <w:rtl/>
+          <w:lang w:bidi="fa-IR"/>
+        </w:rPr>
+        <w:t>#ذخ</w:t>
+      </w:r>
+      <w:r>
+        <w:rPr>
+          <w:rFonts w:cs="Arial" w:hint="cs"/>
+          <w:rtl/>
+          <w:lang w:bidi="fa-IR"/>
+        </w:rPr>
+        <w:t>ی</w:t>
+      </w:r>
+      <w:r>
+        <w:rPr>
+          <w:rFonts w:cs="Arial" w:hint="eastAsia"/>
+          <w:rtl/>
+          <w:lang w:bidi="fa-IR"/>
+        </w:rPr>
+        <w:t>ره</w:t>
+      </w:r>
       <w:bookmarkStart w:id="0" w:name="_GoBack"/>
       <w:bookmarkEnd w:id="0"/>
     </w:p>
@@ -3171,27 +3232,96 @@
         <w:bidi/>
         <w:rPr>
           <w:rFonts w:cs="Arial"/>
-          <w:rtl/>
+          <w:highlight w:val="green"/>
           <w:lang w:bidi="fa-IR"/>
         </w:rPr>
       </w:pPr>
+      <w:r>
+        <w:rPr>
+          <w:rFonts w:cs="Arial"/>
+          <w:rtl/>
+          <w:lang w:bidi="fa-IR"/>
+        </w:rPr>
+        <w:t>1</w:t>
+      </w:r>
+      <w:r>
+        <w:rPr>
+          <w:rFonts w:cs="Arial"/>
+          <w:highlight w:val="green"/>
+          <w:rtl/>
+          <w:lang w:bidi="fa-IR"/>
+        </w:rPr>
+        <w:t>-پ</w:t>
+      </w:r>
+      <w:r>
+        <w:rPr>
+          <w:rFonts w:cs="Arial" w:hint="cs"/>
+          <w:highlight w:val="green"/>
+          <w:rtl/>
+          <w:lang w:bidi="fa-IR"/>
+        </w:rPr>
+        <w:t>ی</w:t>
+      </w:r>
+      <w:r>
+        <w:rPr>
+          <w:rFonts w:cs="Arial" w:hint="eastAsia"/>
+          <w:highlight w:val="green"/>
+          <w:rtl/>
+          <w:lang w:bidi="fa-IR"/>
+        </w:rPr>
+        <w:t>گ</w:t>
+      </w:r>
+      <w:r>
+        <w:rPr>
+          <w:rFonts w:cs="Arial" w:hint="cs"/>
+          <w:highlight w:val="green"/>
+          <w:rtl/>
+          <w:lang w:bidi="fa-IR"/>
+        </w:rPr>
+        <w:t>ی</w:t>
+      </w:r>
+      <w:r>
+        <w:rPr>
+          <w:rFonts w:cs="Arial" w:hint="eastAsia"/>
+          <w:highlight w:val="green"/>
+          <w:rtl/>
+          <w:lang w:bidi="fa-IR"/>
+        </w:rPr>
+        <w:t>ر</w:t>
+      </w:r>
+      <w:r>
+        <w:rPr>
+          <w:rFonts w:cs="Arial" w:hint="cs"/>
+          <w:highlight w:val="green"/>
+          <w:rtl/>
+          <w:lang w:bidi="fa-IR"/>
+        </w:rPr>
+        <w:t>ی</w:t>
+      </w:r>
     </w:p>
     <w:p>
       <w:pPr>
         <w:bidi/>
         <w:rPr>
           <w:rFonts w:cs="Arial"/>
-          <w:rtl/>
           <w:lang w:bidi="fa-IR"/>
         </w:rPr>
       </w:pPr>
       <w:r>
         <w:rPr>
-          <w:rFonts w:cs="Arial" w:hint="cs"/>
-          <w:rtl/>
-          <w:lang w:bidi="fa-IR"/>
-        </w:rPr>
-        <w:t>سرویسهای ذخیره:</w:t>
+          <w:rFonts w:cs="Arial"/>
+          <w:rtl/>
+          <w:lang w:bidi="fa-IR"/>
+        </w:rPr>
+        <w:t>2-مشتر</w:t>
+      </w:r>
+      <w:r>
+        <w:rPr>
+          <w:rFonts w:cs="Arial" w:hint="cs"/>
+          <w:rtl/>
+          <w:lang w:bidi="fa-IR"/>
+        </w:rPr>
+        <w:t>ی</w:t>
       </w:r>
     </w:p>
     <w:p>
@@ -3199,6 +3329,7 @@
         <w:bidi/>
         <w:rPr>
           <w:rFonts w:cs="Arial"/>
+          <w:highlight w:val="green"/>
           <w:lang w:bidi="fa-IR"/>
         </w:rPr>
       </w:pPr>
@@ -3208,137 +3339,16 @@
           <w:rtl/>
           <w:lang w:bidi="fa-IR"/>
         </w:rPr>
-        <w:t>#ذخ</w:t>
-      </w:r>
-      <w:r>
-        <w:rPr>
-          <w:rFonts w:cs="Arial" w:hint="cs"/>
-          <w:rtl/>
-          <w:lang w:bidi="fa-IR"/>
-        </w:rPr>
-        <w:t>ی</w:t>
-      </w:r>
-      <w:r>
-        <w:rPr>
-          <w:rFonts w:cs="Arial" w:hint="eastAsia"/>
-          <w:rtl/>
-          <w:lang w:bidi="fa-IR"/>
-        </w:rPr>
-        <w:t>ره</w:t>
-      </w:r>
-    </w:p>
-    <w:p>
-      <w:pPr>
-        <w:bidi/>
-        <w:rPr>
-          <w:rFonts w:cs="Arial"/>
-          <w:highlight w:val="green"/>
-          <w:lang w:bidi="fa-IR"/>
-        </w:rPr>
-      </w:pPr>
-      <w:r>
-        <w:rPr>
-          <w:rFonts w:cs="Arial"/>
-          <w:rtl/>
-          <w:lang w:bidi="fa-IR"/>
-        </w:rPr>
-        <w:t>1</w:t>
-      </w:r>
-      <w:r>
-        <w:rPr>
-          <w:rFonts w:cs="Arial"/>
-          <w:highlight w:val="green"/>
-          <w:rtl/>
-          <w:lang w:bidi="fa-IR"/>
-        </w:rPr>
-        <w:t>-پ</w:t>
-      </w:r>
-      <w:r>
-        <w:rPr>
-          <w:rFonts w:cs="Arial" w:hint="cs"/>
-          <w:highlight w:val="green"/>
-          <w:rtl/>
-          <w:lang w:bidi="fa-IR"/>
-        </w:rPr>
-        <w:t>ی</w:t>
-      </w:r>
-      <w:r>
-        <w:rPr>
-          <w:rFonts w:cs="Arial" w:hint="eastAsia"/>
-          <w:highlight w:val="green"/>
-          <w:rtl/>
-          <w:lang w:bidi="fa-IR"/>
-        </w:rPr>
-        <w:t>گ</w:t>
-      </w:r>
-      <w:r>
-        <w:rPr>
-          <w:rFonts w:cs="Arial" w:hint="cs"/>
-          <w:highlight w:val="green"/>
-          <w:rtl/>
-          <w:lang w:bidi="fa-IR"/>
-        </w:rPr>
-        <w:t>ی</w:t>
-      </w:r>
-      <w:r>
-        <w:rPr>
-          <w:rFonts w:cs="Arial" w:hint="eastAsia"/>
-          <w:highlight w:val="green"/>
-          <w:rtl/>
-          <w:lang w:bidi="fa-IR"/>
-        </w:rPr>
-        <w:t>ر</w:t>
-      </w:r>
-      <w:r>
-        <w:rPr>
-          <w:rFonts w:cs="Arial" w:hint="cs"/>
-          <w:highlight w:val="green"/>
-          <w:rtl/>
-          <w:lang w:bidi="fa-IR"/>
-        </w:rPr>
-        <w:t>ی</w:t>
-      </w:r>
-    </w:p>
-    <w:p>
-      <w:pPr>
-        <w:bidi/>
-        <w:rPr>
-          <w:rFonts w:cs="Arial"/>
-          <w:lang w:bidi="fa-IR"/>
-        </w:rPr>
-      </w:pPr>
-      <w:r>
-        <w:rPr>
-          <w:rFonts w:cs="Arial"/>
-          <w:rtl/>
-          <w:lang w:bidi="fa-IR"/>
-        </w:rPr>
-        <w:t>2-مشتر</w:t>
-      </w:r>
-      <w:r>
-        <w:rPr>
-          <w:rFonts w:cs="Arial" w:hint="cs"/>
-          <w:rtl/>
-          <w:lang w:bidi="fa-IR"/>
-        </w:rPr>
-        <w:t>ی</w:t>
-      </w:r>
-    </w:p>
-    <w:p>
-      <w:pPr>
-        <w:bidi/>
-        <w:rPr>
-          <w:rFonts w:cs="Arial"/>
-          <w:lang w:bidi="fa-IR"/>
-        </w:rPr>
-      </w:pPr>
-      <w:r>
-        <w:rPr>
-          <w:rFonts w:cs="Arial"/>
-          <w:rtl/>
-          <w:lang w:bidi="fa-IR"/>
-        </w:rPr>
-        <w:t>3-ضامن</w:t>
+        <w:t>3</w:t>
+      </w:r>
+      <w:r>
+        <w:rPr>
+          <w:rFonts w:cs="Arial"/>
+          <w:highlight w:val="green"/>
+          <w:rtl/>
+          <w:lang w:bidi="fa-IR"/>
+        </w:rPr>
+        <w:t>-ضامن</w:t>
       </w:r>
     </w:p>
     <w:p>
@@ -3581,7 +3591,7 @@
 </file>
 
 <file path=word/styles.xml><?xml version="1.0" encoding="utf-8"?>
-<w:styles xmlns:mc="http://schemas.openxmlformats.org/markup-compatibility/2006" xmlns:r="http://schemas.openxmlformats.org/officeDocument/2006/relationships" xmlns:w="http://schemas.openxmlformats.org/wordprocessingml/2006/main" xmlns:w14="http://schemas.microsoft.com/office/word/2010/wordml" xmlns:w15="http://schemas.microsoft.com/office/word/2012/wordml" xmlns:w16se="http://schemas.microsoft.com/office/word/2015/wordml/symex" mc:Ignorable="w14 w15 w16se">
+<w:styles xmlns:mc="http://schemas.openxmlformats.org/markup-compatibility/2006" xmlns:r="http://schemas.openxmlformats.org/officeDocument/2006/relationships" xmlns:w="http://schemas.openxmlformats.org/wordprocessingml/2006/main" xmlns:w14="http://schemas.microsoft.com/office/word/2010/wordml" xmlns:w15="http://schemas.microsoft.com/office/word/2012/wordml" mc:Ignorable="w14 w15">
   <w:docDefaults>
     <w:rPrDefault>
       <w:rPr>

</xml_diff>

<commit_message>
# 1-userLog entity and server side classes added. 2- getUserInfo service added to get current user information. 3- all dtos changed to json include not null values 4- insert record in user Log after login 5-service document updated.
</commit_message>
<xml_diff>
--- a/behdavar-document/services.docx
+++ b/behdavar-document/services.docx
@@ -988,12 +988,14 @@
         <w:bidi/>
         <w:rPr>
           <w:rFonts w:cs="Arial"/>
+          <w:highlight w:val="green"/>
           <w:lang w:bidi="fa-IR"/>
         </w:rPr>
       </w:pPr>
       <w:r>
         <w:rPr>
           <w:rFonts w:cs="Arial" w:hint="cs"/>
+          <w:highlight w:val="green"/>
           <w:rtl/>
           <w:lang w:bidi="fa-IR"/>
         </w:rPr>
@@ -1002,6 +1004,7 @@
       <w:r>
         <w:rPr>
           <w:rFonts w:cs="Arial"/>
+          <w:highlight w:val="green"/>
           <w:rtl/>
           <w:lang w:bidi="fa-IR"/>
         </w:rPr>
@@ -1010,14 +1013,16 @@
       <w:r>
         <w:rPr>
           <w:rFonts w:cs="Arial" w:hint="cs"/>
-          <w:rtl/>
-          <w:lang w:bidi="fa-IR"/>
-        </w:rPr>
-        <w:t>ی</w:t>
-      </w:r>
-      <w:r>
-        <w:rPr>
-          <w:rFonts w:cs="Arial" w:hint="eastAsia"/>
+          <w:highlight w:val="green"/>
+          <w:rtl/>
+          <w:lang w:bidi="fa-IR"/>
+        </w:rPr>
+        <w:t>ی</w:t>
+      </w:r>
+      <w:r>
+        <w:rPr>
+          <w:rFonts w:cs="Arial" w:hint="eastAsia"/>
+          <w:highlight w:val="green"/>
           <w:rtl/>
           <w:lang w:bidi="fa-IR"/>
         </w:rPr>
@@ -1026,6 +1031,7 @@
       <w:r>
         <w:rPr>
           <w:rFonts w:cs="Arial"/>
+          <w:highlight w:val="green"/>
           <w:rtl/>
           <w:lang w:bidi="fa-IR"/>
         </w:rPr>
@@ -1034,14 +1040,16 @@
       <w:r>
         <w:rPr>
           <w:rFonts w:cs="Arial" w:hint="cs"/>
-          <w:rtl/>
-          <w:lang w:bidi="fa-IR"/>
-        </w:rPr>
-        <w:t>ی</w:t>
-      </w:r>
-      <w:r>
-        <w:rPr>
-          <w:rFonts w:cs="Arial" w:hint="eastAsia"/>
+          <w:highlight w:val="green"/>
+          <w:rtl/>
+          <w:lang w:bidi="fa-IR"/>
+        </w:rPr>
+        <w:t>ی</w:t>
+      </w:r>
+      <w:r>
+        <w:rPr>
+          <w:rFonts w:cs="Arial" w:hint="eastAsia"/>
+          <w:highlight w:val="green"/>
           <w:rtl/>
           <w:lang w:bidi="fa-IR"/>
         </w:rPr>
@@ -1050,6 +1058,7 @@
       <w:r>
         <w:rPr>
           <w:rFonts w:cs="Arial"/>
+          <w:highlight w:val="green"/>
           <w:rtl/>
           <w:lang w:bidi="fa-IR"/>
         </w:rPr>
@@ -1058,14 +1067,16 @@
       <w:r>
         <w:rPr>
           <w:rFonts w:cs="Arial" w:hint="cs"/>
-          <w:rtl/>
-          <w:lang w:bidi="fa-IR"/>
-        </w:rPr>
-        <w:t>ی</w:t>
-      </w:r>
-      <w:r>
-        <w:rPr>
-          <w:rFonts w:cs="Arial" w:hint="eastAsia"/>
+          <w:highlight w:val="green"/>
+          <w:rtl/>
+          <w:lang w:bidi="fa-IR"/>
+        </w:rPr>
+        <w:t>ی</w:t>
+      </w:r>
+      <w:r>
+        <w:rPr>
+          <w:rFonts w:cs="Arial" w:hint="eastAsia"/>
+          <w:highlight w:val="green"/>
           <w:rtl/>
           <w:lang w:bidi="fa-IR"/>
         </w:rPr>
@@ -1074,14 +1085,16 @@
       <w:r>
         <w:rPr>
           <w:rFonts w:cs="Arial" w:hint="cs"/>
-          <w:rtl/>
-          <w:lang w:bidi="fa-IR"/>
-        </w:rPr>
-        <w:t>ی</w:t>
-      </w:r>
-      <w:r>
-        <w:rPr>
-          <w:rFonts w:cs="Arial" w:hint="eastAsia"/>
+          <w:highlight w:val="green"/>
+          <w:rtl/>
+          <w:lang w:bidi="fa-IR"/>
+        </w:rPr>
+        <w:t>ی</w:t>
+      </w:r>
+      <w:r>
+        <w:rPr>
+          <w:rFonts w:cs="Arial" w:hint="eastAsia"/>
+          <w:highlight w:val="green"/>
           <w:rtl/>
           <w:lang w:bidi="fa-IR"/>
         </w:rPr>
@@ -1090,6 +1103,7 @@
       <w:r>
         <w:rPr>
           <w:rFonts w:cs="Arial"/>
+          <w:highlight w:val="green"/>
           <w:rtl/>
           <w:lang w:bidi="fa-IR"/>
         </w:rPr>
@@ -1098,14 +1112,16 @@
       <w:r>
         <w:rPr>
           <w:rFonts w:cs="Arial" w:hint="cs"/>
-          <w:rtl/>
-          <w:lang w:bidi="fa-IR"/>
-        </w:rPr>
-        <w:t>ی</w:t>
-      </w:r>
-      <w:r>
-        <w:rPr>
-          <w:rFonts w:cs="Arial"/>
+          <w:highlight w:val="green"/>
+          <w:rtl/>
+          <w:lang w:bidi="fa-IR"/>
+        </w:rPr>
+        <w:t>ی</w:t>
+      </w:r>
+      <w:r>
+        <w:rPr>
+          <w:rFonts w:cs="Arial"/>
+          <w:highlight w:val="green"/>
           <w:rtl/>
           <w:lang w:bidi="fa-IR"/>
         </w:rPr>
@@ -1114,14 +1130,16 @@
       <w:r>
         <w:rPr>
           <w:rFonts w:cs="Arial" w:hint="cs"/>
-          <w:rtl/>
-          <w:lang w:bidi="fa-IR"/>
-        </w:rPr>
-        <w:t>ی</w:t>
-      </w:r>
-      <w:r>
-        <w:rPr>
-          <w:rFonts w:cs="Arial" w:hint="eastAsia"/>
+          <w:highlight w:val="green"/>
+          <w:rtl/>
+          <w:lang w:bidi="fa-IR"/>
+        </w:rPr>
+        <w:t>ی</w:t>
+      </w:r>
+      <w:r>
+        <w:rPr>
+          <w:rFonts w:cs="Arial" w:hint="eastAsia"/>
+          <w:highlight w:val="green"/>
           <w:rtl/>
           <w:lang w:bidi="fa-IR"/>
         </w:rPr>
@@ -1130,6 +1148,7 @@
       <w:r>
         <w:rPr>
           <w:rFonts w:cs="Arial"/>
+          <w:highlight w:val="green"/>
           <w:rtl/>
           <w:lang w:bidi="fa-IR"/>
         </w:rPr>
@@ -1138,14 +1157,16 @@
       <w:r>
         <w:rPr>
           <w:rFonts w:cs="Arial" w:hint="cs"/>
-          <w:rtl/>
-          <w:lang w:bidi="fa-IR"/>
-        </w:rPr>
-        <w:t>ی</w:t>
-      </w:r>
-      <w:r>
-        <w:rPr>
-          <w:rFonts w:cs="Arial" w:hint="eastAsia"/>
+          <w:highlight w:val="green"/>
+          <w:rtl/>
+          <w:lang w:bidi="fa-IR"/>
+        </w:rPr>
+        <w:t>ی</w:t>
+      </w:r>
+      <w:r>
+        <w:rPr>
+          <w:rFonts w:cs="Arial" w:hint="eastAsia"/>
+          <w:highlight w:val="green"/>
           <w:rtl/>
           <w:lang w:bidi="fa-IR"/>
         </w:rPr>
@@ -1154,6 +1175,7 @@
       <w:r>
         <w:rPr>
           <w:rFonts w:cs="Arial"/>
+          <w:highlight w:val="green"/>
           <w:rtl/>
           <w:lang w:bidi="fa-IR"/>
         </w:rPr>
@@ -1162,14 +1184,16 @@
       <w:r>
         <w:rPr>
           <w:rFonts w:cs="Arial" w:hint="cs"/>
-          <w:rtl/>
-          <w:lang w:bidi="fa-IR"/>
-        </w:rPr>
-        <w:t>ی</w:t>
-      </w:r>
-      <w:r>
-        <w:rPr>
-          <w:rFonts w:cs="Arial" w:hint="eastAsia"/>
+          <w:highlight w:val="green"/>
+          <w:rtl/>
+          <w:lang w:bidi="fa-IR"/>
+        </w:rPr>
+        <w:t>ی</w:t>
+      </w:r>
+      <w:r>
+        <w:rPr>
+          <w:rFonts w:cs="Arial" w:hint="eastAsia"/>
+          <w:highlight w:val="green"/>
           <w:rtl/>
           <w:lang w:bidi="fa-IR"/>
         </w:rPr>
@@ -1178,14 +1202,16 @@
       <w:r>
         <w:rPr>
           <w:rFonts w:cs="Arial" w:hint="cs"/>
-          <w:rtl/>
-          <w:lang w:bidi="fa-IR"/>
-        </w:rPr>
-        <w:t>ی</w:t>
-      </w:r>
-      <w:r>
-        <w:rPr>
-          <w:rFonts w:cs="Arial"/>
+          <w:highlight w:val="green"/>
+          <w:rtl/>
+          <w:lang w:bidi="fa-IR"/>
+        </w:rPr>
+        <w:t>ی</w:t>
+      </w:r>
+      <w:r>
+        <w:rPr>
+          <w:rFonts w:cs="Arial"/>
+          <w:highlight w:val="green"/>
           <w:rtl/>
           <w:lang w:bidi="fa-IR"/>
         </w:rPr>
@@ -1197,12 +1223,14 @@
         <w:bidi/>
         <w:rPr>
           <w:rFonts w:cs="Arial"/>
+          <w:highlight w:val="green"/>
           <w:lang w:bidi="fa-IR"/>
         </w:rPr>
       </w:pPr>
       <w:r>
         <w:rPr>
           <w:rFonts w:cs="Arial" w:hint="eastAsia"/>
+          <w:highlight w:val="green"/>
           <w:rtl/>
           <w:lang w:bidi="fa-IR"/>
         </w:rPr>
@@ -1211,6 +1239,7 @@
       <w:r>
         <w:rPr>
           <w:rFonts w:cs="Arial"/>
+          <w:highlight w:val="green"/>
           <w:rtl/>
           <w:lang w:bidi="fa-IR"/>
         </w:rPr>
@@ -1219,14 +1248,16 @@
       <w:r>
         <w:rPr>
           <w:rFonts w:cs="Arial" w:hint="cs"/>
-          <w:rtl/>
-          <w:lang w:bidi="fa-IR"/>
-        </w:rPr>
-        <w:t>ی</w:t>
-      </w:r>
-      <w:r>
-        <w:rPr>
-          <w:rFonts w:cs="Arial"/>
+          <w:highlight w:val="green"/>
+          <w:rtl/>
+          <w:lang w:bidi="fa-IR"/>
+        </w:rPr>
+        <w:t>ی</w:t>
+      </w:r>
+      <w:r>
+        <w:rPr>
+          <w:rFonts w:cs="Arial"/>
+          <w:highlight w:val="green"/>
           <w:rtl/>
           <w:lang w:bidi="fa-IR"/>
         </w:rPr>
@@ -1235,14 +1266,16 @@
       <w:r>
         <w:rPr>
           <w:rFonts w:cs="Arial" w:hint="cs"/>
-          <w:rtl/>
-          <w:lang w:bidi="fa-IR"/>
-        </w:rPr>
-        <w:t>ی</w:t>
-      </w:r>
-      <w:r>
-        <w:rPr>
-          <w:rFonts w:cs="Arial"/>
+          <w:highlight w:val="green"/>
+          <w:rtl/>
+          <w:lang w:bidi="fa-IR"/>
+        </w:rPr>
+        <w:t>ی</w:t>
+      </w:r>
+      <w:r>
+        <w:rPr>
+          <w:rFonts w:cs="Arial"/>
+          <w:highlight w:val="green"/>
           <w:rtl/>
           <w:lang w:bidi="fa-IR"/>
         </w:rPr>
@@ -1251,14 +1284,16 @@
       <w:r>
         <w:rPr>
           <w:rFonts w:cs="Arial" w:hint="cs"/>
-          <w:rtl/>
-          <w:lang w:bidi="fa-IR"/>
-        </w:rPr>
-        <w:t>ی</w:t>
-      </w:r>
-      <w:r>
-        <w:rPr>
-          <w:rFonts w:cs="Arial"/>
+          <w:highlight w:val="green"/>
+          <w:rtl/>
+          <w:lang w:bidi="fa-IR"/>
+        </w:rPr>
+        <w:t>ی</w:t>
+      </w:r>
+      <w:r>
+        <w:rPr>
+          <w:rFonts w:cs="Arial"/>
+          <w:highlight w:val="green"/>
           <w:rtl/>
           <w:lang w:bidi="fa-IR"/>
         </w:rPr>
@@ -1267,6 +1302,7 @@
       <w:r>
         <w:rPr>
           <w:rFonts w:cs="Arial"/>
+          <w:highlight w:val="green"/>
           <w:lang w:bidi="fa-IR"/>
         </w:rPr>
         <w:t>contract</w:t>
@@ -1274,6 +1310,7 @@
       <w:r>
         <w:rPr>
           <w:rFonts w:cs="Arial"/>
+          <w:highlight w:val="green"/>
           <w:rtl/>
           <w:lang w:bidi="fa-IR"/>
         </w:rPr>
@@ -1285,12 +1322,14 @@
         <w:bidi/>
         <w:rPr>
           <w:rFonts w:cs="Arial"/>
+          <w:highlight w:val="green"/>
           <w:lang w:bidi="fa-IR"/>
         </w:rPr>
       </w:pPr>
       <w:r>
         <w:rPr>
           <w:rFonts w:cs="Arial" w:hint="eastAsia"/>
+          <w:highlight w:val="green"/>
           <w:rtl/>
           <w:lang w:bidi="fa-IR"/>
         </w:rPr>
@@ -1299,14 +1338,16 @@
       <w:r>
         <w:rPr>
           <w:rFonts w:cs="Arial" w:hint="cs"/>
-          <w:rtl/>
-          <w:lang w:bidi="fa-IR"/>
-        </w:rPr>
-        <w:t>ی</w:t>
-      </w:r>
-      <w:r>
-        <w:rPr>
-          <w:rFonts w:cs="Arial" w:hint="eastAsia"/>
+          <w:highlight w:val="green"/>
+          <w:rtl/>
+          <w:lang w:bidi="fa-IR"/>
+        </w:rPr>
+        <w:t>ی</w:t>
+      </w:r>
+      <w:r>
+        <w:rPr>
+          <w:rFonts w:cs="Arial" w:hint="eastAsia"/>
+          <w:highlight w:val="green"/>
           <w:rtl/>
           <w:lang w:bidi="fa-IR"/>
         </w:rPr>
@@ -1315,6 +1356,7 @@
       <w:r>
         <w:rPr>
           <w:rFonts w:cs="Arial"/>
+          <w:highlight w:val="green"/>
           <w:rtl/>
           <w:lang w:bidi="fa-IR"/>
         </w:rPr>
@@ -1324,6 +1366,7 @@
       <w:r>
         <w:rPr>
           <w:rFonts w:cs="Arial"/>
+          <w:highlight w:val="green"/>
           <w:lang w:bidi="fa-IR"/>
         </w:rPr>
         <w:t>userid</w:t>
@@ -1335,12 +1378,14 @@
         <w:bidi/>
         <w:rPr>
           <w:rFonts w:cs="Arial"/>
+          <w:highlight w:val="green"/>
           <w:lang w:bidi="fa-IR"/>
         </w:rPr>
       </w:pPr>
       <w:r>
         <w:rPr>
           <w:rFonts w:cs="Arial" w:hint="eastAsia"/>
+          <w:highlight w:val="green"/>
           <w:rtl/>
           <w:lang w:bidi="fa-IR"/>
         </w:rPr>
@@ -1349,6 +1394,7 @@
       <w:r>
         <w:rPr>
           <w:rFonts w:cs="Arial"/>
+          <w:highlight w:val="green"/>
           <w:rtl/>
           <w:lang w:bidi="fa-IR"/>
         </w:rPr>
@@ -1360,12 +1406,14 @@
         <w:bidi/>
         <w:rPr>
           <w:rFonts w:cs="Arial"/>
+          <w:highlight w:val="green"/>
           <w:lang w:bidi="fa-IR"/>
         </w:rPr>
       </w:pPr>
       <w:r>
         <w:rPr>
           <w:rFonts w:cs="Arial" w:hint="eastAsia"/>
+          <w:highlight w:val="green"/>
           <w:rtl/>
           <w:lang w:bidi="fa-IR"/>
         </w:rPr>
@@ -1374,6 +1422,7 @@
       <w:r>
         <w:rPr>
           <w:rFonts w:cs="Arial"/>
+          <w:highlight w:val="green"/>
           <w:rtl/>
           <w:lang w:bidi="fa-IR"/>
         </w:rPr>
@@ -1382,6 +1431,7 @@
       <w:r>
         <w:rPr>
           <w:rFonts w:cs="Arial" w:hint="cs"/>
+          <w:highlight w:val="green"/>
           <w:rtl/>
           <w:lang w:bidi="fa-IR"/>
         </w:rPr>
@@ -1390,6 +1440,7 @@
       <w:r>
         <w:rPr>
           <w:rFonts w:cs="Arial"/>
+          <w:highlight w:val="green"/>
           <w:rtl/>
           <w:lang w:bidi="fa-IR"/>
         </w:rPr>
@@ -1399,6 +1450,7 @@
       <w:r>
         <w:rPr>
           <w:rFonts w:cs="Arial"/>
+          <w:highlight w:val="green"/>
           <w:lang w:bidi="fa-IR"/>
         </w:rPr>
         <w:t>reciever</w:t>
@@ -1407,6 +1459,7 @@
       <w:r>
         <w:rPr>
           <w:rFonts w:cs="Arial"/>
+          <w:highlight w:val="green"/>
           <w:rtl/>
           <w:lang w:bidi="fa-IR"/>
         </w:rPr>
@@ -1415,14 +1468,16 @@
       <w:r>
         <w:rPr>
           <w:rFonts w:cs="Arial" w:hint="cs"/>
-          <w:rtl/>
-          <w:lang w:bidi="fa-IR"/>
-        </w:rPr>
-        <w:t>ی</w:t>
-      </w:r>
-      <w:r>
-        <w:rPr>
-          <w:rFonts w:cs="Arial" w:hint="eastAsia"/>
+          <w:highlight w:val="green"/>
+          <w:rtl/>
+          <w:lang w:bidi="fa-IR"/>
+        </w:rPr>
+        <w:t>ی</w:t>
+      </w:r>
+      <w:r>
+        <w:rPr>
+          <w:rFonts w:cs="Arial" w:hint="eastAsia"/>
+          <w:highlight w:val="green"/>
           <w:rtl/>
           <w:lang w:bidi="fa-IR"/>
         </w:rPr>
@@ -1431,6 +1486,7 @@
       <w:r>
         <w:rPr>
           <w:rFonts w:cs="Arial"/>
+          <w:highlight w:val="green"/>
           <w:rtl/>
           <w:lang w:bidi="fa-IR"/>
         </w:rPr>
@@ -1439,14 +1495,16 @@
       <w:r>
         <w:rPr>
           <w:rFonts w:cs="Arial" w:hint="cs"/>
-          <w:rtl/>
-          <w:lang w:bidi="fa-IR"/>
-        </w:rPr>
-        <w:t>ی</w:t>
-      </w:r>
-      <w:r>
-        <w:rPr>
-          <w:rFonts w:cs="Arial" w:hint="eastAsia"/>
+          <w:highlight w:val="green"/>
+          <w:rtl/>
+          <w:lang w:bidi="fa-IR"/>
+        </w:rPr>
+        <w:t>ی</w:t>
+      </w:r>
+      <w:r>
+        <w:rPr>
+          <w:rFonts w:cs="Arial" w:hint="eastAsia"/>
+          <w:highlight w:val="green"/>
           <w:rtl/>
           <w:lang w:bidi="fa-IR"/>
         </w:rPr>
@@ -1455,6 +1513,7 @@
       <w:r>
         <w:rPr>
           <w:rFonts w:cs="Arial"/>
+          <w:highlight w:val="green"/>
           <w:rtl/>
           <w:lang w:bidi="fa-IR"/>
         </w:rPr>
@@ -1463,14 +1522,16 @@
       <w:r>
         <w:rPr>
           <w:rFonts w:cs="Arial" w:hint="cs"/>
-          <w:rtl/>
-          <w:lang w:bidi="fa-IR"/>
-        </w:rPr>
-        <w:t>ی</w:t>
-      </w:r>
-      <w:r>
-        <w:rPr>
-          <w:rFonts w:cs="Arial" w:hint="eastAsia"/>
+          <w:highlight w:val="green"/>
+          <w:rtl/>
+          <w:lang w:bidi="fa-IR"/>
+        </w:rPr>
+        <w:t>ی</w:t>
+      </w:r>
+      <w:r>
+        <w:rPr>
+          <w:rFonts w:cs="Arial" w:hint="eastAsia"/>
+          <w:highlight w:val="green"/>
           <w:rtl/>
           <w:lang w:bidi="fa-IR"/>
         </w:rPr>
@@ -1479,6 +1540,7 @@
       <w:r>
         <w:rPr>
           <w:rFonts w:cs="Arial"/>
+          <w:highlight w:val="green"/>
           <w:rtl/>
           <w:lang w:bidi="fa-IR"/>
         </w:rPr>
@@ -1487,14 +1549,16 @@
       <w:r>
         <w:rPr>
           <w:rFonts w:cs="Arial" w:hint="cs"/>
-          <w:rtl/>
-          <w:lang w:bidi="fa-IR"/>
-        </w:rPr>
-        <w:t>ی</w:t>
-      </w:r>
-      <w:r>
-        <w:rPr>
-          <w:rFonts w:cs="Arial" w:hint="eastAsia"/>
+          <w:highlight w:val="green"/>
+          <w:rtl/>
+          <w:lang w:bidi="fa-IR"/>
+        </w:rPr>
+        <w:t>ی</w:t>
+      </w:r>
+      <w:r>
+        <w:rPr>
+          <w:rFonts w:cs="Arial" w:hint="eastAsia"/>
+          <w:highlight w:val="green"/>
           <w:rtl/>
           <w:lang w:bidi="fa-IR"/>
         </w:rPr>
@@ -1503,6 +1567,7 @@
       <w:r>
         <w:rPr>
           <w:rFonts w:cs="Arial"/>
+          <w:highlight w:val="green"/>
           <w:rtl/>
           <w:lang w:bidi="fa-IR"/>
         </w:rPr>
@@ -1511,14 +1576,16 @@
       <w:r>
         <w:rPr>
           <w:rFonts w:cs="Arial" w:hint="cs"/>
-          <w:rtl/>
-          <w:lang w:bidi="fa-IR"/>
-        </w:rPr>
-        <w:t>ی</w:t>
-      </w:r>
-      <w:r>
-        <w:rPr>
-          <w:rFonts w:cs="Arial" w:hint="eastAsia"/>
+          <w:highlight w:val="green"/>
+          <w:rtl/>
+          <w:lang w:bidi="fa-IR"/>
+        </w:rPr>
+        <w:t>ی</w:t>
+      </w:r>
+      <w:r>
+        <w:rPr>
+          <w:rFonts w:cs="Arial" w:hint="eastAsia"/>
+          <w:highlight w:val="green"/>
           <w:rtl/>
           <w:lang w:bidi="fa-IR"/>
         </w:rPr>
@@ -1530,12 +1597,14 @@
         <w:bidi/>
         <w:rPr>
           <w:rFonts w:cs="Arial"/>
+          <w:highlight w:val="green"/>
           <w:lang w:bidi="fa-IR"/>
         </w:rPr>
       </w:pPr>
       <w:r>
         <w:rPr>
           <w:rFonts w:cs="Arial" w:hint="eastAsia"/>
+          <w:highlight w:val="green"/>
           <w:rtl/>
           <w:lang w:bidi="fa-IR"/>
         </w:rPr>
@@ -1544,6 +1613,7 @@
       <w:r>
         <w:rPr>
           <w:rFonts w:cs="Arial"/>
+          <w:highlight w:val="green"/>
           <w:rtl/>
           <w:lang w:bidi="fa-IR"/>
         </w:rPr>
@@ -1553,6 +1623,7 @@
       <w:r>
         <w:rPr>
           <w:rFonts w:cs="Arial"/>
+          <w:highlight w:val="green"/>
           <w:lang w:bidi="fa-IR"/>
         </w:rPr>
         <w:t>userAmount</w:t>
@@ -1561,6 +1632,7 @@
       <w:r>
         <w:rPr>
           <w:rFonts w:cs="Arial"/>
+          <w:highlight w:val="green"/>
           <w:rtl/>
           <w:lang w:bidi="fa-IR"/>
         </w:rPr>
@@ -1569,14 +1641,16 @@
       <w:r>
         <w:rPr>
           <w:rFonts w:cs="Arial" w:hint="cs"/>
-          <w:rtl/>
-          <w:lang w:bidi="fa-IR"/>
-        </w:rPr>
-        <w:t>ی</w:t>
-      </w:r>
-      <w:r>
-        <w:rPr>
-          <w:rFonts w:cs="Arial" w:hint="eastAsia"/>
+          <w:highlight w:val="green"/>
+          <w:rtl/>
+          <w:lang w:bidi="fa-IR"/>
+        </w:rPr>
+        <w:t>ی</w:t>
+      </w:r>
+      <w:r>
+        <w:rPr>
+          <w:rFonts w:cs="Arial" w:hint="eastAsia"/>
+          <w:highlight w:val="green"/>
           <w:rtl/>
           <w:lang w:bidi="fa-IR"/>
         </w:rPr>
@@ -1588,12 +1662,14 @@
         <w:bidi/>
         <w:rPr>
           <w:rFonts w:cs="Arial"/>
+          <w:highlight w:val="green"/>
           <w:lang w:bidi="fa-IR"/>
         </w:rPr>
       </w:pPr>
       <w:r>
         <w:rPr>
           <w:rFonts w:cs="Arial" w:hint="eastAsia"/>
+          <w:highlight w:val="green"/>
           <w:rtl/>
           <w:lang w:bidi="fa-IR"/>
         </w:rPr>
@@ -1602,6 +1678,7 @@
       <w:r>
         <w:rPr>
           <w:rFonts w:cs="Arial"/>
+          <w:highlight w:val="green"/>
           <w:rtl/>
           <w:lang w:bidi="fa-IR"/>
         </w:rPr>
@@ -1610,14 +1687,16 @@
       <w:r>
         <w:rPr>
           <w:rFonts w:cs="Arial" w:hint="cs"/>
-          <w:rtl/>
-          <w:lang w:bidi="fa-IR"/>
-        </w:rPr>
-        <w:t>ی</w:t>
-      </w:r>
-      <w:r>
-        <w:rPr>
-          <w:rFonts w:cs="Arial" w:hint="eastAsia"/>
+          <w:highlight w:val="green"/>
+          <w:rtl/>
+          <w:lang w:bidi="fa-IR"/>
+        </w:rPr>
+        <w:t>ی</w:t>
+      </w:r>
+      <w:r>
+        <w:rPr>
+          <w:rFonts w:cs="Arial" w:hint="eastAsia"/>
+          <w:highlight w:val="green"/>
           <w:rtl/>
           <w:lang w:bidi="fa-IR"/>
         </w:rPr>
@@ -1626,6 +1705,7 @@
       <w:r>
         <w:rPr>
           <w:rFonts w:cs="Arial"/>
+          <w:highlight w:val="green"/>
           <w:rtl/>
           <w:lang w:bidi="fa-IR"/>
         </w:rPr>
@@ -1635,6 +1715,7 @@
       <w:r>
         <w:rPr>
           <w:rFonts w:cs="Arial"/>
+          <w:highlight w:val="green"/>
           <w:lang w:bidi="fa-IR"/>
         </w:rPr>
         <w:t>userLog</w:t>
@@ -1643,6 +1724,7 @@
       <w:r>
         <w:rPr>
           <w:rFonts w:cs="Arial"/>
+          <w:highlight w:val="green"/>
           <w:rtl/>
           <w:lang w:bidi="fa-IR"/>
         </w:rPr>
@@ -1651,14 +1733,16 @@
       <w:r>
         <w:rPr>
           <w:rFonts w:cs="Arial" w:hint="cs"/>
-          <w:rtl/>
-          <w:lang w:bidi="fa-IR"/>
-        </w:rPr>
-        <w:t>ی</w:t>
-      </w:r>
-      <w:r>
-        <w:rPr>
-          <w:rFonts w:cs="Arial" w:hint="eastAsia"/>
+          <w:highlight w:val="green"/>
+          <w:rtl/>
+          <w:lang w:bidi="fa-IR"/>
+        </w:rPr>
+        <w:t>ی</w:t>
+      </w:r>
+      <w:r>
+        <w:rPr>
+          <w:rFonts w:cs="Arial" w:hint="eastAsia"/>
+          <w:highlight w:val="green"/>
           <w:rtl/>
           <w:lang w:bidi="fa-IR"/>
         </w:rPr>
@@ -1667,6 +1751,7 @@
       <w:r>
         <w:rPr>
           <w:rFonts w:cs="Arial"/>
+          <w:highlight w:val="green"/>
           <w:rtl/>
           <w:lang w:bidi="fa-IR"/>
         </w:rPr>
@@ -1675,14 +1760,16 @@
       <w:r>
         <w:rPr>
           <w:rFonts w:cs="Arial" w:hint="cs"/>
-          <w:rtl/>
-          <w:lang w:bidi="fa-IR"/>
-        </w:rPr>
-        <w:t>ی</w:t>
-      </w:r>
-      <w:r>
-        <w:rPr>
-          <w:rFonts w:cs="Arial" w:hint="eastAsia"/>
+          <w:highlight w:val="green"/>
+          <w:rtl/>
+          <w:lang w:bidi="fa-IR"/>
+        </w:rPr>
+        <w:t>ی</w:t>
+      </w:r>
+      <w:r>
+        <w:rPr>
+          <w:rFonts w:cs="Arial" w:hint="eastAsia"/>
+          <w:highlight w:val="green"/>
           <w:rtl/>
           <w:lang w:bidi="fa-IR"/>
         </w:rPr>
@@ -1691,6 +1778,7 @@
       <w:r>
         <w:rPr>
           <w:rFonts w:cs="Arial"/>
+          <w:highlight w:val="green"/>
           <w:rtl/>
           <w:lang w:bidi="fa-IR"/>
         </w:rPr>
@@ -1846,12 +1934,14 @@
         <w:bidi/>
         <w:rPr>
           <w:rFonts w:cs="Arial"/>
+          <w:highlight w:val="green"/>
           <w:lang w:bidi="fa-IR"/>
         </w:rPr>
       </w:pPr>
       <w:r>
         <w:rPr>
           <w:rFonts w:cs="Arial" w:hint="eastAsia"/>
+          <w:highlight w:val="green"/>
           <w:rtl/>
           <w:lang w:bidi="fa-IR"/>
         </w:rPr>
@@ -1860,14 +1950,16 @@
       <w:r>
         <w:rPr>
           <w:rFonts w:cs="Arial" w:hint="cs"/>
-          <w:rtl/>
-          <w:lang w:bidi="fa-IR"/>
-        </w:rPr>
-        <w:t>ی</w:t>
-      </w:r>
-      <w:r>
-        <w:rPr>
-          <w:rFonts w:cs="Arial" w:hint="eastAsia"/>
+          <w:highlight w:val="green"/>
+          <w:rtl/>
+          <w:lang w:bidi="fa-IR"/>
+        </w:rPr>
+        <w:t>ی</w:t>
+      </w:r>
+      <w:r>
+        <w:rPr>
+          <w:rFonts w:cs="Arial" w:hint="eastAsia"/>
+          <w:highlight w:val="green"/>
           <w:rtl/>
           <w:lang w:bidi="fa-IR"/>
         </w:rPr>
@@ -1876,6 +1968,7 @@
       <w:r>
         <w:rPr>
           <w:rFonts w:cs="Arial"/>
+          <w:highlight w:val="green"/>
           <w:rtl/>
           <w:lang w:bidi="fa-IR"/>
         </w:rPr>
@@ -1884,14 +1977,16 @@
       <w:r>
         <w:rPr>
           <w:rFonts w:cs="Arial" w:hint="cs"/>
-          <w:rtl/>
-          <w:lang w:bidi="fa-IR"/>
-        </w:rPr>
-        <w:t>ی</w:t>
-      </w:r>
-      <w:r>
-        <w:rPr>
-          <w:rFonts w:cs="Arial" w:hint="eastAsia"/>
+          <w:highlight w:val="green"/>
+          <w:rtl/>
+          <w:lang w:bidi="fa-IR"/>
+        </w:rPr>
+        <w:t>ی</w:t>
+      </w:r>
+      <w:r>
+        <w:rPr>
+          <w:rFonts w:cs="Arial" w:hint="eastAsia"/>
+          <w:highlight w:val="green"/>
           <w:rtl/>
           <w:lang w:bidi="fa-IR"/>
         </w:rPr>
@@ -1900,6 +1995,7 @@
       <w:r>
         <w:rPr>
           <w:rFonts w:cs="Arial"/>
+          <w:highlight w:val="green"/>
           <w:rtl/>
           <w:lang w:bidi="fa-IR"/>
         </w:rPr>
@@ -1908,6 +2004,7 @@
       <w:r>
         <w:rPr>
           <w:rFonts w:cs="Arial"/>
+          <w:highlight w:val="green"/>
           <w:lang w:bidi="fa-IR"/>
         </w:rPr>
         <w:t>DTO</w:t>
@@ -1915,6 +2012,7 @@
       <w:r>
         <w:rPr>
           <w:rFonts w:cs="Arial"/>
+          <w:highlight w:val="green"/>
           <w:rtl/>
           <w:lang w:bidi="fa-IR"/>
         </w:rPr>
@@ -1923,14 +2021,16 @@
       <w:r>
         <w:rPr>
           <w:rFonts w:cs="Arial" w:hint="cs"/>
-          <w:rtl/>
-          <w:lang w:bidi="fa-IR"/>
-        </w:rPr>
-        <w:t>ی</w:t>
-      </w:r>
-      <w:r>
-        <w:rPr>
-          <w:rFonts w:cs="Arial" w:hint="eastAsia"/>
+          <w:highlight w:val="green"/>
+          <w:rtl/>
+          <w:lang w:bidi="fa-IR"/>
+        </w:rPr>
+        <w:t>ی</w:t>
+      </w:r>
+      <w:r>
+        <w:rPr>
+          <w:rFonts w:cs="Arial" w:hint="eastAsia"/>
+          <w:highlight w:val="green"/>
           <w:rtl/>
           <w:lang w:bidi="fa-IR"/>
         </w:rPr>
@@ -1939,6 +2039,7 @@
       <w:r>
         <w:rPr>
           <w:rFonts w:cs="Arial"/>
+          <w:highlight w:val="green"/>
           <w:rtl/>
           <w:lang w:bidi="fa-IR"/>
         </w:rPr>
@@ -1950,12 +2051,14 @@
         <w:bidi/>
         <w:rPr>
           <w:rFonts w:cs="Arial"/>
+          <w:highlight w:val="green"/>
           <w:lang w:bidi="fa-IR"/>
         </w:rPr>
       </w:pPr>
       <w:r>
         <w:rPr>
           <w:rFonts w:cs="Arial"/>
+          <w:highlight w:val="green"/>
           <w:rtl/>
           <w:lang w:bidi="fa-IR"/>
         </w:rPr>
@@ -1967,12 +2070,14 @@
         <w:bidi/>
         <w:rPr>
           <w:rFonts w:cs="Arial"/>
+          <w:highlight w:val="green"/>
           <w:lang w:bidi="fa-IR"/>
         </w:rPr>
       </w:pPr>
       <w:r>
         <w:rPr>
           <w:rFonts w:cs="Arial"/>
+          <w:highlight w:val="green"/>
           <w:rtl/>
           <w:lang w:bidi="fa-IR"/>
         </w:rPr>
@@ -1981,6 +2086,7 @@
       <w:r>
         <w:rPr>
           <w:rFonts w:cs="Arial" w:hint="cs"/>
+          <w:highlight w:val="green"/>
           <w:rtl/>
           <w:lang w:bidi="fa-IR"/>
         </w:rPr>
@@ -1989,6 +2095,7 @@
       <w:r>
         <w:rPr>
           <w:rFonts w:cs="Arial"/>
+          <w:highlight w:val="green"/>
           <w:rtl/>
           <w:lang w:bidi="fa-IR"/>
         </w:rPr>
@@ -1998,6 +2105,7 @@
       <w:r>
         <w:rPr>
           <w:rFonts w:cs="Arial"/>
+          <w:highlight w:val="green"/>
           <w:lang w:bidi="fa-IR"/>
         </w:rPr>
         <w:t>userAmount</w:t>
@@ -2006,6 +2114,7 @@
       <w:r>
         <w:rPr>
           <w:rFonts w:cs="Arial"/>
+          <w:highlight w:val="green"/>
           <w:rtl/>
           <w:lang w:bidi="fa-IR"/>
         </w:rPr>
@@ -2014,14 +2123,16 @@
       <w:r>
         <w:rPr>
           <w:rFonts w:cs="Arial" w:hint="cs"/>
-          <w:rtl/>
-          <w:lang w:bidi="fa-IR"/>
-        </w:rPr>
-        <w:t>ی</w:t>
-      </w:r>
-      <w:r>
-        <w:rPr>
-          <w:rFonts w:cs="Arial" w:hint="eastAsia"/>
+          <w:highlight w:val="green"/>
+          <w:rtl/>
+          <w:lang w:bidi="fa-IR"/>
+        </w:rPr>
+        <w:t>ی</w:t>
+      </w:r>
+      <w:r>
+        <w:rPr>
+          <w:rFonts w:cs="Arial" w:hint="eastAsia"/>
+          <w:highlight w:val="green"/>
           <w:rtl/>
           <w:lang w:bidi="fa-IR"/>
         </w:rPr>
@@ -2030,6 +2141,7 @@
       <w:r>
         <w:rPr>
           <w:rFonts w:cs="Arial" w:hint="cs"/>
+          <w:highlight w:val="green"/>
           <w:rtl/>
           <w:lang w:bidi="fa-IR"/>
         </w:rPr>
@@ -2041,12 +2153,14 @@
         <w:bidi/>
         <w:rPr>
           <w:rFonts w:cs="Arial"/>
+          <w:highlight w:val="green"/>
           <w:lang w:bidi="fa-IR"/>
         </w:rPr>
       </w:pPr>
       <w:r>
         <w:rPr>
           <w:rFonts w:cs="Arial"/>
+          <w:highlight w:val="green"/>
           <w:rtl/>
           <w:lang w:bidi="fa-IR"/>
         </w:rPr>
@@ -2055,14 +2169,16 @@
       <w:r>
         <w:rPr>
           <w:rFonts w:cs="Arial" w:hint="cs"/>
-          <w:rtl/>
-          <w:lang w:bidi="fa-IR"/>
-        </w:rPr>
-        <w:t>ی</w:t>
-      </w:r>
-      <w:r>
-        <w:rPr>
-          <w:rFonts w:cs="Arial" w:hint="eastAsia"/>
+          <w:highlight w:val="green"/>
+          <w:rtl/>
+          <w:lang w:bidi="fa-IR"/>
+        </w:rPr>
+        <w:t>ی</w:t>
+      </w:r>
+      <w:r>
+        <w:rPr>
+          <w:rFonts w:cs="Arial" w:hint="eastAsia"/>
+          <w:highlight w:val="green"/>
           <w:rtl/>
           <w:lang w:bidi="fa-IR"/>
         </w:rPr>
@@ -2071,6 +2187,7 @@
       <w:r>
         <w:rPr>
           <w:rFonts w:cs="Arial"/>
+          <w:highlight w:val="green"/>
           <w:rtl/>
           <w:lang w:bidi="fa-IR"/>
         </w:rPr>
@@ -2079,6 +2196,7 @@
       <w:r>
         <w:rPr>
           <w:rFonts w:cs="Arial" w:hint="cs"/>
+          <w:highlight w:val="green"/>
           <w:rtl/>
           <w:lang w:bidi="fa-IR"/>
         </w:rPr>
@@ -2087,6 +2205,7 @@
       <w:r>
         <w:rPr>
           <w:rFonts w:cs="Arial"/>
+          <w:highlight w:val="green"/>
           <w:rtl/>
           <w:lang w:bidi="fa-IR"/>
         </w:rPr>
@@ -2095,14 +2214,16 @@
       <w:r>
         <w:rPr>
           <w:rFonts w:cs="Arial" w:hint="cs"/>
-          <w:rtl/>
-          <w:lang w:bidi="fa-IR"/>
-        </w:rPr>
-        <w:t>ی</w:t>
-      </w:r>
-      <w:r>
-        <w:rPr>
-          <w:rFonts w:cs="Arial" w:hint="eastAsia"/>
+          <w:highlight w:val="green"/>
+          <w:rtl/>
+          <w:lang w:bidi="fa-IR"/>
+        </w:rPr>
+        <w:t>ی</w:t>
+      </w:r>
+      <w:r>
+        <w:rPr>
+          <w:rFonts w:cs="Arial" w:hint="eastAsia"/>
+          <w:highlight w:val="green"/>
           <w:rtl/>
           <w:lang w:bidi="fa-IR"/>
         </w:rPr>
@@ -2111,6 +2232,7 @@
       <w:r>
         <w:rPr>
           <w:rFonts w:cs="Arial"/>
+          <w:highlight w:val="green"/>
           <w:rtl/>
           <w:lang w:bidi="fa-IR"/>
         </w:rPr>
@@ -2119,6 +2241,7 @@
       <w:r>
         <w:rPr>
           <w:rFonts w:cs="Arial" w:hint="cs"/>
+          <w:highlight w:val="green"/>
           <w:rtl/>
           <w:lang w:bidi="fa-IR"/>
         </w:rPr>
@@ -2127,6 +2250,7 @@
       <w:r>
         <w:rPr>
           <w:rFonts w:cs="Arial" w:hint="eastAsia"/>
+          <w:highlight w:val="green"/>
           <w:rtl/>
           <w:lang w:bidi="fa-IR"/>
         </w:rPr>
@@ -2135,14 +2259,16 @@
       <w:r>
         <w:rPr>
           <w:rFonts w:cs="Arial" w:hint="cs"/>
-          <w:rtl/>
-          <w:lang w:bidi="fa-IR"/>
-        </w:rPr>
-        <w:t>ی</w:t>
-      </w:r>
-      <w:r>
-        <w:rPr>
-          <w:rFonts w:cs="Arial" w:hint="eastAsia"/>
+          <w:highlight w:val="green"/>
+          <w:rtl/>
+          <w:lang w:bidi="fa-IR"/>
+        </w:rPr>
+        <w:t>ی</w:t>
+      </w:r>
+      <w:r>
+        <w:rPr>
+          <w:rFonts w:cs="Arial" w:hint="eastAsia"/>
+          <w:highlight w:val="green"/>
           <w:rtl/>
           <w:lang w:bidi="fa-IR"/>
         </w:rPr>
@@ -2151,6 +2277,7 @@
       <w:r>
         <w:rPr>
           <w:rFonts w:cs="Arial"/>
+          <w:highlight w:val="green"/>
           <w:rtl/>
           <w:lang w:bidi="fa-IR"/>
         </w:rPr>
@@ -2159,14 +2286,16 @@
       <w:r>
         <w:rPr>
           <w:rFonts w:cs="Arial" w:hint="cs"/>
-          <w:rtl/>
-          <w:lang w:bidi="fa-IR"/>
-        </w:rPr>
-        <w:t>ی</w:t>
-      </w:r>
-      <w:r>
-        <w:rPr>
-          <w:rFonts w:cs="Arial" w:hint="eastAsia"/>
+          <w:highlight w:val="green"/>
+          <w:rtl/>
+          <w:lang w:bidi="fa-IR"/>
+        </w:rPr>
+        <w:t>ی</w:t>
+      </w:r>
+      <w:r>
+        <w:rPr>
+          <w:rFonts w:cs="Arial" w:hint="eastAsia"/>
+          <w:highlight w:val="green"/>
           <w:rtl/>
           <w:lang w:bidi="fa-IR"/>
         </w:rPr>
@@ -2175,6 +2304,7 @@
       <w:r>
         <w:rPr>
           <w:rFonts w:cs="Arial"/>
+          <w:highlight w:val="green"/>
           <w:rtl/>
           <w:lang w:bidi="fa-IR"/>
         </w:rPr>
@@ -2183,14 +2313,16 @@
       <w:r>
         <w:rPr>
           <w:rFonts w:cs="Arial" w:hint="cs"/>
-          <w:rtl/>
-          <w:lang w:bidi="fa-IR"/>
-        </w:rPr>
-        <w:t>ی</w:t>
-      </w:r>
-      <w:r>
-        <w:rPr>
-          <w:rFonts w:cs="Arial" w:hint="eastAsia"/>
+          <w:highlight w:val="green"/>
+          <w:rtl/>
+          <w:lang w:bidi="fa-IR"/>
+        </w:rPr>
+        <w:t>ی</w:t>
+      </w:r>
+      <w:r>
+        <w:rPr>
+          <w:rFonts w:cs="Arial" w:hint="eastAsia"/>
+          <w:highlight w:val="green"/>
           <w:rtl/>
           <w:lang w:bidi="fa-IR"/>
         </w:rPr>
@@ -2199,6 +2331,7 @@
       <w:r>
         <w:rPr>
           <w:rFonts w:cs="Arial"/>
+          <w:highlight w:val="green"/>
           <w:rtl/>
           <w:lang w:bidi="fa-IR"/>
         </w:rPr>
@@ -2207,14 +2340,16 @@
       <w:r>
         <w:rPr>
           <w:rFonts w:cs="Arial" w:hint="cs"/>
-          <w:rtl/>
-          <w:lang w:bidi="fa-IR"/>
-        </w:rPr>
-        <w:t>ی</w:t>
-      </w:r>
-      <w:r>
-        <w:rPr>
-          <w:rFonts w:cs="Arial" w:hint="eastAsia"/>
+          <w:highlight w:val="green"/>
+          <w:rtl/>
+          <w:lang w:bidi="fa-IR"/>
+        </w:rPr>
+        <w:t>ی</w:t>
+      </w:r>
+      <w:r>
+        <w:rPr>
+          <w:rFonts w:cs="Arial" w:hint="eastAsia"/>
+          <w:highlight w:val="green"/>
           <w:rtl/>
           <w:lang w:bidi="fa-IR"/>
         </w:rPr>
@@ -2223,6 +2358,7 @@
       <w:r>
         <w:rPr>
           <w:rFonts w:cs="Arial" w:hint="cs"/>
+          <w:highlight w:val="green"/>
           <w:rtl/>
           <w:lang w:bidi="fa-IR"/>
         </w:rPr>
@@ -3436,8 +3572,6 @@
         </w:rPr>
         <w:t xml:space="preserve"> پرونده</w:t>
       </w:r>
-      <w:bookmarkStart w:id="0" w:name="_GoBack"/>
-      <w:bookmarkEnd w:id="0"/>
     </w:p>
     <w:p>
       <w:pPr>
@@ -3579,7 +3713,7 @@
       <w:pPr>
         <w:bidi/>
         <w:rPr>
-          <w:rFonts w:cs="Arial"/>
+          <w:rFonts w:cs="Arial" w:hint="cs"/>
           <w:lang w:bidi="fa-IR"/>
         </w:rPr>
       </w:pPr>
@@ -3589,7 +3723,215 @@
           <w:rtl/>
           <w:lang w:bidi="fa-IR"/>
         </w:rPr>
-        <w:t xml:space="preserve">7-یه سرویس میخوایم که ورودیش پیگیری باشه،اگه تو پیگیری </w:t>
+        <w:t>7-</w:t>
+      </w:r>
+      <w:r>
+        <w:rPr>
+          <w:rFonts w:cs="Arial" w:hint="cs"/>
+          <w:rtl/>
+          <w:lang w:bidi="fa-IR"/>
+        </w:rPr>
+        <w:t>ی</w:t>
+      </w:r>
+      <w:r>
+        <w:rPr>
+          <w:rFonts w:cs="Arial" w:hint="eastAsia"/>
+          <w:rtl/>
+          <w:lang w:bidi="fa-IR"/>
+        </w:rPr>
+        <w:t>ه</w:t>
+      </w:r>
+      <w:r>
+        <w:rPr>
+          <w:rFonts w:cs="Arial"/>
+          <w:rtl/>
+          <w:lang w:bidi="fa-IR"/>
+        </w:rPr>
+        <w:t xml:space="preserve"> سرو</w:t>
+      </w:r>
+      <w:r>
+        <w:rPr>
+          <w:rFonts w:cs="Arial" w:hint="cs"/>
+          <w:rtl/>
+          <w:lang w:bidi="fa-IR"/>
+        </w:rPr>
+        <w:t>ی</w:t>
+      </w:r>
+      <w:r>
+        <w:rPr>
+          <w:rFonts w:cs="Arial" w:hint="eastAsia"/>
+          <w:rtl/>
+          <w:lang w:bidi="fa-IR"/>
+        </w:rPr>
+        <w:t>س</w:t>
+      </w:r>
+      <w:r>
+        <w:rPr>
+          <w:rFonts w:cs="Arial"/>
+          <w:rtl/>
+          <w:lang w:bidi="fa-IR"/>
+        </w:rPr>
+        <w:t xml:space="preserve"> م</w:t>
+      </w:r>
+      <w:r>
+        <w:rPr>
+          <w:rFonts w:cs="Arial" w:hint="cs"/>
+          <w:rtl/>
+          <w:lang w:bidi="fa-IR"/>
+        </w:rPr>
+        <w:t>ی</w:t>
+      </w:r>
+      <w:r>
+        <w:rPr>
+          <w:rFonts w:cs="Arial" w:hint="eastAsia"/>
+          <w:rtl/>
+          <w:lang w:bidi="fa-IR"/>
+        </w:rPr>
+        <w:t>خوا</w:t>
+      </w:r>
+      <w:r>
+        <w:rPr>
+          <w:rFonts w:cs="Arial" w:hint="cs"/>
+          <w:rtl/>
+          <w:lang w:bidi="fa-IR"/>
+        </w:rPr>
+        <w:t>ی</w:t>
+      </w:r>
+      <w:r>
+        <w:rPr>
+          <w:rFonts w:cs="Arial" w:hint="eastAsia"/>
+          <w:rtl/>
+          <w:lang w:bidi="fa-IR"/>
+        </w:rPr>
+        <w:t>م</w:t>
+      </w:r>
+      <w:r>
+        <w:rPr>
+          <w:rFonts w:cs="Arial"/>
+          <w:rtl/>
+          <w:lang w:bidi="fa-IR"/>
+        </w:rPr>
+        <w:t xml:space="preserve"> که ورود</w:t>
+      </w:r>
+      <w:r>
+        <w:rPr>
+          <w:rFonts w:cs="Arial" w:hint="cs"/>
+          <w:rtl/>
+          <w:lang w:bidi="fa-IR"/>
+        </w:rPr>
+        <w:t>ی</w:t>
+      </w:r>
+      <w:r>
+        <w:rPr>
+          <w:rFonts w:cs="Arial" w:hint="eastAsia"/>
+          <w:rtl/>
+          <w:lang w:bidi="fa-IR"/>
+        </w:rPr>
+        <w:t>ش</w:t>
+      </w:r>
+      <w:r>
+        <w:rPr>
+          <w:rFonts w:cs="Arial"/>
+          <w:rtl/>
+          <w:lang w:bidi="fa-IR"/>
+        </w:rPr>
+        <w:t xml:space="preserve"> پ</w:t>
+      </w:r>
+      <w:r>
+        <w:rPr>
+          <w:rFonts w:cs="Arial" w:hint="cs"/>
+          <w:rtl/>
+          <w:lang w:bidi="fa-IR"/>
+        </w:rPr>
+        <w:t>ی</w:t>
+      </w:r>
+      <w:r>
+        <w:rPr>
+          <w:rFonts w:cs="Arial" w:hint="eastAsia"/>
+          <w:rtl/>
+          <w:lang w:bidi="fa-IR"/>
+        </w:rPr>
+        <w:t>گ</w:t>
+      </w:r>
+      <w:r>
+        <w:rPr>
+          <w:rFonts w:cs="Arial" w:hint="cs"/>
+          <w:rtl/>
+          <w:lang w:bidi="fa-IR"/>
+        </w:rPr>
+        <w:t>ی</w:t>
+      </w:r>
+      <w:r>
+        <w:rPr>
+          <w:rFonts w:cs="Arial" w:hint="eastAsia"/>
+          <w:rtl/>
+          <w:lang w:bidi="fa-IR"/>
+        </w:rPr>
+        <w:t>ر</w:t>
+      </w:r>
+      <w:r>
+        <w:rPr>
+          <w:rFonts w:cs="Arial" w:hint="cs"/>
+          <w:rtl/>
+          <w:lang w:bidi="fa-IR"/>
+        </w:rPr>
+        <w:t>ی</w:t>
+      </w:r>
+      <w:r>
+        <w:rPr>
+          <w:rFonts w:cs="Arial"/>
+          <w:rtl/>
+          <w:lang w:bidi="fa-IR"/>
+        </w:rPr>
+        <w:t xml:space="preserve"> باشه،اگه تو پ</w:t>
+      </w:r>
+      <w:r>
+        <w:rPr>
+          <w:rFonts w:cs="Arial" w:hint="cs"/>
+          <w:rtl/>
+          <w:lang w:bidi="fa-IR"/>
+        </w:rPr>
+        <w:t>ی</w:t>
+      </w:r>
+      <w:r>
+        <w:rPr>
+          <w:rFonts w:cs="Arial" w:hint="eastAsia"/>
+          <w:rtl/>
+          <w:lang w:bidi="fa-IR"/>
+        </w:rPr>
+        <w:t>گ</w:t>
+      </w:r>
+      <w:r>
+        <w:rPr>
+          <w:rFonts w:cs="Arial" w:hint="cs"/>
+          <w:rtl/>
+          <w:lang w:bidi="fa-IR"/>
+        </w:rPr>
+        <w:t>ی</w:t>
+      </w:r>
+      <w:r>
+        <w:rPr>
+          <w:rFonts w:cs="Arial" w:hint="eastAsia"/>
+          <w:rtl/>
+          <w:lang w:bidi="fa-IR"/>
+        </w:rPr>
+        <w:t>ر</w:t>
+      </w:r>
+      <w:r>
+        <w:rPr>
+          <w:rFonts w:cs="Arial" w:hint="cs"/>
+          <w:rtl/>
+          <w:lang w:bidi="fa-IR"/>
+        </w:rPr>
+        <w:t>ی</w:t>
+      </w:r>
+      <w:r>
+        <w:rPr>
+          <w:rFonts w:cs="Arial"/>
+          <w:rtl/>
+          <w:lang w:bidi="fa-IR"/>
+        </w:rPr>
+        <w:t xml:space="preserve"> </w:t>
       </w:r>
       <w:proofErr w:type="spellStart"/>
       <w:r>
@@ -3606,7 +3948,47 @@
           <w:rtl/>
           <w:lang w:bidi="fa-IR"/>
         </w:rPr>
-        <w:t xml:space="preserve"> وجود داشت یه رکورد توی </w:t>
+        <w:t xml:space="preserve"> وجود داشت </w:t>
+      </w:r>
+      <w:r>
+        <w:rPr>
+          <w:rFonts w:cs="Arial" w:hint="cs"/>
+          <w:rtl/>
+          <w:lang w:bidi="fa-IR"/>
+        </w:rPr>
+        <w:t>ی</w:t>
+      </w:r>
+      <w:r>
+        <w:rPr>
+          <w:rFonts w:cs="Arial" w:hint="eastAsia"/>
+          <w:rtl/>
+          <w:lang w:bidi="fa-IR"/>
+        </w:rPr>
+        <w:t>ه</w:t>
+      </w:r>
+      <w:r>
+        <w:rPr>
+          <w:rFonts w:cs="Arial"/>
+          <w:rtl/>
+          <w:lang w:bidi="fa-IR"/>
+        </w:rPr>
+        <w:t xml:space="preserve"> رکورد تو</w:t>
+      </w:r>
+      <w:r>
+        <w:rPr>
+          <w:rFonts w:cs="Arial" w:hint="cs"/>
+          <w:rtl/>
+          <w:lang w:bidi="fa-IR"/>
+        </w:rPr>
+        <w:t>ی</w:t>
+      </w:r>
+      <w:r>
+        <w:rPr>
+          <w:rFonts w:cs="Arial"/>
+          <w:rtl/>
+          <w:lang w:bidi="fa-IR"/>
+        </w:rPr>
+        <w:t xml:space="preserve"> </w:t>
       </w:r>
       <w:proofErr w:type="spellStart"/>
       <w:r>
@@ -3640,8 +4022,82 @@
           <w:rtl/>
           <w:lang w:bidi="fa-IR"/>
         </w:rPr>
-        <w:t xml:space="preserve"> به مبلغ وصول شده کاربر اضافه ش کنه،تهشم خود پیگیری رو ذخیره کنه</w:t>
-      </w:r>
+        <w:t xml:space="preserve"> به مبلغ وصول شده کاربر اضافه ش کنه،تهشم خود پ</w:t>
+      </w:r>
+      <w:r>
+        <w:rPr>
+          <w:rFonts w:cs="Arial" w:hint="cs"/>
+          <w:rtl/>
+          <w:lang w:bidi="fa-IR"/>
+        </w:rPr>
+        <w:t>ی</w:t>
+      </w:r>
+      <w:r>
+        <w:rPr>
+          <w:rFonts w:cs="Arial" w:hint="eastAsia"/>
+          <w:rtl/>
+          <w:lang w:bidi="fa-IR"/>
+        </w:rPr>
+        <w:t>گ</w:t>
+      </w:r>
+      <w:r>
+        <w:rPr>
+          <w:rFonts w:cs="Arial" w:hint="cs"/>
+          <w:rtl/>
+          <w:lang w:bidi="fa-IR"/>
+        </w:rPr>
+        <w:t>ی</w:t>
+      </w:r>
+      <w:r>
+        <w:rPr>
+          <w:rFonts w:cs="Arial" w:hint="eastAsia"/>
+          <w:rtl/>
+          <w:lang w:bidi="fa-IR"/>
+        </w:rPr>
+        <w:t>ر</w:t>
+      </w:r>
+      <w:r>
+        <w:rPr>
+          <w:rFonts w:cs="Arial" w:hint="cs"/>
+          <w:rtl/>
+          <w:lang w:bidi="fa-IR"/>
+        </w:rPr>
+        <w:t>ی</w:t>
+      </w:r>
+      <w:r>
+        <w:rPr>
+          <w:rFonts w:cs="Arial"/>
+          <w:rtl/>
+          <w:lang w:bidi="fa-IR"/>
+        </w:rPr>
+        <w:t xml:space="preserve"> رو ذخ</w:t>
+      </w:r>
+      <w:r>
+        <w:rPr>
+          <w:rFonts w:cs="Arial" w:hint="cs"/>
+          <w:rtl/>
+          <w:lang w:bidi="fa-IR"/>
+        </w:rPr>
+        <w:t>ی</w:t>
+      </w:r>
+      <w:r>
+        <w:rPr>
+          <w:rFonts w:cs="Arial" w:hint="eastAsia"/>
+          <w:rtl/>
+          <w:lang w:bidi="fa-IR"/>
+        </w:rPr>
+        <w:t>ره</w:t>
+      </w:r>
+      <w:r>
+        <w:rPr>
+          <w:rFonts w:cs="Arial"/>
+          <w:rtl/>
+          <w:lang w:bidi="fa-IR"/>
+        </w:rPr>
+        <w:t xml:space="preserve"> کنه</w:t>
+      </w:r>
+      <w:bookmarkStart w:id="0" w:name="_GoBack"/>
+      <w:bookmarkEnd w:id="0"/>
     </w:p>
     <w:p>
       <w:pPr>

</xml_diff>

<commit_message>
# 1-abstract enum and converter added
</commit_message>
<xml_diff>
--- a/behdavar-document/services.docx
+++ b/behdavar-document/services.docx
@@ -3713,7 +3713,8 @@
       <w:pPr>
         <w:bidi/>
         <w:rPr>
-          <w:rFonts w:cs="Arial" w:hint="cs"/>
+          <w:rFonts w:cs="Arial"/>
+          <w:highlight w:val="green"/>
           <w:lang w:bidi="fa-IR"/>
         </w:rPr>
       </w:pPr>
@@ -3723,19 +3724,30 @@
           <w:rtl/>
           <w:lang w:bidi="fa-IR"/>
         </w:rPr>
-        <w:t>7-</w:t>
-      </w:r>
-      <w:r>
-        <w:rPr>
-          <w:rFonts w:cs="Arial" w:hint="cs"/>
-          <w:rtl/>
-          <w:lang w:bidi="fa-IR"/>
-        </w:rPr>
-        <w:t>ی</w:t>
-      </w:r>
-      <w:r>
-        <w:rPr>
-          <w:rFonts w:cs="Arial" w:hint="eastAsia"/>
+        <w:t>7</w:t>
+      </w:r>
+      <w:r>
+        <w:rPr>
+          <w:rFonts w:cs="Arial"/>
+          <w:highlight w:val="green"/>
+          <w:rtl/>
+          <w:lang w:bidi="fa-IR"/>
+        </w:rPr>
+        <w:t>-</w:t>
+      </w:r>
+      <w:r>
+        <w:rPr>
+          <w:rFonts w:cs="Arial" w:hint="cs"/>
+          <w:highlight w:val="green"/>
+          <w:rtl/>
+          <w:lang w:bidi="fa-IR"/>
+        </w:rPr>
+        <w:t>ی</w:t>
+      </w:r>
+      <w:r>
+        <w:rPr>
+          <w:rFonts w:cs="Arial" w:hint="eastAsia"/>
+          <w:highlight w:val="green"/>
           <w:rtl/>
           <w:lang w:bidi="fa-IR"/>
         </w:rPr>
@@ -3744,6 +3756,7 @@
       <w:r>
         <w:rPr>
           <w:rFonts w:cs="Arial"/>
+          <w:highlight w:val="green"/>
           <w:rtl/>
           <w:lang w:bidi="fa-IR"/>
         </w:rPr>
@@ -3752,14 +3765,16 @@
       <w:r>
         <w:rPr>
           <w:rFonts w:cs="Arial" w:hint="cs"/>
-          <w:rtl/>
-          <w:lang w:bidi="fa-IR"/>
-        </w:rPr>
-        <w:t>ی</w:t>
-      </w:r>
-      <w:r>
-        <w:rPr>
-          <w:rFonts w:cs="Arial" w:hint="eastAsia"/>
+          <w:highlight w:val="green"/>
+          <w:rtl/>
+          <w:lang w:bidi="fa-IR"/>
+        </w:rPr>
+        <w:t>ی</w:t>
+      </w:r>
+      <w:r>
+        <w:rPr>
+          <w:rFonts w:cs="Arial" w:hint="eastAsia"/>
+          <w:highlight w:val="green"/>
           <w:rtl/>
           <w:lang w:bidi="fa-IR"/>
         </w:rPr>
@@ -3768,6 +3783,7 @@
       <w:r>
         <w:rPr>
           <w:rFonts w:cs="Arial"/>
+          <w:highlight w:val="green"/>
           <w:rtl/>
           <w:lang w:bidi="fa-IR"/>
         </w:rPr>
@@ -3776,14 +3792,16 @@
       <w:r>
         <w:rPr>
           <w:rFonts w:cs="Arial" w:hint="cs"/>
-          <w:rtl/>
-          <w:lang w:bidi="fa-IR"/>
-        </w:rPr>
-        <w:t>ی</w:t>
-      </w:r>
-      <w:r>
-        <w:rPr>
-          <w:rFonts w:cs="Arial" w:hint="eastAsia"/>
+          <w:highlight w:val="green"/>
+          <w:rtl/>
+          <w:lang w:bidi="fa-IR"/>
+        </w:rPr>
+        <w:t>ی</w:t>
+      </w:r>
+      <w:r>
+        <w:rPr>
+          <w:rFonts w:cs="Arial" w:hint="eastAsia"/>
+          <w:highlight w:val="green"/>
           <w:rtl/>
           <w:lang w:bidi="fa-IR"/>
         </w:rPr>
@@ -3792,14 +3810,16 @@
       <w:r>
         <w:rPr>
           <w:rFonts w:cs="Arial" w:hint="cs"/>
-          <w:rtl/>
-          <w:lang w:bidi="fa-IR"/>
-        </w:rPr>
-        <w:t>ی</w:t>
-      </w:r>
-      <w:r>
-        <w:rPr>
-          <w:rFonts w:cs="Arial" w:hint="eastAsia"/>
+          <w:highlight w:val="green"/>
+          <w:rtl/>
+          <w:lang w:bidi="fa-IR"/>
+        </w:rPr>
+        <w:t>ی</w:t>
+      </w:r>
+      <w:r>
+        <w:rPr>
+          <w:rFonts w:cs="Arial" w:hint="eastAsia"/>
+          <w:highlight w:val="green"/>
           <w:rtl/>
           <w:lang w:bidi="fa-IR"/>
         </w:rPr>
@@ -3808,6 +3828,7 @@
       <w:r>
         <w:rPr>
           <w:rFonts w:cs="Arial"/>
+          <w:highlight w:val="green"/>
           <w:rtl/>
           <w:lang w:bidi="fa-IR"/>
         </w:rPr>
@@ -3816,14 +3837,16 @@
       <w:r>
         <w:rPr>
           <w:rFonts w:cs="Arial" w:hint="cs"/>
-          <w:rtl/>
-          <w:lang w:bidi="fa-IR"/>
-        </w:rPr>
-        <w:t>ی</w:t>
-      </w:r>
-      <w:r>
-        <w:rPr>
-          <w:rFonts w:cs="Arial" w:hint="eastAsia"/>
+          <w:highlight w:val="green"/>
+          <w:rtl/>
+          <w:lang w:bidi="fa-IR"/>
+        </w:rPr>
+        <w:t>ی</w:t>
+      </w:r>
+      <w:r>
+        <w:rPr>
+          <w:rFonts w:cs="Arial" w:hint="eastAsia"/>
+          <w:highlight w:val="green"/>
           <w:rtl/>
           <w:lang w:bidi="fa-IR"/>
         </w:rPr>
@@ -3832,6 +3855,7 @@
       <w:r>
         <w:rPr>
           <w:rFonts w:cs="Arial"/>
+          <w:highlight w:val="green"/>
           <w:rtl/>
           <w:lang w:bidi="fa-IR"/>
         </w:rPr>
@@ -3840,14 +3864,16 @@
       <w:r>
         <w:rPr>
           <w:rFonts w:cs="Arial" w:hint="cs"/>
-          <w:rtl/>
-          <w:lang w:bidi="fa-IR"/>
-        </w:rPr>
-        <w:t>ی</w:t>
-      </w:r>
-      <w:r>
-        <w:rPr>
-          <w:rFonts w:cs="Arial" w:hint="eastAsia"/>
+          <w:highlight w:val="green"/>
+          <w:rtl/>
+          <w:lang w:bidi="fa-IR"/>
+        </w:rPr>
+        <w:t>ی</w:t>
+      </w:r>
+      <w:r>
+        <w:rPr>
+          <w:rFonts w:cs="Arial" w:hint="eastAsia"/>
+          <w:highlight w:val="green"/>
           <w:rtl/>
           <w:lang w:bidi="fa-IR"/>
         </w:rPr>
@@ -3856,14 +3882,16 @@
       <w:r>
         <w:rPr>
           <w:rFonts w:cs="Arial" w:hint="cs"/>
-          <w:rtl/>
-          <w:lang w:bidi="fa-IR"/>
-        </w:rPr>
-        <w:t>ی</w:t>
-      </w:r>
-      <w:r>
-        <w:rPr>
-          <w:rFonts w:cs="Arial" w:hint="eastAsia"/>
+          <w:highlight w:val="green"/>
+          <w:rtl/>
+          <w:lang w:bidi="fa-IR"/>
+        </w:rPr>
+        <w:t>ی</w:t>
+      </w:r>
+      <w:r>
+        <w:rPr>
+          <w:rFonts w:cs="Arial" w:hint="eastAsia"/>
+          <w:highlight w:val="green"/>
           <w:rtl/>
           <w:lang w:bidi="fa-IR"/>
         </w:rPr>
@@ -3872,14 +3900,16 @@
       <w:r>
         <w:rPr>
           <w:rFonts w:cs="Arial" w:hint="cs"/>
-          <w:rtl/>
-          <w:lang w:bidi="fa-IR"/>
-        </w:rPr>
-        <w:t>ی</w:t>
-      </w:r>
-      <w:r>
-        <w:rPr>
-          <w:rFonts w:cs="Arial"/>
+          <w:highlight w:val="green"/>
+          <w:rtl/>
+          <w:lang w:bidi="fa-IR"/>
+        </w:rPr>
+        <w:t>ی</w:t>
+      </w:r>
+      <w:r>
+        <w:rPr>
+          <w:rFonts w:cs="Arial"/>
+          <w:highlight w:val="green"/>
           <w:rtl/>
           <w:lang w:bidi="fa-IR"/>
         </w:rPr>
@@ -3888,14 +3918,16 @@
       <w:r>
         <w:rPr>
           <w:rFonts w:cs="Arial" w:hint="cs"/>
-          <w:rtl/>
-          <w:lang w:bidi="fa-IR"/>
-        </w:rPr>
-        <w:t>ی</w:t>
-      </w:r>
-      <w:r>
-        <w:rPr>
-          <w:rFonts w:cs="Arial" w:hint="eastAsia"/>
+          <w:highlight w:val="green"/>
+          <w:rtl/>
+          <w:lang w:bidi="fa-IR"/>
+        </w:rPr>
+        <w:t>ی</w:t>
+      </w:r>
+      <w:r>
+        <w:rPr>
+          <w:rFonts w:cs="Arial" w:hint="eastAsia"/>
+          <w:highlight w:val="green"/>
           <w:rtl/>
           <w:lang w:bidi="fa-IR"/>
         </w:rPr>
@@ -3904,14 +3936,16 @@
       <w:r>
         <w:rPr>
           <w:rFonts w:cs="Arial" w:hint="cs"/>
-          <w:rtl/>
-          <w:lang w:bidi="fa-IR"/>
-        </w:rPr>
-        <w:t>ی</w:t>
-      </w:r>
-      <w:r>
-        <w:rPr>
-          <w:rFonts w:cs="Arial" w:hint="eastAsia"/>
+          <w:highlight w:val="green"/>
+          <w:rtl/>
+          <w:lang w:bidi="fa-IR"/>
+        </w:rPr>
+        <w:t>ی</w:t>
+      </w:r>
+      <w:r>
+        <w:rPr>
+          <w:rFonts w:cs="Arial" w:hint="eastAsia"/>
+          <w:highlight w:val="green"/>
           <w:rtl/>
           <w:lang w:bidi="fa-IR"/>
         </w:rPr>
@@ -3920,14 +3954,16 @@
       <w:r>
         <w:rPr>
           <w:rFonts w:cs="Arial" w:hint="cs"/>
-          <w:rtl/>
-          <w:lang w:bidi="fa-IR"/>
-        </w:rPr>
-        <w:t>ی</w:t>
-      </w:r>
-      <w:r>
-        <w:rPr>
-          <w:rFonts w:cs="Arial"/>
+          <w:highlight w:val="green"/>
+          <w:rtl/>
+          <w:lang w:bidi="fa-IR"/>
+        </w:rPr>
+        <w:t>ی</w:t>
+      </w:r>
+      <w:r>
+        <w:rPr>
+          <w:rFonts w:cs="Arial"/>
+          <w:highlight w:val="green"/>
           <w:rtl/>
           <w:lang w:bidi="fa-IR"/>
         </w:rPr>
@@ -3937,6 +3973,7 @@
       <w:r>
         <w:rPr>
           <w:rFonts w:cs="Arial"/>
+          <w:highlight w:val="green"/>
           <w:lang w:bidi="fa-IR"/>
         </w:rPr>
         <w:t>attachement</w:t>
@@ -3945,6 +3982,7 @@
       <w:r>
         <w:rPr>
           <w:rFonts w:cs="Arial"/>
+          <w:highlight w:val="green"/>
           <w:rtl/>
           <w:lang w:bidi="fa-IR"/>
         </w:rPr>
@@ -3953,14 +3991,16 @@
       <w:r>
         <w:rPr>
           <w:rFonts w:cs="Arial" w:hint="cs"/>
-          <w:rtl/>
-          <w:lang w:bidi="fa-IR"/>
-        </w:rPr>
-        <w:t>ی</w:t>
-      </w:r>
-      <w:r>
-        <w:rPr>
-          <w:rFonts w:cs="Arial" w:hint="eastAsia"/>
+          <w:highlight w:val="green"/>
+          <w:rtl/>
+          <w:lang w:bidi="fa-IR"/>
+        </w:rPr>
+        <w:t>ی</w:t>
+      </w:r>
+      <w:r>
+        <w:rPr>
+          <w:rFonts w:cs="Arial" w:hint="eastAsia"/>
+          <w:highlight w:val="green"/>
           <w:rtl/>
           <w:lang w:bidi="fa-IR"/>
         </w:rPr>
@@ -3969,6 +4009,7 @@
       <w:r>
         <w:rPr>
           <w:rFonts w:cs="Arial"/>
+          <w:highlight w:val="green"/>
           <w:rtl/>
           <w:lang w:bidi="fa-IR"/>
         </w:rPr>
@@ -3977,14 +4018,16 @@
       <w:r>
         <w:rPr>
           <w:rFonts w:cs="Arial" w:hint="cs"/>
-          <w:rtl/>
-          <w:lang w:bidi="fa-IR"/>
-        </w:rPr>
-        <w:t>ی</w:t>
-      </w:r>
-      <w:r>
-        <w:rPr>
-          <w:rFonts w:cs="Arial"/>
+          <w:highlight w:val="green"/>
+          <w:rtl/>
+          <w:lang w:bidi="fa-IR"/>
+        </w:rPr>
+        <w:t>ی</w:t>
+      </w:r>
+      <w:r>
+        <w:rPr>
+          <w:rFonts w:cs="Arial"/>
+          <w:highlight w:val="green"/>
           <w:rtl/>
           <w:lang w:bidi="fa-IR"/>
         </w:rPr>
@@ -3994,6 +4037,7 @@
       <w:r>
         <w:rPr>
           <w:rFonts w:cs="Arial"/>
+          <w:highlight w:val="green"/>
           <w:lang w:bidi="fa-IR"/>
         </w:rPr>
         <w:t>Attachement</w:t>
@@ -4002,6 +4046,7 @@
       <w:r>
         <w:rPr>
           <w:rFonts w:cs="Arial"/>
+          <w:highlight w:val="green"/>
           <w:rtl/>
           <w:lang w:bidi="fa-IR"/>
         </w:rPr>
@@ -4011,6 +4056,7 @@
       <w:r>
         <w:rPr>
           <w:rFonts w:cs="Arial"/>
+          <w:highlight w:val="green"/>
           <w:lang w:bidi="fa-IR"/>
         </w:rPr>
         <w:t>userAmount</w:t>
@@ -4019,6 +4065,7 @@
       <w:r>
         <w:rPr>
           <w:rFonts w:cs="Arial"/>
+          <w:highlight w:val="green"/>
           <w:rtl/>
           <w:lang w:bidi="fa-IR"/>
         </w:rPr>
@@ -4027,14 +4074,16 @@
       <w:r>
         <w:rPr>
           <w:rFonts w:cs="Arial" w:hint="cs"/>
-          <w:rtl/>
-          <w:lang w:bidi="fa-IR"/>
-        </w:rPr>
-        <w:t>ی</w:t>
-      </w:r>
-      <w:r>
-        <w:rPr>
-          <w:rFonts w:cs="Arial" w:hint="eastAsia"/>
+          <w:highlight w:val="green"/>
+          <w:rtl/>
+          <w:lang w:bidi="fa-IR"/>
+        </w:rPr>
+        <w:t>ی</w:t>
+      </w:r>
+      <w:r>
+        <w:rPr>
+          <w:rFonts w:cs="Arial" w:hint="eastAsia"/>
+          <w:highlight w:val="green"/>
           <w:rtl/>
           <w:lang w:bidi="fa-IR"/>
         </w:rPr>
@@ -4043,14 +4092,16 @@
       <w:r>
         <w:rPr>
           <w:rFonts w:cs="Arial" w:hint="cs"/>
-          <w:rtl/>
-          <w:lang w:bidi="fa-IR"/>
-        </w:rPr>
-        <w:t>ی</w:t>
-      </w:r>
-      <w:r>
-        <w:rPr>
-          <w:rFonts w:cs="Arial" w:hint="eastAsia"/>
+          <w:highlight w:val="green"/>
+          <w:rtl/>
+          <w:lang w:bidi="fa-IR"/>
+        </w:rPr>
+        <w:t>ی</w:t>
+      </w:r>
+      <w:r>
+        <w:rPr>
+          <w:rFonts w:cs="Arial" w:hint="eastAsia"/>
+          <w:highlight w:val="green"/>
           <w:rtl/>
           <w:lang w:bidi="fa-IR"/>
         </w:rPr>
@@ -4059,14 +4110,16 @@
       <w:r>
         <w:rPr>
           <w:rFonts w:cs="Arial" w:hint="cs"/>
-          <w:rtl/>
-          <w:lang w:bidi="fa-IR"/>
-        </w:rPr>
-        <w:t>ی</w:t>
-      </w:r>
-      <w:r>
-        <w:rPr>
-          <w:rFonts w:cs="Arial"/>
+          <w:highlight w:val="green"/>
+          <w:rtl/>
+          <w:lang w:bidi="fa-IR"/>
+        </w:rPr>
+        <w:t>ی</w:t>
+      </w:r>
+      <w:r>
+        <w:rPr>
+          <w:rFonts w:cs="Arial"/>
+          <w:highlight w:val="green"/>
           <w:rtl/>
           <w:lang w:bidi="fa-IR"/>
         </w:rPr>
@@ -4075,14 +4128,16 @@
       <w:r>
         <w:rPr>
           <w:rFonts w:cs="Arial" w:hint="cs"/>
-          <w:rtl/>
-          <w:lang w:bidi="fa-IR"/>
-        </w:rPr>
-        <w:t>ی</w:t>
-      </w:r>
-      <w:r>
-        <w:rPr>
-          <w:rFonts w:cs="Arial" w:hint="eastAsia"/>
+          <w:highlight w:val="green"/>
+          <w:rtl/>
+          <w:lang w:bidi="fa-IR"/>
+        </w:rPr>
+        <w:t>ی</w:t>
+      </w:r>
+      <w:r>
+        <w:rPr>
+          <w:rFonts w:cs="Arial" w:hint="eastAsia"/>
+          <w:highlight w:val="green"/>
           <w:rtl/>
           <w:lang w:bidi="fa-IR"/>
         </w:rPr>
@@ -4091,13 +4146,12 @@
       <w:r>
         <w:rPr>
           <w:rFonts w:cs="Arial"/>
+          <w:highlight w:val="green"/>
           <w:rtl/>
           <w:lang w:bidi="fa-IR"/>
         </w:rPr>
         <w:t xml:space="preserve"> کنه</w:t>
       </w:r>
-      <w:bookmarkStart w:id="0" w:name="_GoBack"/>
-      <w:bookmarkEnd w:id="0"/>
     </w:p>
     <w:p>
       <w:pPr>
@@ -4108,6 +4162,8 @@
           <w:lang w:bidi="fa-IR"/>
         </w:rPr>
       </w:pPr>
+      <w:bookmarkStart w:id="0" w:name="_GoBack"/>
+      <w:bookmarkEnd w:id="0"/>
     </w:p>
     <w:sectPr>
       <w:pgSz w:w="12240" w:h="15840"/>

</xml_diff>

<commit_message>
1399-06-21 EDIT datamodel and service document
</commit_message>
<xml_diff>
--- a/behdavar-document/services.docx
+++ b/behdavar-document/services.docx
@@ -1,6 +1,6 @@
 
 <file path=word/document.xml><?xml version="1.0" encoding="utf-8"?>
-<w:document xmlns:wpc="http://schemas.microsoft.com/office/word/2010/wordprocessingCanvas" xmlns:mc="http://schemas.openxmlformats.org/markup-compatibility/2006" xmlns:o="urn:schemas-microsoft-com:office:office" xmlns:r="http://schemas.openxmlformats.org/officeDocument/2006/relationships" xmlns:m="http://schemas.openxmlformats.org/officeDocument/2006/math" xmlns:v="urn:schemas-microsoft-com:vml" xmlns:wp14="http://schemas.microsoft.com/office/word/2010/wordprocessingDrawing" xmlns:wp="http://schemas.openxmlformats.org/drawingml/2006/wordprocessingDrawing" xmlns:w10="urn:schemas-microsoft-com:office:word" xmlns:w="http://schemas.openxmlformats.org/wordprocessingml/2006/main" xmlns:w14="http://schemas.microsoft.com/office/word/2010/wordml" xmlns:w15="http://schemas.microsoft.com/office/word/2012/wordml" xmlns:wpg="http://schemas.microsoft.com/office/word/2010/wordprocessingGroup" xmlns:wpi="http://schemas.microsoft.com/office/word/2010/wordprocessingInk" xmlns:wne="http://schemas.microsoft.com/office/word/2006/wordml" xmlns:wps="http://schemas.microsoft.com/office/word/2010/wordprocessingShape" mc:Ignorable="w14 w15 wp14">
+<w:document xmlns:wpc="http://schemas.microsoft.com/office/word/2010/wordprocessingCanvas" xmlns:cx="http://schemas.microsoft.com/office/drawing/2014/chartex" xmlns:mc="http://schemas.openxmlformats.org/markup-compatibility/2006" xmlns:o="urn:schemas-microsoft-com:office:office" xmlns:r="http://schemas.openxmlformats.org/officeDocument/2006/relationships" xmlns:m="http://schemas.openxmlformats.org/officeDocument/2006/math" xmlns:v="urn:schemas-microsoft-com:vml" xmlns:wp14="http://schemas.microsoft.com/office/word/2010/wordprocessingDrawing" xmlns:wp="http://schemas.openxmlformats.org/drawingml/2006/wordprocessingDrawing" xmlns:w10="urn:schemas-microsoft-com:office:word" xmlns:w="http://schemas.openxmlformats.org/wordprocessingml/2006/main" xmlns:w14="http://schemas.microsoft.com/office/word/2010/wordml" xmlns:w15="http://schemas.microsoft.com/office/word/2012/wordml" xmlns:w16se="http://schemas.microsoft.com/office/word/2015/wordml/symex" xmlns:wpg="http://schemas.microsoft.com/office/word/2010/wordprocessingGroup" xmlns:wpi="http://schemas.microsoft.com/office/word/2010/wordprocessingInk" xmlns:wne="http://schemas.microsoft.com/office/word/2006/wordml" xmlns:wps="http://schemas.microsoft.com/office/word/2010/wordprocessingShape" mc:Ignorable="w14 w15 w16se wp14">
   <w:body>
     <w:p>
       <w:pPr>
@@ -4162,6 +4162,1802 @@
           <w:lang w:bidi="fa-IR"/>
         </w:rPr>
       </w:pPr>
+    </w:p>
+    <w:p>
+      <w:pPr>
+        <w:bidi/>
+        <w:rPr>
+          <w:rFonts w:cs="Arial"/>
+          <w:rtl/>
+          <w:lang w:bidi="fa-IR"/>
+        </w:rPr>
+      </w:pPr>
+    </w:p>
+    <w:p>
+      <w:pPr>
+        <w:bidi/>
+        <w:rPr>
+          <w:rFonts w:cs="Arial"/>
+          <w:rtl/>
+          <w:lang w:bidi="fa-IR"/>
+        </w:rPr>
+      </w:pPr>
+    </w:p>
+    <w:p>
+      <w:pPr>
+        <w:bidi/>
+        <w:rPr>
+          <w:rFonts w:cs="Arial" w:hint="cs"/>
+          <w:rtl/>
+          <w:lang w:bidi="fa-IR"/>
+        </w:rPr>
+      </w:pPr>
+      <w:r>
+        <w:rPr>
+          <w:rFonts w:cs="Arial" w:hint="cs"/>
+          <w:rtl/>
+          <w:lang w:bidi="fa-IR"/>
+        </w:rPr>
+        <w:t>بیزینس فایل اکسل:</w:t>
+      </w:r>
+    </w:p>
+    <w:p>
+      <w:pPr>
+        <w:bidi/>
+        <w:rPr>
+          <w:rFonts w:cs="Arial" w:hint="cs"/>
+          <w:rtl/>
+          <w:lang w:bidi="fa-IR"/>
+        </w:rPr>
+      </w:pPr>
+      <w:r>
+        <w:rPr>
+          <w:rFonts w:cs="Arial" w:hint="cs"/>
+          <w:rtl/>
+          <w:lang w:bidi="fa-IR"/>
+        </w:rPr>
+        <w:t>تغییرات:</w:t>
+      </w:r>
+    </w:p>
+    <w:p>
+      <w:pPr>
+        <w:bidi/>
+        <w:rPr>
+          <w:rFonts w:cs="Arial" w:hint="cs"/>
+          <w:rtl/>
+          <w:lang w:bidi="fa-IR"/>
+        </w:rPr>
+      </w:pPr>
+      <w:r>
+        <w:rPr>
+          <w:rFonts w:cs="Arial" w:hint="cs"/>
+          <w:rtl/>
+          <w:lang w:bidi="fa-IR"/>
+        </w:rPr>
+        <w:t xml:space="preserve">1-در موجودیت </w:t>
+      </w:r>
+      <w:r>
+        <w:rPr>
+          <w:rFonts w:cs="Arial"/>
+          <w:lang w:bidi="fa-IR"/>
+        </w:rPr>
+        <w:t>contract</w:t>
+      </w:r>
+      <w:r>
+        <w:rPr>
+          <w:rFonts w:cs="Arial" w:hint="cs"/>
+          <w:rtl/>
+          <w:lang w:bidi="fa-IR"/>
+        </w:rPr>
+        <w:t>،</w:t>
+      </w:r>
+      <w:r>
+        <w:rPr>
+          <w:rFonts w:cs="Arial"/>
+          <w:lang w:bidi="fa-IR"/>
+        </w:rPr>
+        <w:t>lending</w:t>
+      </w:r>
+      <w:r>
+        <w:rPr>
+          <w:rFonts w:cs="Arial" w:hint="cs"/>
+          <w:rtl/>
+          <w:lang w:bidi="fa-IR"/>
+        </w:rPr>
+        <w:t>،</w:t>
+      </w:r>
+      <w:r>
+        <w:rPr>
+          <w:rFonts w:cs="Arial"/>
+          <w:lang w:bidi="fa-IR"/>
+        </w:rPr>
+        <w:t>product</w:t>
+      </w:r>
+      <w:r>
+        <w:rPr>
+          <w:rFonts w:cs="Arial" w:hint="cs"/>
+          <w:rtl/>
+          <w:lang w:bidi="fa-IR"/>
+        </w:rPr>
+        <w:t xml:space="preserve"> چند تغییر داریم که در فایل دیتا مدل اعمال شده</w:t>
+      </w:r>
+    </w:p>
+    <w:p>
+      <w:pPr>
+        <w:bidi/>
+        <w:rPr>
+          <w:rFonts w:cs="Arial" w:hint="cs"/>
+          <w:rtl/>
+          <w:lang w:bidi="fa-IR"/>
+        </w:rPr>
+      </w:pPr>
+    </w:p>
+    <w:p>
+      <w:pPr>
+        <w:bidi/>
+        <w:rPr>
+          <w:rFonts w:cs="Arial"/>
+          <w:rtl/>
+          <w:lang w:bidi="fa-IR"/>
+        </w:rPr>
+      </w:pPr>
+      <w:r>
+        <w:rPr>
+          <w:rFonts w:cs="Arial" w:hint="cs"/>
+          <w:rtl/>
+          <w:lang w:bidi="fa-IR"/>
+        </w:rPr>
+        <w:t>در شیت مدیون</w:t>
+      </w:r>
+      <w:r>
+        <w:rPr>
+          <w:rFonts w:cs="Arial" w:hint="cs"/>
+          <w:rtl/>
+          <w:lang w:bidi="fa-IR"/>
+        </w:rPr>
+        <w:t xml:space="preserve"> و شیت ضامن</w:t>
+      </w:r>
+      <w:r>
+        <w:rPr>
+          <w:rFonts w:cs="Arial" w:hint="cs"/>
+          <w:rtl/>
+          <w:lang w:bidi="fa-IR"/>
+        </w:rPr>
+        <w:t>:</w:t>
+      </w:r>
+    </w:p>
+    <w:p>
+      <w:pPr>
+        <w:pStyle w:val="ListParagraph"/>
+        <w:numPr>
+          <w:ilvl w:val="0"/>
+          <w:numId w:val="2"/>
+        </w:numPr>
+        <w:bidi/>
+        <w:rPr>
+          <w:rFonts w:cs="Arial"/>
+          <w:lang w:bidi="fa-IR"/>
+        </w:rPr>
+      </w:pPr>
+      <w:r>
+        <w:rPr>
+          <w:rFonts w:cs="Arial" w:hint="cs"/>
+          <w:rtl/>
+          <w:lang w:bidi="fa-IR"/>
+        </w:rPr>
+        <w:t xml:space="preserve">حداقل یک رکورد در </w:t>
+      </w:r>
+      <w:r>
+        <w:rPr>
+          <w:rFonts w:cs="Arial"/>
+          <w:lang w:bidi="fa-IR"/>
+        </w:rPr>
+        <w:t>contact</w:t>
+      </w:r>
+    </w:p>
+    <w:p>
+      <w:pPr>
+        <w:pStyle w:val="ListParagraph"/>
+        <w:numPr>
+          <w:ilvl w:val="0"/>
+          <w:numId w:val="2"/>
+        </w:numPr>
+        <w:bidi/>
+        <w:rPr>
+          <w:rFonts w:cs="Arial"/>
+          <w:lang w:bidi="fa-IR"/>
+        </w:rPr>
+      </w:pPr>
+      <w:r>
+        <w:rPr>
+          <w:rFonts w:cs="Arial" w:hint="cs"/>
+          <w:rtl/>
+          <w:lang w:bidi="fa-IR"/>
+        </w:rPr>
+        <w:t xml:space="preserve">حداقل یک رکورد در </w:t>
+      </w:r>
+      <w:r>
+        <w:rPr>
+          <w:rFonts w:cs="Arial"/>
+          <w:lang w:bidi="fa-IR"/>
+        </w:rPr>
+        <w:t>address</w:t>
+      </w:r>
+    </w:p>
+    <w:p>
+      <w:pPr>
+        <w:pStyle w:val="ListParagraph"/>
+        <w:numPr>
+          <w:ilvl w:val="0"/>
+          <w:numId w:val="2"/>
+        </w:numPr>
+        <w:bidi/>
+        <w:rPr>
+          <w:rFonts w:cs="Arial"/>
+          <w:lang w:bidi="fa-IR"/>
+        </w:rPr>
+      </w:pPr>
+      <w:r>
+        <w:rPr>
+          <w:rFonts w:cs="Arial" w:hint="cs"/>
+          <w:rtl/>
+          <w:lang w:bidi="fa-IR"/>
+        </w:rPr>
+        <w:t xml:space="preserve">یک رکورد در </w:t>
+      </w:r>
+      <w:r>
+        <w:rPr>
+          <w:rFonts w:cs="Arial"/>
+          <w:lang w:bidi="fa-IR"/>
+        </w:rPr>
+        <w:t>person</w:t>
+      </w:r>
+    </w:p>
+    <w:p>
+      <w:pPr>
+        <w:bidi/>
+        <w:ind w:left="360"/>
+        <w:rPr>
+          <w:rFonts w:cs="Arial"/>
+          <w:rtl/>
+          <w:lang w:bidi="fa-IR"/>
+        </w:rPr>
+      </w:pPr>
+      <w:r>
+        <w:rPr>
+          <w:rFonts w:cs="Arial" w:hint="cs"/>
+          <w:rtl/>
+          <w:lang w:bidi="fa-IR"/>
+        </w:rPr>
+        <w:t>درج میشود.</w:t>
+      </w:r>
+    </w:p>
+    <w:p>
+      <w:pPr>
+        <w:bidi/>
+        <w:ind w:left="360"/>
+        <w:rPr>
+          <w:rFonts w:cs="Arial"/>
+          <w:rtl/>
+          <w:lang w:bidi="fa-IR"/>
+        </w:rPr>
+      </w:pPr>
+    </w:p>
+    <w:p>
+      <w:pPr>
+        <w:bidi/>
+        <w:ind w:left="360"/>
+        <w:rPr>
+          <w:rFonts w:cs="Arial"/>
+          <w:rtl/>
+          <w:lang w:bidi="fa-IR"/>
+        </w:rPr>
+      </w:pPr>
+    </w:p>
+    <w:p>
+      <w:pPr>
+        <w:bidi/>
+        <w:ind w:left="360"/>
+        <w:rPr>
+          <w:rFonts w:cs="Arial" w:hint="cs"/>
+          <w:rtl/>
+          <w:lang w:bidi="fa-IR"/>
+        </w:rPr>
+      </w:pPr>
+      <w:r>
+        <w:rPr>
+          <w:rFonts w:cs="Arial" w:hint="cs"/>
+          <w:rtl/>
+          <w:lang w:bidi="fa-IR"/>
+        </w:rPr>
+        <w:t xml:space="preserve">اول از همه </w:t>
+      </w:r>
+      <w:r>
+        <w:rPr>
+          <w:rFonts w:cs="Arial"/>
+          <w:lang w:bidi="fa-IR"/>
+        </w:rPr>
+        <w:t>person</w:t>
+      </w:r>
+      <w:r>
+        <w:rPr>
+          <w:rFonts w:cs="Arial" w:hint="cs"/>
+          <w:rtl/>
+          <w:lang w:bidi="fa-IR"/>
+        </w:rPr>
+        <w:t>:</w:t>
+      </w:r>
+    </w:p>
+    <w:p>
+      <w:pPr>
+        <w:pStyle w:val="ListParagraph"/>
+        <w:numPr>
+          <w:ilvl w:val="1"/>
+          <w:numId w:val="2"/>
+        </w:numPr>
+        <w:bidi/>
+        <w:rPr>
+          <w:rFonts w:cs="Arial"/>
+          <w:lang w:bidi="fa-IR"/>
+        </w:rPr>
+      </w:pPr>
+      <w:r>
+        <w:rPr>
+          <w:rFonts w:cs="Arial" w:hint="cs"/>
+          <w:rtl/>
+          <w:lang w:bidi="fa-IR"/>
+        </w:rPr>
+        <w:t xml:space="preserve">نام خانوادگی در </w:t>
+      </w:r>
+      <w:proofErr w:type="spellStart"/>
+      <w:r>
+        <w:rPr>
+          <w:rFonts w:cs="Arial"/>
+          <w:lang w:bidi="fa-IR"/>
+        </w:rPr>
+        <w:t>fullName</w:t>
+      </w:r>
+      <w:proofErr w:type="spellEnd"/>
+    </w:p>
+    <w:p>
+      <w:pPr>
+        <w:pStyle w:val="ListParagraph"/>
+        <w:numPr>
+          <w:ilvl w:val="1"/>
+          <w:numId w:val="2"/>
+        </w:numPr>
+        <w:bidi/>
+        <w:rPr>
+          <w:rFonts w:cs="Arial"/>
+          <w:lang w:bidi="fa-IR"/>
+        </w:rPr>
+      </w:pPr>
+      <w:r>
+        <w:rPr>
+          <w:rFonts w:cs="Arial" w:hint="cs"/>
+          <w:rtl/>
+          <w:lang w:bidi="fa-IR"/>
+        </w:rPr>
+        <w:t xml:space="preserve">شماره ملی در </w:t>
+      </w:r>
+      <w:proofErr w:type="spellStart"/>
+      <w:r>
+        <w:rPr>
+          <w:rFonts w:cs="Arial"/>
+          <w:lang w:bidi="fa-IR"/>
+        </w:rPr>
+        <w:t>natinoalCode</w:t>
+      </w:r>
+      <w:proofErr w:type="spellEnd"/>
+    </w:p>
+    <w:p>
+      <w:pPr>
+        <w:bidi/>
+        <w:ind w:left="360"/>
+        <w:rPr>
+          <w:rFonts w:cs="Arial"/>
+          <w:lang w:bidi="fa-IR"/>
+        </w:rPr>
+      </w:pPr>
+      <w:r>
+        <w:rPr>
+          <w:rFonts w:cs="Arial" w:hint="cs"/>
+          <w:rtl/>
+          <w:lang w:bidi="fa-IR"/>
+        </w:rPr>
+        <w:t xml:space="preserve">بعد از </w:t>
+      </w:r>
+      <w:r>
+        <w:rPr>
+          <w:rFonts w:cs="Arial"/>
+          <w:lang w:bidi="fa-IR"/>
+        </w:rPr>
+        <w:t>person</w:t>
+      </w:r>
+      <w:r>
+        <w:rPr>
+          <w:rFonts w:cs="Arial" w:hint="cs"/>
+          <w:rtl/>
+          <w:lang w:bidi="fa-IR"/>
+        </w:rPr>
+        <w:t xml:space="preserve"> باید </w:t>
+      </w:r>
+      <w:proofErr w:type="spellStart"/>
+      <w:r>
+        <w:rPr>
+          <w:rFonts w:cs="Arial"/>
+          <w:lang w:bidi="fa-IR"/>
+        </w:rPr>
+        <w:t>address,contact</w:t>
+      </w:r>
+      <w:proofErr w:type="spellEnd"/>
+      <w:r>
+        <w:rPr>
+          <w:rFonts w:cs="Arial" w:hint="cs"/>
+          <w:rtl/>
+          <w:lang w:bidi="fa-IR"/>
+        </w:rPr>
+        <w:t xml:space="preserve"> ذخیره شوند</w:t>
+      </w:r>
+    </w:p>
+    <w:p>
+      <w:pPr>
+        <w:bidi/>
+        <w:ind w:left="360"/>
+        <w:rPr>
+          <w:rFonts w:cs="Arial" w:hint="cs"/>
+          <w:rtl/>
+          <w:lang w:bidi="fa-IR"/>
+        </w:rPr>
+      </w:pPr>
+      <w:r>
+        <w:rPr>
+          <w:rFonts w:cs="Arial"/>
+          <w:lang w:bidi="fa-IR"/>
+        </w:rPr>
+        <w:lastRenderedPageBreak/>
+        <w:t>Contact</w:t>
+      </w:r>
+      <w:r>
+        <w:rPr>
+          <w:rFonts w:cs="Arial" w:hint="cs"/>
+          <w:rtl/>
+          <w:lang w:bidi="fa-IR"/>
+        </w:rPr>
+        <w:t>:</w:t>
+      </w:r>
+    </w:p>
+    <w:p>
+      <w:pPr>
+        <w:pStyle w:val="ListParagraph"/>
+        <w:numPr>
+          <w:ilvl w:val="1"/>
+          <w:numId w:val="2"/>
+        </w:numPr>
+        <w:bidi/>
+        <w:rPr>
+          <w:rFonts w:cs="Arial"/>
+          <w:lang w:bidi="fa-IR"/>
+        </w:rPr>
+      </w:pPr>
+      <w:r>
+        <w:rPr>
+          <w:rFonts w:cs="Arial" w:hint="cs"/>
+          <w:rtl/>
+          <w:lang w:bidi="fa-IR"/>
+        </w:rPr>
+        <w:t>موبایل 1و موبایل 2 و تلفن 1 و تلفن 2</w:t>
+      </w:r>
+    </w:p>
+    <w:p>
+      <w:pPr>
+        <w:pStyle w:val="ListParagraph"/>
+        <w:numPr>
+          <w:ilvl w:val="2"/>
+          <w:numId w:val="2"/>
+        </w:numPr>
+        <w:bidi/>
+        <w:rPr>
+          <w:rFonts w:cs="Arial"/>
+          <w:lang w:bidi="fa-IR"/>
+        </w:rPr>
+      </w:pPr>
+      <w:r>
+        <w:rPr>
+          <w:rFonts w:cs="Arial" w:hint="cs"/>
+          <w:rtl/>
+          <w:lang w:bidi="fa-IR"/>
+        </w:rPr>
+        <w:t xml:space="preserve">به ازای هر کدام یک </w:t>
+      </w:r>
+      <w:r>
+        <w:rPr>
+          <w:rFonts w:cs="Arial"/>
+          <w:lang w:bidi="fa-IR"/>
+        </w:rPr>
+        <w:t>contact</w:t>
+      </w:r>
+      <w:r>
+        <w:rPr>
+          <w:rFonts w:cs="Arial" w:hint="cs"/>
+          <w:rtl/>
+          <w:lang w:bidi="fa-IR"/>
+        </w:rPr>
+        <w:t xml:space="preserve"> ذخیره می شود.</w:t>
+      </w:r>
+    </w:p>
+    <w:p>
+      <w:pPr>
+        <w:pStyle w:val="ListParagraph"/>
+        <w:numPr>
+          <w:ilvl w:val="1"/>
+          <w:numId w:val="2"/>
+        </w:numPr>
+        <w:bidi/>
+        <w:rPr>
+          <w:rFonts w:cs="Arial"/>
+          <w:lang w:bidi="fa-IR"/>
+        </w:rPr>
+      </w:pPr>
+      <w:proofErr w:type="spellStart"/>
+      <w:r>
+        <w:rPr>
+          <w:rFonts w:cs="Arial"/>
+          <w:lang w:bidi="fa-IR"/>
+        </w:rPr>
+        <w:t>personID</w:t>
+      </w:r>
+      <w:proofErr w:type="spellEnd"/>
+      <w:r>
+        <w:rPr>
+          <w:rFonts w:cs="Arial" w:hint="cs"/>
+          <w:rtl/>
+          <w:lang w:bidi="fa-IR"/>
+        </w:rPr>
+        <w:t xml:space="preserve"> در </w:t>
+      </w:r>
+      <w:proofErr w:type="spellStart"/>
+      <w:r>
+        <w:rPr>
+          <w:rFonts w:cs="Arial"/>
+          <w:lang w:bidi="fa-IR"/>
+        </w:rPr>
+        <w:t>personID</w:t>
+      </w:r>
+      <w:proofErr w:type="spellEnd"/>
+    </w:p>
+    <w:p>
+      <w:pPr>
+        <w:bidi/>
+        <w:rPr>
+          <w:rFonts w:cs="Arial" w:hint="cs"/>
+          <w:rtl/>
+          <w:lang w:bidi="fa-IR"/>
+        </w:rPr>
+      </w:pPr>
+      <w:r>
+        <w:rPr>
+          <w:rFonts w:cs="Arial"/>
+          <w:lang w:bidi="fa-IR"/>
+        </w:rPr>
+        <w:t xml:space="preserve">    </w:t>
+      </w:r>
+      <w:r>
+        <w:rPr>
+          <w:rFonts w:cs="Arial" w:hint="cs"/>
+          <w:rtl/>
+          <w:lang w:bidi="fa-IR"/>
+        </w:rPr>
+        <w:t xml:space="preserve"> </w:t>
+      </w:r>
+      <w:r>
+        <w:rPr>
+          <w:rFonts w:cs="Arial"/>
+          <w:lang w:bidi="fa-IR"/>
+        </w:rPr>
+        <w:t>address</w:t>
+      </w:r>
+      <w:r>
+        <w:rPr>
+          <w:rFonts w:cs="Arial" w:hint="cs"/>
+          <w:rtl/>
+          <w:lang w:bidi="fa-IR"/>
+        </w:rPr>
+        <w:t>:</w:t>
+      </w:r>
+    </w:p>
+    <w:p>
+      <w:pPr>
+        <w:pStyle w:val="ListParagraph"/>
+        <w:numPr>
+          <w:ilvl w:val="1"/>
+          <w:numId w:val="2"/>
+        </w:numPr>
+        <w:bidi/>
+        <w:rPr>
+          <w:rFonts w:cs="Arial"/>
+          <w:lang w:bidi="fa-IR"/>
+        </w:rPr>
+      </w:pPr>
+      <w:r>
+        <w:rPr>
+          <w:rFonts w:cs="Arial" w:hint="cs"/>
+          <w:rtl/>
+          <w:lang w:bidi="fa-IR"/>
+        </w:rPr>
+        <w:t xml:space="preserve">استان در </w:t>
+      </w:r>
+      <w:proofErr w:type="spellStart"/>
+      <w:r>
+        <w:rPr>
+          <w:rFonts w:cs="Arial"/>
+          <w:lang w:bidi="fa-IR"/>
+        </w:rPr>
+        <w:t>geounit</w:t>
+      </w:r>
+      <w:proofErr w:type="spellEnd"/>
+    </w:p>
+    <w:p>
+      <w:pPr>
+        <w:pStyle w:val="ListParagraph"/>
+        <w:numPr>
+          <w:ilvl w:val="1"/>
+          <w:numId w:val="2"/>
+        </w:numPr>
+        <w:bidi/>
+        <w:rPr>
+          <w:rFonts w:cs="Arial"/>
+          <w:lang w:bidi="fa-IR"/>
+        </w:rPr>
+      </w:pPr>
+      <w:r>
+        <w:rPr>
+          <w:rFonts w:cs="Arial" w:hint="cs"/>
+          <w:rtl/>
+          <w:lang w:bidi="fa-IR"/>
+        </w:rPr>
+        <w:t xml:space="preserve">آدرس مستاجر در </w:t>
+      </w:r>
+      <w:proofErr w:type="spellStart"/>
+      <w:r>
+        <w:rPr>
+          <w:rFonts w:cs="Arial"/>
+          <w:lang w:bidi="fa-IR"/>
+        </w:rPr>
+        <w:t>addressDescription</w:t>
+      </w:r>
+      <w:proofErr w:type="spellEnd"/>
+    </w:p>
+    <w:p>
+      <w:pPr>
+        <w:pStyle w:val="ListParagraph"/>
+        <w:numPr>
+          <w:ilvl w:val="1"/>
+          <w:numId w:val="2"/>
+        </w:numPr>
+        <w:bidi/>
+        <w:rPr>
+          <w:rFonts w:cs="Arial"/>
+          <w:lang w:bidi="fa-IR"/>
+        </w:rPr>
+      </w:pPr>
+      <w:proofErr w:type="spellStart"/>
+      <w:r>
+        <w:rPr>
+          <w:rFonts w:cs="Arial"/>
+          <w:lang w:bidi="fa-IR"/>
+        </w:rPr>
+        <w:t>personID</w:t>
+      </w:r>
+      <w:proofErr w:type="spellEnd"/>
+      <w:r>
+        <w:rPr>
+          <w:rFonts w:cs="Arial" w:hint="cs"/>
+          <w:rtl/>
+          <w:lang w:bidi="fa-IR"/>
+        </w:rPr>
+        <w:t xml:space="preserve"> در </w:t>
+      </w:r>
+      <w:proofErr w:type="spellStart"/>
+      <w:r>
+        <w:rPr>
+          <w:rFonts w:cs="Arial"/>
+          <w:lang w:bidi="fa-IR"/>
+        </w:rPr>
+        <w:t>personID</w:t>
+      </w:r>
+      <w:proofErr w:type="spellEnd"/>
+    </w:p>
+    <w:p>
+      <w:pPr>
+        <w:bidi/>
+        <w:ind w:left="360"/>
+        <w:rPr>
+          <w:rFonts w:cs="Arial"/>
+          <w:rtl/>
+          <w:lang w:bidi="fa-IR"/>
+        </w:rPr>
+      </w:pPr>
+    </w:p>
+    <w:p>
+      <w:pPr>
+        <w:bidi/>
+        <w:ind w:left="360"/>
+        <w:rPr>
+          <w:rFonts w:cs="Arial"/>
+          <w:rtl/>
+          <w:lang w:bidi="fa-IR"/>
+        </w:rPr>
+      </w:pPr>
+      <w:r>
+        <w:rPr>
+          <w:rFonts w:cs="Arial" w:hint="cs"/>
+          <w:rtl/>
+          <w:lang w:bidi="fa-IR"/>
+        </w:rPr>
+        <w:t>شیت تسهیلات</w:t>
+      </w:r>
+      <w:r>
+        <w:rPr>
+          <w:rFonts w:cs="Arial" w:hint="cs"/>
+          <w:rtl/>
+          <w:lang w:bidi="fa-IR"/>
+        </w:rPr>
+        <w:t>(بر اساس شماره قرارداد به دنبال فیلد نظیر هریک از جدول های ضامن و مدیون در جدول تسهیلات میگردیم)</w:t>
+      </w:r>
+    </w:p>
+    <w:p>
+      <w:pPr>
+        <w:pStyle w:val="ListParagraph"/>
+        <w:numPr>
+          <w:ilvl w:val="0"/>
+          <w:numId w:val="2"/>
+        </w:numPr>
+        <w:bidi/>
+        <w:rPr>
+          <w:rFonts w:cs="Arial"/>
+          <w:lang w:bidi="fa-IR"/>
+        </w:rPr>
+      </w:pPr>
+      <w:r>
+        <w:rPr>
+          <w:rFonts w:cs="Arial" w:hint="cs"/>
+          <w:rtl/>
+          <w:lang w:bidi="fa-IR"/>
+        </w:rPr>
+        <w:t xml:space="preserve">یک رکورد در </w:t>
+      </w:r>
+      <w:r>
+        <w:rPr>
+          <w:rFonts w:cs="Arial"/>
+          <w:lang w:bidi="fa-IR"/>
+        </w:rPr>
+        <w:t>customer</w:t>
+      </w:r>
+    </w:p>
+    <w:p>
+      <w:pPr>
+        <w:pStyle w:val="ListParagraph"/>
+        <w:numPr>
+          <w:ilvl w:val="0"/>
+          <w:numId w:val="2"/>
+        </w:numPr>
+        <w:bidi/>
+        <w:rPr>
+          <w:rFonts w:cs="Arial"/>
+          <w:lang w:bidi="fa-IR"/>
+        </w:rPr>
+      </w:pPr>
+      <w:r>
+        <w:rPr>
+          <w:rFonts w:cs="Arial" w:hint="cs"/>
+          <w:rtl/>
+          <w:lang w:bidi="fa-IR"/>
+        </w:rPr>
+        <w:t xml:space="preserve">یک رکورد در </w:t>
+      </w:r>
+      <w:proofErr w:type="spellStart"/>
+      <w:r>
+        <w:rPr>
+          <w:rFonts w:cs="Arial"/>
+          <w:lang w:bidi="fa-IR"/>
+        </w:rPr>
+        <w:t>garantor</w:t>
+      </w:r>
+      <w:proofErr w:type="spellEnd"/>
+    </w:p>
+    <w:p>
+      <w:pPr>
+        <w:pStyle w:val="ListParagraph"/>
+        <w:numPr>
+          <w:ilvl w:val="0"/>
+          <w:numId w:val="2"/>
+        </w:numPr>
+        <w:bidi/>
+        <w:rPr>
+          <w:rFonts w:cs="Arial"/>
+          <w:lang w:bidi="fa-IR"/>
+        </w:rPr>
+      </w:pPr>
+      <w:r>
+        <w:rPr>
+          <w:rFonts w:cs="Arial" w:hint="cs"/>
+          <w:rtl/>
+          <w:lang w:bidi="fa-IR"/>
+        </w:rPr>
+        <w:t xml:space="preserve">یک رکورد در </w:t>
+      </w:r>
+      <w:r>
+        <w:rPr>
+          <w:rFonts w:cs="Arial"/>
+          <w:lang w:bidi="fa-IR"/>
+        </w:rPr>
+        <w:t>lending</w:t>
+      </w:r>
+    </w:p>
+    <w:p>
+      <w:pPr>
+        <w:pStyle w:val="ListParagraph"/>
+        <w:numPr>
+          <w:ilvl w:val="0"/>
+          <w:numId w:val="2"/>
+        </w:numPr>
+        <w:bidi/>
+        <w:rPr>
+          <w:rFonts w:cs="Arial"/>
+          <w:lang w:bidi="fa-IR"/>
+        </w:rPr>
+      </w:pPr>
+      <w:r>
+        <w:rPr>
+          <w:rFonts w:cs="Arial" w:hint="cs"/>
+          <w:rtl/>
+          <w:lang w:bidi="fa-IR"/>
+        </w:rPr>
+        <w:t xml:space="preserve">شاید یک رکورد در </w:t>
+      </w:r>
+      <w:proofErr w:type="spellStart"/>
+      <w:r>
+        <w:rPr>
+          <w:rFonts w:cs="Arial"/>
+          <w:lang w:bidi="fa-IR"/>
+        </w:rPr>
+        <w:t>prodouct</w:t>
+      </w:r>
+      <w:proofErr w:type="spellEnd"/>
+    </w:p>
+    <w:p>
+      <w:pPr>
+        <w:pStyle w:val="ListParagraph"/>
+        <w:numPr>
+          <w:ilvl w:val="0"/>
+          <w:numId w:val="2"/>
+        </w:numPr>
+        <w:bidi/>
+        <w:rPr>
+          <w:rFonts w:cs="Arial"/>
+          <w:lang w:bidi="fa-IR"/>
+        </w:rPr>
+      </w:pPr>
+      <w:r>
+        <w:rPr>
+          <w:rFonts w:cs="Arial" w:hint="cs"/>
+          <w:rtl/>
+          <w:lang w:bidi="fa-IR"/>
+        </w:rPr>
+        <w:t xml:space="preserve">یک رکورد در </w:t>
+      </w:r>
+      <w:r>
+        <w:rPr>
+          <w:rFonts w:cs="Arial"/>
+          <w:lang w:bidi="fa-IR"/>
+        </w:rPr>
+        <w:t>contract</w:t>
+      </w:r>
+      <w:r>
+        <w:rPr>
+          <w:rFonts w:cs="Arial" w:hint="cs"/>
+          <w:rtl/>
+          <w:lang w:bidi="fa-IR"/>
+        </w:rPr>
+        <w:t xml:space="preserve"> </w:t>
+      </w:r>
+    </w:p>
+    <w:p>
+      <w:pPr>
+        <w:bidi/>
+        <w:ind w:left="360"/>
+        <w:rPr>
+          <w:rFonts w:cs="Arial" w:hint="cs"/>
+          <w:rtl/>
+          <w:lang w:bidi="fa-IR"/>
+        </w:rPr>
+      </w:pPr>
+      <w:r>
+        <w:rPr>
+          <w:rFonts w:cs="Arial"/>
+          <w:lang w:bidi="fa-IR"/>
+        </w:rPr>
+        <w:t>Lending</w:t>
+      </w:r>
+      <w:r>
+        <w:rPr>
+          <w:rFonts w:cs="Arial" w:hint="cs"/>
+          <w:rtl/>
+          <w:lang w:bidi="fa-IR"/>
+        </w:rPr>
+        <w:t>:</w:t>
+      </w:r>
+    </w:p>
+    <w:p>
+      <w:pPr>
+        <w:pStyle w:val="ListParagraph"/>
+        <w:numPr>
+          <w:ilvl w:val="0"/>
+          <w:numId w:val="2"/>
+        </w:numPr>
+        <w:bidi/>
+        <w:rPr>
+          <w:rFonts w:cs="Arial" w:hint="cs"/>
+          <w:lang w:bidi="fa-IR"/>
+        </w:rPr>
+      </w:pPr>
+      <w:r>
+        <w:rPr>
+          <w:rFonts w:cs="Arial" w:hint="cs"/>
+          <w:rtl/>
+          <w:lang w:bidi="fa-IR"/>
+        </w:rPr>
+        <w:t>مبلغ مانده بدهی</w:t>
+      </w:r>
+      <w:r>
+        <w:rPr>
+          <w:rFonts w:cs="Arial" w:hint="cs"/>
+          <w:rtl/>
+          <w:lang w:bidi="fa-IR"/>
+        </w:rPr>
+        <w:t xml:space="preserve"> در </w:t>
+      </w:r>
+      <w:proofErr w:type="spellStart"/>
+      <w:r>
+        <w:t>debtBalance</w:t>
+      </w:r>
+      <w:proofErr w:type="spellEnd"/>
+    </w:p>
+    <w:p>
+      <w:pPr>
+        <w:pStyle w:val="ListParagraph"/>
+        <w:numPr>
+          <w:ilvl w:val="0"/>
+          <w:numId w:val="2"/>
+        </w:numPr>
+        <w:bidi/>
+        <w:rPr>
+          <w:rFonts w:cs="Arial"/>
+          <w:lang w:bidi="fa-IR"/>
+        </w:rPr>
+      </w:pPr>
+      <w:r>
+        <w:rPr>
+          <w:rFonts w:cs="Arial" w:hint="cs"/>
+          <w:rtl/>
+          <w:lang w:bidi="fa-IR"/>
+        </w:rPr>
+        <w:t>مبلغ هر قسط</w:t>
+      </w:r>
+      <w:r>
+        <w:rPr>
+          <w:rFonts w:cs="Arial" w:hint="cs"/>
+          <w:rtl/>
+          <w:lang w:bidi="fa-IR"/>
+        </w:rPr>
+        <w:t xml:space="preserve"> در </w:t>
+      </w:r>
+      <w:r>
+        <w:t>installment</w:t>
+      </w:r>
+    </w:p>
+    <w:p>
+      <w:pPr>
+        <w:bidi/>
+        <w:ind w:left="360"/>
+        <w:rPr>
+          <w:rFonts w:cs="Arial" w:hint="cs"/>
+          <w:rtl/>
+          <w:lang w:bidi="fa-IR"/>
+        </w:rPr>
+      </w:pPr>
+      <w:r>
+        <w:rPr>
+          <w:rFonts w:cs="Arial" w:hint="cs"/>
+          <w:rtl/>
+          <w:lang w:bidi="fa-IR"/>
+        </w:rPr>
+        <w:t>اگر پرونده بانکی باشد،موارد زیر را دارد:</w:t>
+      </w:r>
+    </w:p>
+    <w:p>
+      <w:pPr>
+        <w:pStyle w:val="ListParagraph"/>
+        <w:numPr>
+          <w:ilvl w:val="0"/>
+          <w:numId w:val="2"/>
+        </w:numPr>
+        <w:bidi/>
+        <w:rPr>
+          <w:rFonts w:cs="Arial"/>
+          <w:lang w:bidi="fa-IR"/>
+        </w:rPr>
+      </w:pPr>
+      <w:r>
+        <w:rPr>
+          <w:rFonts w:cs="Arial" w:hint="cs"/>
+          <w:rtl/>
+          <w:lang w:bidi="fa-IR"/>
+        </w:rPr>
+        <w:t>تعداد کل اقساط</w:t>
+      </w:r>
+      <w:r>
+        <w:rPr>
+          <w:rFonts w:cs="Arial" w:hint="cs"/>
+          <w:rtl/>
+          <w:lang w:bidi="fa-IR"/>
+        </w:rPr>
+        <w:t xml:space="preserve"> در </w:t>
+      </w:r>
+      <w:proofErr w:type="spellStart"/>
+      <w:r>
+        <w:rPr>
+          <w:rFonts w:cs="Arial"/>
+          <w:lang w:bidi="fa-IR"/>
+        </w:rPr>
+        <w:t>totalLendingCount</w:t>
+      </w:r>
+      <w:proofErr w:type="spellEnd"/>
+    </w:p>
+    <w:p>
+      <w:pPr>
+        <w:pStyle w:val="ListParagraph"/>
+        <w:numPr>
+          <w:ilvl w:val="0"/>
+          <w:numId w:val="2"/>
+        </w:numPr>
+        <w:bidi/>
+        <w:rPr>
+          <w:rFonts w:cs="Arial"/>
+          <w:lang w:bidi="fa-IR"/>
+        </w:rPr>
+      </w:pPr>
+      <w:r>
+        <w:rPr>
+          <w:rFonts w:cs="Arial" w:hint="cs"/>
+          <w:rtl/>
+          <w:lang w:bidi="fa-IR"/>
+        </w:rPr>
+        <w:t xml:space="preserve">تاریخ صدور رای در </w:t>
+      </w:r>
+      <w:proofErr w:type="spellStart"/>
+      <w:r>
+        <w:t>ideaIssueDate</w:t>
+      </w:r>
+      <w:proofErr w:type="spellEnd"/>
+    </w:p>
+    <w:p>
+      <w:pPr>
+        <w:pStyle w:val="ListParagraph"/>
+        <w:numPr>
+          <w:ilvl w:val="0"/>
+          <w:numId w:val="2"/>
+        </w:numPr>
+        <w:bidi/>
+        <w:rPr>
+          <w:rFonts w:cs="Arial"/>
+          <w:lang w:bidi="fa-IR"/>
+        </w:rPr>
+      </w:pPr>
+      <w:r>
+        <w:rPr>
+          <w:rFonts w:hint="cs"/>
+          <w:rtl/>
+        </w:rPr>
+        <w:t xml:space="preserve">مجموع تسهیلات در </w:t>
+      </w:r>
+      <w:proofErr w:type="spellStart"/>
+      <w:r>
+        <w:t>masterAmount</w:t>
+      </w:r>
+      <w:proofErr w:type="spellEnd"/>
+    </w:p>
+    <w:p>
+      <w:pPr>
+        <w:pStyle w:val="ListParagraph"/>
+        <w:numPr>
+          <w:ilvl w:val="0"/>
+          <w:numId w:val="2"/>
+        </w:numPr>
+        <w:bidi/>
+        <w:rPr>
+          <w:rFonts w:cs="Arial"/>
+          <w:lang w:bidi="fa-IR"/>
+        </w:rPr>
+      </w:pPr>
+      <w:r>
+        <w:rPr>
+          <w:rFonts w:hint="cs"/>
+          <w:rtl/>
+          <w:lang w:bidi="fa-IR"/>
+        </w:rPr>
+        <w:t xml:space="preserve">تاریخ دریافت تسهیلات در </w:t>
+      </w:r>
+      <w:proofErr w:type="spellStart"/>
+      <w:r>
+        <w:rPr>
+          <w:lang w:bidi="fa-IR"/>
+        </w:rPr>
+        <w:t>receiveLedingDate</w:t>
+      </w:r>
+      <w:proofErr w:type="spellEnd"/>
+    </w:p>
+    <w:p>
+      <w:pPr>
+        <w:bidi/>
+        <w:ind w:left="360"/>
+        <w:rPr>
+          <w:rFonts w:cs="Arial"/>
+          <w:rtl/>
+          <w:lang w:bidi="fa-IR"/>
+        </w:rPr>
+      </w:pPr>
+      <w:r>
+        <w:rPr>
+          <w:rFonts w:cs="Arial"/>
+          <w:lang w:bidi="fa-IR"/>
+        </w:rPr>
+        <w:t>Product</w:t>
+      </w:r>
+      <w:r>
+        <w:rPr>
+          <w:rFonts w:cs="Arial" w:hint="cs"/>
+          <w:rtl/>
+          <w:lang w:bidi="fa-IR"/>
+        </w:rPr>
+        <w:t>:</w:t>
+      </w:r>
+    </w:p>
+    <w:p>
+      <w:pPr>
+        <w:bidi/>
+        <w:ind w:left="360"/>
+        <w:rPr>
+          <w:rFonts w:cs="Arial" w:hint="cs"/>
+          <w:rtl/>
+          <w:lang w:bidi="fa-IR"/>
+        </w:rPr>
+      </w:pPr>
+      <w:r>
+        <w:rPr>
+          <w:rFonts w:cs="Arial" w:hint="cs"/>
+          <w:rtl/>
+          <w:lang w:bidi="fa-IR"/>
+        </w:rPr>
+        <w:t>نکته مهم در این شیت این است:</w:t>
+      </w:r>
+    </w:p>
+    <w:p>
+      <w:pPr>
+        <w:pStyle w:val="ListParagraph"/>
+        <w:numPr>
+          <w:ilvl w:val="1"/>
+          <w:numId w:val="2"/>
+        </w:numPr>
+        <w:bidi/>
+        <w:rPr>
+          <w:rFonts w:cs="Arial" w:hint="cs"/>
+          <w:lang w:bidi="fa-IR"/>
+        </w:rPr>
+      </w:pPr>
+      <w:r>
+        <w:rPr>
+          <w:rFonts w:cs="Arial" w:hint="cs"/>
+          <w:rtl/>
+          <w:lang w:bidi="fa-IR"/>
+        </w:rPr>
+        <w:t xml:space="preserve">اگر ستون خودرو پر باشد یک رکورد در جدول </w:t>
+      </w:r>
+      <w:r>
+        <w:rPr>
+          <w:rFonts w:cs="Arial"/>
+          <w:lang w:bidi="fa-IR"/>
+        </w:rPr>
+        <w:t>product</w:t>
+      </w:r>
+      <w:r>
+        <w:rPr>
+          <w:rFonts w:cs="Arial" w:hint="cs"/>
+          <w:rtl/>
+          <w:lang w:bidi="fa-IR"/>
+        </w:rPr>
+        <w:t xml:space="preserve"> درج می شود</w:t>
+      </w:r>
+    </w:p>
+    <w:p>
+      <w:pPr>
+        <w:pStyle w:val="ListParagraph"/>
+        <w:numPr>
+          <w:ilvl w:val="0"/>
+          <w:numId w:val="2"/>
+        </w:numPr>
+        <w:bidi/>
+        <w:rPr>
+          <w:rFonts w:cs="Arial" w:hint="cs"/>
+          <w:lang w:bidi="fa-IR"/>
+        </w:rPr>
+      </w:pPr>
+      <w:r>
+        <w:rPr>
+          <w:rFonts w:cs="Arial" w:hint="cs"/>
+          <w:rtl/>
+          <w:lang w:bidi="fa-IR"/>
+        </w:rPr>
+        <w:t>خودرو</w:t>
+      </w:r>
+      <w:r>
+        <w:rPr>
+          <w:rFonts w:cs="Arial"/>
+          <w:lang w:bidi="fa-IR"/>
+        </w:rPr>
+        <w:t xml:space="preserve"> </w:t>
+      </w:r>
+      <w:r>
+        <w:rPr>
+          <w:rFonts w:cs="Arial" w:hint="cs"/>
+          <w:rtl/>
+          <w:lang w:bidi="fa-IR"/>
+        </w:rPr>
+        <w:t xml:space="preserve"> در </w:t>
+      </w:r>
+      <w:proofErr w:type="spellStart"/>
+      <w:r>
+        <w:rPr>
+          <w:rFonts w:cs="Arial"/>
+          <w:lang w:bidi="fa-IR"/>
+        </w:rPr>
+        <w:t>productName</w:t>
+      </w:r>
+      <w:proofErr w:type="spellEnd"/>
+    </w:p>
+    <w:p>
+      <w:pPr>
+        <w:pStyle w:val="ListParagraph"/>
+        <w:numPr>
+          <w:ilvl w:val="0"/>
+          <w:numId w:val="2"/>
+        </w:numPr>
+        <w:bidi/>
+        <w:rPr>
+          <w:rFonts w:cs="Arial"/>
+          <w:lang w:bidi="fa-IR"/>
+        </w:rPr>
+      </w:pPr>
+      <w:r>
+        <w:rPr>
+          <w:rFonts w:cs="Arial" w:hint="cs"/>
+          <w:rtl/>
+          <w:lang w:bidi="fa-IR"/>
+        </w:rPr>
+        <w:t xml:space="preserve">شماره پلاک انتظامی در </w:t>
+      </w:r>
+      <w:proofErr w:type="spellStart"/>
+      <w:r>
+        <w:rPr>
+          <w:rFonts w:cs="Arial"/>
+          <w:lang w:bidi="fa-IR"/>
+        </w:rPr>
+        <w:t>productPlate</w:t>
+      </w:r>
+      <w:proofErr w:type="spellEnd"/>
+    </w:p>
+    <w:p>
+      <w:pPr>
+        <w:pStyle w:val="ListParagraph"/>
+        <w:numPr>
+          <w:ilvl w:val="0"/>
+          <w:numId w:val="2"/>
+        </w:numPr>
+        <w:bidi/>
+        <w:rPr>
+          <w:rFonts w:cs="Arial"/>
+          <w:lang w:bidi="fa-IR"/>
+        </w:rPr>
+      </w:pPr>
+      <w:r>
+        <w:rPr>
+          <w:rFonts w:cs="Arial" w:hint="cs"/>
+          <w:rtl/>
+          <w:lang w:bidi="fa-IR"/>
+        </w:rPr>
+        <w:t xml:space="preserve">کد نوع قرارداد در </w:t>
+      </w:r>
+      <w:proofErr w:type="spellStart"/>
+      <w:r>
+        <w:rPr>
+          <w:rFonts w:cs="Arial"/>
+          <w:lang w:bidi="fa-IR"/>
+        </w:rPr>
+        <w:t>productType</w:t>
+      </w:r>
+      <w:proofErr w:type="spellEnd"/>
+    </w:p>
+    <w:p>
+      <w:pPr>
+        <w:bidi/>
+        <w:ind w:left="360"/>
+        <w:rPr>
+          <w:rFonts w:cs="Arial" w:hint="cs"/>
+          <w:rtl/>
+          <w:lang w:bidi="fa-IR"/>
+        </w:rPr>
+      </w:pPr>
+      <w:r>
+        <w:rPr>
+          <w:rFonts w:cs="Arial"/>
+          <w:lang w:bidi="fa-IR"/>
+        </w:rPr>
+        <w:t>Contract</w:t>
+      </w:r>
+      <w:r>
+        <w:rPr>
+          <w:rFonts w:cs="Arial" w:hint="cs"/>
+          <w:rtl/>
+          <w:lang w:bidi="fa-IR"/>
+        </w:rPr>
+        <w:t>:</w:t>
+      </w:r>
+    </w:p>
+    <w:p>
+      <w:pPr>
+        <w:pStyle w:val="ListParagraph"/>
+        <w:numPr>
+          <w:ilvl w:val="0"/>
+          <w:numId w:val="2"/>
+        </w:numPr>
+        <w:bidi/>
+        <w:rPr>
+          <w:rFonts w:cs="Arial"/>
+          <w:lang w:bidi="fa-IR"/>
+        </w:rPr>
+      </w:pPr>
+      <w:r>
+        <w:rPr>
+          <w:rFonts w:cs="Arial" w:hint="cs"/>
+          <w:rtl/>
+          <w:lang w:bidi="fa-IR"/>
+        </w:rPr>
+        <w:t xml:space="preserve">شماره قرارداد در </w:t>
+      </w:r>
+      <w:proofErr w:type="spellStart"/>
+      <w:r>
+        <w:rPr>
+          <w:rFonts w:cs="Arial"/>
+          <w:lang w:bidi="fa-IR"/>
+        </w:rPr>
+        <w:t>contractNumber</w:t>
+      </w:r>
+      <w:proofErr w:type="spellEnd"/>
+    </w:p>
+    <w:p>
+      <w:pPr>
+        <w:pStyle w:val="ListParagraph"/>
+        <w:numPr>
+          <w:ilvl w:val="0"/>
+          <w:numId w:val="2"/>
+        </w:numPr>
+        <w:bidi/>
+        <w:rPr>
+          <w:rFonts w:cs="Arial"/>
+          <w:lang w:bidi="fa-IR"/>
+        </w:rPr>
+      </w:pPr>
+      <w:r>
+        <w:rPr>
+          <w:rFonts w:cs="Arial" w:hint="cs"/>
+          <w:rtl/>
+          <w:lang w:bidi="fa-IR"/>
+        </w:rPr>
+        <w:t xml:space="preserve">تاریخ ورود به شرکت در </w:t>
+      </w:r>
+      <w:proofErr w:type="spellStart"/>
+      <w:r>
+        <w:rPr>
+          <w:rFonts w:cs="Arial"/>
+          <w:lang w:bidi="fa-IR"/>
+        </w:rPr>
+        <w:t>submitDate</w:t>
+      </w:r>
+      <w:proofErr w:type="spellEnd"/>
+    </w:p>
+    <w:p>
+      <w:pPr>
+        <w:pStyle w:val="ListParagraph"/>
+        <w:numPr>
+          <w:ilvl w:val="0"/>
+          <w:numId w:val="2"/>
+        </w:numPr>
+        <w:bidi/>
+        <w:rPr>
+          <w:rFonts w:cs="Arial"/>
+          <w:lang w:bidi="fa-IR"/>
+        </w:rPr>
+      </w:pPr>
+      <w:r>
+        <w:rPr>
+          <w:rFonts w:cs="Arial"/>
+          <w:lang w:bidi="fa-IR"/>
+        </w:rPr>
+        <w:t>ID</w:t>
+      </w:r>
+      <w:r>
+        <w:rPr>
+          <w:rFonts w:cs="Arial" w:hint="cs"/>
+          <w:rtl/>
+          <w:lang w:bidi="fa-IR"/>
+        </w:rPr>
+        <w:t xml:space="preserve"> مربوط به تسهیلات در </w:t>
+      </w:r>
+      <w:r>
+        <w:rPr>
+          <w:rFonts w:cs="Arial"/>
+          <w:lang w:bidi="fa-IR"/>
+        </w:rPr>
+        <w:t>lending</w:t>
+      </w:r>
+    </w:p>
+    <w:p>
+      <w:pPr>
+        <w:pStyle w:val="ListParagraph"/>
+        <w:numPr>
+          <w:ilvl w:val="0"/>
+          <w:numId w:val="2"/>
+        </w:numPr>
+        <w:bidi/>
+        <w:rPr>
+          <w:rFonts w:cs="Arial"/>
+          <w:lang w:bidi="fa-IR"/>
+        </w:rPr>
+      </w:pPr>
+      <w:r>
+        <w:rPr>
+          <w:rFonts w:cs="Arial"/>
+          <w:lang w:bidi="fa-IR"/>
+        </w:rPr>
+        <w:t>ID</w:t>
+      </w:r>
+      <w:r>
+        <w:rPr>
+          <w:rFonts w:cs="Arial" w:hint="cs"/>
+          <w:rtl/>
+          <w:lang w:bidi="fa-IR"/>
+        </w:rPr>
+        <w:t xml:space="preserve"> مربوط به </w:t>
+      </w:r>
+      <w:r>
+        <w:rPr>
+          <w:rFonts w:cs="Arial"/>
+          <w:lang w:bidi="fa-IR"/>
+        </w:rPr>
+        <w:t>product</w:t>
+      </w:r>
+      <w:r>
+        <w:rPr>
+          <w:rFonts w:cs="Arial" w:hint="cs"/>
+          <w:rtl/>
+          <w:lang w:bidi="fa-IR"/>
+        </w:rPr>
+        <w:t xml:space="preserve"> در </w:t>
+      </w:r>
+      <w:proofErr w:type="gramStart"/>
+      <w:r>
+        <w:rPr>
+          <w:rFonts w:cs="Arial"/>
+          <w:lang w:bidi="fa-IR"/>
+        </w:rPr>
+        <w:t>product</w:t>
+      </w:r>
+      <w:r>
+        <w:rPr>
+          <w:rFonts w:cs="Arial" w:hint="cs"/>
+          <w:rtl/>
+          <w:lang w:bidi="fa-IR"/>
+        </w:rPr>
+        <w:t>(</w:t>
+      </w:r>
+      <w:proofErr w:type="gramEnd"/>
+      <w:r>
+        <w:rPr>
+          <w:rFonts w:cs="Arial" w:hint="cs"/>
+          <w:rtl/>
+          <w:lang w:bidi="fa-IR"/>
+        </w:rPr>
+        <w:t>در صورت وجود)</w:t>
+      </w:r>
+    </w:p>
+    <w:p>
+      <w:pPr>
+        <w:bidi/>
+        <w:ind w:left="360"/>
+        <w:rPr>
+          <w:rFonts w:cs="Arial" w:hint="cs"/>
+          <w:rtl/>
+          <w:lang w:bidi="fa-IR"/>
+        </w:rPr>
+      </w:pPr>
+      <w:r>
+        <w:rPr>
+          <w:rFonts w:cs="Arial"/>
+          <w:lang w:bidi="fa-IR"/>
+        </w:rPr>
+        <w:t>Customer</w:t>
+      </w:r>
+      <w:r>
+        <w:rPr>
+          <w:rFonts w:cs="Arial" w:hint="cs"/>
+          <w:rtl/>
+          <w:lang w:bidi="fa-IR"/>
+        </w:rPr>
+        <w:t>:</w:t>
+      </w:r>
+    </w:p>
+    <w:p>
+      <w:pPr>
+        <w:pStyle w:val="ListParagraph"/>
+        <w:numPr>
+          <w:ilvl w:val="0"/>
+          <w:numId w:val="2"/>
+        </w:numPr>
+        <w:bidi/>
+        <w:rPr>
+          <w:rFonts w:cs="Arial"/>
+          <w:lang w:bidi="fa-IR"/>
+        </w:rPr>
+      </w:pPr>
+      <w:proofErr w:type="gramStart"/>
+      <w:r>
+        <w:rPr>
+          <w:rFonts w:cs="Arial"/>
+          <w:lang w:bidi="fa-IR"/>
+        </w:rPr>
+        <w:lastRenderedPageBreak/>
+        <w:t xml:space="preserve">Id </w:t>
+      </w:r>
+      <w:r>
+        <w:rPr>
+          <w:rFonts w:cs="Arial" w:hint="cs"/>
+          <w:rtl/>
+          <w:lang w:bidi="fa-IR"/>
+        </w:rPr>
+        <w:t xml:space="preserve"> مربوط</w:t>
+      </w:r>
+      <w:proofErr w:type="gramEnd"/>
+      <w:r>
+        <w:rPr>
+          <w:rFonts w:cs="Arial" w:hint="cs"/>
+          <w:rtl/>
+          <w:lang w:bidi="fa-IR"/>
+        </w:rPr>
+        <w:t xml:space="preserve"> به </w:t>
+      </w:r>
+      <w:r>
+        <w:rPr>
+          <w:rFonts w:cs="Arial"/>
+          <w:lang w:bidi="fa-IR"/>
+        </w:rPr>
+        <w:t>person</w:t>
+      </w:r>
+      <w:r>
+        <w:rPr>
+          <w:rFonts w:cs="Arial" w:hint="cs"/>
+          <w:rtl/>
+          <w:lang w:bidi="fa-IR"/>
+        </w:rPr>
+        <w:t xml:space="preserve"> در </w:t>
+      </w:r>
+      <w:r>
+        <w:rPr>
+          <w:rFonts w:cs="Arial"/>
+          <w:lang w:bidi="fa-IR"/>
+        </w:rPr>
+        <w:t>person</w:t>
+      </w:r>
+    </w:p>
+    <w:p>
+      <w:pPr>
+        <w:pStyle w:val="ListParagraph"/>
+        <w:numPr>
+          <w:ilvl w:val="0"/>
+          <w:numId w:val="2"/>
+        </w:numPr>
+        <w:bidi/>
+        <w:rPr>
+          <w:rFonts w:cs="Arial"/>
+          <w:lang w:bidi="fa-IR"/>
+        </w:rPr>
+      </w:pPr>
+      <w:proofErr w:type="gramStart"/>
+      <w:r>
+        <w:rPr>
+          <w:rFonts w:cs="Arial"/>
+          <w:lang w:bidi="fa-IR"/>
+        </w:rPr>
+        <w:t xml:space="preserve">Id </w:t>
+      </w:r>
+      <w:r>
+        <w:rPr>
+          <w:rFonts w:cs="Arial" w:hint="cs"/>
+          <w:rtl/>
+          <w:lang w:bidi="fa-IR"/>
+        </w:rPr>
+        <w:t xml:space="preserve"> مربوط</w:t>
+      </w:r>
+      <w:proofErr w:type="gramEnd"/>
+      <w:r>
+        <w:rPr>
+          <w:rFonts w:cs="Arial" w:hint="cs"/>
+          <w:rtl/>
+          <w:lang w:bidi="fa-IR"/>
+        </w:rPr>
+        <w:t xml:space="preserve"> به </w:t>
+      </w:r>
+      <w:r>
+        <w:rPr>
+          <w:rFonts w:cs="Arial"/>
+          <w:lang w:bidi="fa-IR"/>
+        </w:rPr>
+        <w:t>contract</w:t>
+      </w:r>
+      <w:r>
+        <w:rPr>
+          <w:rFonts w:cs="Arial" w:hint="cs"/>
+          <w:rtl/>
+          <w:lang w:bidi="fa-IR"/>
+        </w:rPr>
+        <w:t xml:space="preserve"> در </w:t>
+      </w:r>
+      <w:r>
+        <w:rPr>
+          <w:rFonts w:cs="Arial"/>
+          <w:lang w:bidi="fa-IR"/>
+        </w:rPr>
+        <w:t>contract</w:t>
+      </w:r>
+    </w:p>
+    <w:p>
+      <w:pPr>
+        <w:bidi/>
+        <w:ind w:left="360"/>
+        <w:rPr>
+          <w:rFonts w:cs="Arial" w:hint="cs"/>
+          <w:rtl/>
+          <w:lang w:bidi="fa-IR"/>
+        </w:rPr>
+      </w:pPr>
+      <w:r>
+        <w:rPr>
+          <w:rFonts w:cs="Arial"/>
+          <w:lang w:bidi="fa-IR"/>
+        </w:rPr>
+        <w:t>Guarantor</w:t>
+      </w:r>
+      <w:r>
+        <w:rPr>
+          <w:rFonts w:cs="Arial" w:hint="cs"/>
+          <w:rtl/>
+          <w:lang w:bidi="fa-IR"/>
+        </w:rPr>
+        <w:t>:</w:t>
+      </w:r>
+    </w:p>
+    <w:p>
+      <w:pPr>
+        <w:pStyle w:val="ListParagraph"/>
+        <w:numPr>
+          <w:ilvl w:val="0"/>
+          <w:numId w:val="2"/>
+        </w:numPr>
+        <w:bidi/>
+        <w:rPr>
+          <w:rFonts w:cs="Arial"/>
+          <w:lang w:bidi="fa-IR"/>
+        </w:rPr>
+      </w:pPr>
+      <w:r>
+        <w:rPr>
+          <w:rFonts w:cs="Arial"/>
+          <w:lang w:bidi="fa-IR"/>
+        </w:rPr>
+        <w:t>Id</w:t>
+      </w:r>
+      <w:r>
+        <w:rPr>
+          <w:rFonts w:cs="Arial" w:hint="cs"/>
+          <w:rtl/>
+          <w:lang w:bidi="fa-IR"/>
+        </w:rPr>
+        <w:t xml:space="preserve"> مربوط به </w:t>
+      </w:r>
+      <w:r>
+        <w:rPr>
+          <w:rFonts w:cs="Arial"/>
+          <w:lang w:bidi="fa-IR"/>
+        </w:rPr>
+        <w:t>person</w:t>
+      </w:r>
+      <w:r>
+        <w:rPr>
+          <w:rFonts w:cs="Arial" w:hint="cs"/>
+          <w:rtl/>
+          <w:lang w:bidi="fa-IR"/>
+        </w:rPr>
+        <w:t xml:space="preserve"> در </w:t>
+      </w:r>
+      <w:r>
+        <w:rPr>
+          <w:rFonts w:cs="Arial"/>
+          <w:lang w:bidi="fa-IR"/>
+        </w:rPr>
+        <w:t>person</w:t>
+      </w:r>
+    </w:p>
+    <w:p>
+      <w:pPr>
+        <w:pStyle w:val="ListParagraph"/>
+        <w:numPr>
+          <w:ilvl w:val="0"/>
+          <w:numId w:val="2"/>
+        </w:numPr>
+        <w:bidi/>
+        <w:rPr>
+          <w:rFonts w:cs="Arial" w:hint="cs"/>
+          <w:rtl/>
+          <w:lang w:bidi="fa-IR"/>
+        </w:rPr>
+      </w:pPr>
+      <w:r>
+        <w:rPr>
+          <w:rFonts w:cs="Arial"/>
+          <w:lang w:bidi="fa-IR"/>
+        </w:rPr>
+        <w:t>Id</w:t>
+      </w:r>
+      <w:r>
+        <w:rPr>
+          <w:rFonts w:cs="Arial" w:hint="cs"/>
+          <w:rtl/>
+          <w:lang w:bidi="fa-IR"/>
+        </w:rPr>
+        <w:t xml:space="preserve"> مربوط به </w:t>
+      </w:r>
+      <w:r>
+        <w:rPr>
+          <w:rFonts w:cs="Arial"/>
+          <w:lang w:bidi="fa-IR"/>
+        </w:rPr>
+        <w:t>contract</w:t>
+      </w:r>
+      <w:r>
+        <w:rPr>
+          <w:rFonts w:cs="Arial" w:hint="cs"/>
+          <w:rtl/>
+          <w:lang w:bidi="fa-IR"/>
+        </w:rPr>
+        <w:t xml:space="preserve"> در </w:t>
+      </w:r>
+      <w:r>
+        <w:rPr>
+          <w:rFonts w:cs="Arial"/>
+          <w:lang w:bidi="fa-IR"/>
+        </w:rPr>
+        <w:t>contract</w:t>
+      </w:r>
       <w:bookmarkStart w:id="0" w:name="_GoBack"/>
       <w:bookmarkEnd w:id="0"/>
     </w:p>
@@ -4175,8 +5971,221 @@
 </w:document>
 </file>
 
+<file path=word/numbering.xml><?xml version="1.0" encoding="utf-8"?>
+<w:numbering xmlns:wpc="http://schemas.microsoft.com/office/word/2010/wordprocessingCanvas" xmlns:cx="http://schemas.microsoft.com/office/drawing/2014/chartex" xmlns:mc="http://schemas.openxmlformats.org/markup-compatibility/2006" xmlns:o="urn:schemas-microsoft-com:office:office" xmlns:r="http://schemas.openxmlformats.org/officeDocument/2006/relationships" xmlns:m="http://schemas.openxmlformats.org/officeDocument/2006/math" xmlns:v="urn:schemas-microsoft-com:vml" xmlns:wp14="http://schemas.microsoft.com/office/word/2010/wordprocessingDrawing" xmlns:wp="http://schemas.openxmlformats.org/drawingml/2006/wordprocessingDrawing" xmlns:w10="urn:schemas-microsoft-com:office:word" xmlns:w="http://schemas.openxmlformats.org/wordprocessingml/2006/main" xmlns:w14="http://schemas.microsoft.com/office/word/2010/wordml" xmlns:w15="http://schemas.microsoft.com/office/word/2012/wordml" xmlns:w16se="http://schemas.microsoft.com/office/word/2015/wordml/symex" xmlns:wpg="http://schemas.microsoft.com/office/word/2010/wordprocessingGroup" xmlns:wpi="http://schemas.microsoft.com/office/word/2010/wordprocessingInk" xmlns:wne="http://schemas.microsoft.com/office/word/2006/wordml" xmlns:wps="http://schemas.microsoft.com/office/word/2010/wordprocessingShape" mc:Ignorable="w14 w15 w16se wp14">
+  <w:abstractNum w:abstractNumId="0" w15:restartNumberingAfterBreak="0">
+    <w:nsid w:val="096F2B1F"/>
+    <w:multiLevelType w:val="hybridMultilevel"/>
+    <w:tmpl w:val="4208B276"/>
+    <w:lvl w:ilvl="0" w:tplc="F91A1CD4">
+      <w:start w:val="1"/>
+      <w:numFmt w:val="decimal"/>
+      <w:lvlText w:val="%1-"/>
+      <w:lvlJc w:val="left"/>
+      <w:pPr>
+        <w:ind w:left="720" w:hanging="360"/>
+      </w:pPr>
+      <w:rPr>
+        <w:rFonts w:hint="default"/>
+      </w:rPr>
+    </w:lvl>
+    <w:lvl w:ilvl="1" w:tplc="04090019">
+      <w:start w:val="1"/>
+      <w:numFmt w:val="lowerLetter"/>
+      <w:lvlText w:val="%2."/>
+      <w:lvlJc w:val="left"/>
+      <w:pPr>
+        <w:ind w:left="1440" w:hanging="360"/>
+      </w:pPr>
+    </w:lvl>
+    <w:lvl w:ilvl="2" w:tplc="0409001B" w:tentative="1">
+      <w:start w:val="1"/>
+      <w:numFmt w:val="lowerRoman"/>
+      <w:lvlText w:val="%3."/>
+      <w:lvlJc w:val="right"/>
+      <w:pPr>
+        <w:ind w:left="2160" w:hanging="180"/>
+      </w:pPr>
+    </w:lvl>
+    <w:lvl w:ilvl="3" w:tplc="0409000F" w:tentative="1">
+      <w:start w:val="1"/>
+      <w:numFmt w:val="decimal"/>
+      <w:lvlText w:val="%4."/>
+      <w:lvlJc w:val="left"/>
+      <w:pPr>
+        <w:ind w:left="2880" w:hanging="360"/>
+      </w:pPr>
+    </w:lvl>
+    <w:lvl w:ilvl="4" w:tplc="04090019" w:tentative="1">
+      <w:start w:val="1"/>
+      <w:numFmt w:val="lowerLetter"/>
+      <w:lvlText w:val="%5."/>
+      <w:lvlJc w:val="left"/>
+      <w:pPr>
+        <w:ind w:left="3600" w:hanging="360"/>
+      </w:pPr>
+    </w:lvl>
+    <w:lvl w:ilvl="5" w:tplc="0409001B" w:tentative="1">
+      <w:start w:val="1"/>
+      <w:numFmt w:val="lowerRoman"/>
+      <w:lvlText w:val="%6."/>
+      <w:lvlJc w:val="right"/>
+      <w:pPr>
+        <w:ind w:left="4320" w:hanging="180"/>
+      </w:pPr>
+    </w:lvl>
+    <w:lvl w:ilvl="6" w:tplc="0409000F" w:tentative="1">
+      <w:start w:val="1"/>
+      <w:numFmt w:val="decimal"/>
+      <w:lvlText w:val="%7."/>
+      <w:lvlJc w:val="left"/>
+      <w:pPr>
+        <w:ind w:left="5040" w:hanging="360"/>
+      </w:pPr>
+    </w:lvl>
+    <w:lvl w:ilvl="7" w:tplc="04090019" w:tentative="1">
+      <w:start w:val="1"/>
+      <w:numFmt w:val="lowerLetter"/>
+      <w:lvlText w:val="%8."/>
+      <w:lvlJc w:val="left"/>
+      <w:pPr>
+        <w:ind w:left="5760" w:hanging="360"/>
+      </w:pPr>
+    </w:lvl>
+    <w:lvl w:ilvl="8" w:tplc="0409001B" w:tentative="1">
+      <w:start w:val="1"/>
+      <w:numFmt w:val="lowerRoman"/>
+      <w:lvlText w:val="%9."/>
+      <w:lvlJc w:val="right"/>
+      <w:pPr>
+        <w:ind w:left="6480" w:hanging="180"/>
+      </w:pPr>
+    </w:lvl>
+  </w:abstractNum>
+  <w:abstractNum w:abstractNumId="1" w15:restartNumberingAfterBreak="0">
+    <w:nsid w:val="35327451"/>
+    <w:multiLevelType w:val="hybridMultilevel"/>
+    <w:tmpl w:val="CB5E54EA"/>
+    <w:lvl w:ilvl="0" w:tplc="57FCE2E4">
+      <w:start w:val="1"/>
+      <w:numFmt w:val="bullet"/>
+      <w:lvlText w:val="-"/>
+      <w:lvlJc w:val="left"/>
+      <w:pPr>
+        <w:ind w:left="720" w:hanging="360"/>
+      </w:pPr>
+      <w:rPr>
+        <w:rFonts w:ascii="Arial" w:eastAsiaTheme="minorHAnsi" w:hAnsi="Arial" w:cs="Arial" w:hint="default"/>
+      </w:rPr>
+    </w:lvl>
+    <w:lvl w:ilvl="1" w:tplc="04090003">
+      <w:start w:val="1"/>
+      <w:numFmt w:val="bullet"/>
+      <w:lvlText w:val="o"/>
+      <w:lvlJc w:val="left"/>
+      <w:pPr>
+        <w:ind w:left="1440" w:hanging="360"/>
+      </w:pPr>
+      <w:rPr>
+        <w:rFonts w:ascii="Courier New" w:hAnsi="Courier New" w:cs="Courier New" w:hint="default"/>
+      </w:rPr>
+    </w:lvl>
+    <w:lvl w:ilvl="2" w:tplc="04090005">
+      <w:start w:val="1"/>
+      <w:numFmt w:val="bullet"/>
+      <w:lvlText w:val=""/>
+      <w:lvlJc w:val="left"/>
+      <w:pPr>
+        <w:ind w:left="2160" w:hanging="360"/>
+      </w:pPr>
+      <w:rPr>
+        <w:rFonts w:ascii="Wingdings" w:hAnsi="Wingdings" w:hint="default"/>
+      </w:rPr>
+    </w:lvl>
+    <w:lvl w:ilvl="3" w:tplc="04090001" w:tentative="1">
+      <w:start w:val="1"/>
+      <w:numFmt w:val="bullet"/>
+      <w:lvlText w:val=""/>
+      <w:lvlJc w:val="left"/>
+      <w:pPr>
+        <w:ind w:left="2880" w:hanging="360"/>
+      </w:pPr>
+      <w:rPr>
+        <w:rFonts w:ascii="Symbol" w:hAnsi="Symbol" w:hint="default"/>
+      </w:rPr>
+    </w:lvl>
+    <w:lvl w:ilvl="4" w:tplc="04090003" w:tentative="1">
+      <w:start w:val="1"/>
+      <w:numFmt w:val="bullet"/>
+      <w:lvlText w:val="o"/>
+      <w:lvlJc w:val="left"/>
+      <w:pPr>
+        <w:ind w:left="3600" w:hanging="360"/>
+      </w:pPr>
+      <w:rPr>
+        <w:rFonts w:ascii="Courier New" w:hAnsi="Courier New" w:cs="Courier New" w:hint="default"/>
+      </w:rPr>
+    </w:lvl>
+    <w:lvl w:ilvl="5" w:tplc="04090005" w:tentative="1">
+      <w:start w:val="1"/>
+      <w:numFmt w:val="bullet"/>
+      <w:lvlText w:val=""/>
+      <w:lvlJc w:val="left"/>
+      <w:pPr>
+        <w:ind w:left="4320" w:hanging="360"/>
+      </w:pPr>
+      <w:rPr>
+        <w:rFonts w:ascii="Wingdings" w:hAnsi="Wingdings" w:hint="default"/>
+      </w:rPr>
+    </w:lvl>
+    <w:lvl w:ilvl="6" w:tplc="04090001" w:tentative="1">
+      <w:start w:val="1"/>
+      <w:numFmt w:val="bullet"/>
+      <w:lvlText w:val=""/>
+      <w:lvlJc w:val="left"/>
+      <w:pPr>
+        <w:ind w:left="5040" w:hanging="360"/>
+      </w:pPr>
+      <w:rPr>
+        <w:rFonts w:ascii="Symbol" w:hAnsi="Symbol" w:hint="default"/>
+      </w:rPr>
+    </w:lvl>
+    <w:lvl w:ilvl="7" w:tplc="04090003" w:tentative="1">
+      <w:start w:val="1"/>
+      <w:numFmt w:val="bullet"/>
+      <w:lvlText w:val="o"/>
+      <w:lvlJc w:val="left"/>
+      <w:pPr>
+        <w:ind w:left="5760" w:hanging="360"/>
+      </w:pPr>
+      <w:rPr>
+        <w:rFonts w:ascii="Courier New" w:hAnsi="Courier New" w:cs="Courier New" w:hint="default"/>
+      </w:rPr>
+    </w:lvl>
+    <w:lvl w:ilvl="8" w:tplc="04090005" w:tentative="1">
+      <w:start w:val="1"/>
+      <w:numFmt w:val="bullet"/>
+      <w:lvlText w:val=""/>
+      <w:lvlJc w:val="left"/>
+      <w:pPr>
+        <w:ind w:left="6480" w:hanging="360"/>
+      </w:pPr>
+      <w:rPr>
+        <w:rFonts w:ascii="Wingdings" w:hAnsi="Wingdings" w:hint="default"/>
+      </w:rPr>
+    </w:lvl>
+  </w:abstractNum>
+  <w:num w:numId="1">
+    <w:abstractNumId w:val="0"/>
+  </w:num>
+  <w:num w:numId="2">
+    <w:abstractNumId w:val="1"/>
+  </w:num>
+</w:numbering>
+</file>
+
 <file path=word/styles.xml><?xml version="1.0" encoding="utf-8"?>
-<w:styles xmlns:mc="http://schemas.openxmlformats.org/markup-compatibility/2006" xmlns:r="http://schemas.openxmlformats.org/officeDocument/2006/relationships" xmlns:w="http://schemas.openxmlformats.org/wordprocessingml/2006/main" xmlns:w14="http://schemas.microsoft.com/office/word/2010/wordml" xmlns:w15="http://schemas.microsoft.com/office/word/2012/wordml" mc:Ignorable="w14 w15">
+<w:styles xmlns:mc="http://schemas.openxmlformats.org/markup-compatibility/2006" xmlns:r="http://schemas.openxmlformats.org/officeDocument/2006/relationships" xmlns:w="http://schemas.openxmlformats.org/wordprocessingml/2006/main" xmlns:w14="http://schemas.microsoft.com/office/word/2010/wordml" xmlns:w15="http://schemas.microsoft.com/office/word/2012/wordml" xmlns:w16se="http://schemas.microsoft.com/office/word/2015/wordml/symex" mc:Ignorable="w14 w15 w16se">
   <w:docDefaults>
     <w:rPrDefault>
       <w:rPr>
@@ -4596,6 +6605,17 @@
     <w:semiHidden/>
     <w:unhideWhenUsed/>
   </w:style>
+  <w:style w:type="paragraph" w:styleId="ListParagraph">
+    <w:name w:val="List Paragraph"/>
+    <w:basedOn w:val="Normal"/>
+    <w:uiPriority w:val="34"/>
+    <w:qFormat/>
+    <w:rsid w:val="00305A5A"/>
+    <w:pPr>
+      <w:ind w:left="720"/>
+      <w:contextualSpacing/>
+    </w:pPr>
+  </w:style>
 </w:styles>
 </file>
 

</xml_diff>

<commit_message>
1399-06-27 edit services add contractWeight Enum edit contractWeight in contractEntity
</commit_message>
<xml_diff>
--- a/behdavar-document/services.docx
+++ b/behdavar-document/services.docx
@@ -5972,7 +5972,7 @@
       <w:pPr>
         <w:bidi/>
         <w:rPr>
-          <w:rFonts w:cs="Arial" w:hint="cs"/>
+          <w:rFonts w:cs="Arial"/>
           <w:rtl/>
           <w:lang w:bidi="fa-IR"/>
         </w:rPr>
@@ -5999,7 +5999,116 @@
           <w:rtl/>
           <w:lang w:bidi="fa-IR"/>
         </w:rPr>
-        <w:t>ابتدا کلیه پرونده هایی که اساین نشده اند را در دسته هایی که داریم بر اساس مبلغ استخراج میکنیم:</w:t>
+        <w:t xml:space="preserve">کلیه پرونده هایی که اساین نشده اند </w:t>
+      </w:r>
+      <w:r>
+        <w:rPr>
+          <w:rFonts w:cs="Arial" w:hint="cs"/>
+          <w:rtl/>
+          <w:lang w:bidi="fa-IR"/>
+        </w:rPr>
+        <w:t>(</w:t>
+      </w:r>
+      <w:proofErr w:type="spellStart"/>
+      <w:r>
+        <w:rPr>
+          <w:rFonts w:cs="Arial"/>
+          <w:lang w:bidi="fa-IR"/>
+        </w:rPr>
+        <w:t>contractStatus</w:t>
+      </w:r>
+      <w:proofErr w:type="spellEnd"/>
+      <w:r>
+        <w:rPr>
+          <w:rFonts w:cs="Arial"/>
+          <w:lang w:bidi="fa-IR"/>
+        </w:rPr>
+        <w:t xml:space="preserve"> = “RAW”</w:t>
+      </w:r>
+      <w:r>
+        <w:rPr>
+          <w:rFonts w:cs="Arial" w:hint="cs"/>
+          <w:rtl/>
+          <w:lang w:bidi="fa-IR"/>
+        </w:rPr>
+        <w:t xml:space="preserve">) </w:t>
+      </w:r>
+      <w:r>
+        <w:rPr>
+          <w:rFonts w:cs="Arial" w:hint="cs"/>
+          <w:rtl/>
+          <w:lang w:bidi="fa-IR"/>
+        </w:rPr>
+        <w:t xml:space="preserve">را </w:t>
+      </w:r>
+      <w:r>
+        <w:rPr>
+          <w:rFonts w:cs="Arial" w:hint="cs"/>
+          <w:rtl/>
+          <w:lang w:bidi="fa-IR"/>
+        </w:rPr>
+        <w:t xml:space="preserve">به ازای هر دسته </w:t>
+      </w:r>
+      <w:r>
+        <w:rPr>
+          <w:rFonts w:cs="Arial" w:hint="cs"/>
+          <w:rtl/>
+          <w:lang w:bidi="fa-IR"/>
+        </w:rPr>
+        <w:t xml:space="preserve"> </w:t>
+      </w:r>
+      <w:r>
+        <w:rPr>
+          <w:rFonts w:cs="Arial" w:hint="cs"/>
+          <w:rtl/>
+          <w:lang w:bidi="fa-IR"/>
+        </w:rPr>
+        <w:t>(</w:t>
+      </w:r>
+      <w:proofErr w:type="spellStart"/>
+      <w:r>
+        <w:rPr>
+          <w:rFonts w:cs="Arial"/>
+          <w:lang w:bidi="fa-IR"/>
+        </w:rPr>
+        <w:t>contractWeight</w:t>
+      </w:r>
+      <w:proofErr w:type="spellEnd"/>
+      <w:r>
+        <w:rPr>
+          <w:rFonts w:cs="Arial" w:hint="cs"/>
+          <w:rtl/>
+          <w:lang w:bidi="fa-IR"/>
+        </w:rPr>
+        <w:t>)</w:t>
+      </w:r>
+      <w:r>
+        <w:rPr>
+          <w:rFonts w:cs="Arial" w:hint="cs"/>
+          <w:rtl/>
+          <w:lang w:bidi="fa-IR"/>
+        </w:rPr>
+        <w:t xml:space="preserve"> استخراج میکنیم:</w:t>
+      </w:r>
+    </w:p>
+    <w:p>
+      <w:pPr>
+        <w:bidi/>
+        <w:rPr>
+          <w:rFonts w:cs="Arial"/>
+          <w:rtl/>
+          <w:lang w:bidi="fa-IR"/>
+        </w:rPr>
+      </w:pPr>
+      <w:bookmarkStart w:id="0" w:name="_GoBack"/>
+      <w:bookmarkEnd w:id="0"/>
+      <w:r>
+        <w:rPr>
+          <w:rFonts w:cs="Arial" w:hint="cs"/>
+          <w:rtl/>
+          <w:lang w:bidi="fa-IR"/>
+        </w:rPr>
+        <w:t>شروع می کنیم به ازای هر یوزری که نقش کارشناس را دارد:</w:t>
       </w:r>
     </w:p>
     <w:p>
@@ -6021,41 +6130,95 @@
           <w:rtl/>
           <w:lang w:bidi="fa-IR"/>
         </w:rPr>
-        <w:t xml:space="preserve">پرونده هایی که </w:t>
-      </w:r>
-      <w:proofErr w:type="spellStart"/>
-      <w:r>
-        <w:rPr>
-          <w:rFonts w:cs="Arial"/>
-          <w:lang w:bidi="fa-IR"/>
-        </w:rPr>
-        <w:t>contractStatus</w:t>
-      </w:r>
-      <w:proofErr w:type="spellEnd"/>
-      <w:r>
-        <w:rPr>
-          <w:rFonts w:cs="Arial"/>
-          <w:lang w:bidi="fa-IR"/>
-        </w:rPr>
-        <w:t xml:space="preserve"> = “RAW”</w:t>
-      </w:r>
-    </w:p>
-    <w:p>
-      <w:pPr>
-        <w:bidi/>
-        <w:rPr>
-          <w:rFonts w:cs="Arial"/>
-          <w:rtl/>
-          <w:lang w:bidi="fa-IR"/>
-        </w:rPr>
-      </w:pPr>
-      <w:r>
-        <w:rPr>
-          <w:rFonts w:cs="Arial" w:hint="cs"/>
-          <w:rtl/>
-          <w:lang w:bidi="fa-IR"/>
-        </w:rPr>
-        <w:t>شروع می کنیم به ازای هر یوزری که نقش کارشناس را دارد:</w:t>
+        <w:t>یک رکورد در جدول کارتابل میزنیم:</w:t>
+      </w:r>
+    </w:p>
+    <w:p>
+      <w:pPr>
+        <w:pStyle w:val="ListParagraph"/>
+        <w:numPr>
+          <w:ilvl w:val="1"/>
+          <w:numId w:val="2"/>
+        </w:numPr>
+        <w:bidi/>
+        <w:rPr>
+          <w:rFonts w:cs="Arial"/>
+          <w:lang w:bidi="fa-IR"/>
+        </w:rPr>
+      </w:pPr>
+      <w:r>
+        <w:rPr>
+          <w:rFonts w:cs="Arial" w:hint="cs"/>
+          <w:rtl/>
+          <w:lang w:bidi="fa-IR"/>
+        </w:rPr>
+        <w:t>فرستنده:مدیر طرح و برنامه</w:t>
+      </w:r>
+    </w:p>
+    <w:p>
+      <w:pPr>
+        <w:pStyle w:val="ListParagraph"/>
+        <w:numPr>
+          <w:ilvl w:val="1"/>
+          <w:numId w:val="2"/>
+        </w:numPr>
+        <w:bidi/>
+        <w:rPr>
+          <w:rFonts w:cs="Arial"/>
+          <w:lang w:bidi="fa-IR"/>
+        </w:rPr>
+      </w:pPr>
+      <w:r>
+        <w:rPr>
+          <w:rFonts w:cs="Arial" w:hint="cs"/>
+          <w:rtl/>
+          <w:lang w:bidi="fa-IR"/>
+        </w:rPr>
+        <w:t>گیرنده کارشناس</w:t>
+      </w:r>
+    </w:p>
+    <w:p>
+      <w:pPr>
+        <w:pStyle w:val="ListParagraph"/>
+        <w:numPr>
+          <w:ilvl w:val="1"/>
+          <w:numId w:val="2"/>
+        </w:numPr>
+        <w:bidi/>
+        <w:rPr>
+          <w:rFonts w:cs="Arial"/>
+          <w:lang w:bidi="fa-IR"/>
+        </w:rPr>
+      </w:pPr>
+      <w:r>
+        <w:rPr>
+          <w:rFonts w:cs="Arial" w:hint="cs"/>
+          <w:rtl/>
+          <w:lang w:bidi="fa-IR"/>
+        </w:rPr>
+        <w:t>فعال</w:t>
+      </w:r>
+    </w:p>
+    <w:p>
+      <w:pPr>
+        <w:pStyle w:val="ListParagraph"/>
+        <w:numPr>
+          <w:ilvl w:val="1"/>
+          <w:numId w:val="2"/>
+        </w:numPr>
+        <w:bidi/>
+        <w:rPr>
+          <w:rFonts w:cs="Arial"/>
+          <w:lang w:bidi="fa-IR"/>
+        </w:rPr>
+      </w:pPr>
+      <w:r>
+        <w:rPr>
+          <w:rFonts w:cs="Arial" w:hint="cs"/>
+          <w:rtl/>
+          <w:lang w:bidi="fa-IR"/>
+        </w:rPr>
+        <w:t>آی دی پرونده</w:t>
       </w:r>
     </w:p>
     <w:p>
@@ -6077,7 +6240,7 @@
           <w:rtl/>
           <w:lang w:bidi="fa-IR"/>
         </w:rPr>
-        <w:t>یک رکورد در جدول کارتابل میزنیم:</w:t>
+        <w:t>خود پرونده هم بروز رسانی می شود:</w:t>
       </w:r>
     </w:p>
     <w:p>
@@ -6099,139 +6262,27 @@
           <w:rtl/>
           <w:lang w:bidi="fa-IR"/>
         </w:rPr>
-        <w:t>فرستنده:مدیر طرح و برنامه</w:t>
+        <w:t xml:space="preserve">وضعیت پرونده = </w:t>
+      </w:r>
+      <w:r>
+        <w:rPr>
+          <w:rFonts w:cs="Arial"/>
+          <w:lang w:bidi="fa-IR"/>
+        </w:rPr>
+        <w:t>available</w:t>
       </w:r>
     </w:p>
     <w:p>
       <w:pPr>
         <w:pStyle w:val="ListParagraph"/>
-        <w:numPr>
-          <w:ilvl w:val="1"/>
-          <w:numId w:val="2"/>
-        </w:numPr>
-        <w:bidi/>
-        <w:rPr>
-          <w:rFonts w:cs="Arial" w:hint="cs"/>
-          <w:lang w:bidi="fa-IR"/>
-        </w:rPr>
-      </w:pPr>
-      <w:r>
-        <w:rPr>
-          <w:rFonts w:cs="Arial" w:hint="cs"/>
-          <w:rtl/>
-          <w:lang w:bidi="fa-IR"/>
-        </w:rPr>
-        <w:t>گیرنده کارشناس</w:t>
-      </w:r>
-    </w:p>
-    <w:p>
-      <w:pPr>
-        <w:pStyle w:val="ListParagraph"/>
-        <w:numPr>
-          <w:ilvl w:val="1"/>
-          <w:numId w:val="2"/>
-        </w:numPr>
-        <w:bidi/>
-        <w:rPr>
-          <w:rFonts w:cs="Arial" w:hint="cs"/>
-          <w:lang w:bidi="fa-IR"/>
-        </w:rPr>
-      </w:pPr>
-      <w:r>
-        <w:rPr>
-          <w:rFonts w:cs="Arial" w:hint="cs"/>
-          <w:rtl/>
-          <w:lang w:bidi="fa-IR"/>
-        </w:rPr>
-        <w:t>فعال</w:t>
-      </w:r>
-    </w:p>
-    <w:p>
-      <w:pPr>
-        <w:pStyle w:val="ListParagraph"/>
-        <w:numPr>
-          <w:ilvl w:val="1"/>
-          <w:numId w:val="2"/>
-        </w:numPr>
-        <w:bidi/>
-        <w:rPr>
-          <w:rFonts w:cs="Arial" w:hint="cs"/>
-          <w:lang w:bidi="fa-IR"/>
-        </w:rPr>
-      </w:pPr>
-      <w:r>
-        <w:rPr>
-          <w:rFonts w:cs="Arial" w:hint="cs"/>
-          <w:rtl/>
-          <w:lang w:bidi="fa-IR"/>
-        </w:rPr>
-        <w:t>آی دی پرونده</w:t>
-      </w:r>
-    </w:p>
-    <w:p>
-      <w:pPr>
-        <w:pStyle w:val="ListParagraph"/>
-        <w:numPr>
-          <w:ilvl w:val="0"/>
-          <w:numId w:val="2"/>
-        </w:numPr>
-        <w:bidi/>
-        <w:rPr>
-          <w:rFonts w:cs="Arial" w:hint="cs"/>
-          <w:lang w:bidi="fa-IR"/>
-        </w:rPr>
-      </w:pPr>
-      <w:r>
-        <w:rPr>
-          <w:rFonts w:cs="Arial" w:hint="cs"/>
-          <w:rtl/>
-          <w:lang w:bidi="fa-IR"/>
-        </w:rPr>
-        <w:t>خود پرونده هم بروز رسانی می شود:</w:t>
-      </w:r>
-    </w:p>
-    <w:p>
-      <w:pPr>
-        <w:pStyle w:val="ListParagraph"/>
-        <w:numPr>
-          <w:ilvl w:val="1"/>
-          <w:numId w:val="2"/>
-        </w:numPr>
-        <w:bidi/>
-        <w:rPr>
-          <w:rFonts w:cs="Arial"/>
-          <w:lang w:bidi="fa-IR"/>
-        </w:rPr>
-      </w:pPr>
-      <w:r>
-        <w:rPr>
-          <w:rFonts w:cs="Arial" w:hint="cs"/>
-          <w:rtl/>
-          <w:lang w:bidi="fa-IR"/>
-        </w:rPr>
-        <w:t xml:space="preserve">وضعیت پرونده = </w:t>
-      </w:r>
-      <w:r>
-        <w:rPr>
-          <w:rFonts w:cs="Arial"/>
-          <w:lang w:bidi="fa-IR"/>
-        </w:rPr>
-        <w:t>available</w:t>
-      </w:r>
-    </w:p>
-    <w:p>
-      <w:pPr>
-        <w:pStyle w:val="ListParagraph"/>
         <w:bidi/>
         <w:ind w:left="1440"/>
         <w:rPr>
-          <w:rFonts w:cs="Arial" w:hint="cs"/>
-          <w:rtl/>
-          <w:lang w:bidi="fa-IR"/>
-        </w:rPr>
-      </w:pPr>
-      <w:bookmarkStart w:id="0" w:name="_GoBack"/>
-      <w:bookmarkEnd w:id="0"/>
+          <w:rFonts w:cs="Arial"/>
+          <w:rtl/>
+          <w:lang w:bidi="fa-IR"/>
+        </w:rPr>
+      </w:pPr>
     </w:p>
     <w:sectPr>
       <w:pgSz w:w="12240" w:h="15840"/>

</xml_diff>

<commit_message>
1399-09-20 add new services
</commit_message>
<xml_diff>
--- a/behdavar-document/services.docx
+++ b/behdavar-document/services.docx
@@ -6571,7 +6571,7 @@
         </w:numPr>
         <w:bidi/>
         <w:rPr>
-          <w:rFonts w:cs="Arial" w:hint="cs"/>
+          <w:rFonts w:cs="Arial"/>
           <w:lang w:bidi="fa-IR"/>
         </w:rPr>
       </w:pPr>
@@ -6593,7 +6593,7 @@
         </w:numPr>
         <w:bidi/>
         <w:rPr>
-          <w:rFonts w:cs="Arial" w:hint="cs"/>
+          <w:rFonts w:cs="Arial"/>
           <w:lang w:bidi="fa-IR"/>
         </w:rPr>
       </w:pPr>
@@ -6605,8 +6605,6 @@
         </w:rPr>
         <w:t>از جدول یوزر</w:t>
       </w:r>
-      <w:bookmarkStart w:id="0" w:name="_GoBack"/>
-      <w:bookmarkEnd w:id="0"/>
     </w:p>
     <w:p>
       <w:pPr>
@@ -6639,7 +6637,7 @@
         </w:numPr>
         <w:bidi/>
         <w:rPr>
-          <w:rFonts w:cs="Arial" w:hint="cs"/>
+          <w:rFonts w:cs="Arial"/>
           <w:lang w:bidi="fa-IR"/>
         </w:rPr>
       </w:pPr>
@@ -6661,7 +6659,7 @@
         </w:numPr>
         <w:bidi/>
         <w:rPr>
-          <w:rFonts w:cs="Arial" w:hint="cs"/>
+          <w:rFonts w:cs="Arial"/>
           <w:lang w:bidi="fa-IR"/>
         </w:rPr>
       </w:pPr>
@@ -6738,7 +6736,7 @@
         </w:numPr>
         <w:bidi/>
         <w:rPr>
-          <w:rFonts w:cs="Arial" w:hint="cs"/>
+          <w:rFonts w:cs="Arial"/>
           <w:lang w:bidi="fa-IR"/>
         </w:rPr>
       </w:pPr>
@@ -6776,13 +6774,640 @@
     <w:p>
       <w:pPr>
         <w:bidi/>
-        <w:ind w:left="1800"/>
-        <w:rPr>
-          <w:rFonts w:cs="Arial"/>
-          <w:rtl/>
-          <w:lang w:bidi="fa-IR"/>
-        </w:rPr>
-      </w:pPr>
+        <w:rPr>
+          <w:rFonts w:cs="Arial"/>
+          <w:rtl/>
+          <w:lang w:bidi="fa-IR"/>
+        </w:rPr>
+      </w:pPr>
+    </w:p>
+    <w:p>
+      <w:pPr>
+        <w:bidi/>
+        <w:rPr>
+          <w:rFonts w:cs="Arial"/>
+          <w:rtl/>
+          <w:lang w:bidi="fa-IR"/>
+        </w:rPr>
+      </w:pPr>
+      <w:r>
+        <w:rPr>
+          <w:rFonts w:cs="Arial" w:hint="cs"/>
+          <w:rtl/>
+          <w:lang w:bidi="fa-IR"/>
+        </w:rPr>
+        <w:t>سرویس اتوماسیون:</w:t>
+      </w:r>
+    </w:p>
+    <w:p>
+      <w:pPr>
+        <w:bidi/>
+        <w:rPr>
+          <w:rFonts w:cs="Arial"/>
+          <w:rtl/>
+          <w:lang w:bidi="fa-IR"/>
+        </w:rPr>
+      </w:pPr>
+      <w:r>
+        <w:rPr>
+          <w:rFonts w:cs="Arial" w:hint="cs"/>
+          <w:rtl/>
+          <w:lang w:bidi="fa-IR"/>
+        </w:rPr>
+        <w:t>س</w:t>
+      </w:r>
+      <w:r>
+        <w:rPr>
+          <w:rFonts w:cs="Arial" w:hint="cs"/>
+          <w:rtl/>
+          <w:lang w:bidi="fa-IR"/>
+        </w:rPr>
+        <w:t xml:space="preserve">رویس ذخیره در </w:t>
+      </w:r>
+      <w:r>
+        <w:rPr>
+          <w:rFonts w:cs="Arial"/>
+          <w:lang w:bidi="fa-IR"/>
+        </w:rPr>
+        <w:t>message</w:t>
+      </w:r>
+      <w:r>
+        <w:rPr>
+          <w:rFonts w:cs="Arial" w:hint="cs"/>
+          <w:rtl/>
+          <w:lang w:bidi="fa-IR"/>
+        </w:rPr>
+        <w:t xml:space="preserve"> </w:t>
+      </w:r>
+      <w:r>
+        <w:rPr>
+          <w:rFonts w:cs="Arial" w:hint="cs"/>
+          <w:rtl/>
+          <w:lang w:bidi="fa-IR"/>
+        </w:rPr>
+        <w:t xml:space="preserve">به این صورت که </w:t>
+      </w:r>
+      <w:r>
+        <w:rPr>
+          <w:rFonts w:cs="Arial" w:hint="cs"/>
+          <w:rtl/>
+          <w:lang w:bidi="fa-IR"/>
+        </w:rPr>
+        <w:t>:</w:t>
+      </w:r>
+    </w:p>
+    <w:p>
+      <w:pPr>
+        <w:bidi/>
+        <w:rPr>
+          <w:rFonts w:cs="Arial"/>
+          <w:rtl/>
+          <w:lang w:bidi="fa-IR"/>
+        </w:rPr>
+      </w:pPr>
+      <w:r>
+        <w:rPr>
+          <w:rFonts w:cs="Arial"/>
+          <w:rtl/>
+          <w:lang w:bidi="fa-IR"/>
+        </w:rPr>
+        <w:tab/>
+      </w:r>
+      <w:r>
+        <w:rPr>
+          <w:rFonts w:cs="Arial" w:hint="cs"/>
+          <w:rtl/>
+          <w:lang w:bidi="fa-IR"/>
+        </w:rPr>
+        <w:t xml:space="preserve">اگر </w:t>
+      </w:r>
+      <w:proofErr w:type="spellStart"/>
+      <w:r>
+        <w:rPr>
+          <w:rFonts w:cs="Arial"/>
+          <w:lang w:bidi="fa-IR"/>
+        </w:rPr>
+        <w:t>is_sent</w:t>
+      </w:r>
+      <w:proofErr w:type="spellEnd"/>
+      <w:r>
+        <w:rPr>
+          <w:rFonts w:cs="Arial" w:hint="cs"/>
+          <w:rtl/>
+          <w:lang w:bidi="fa-IR"/>
+        </w:rPr>
+        <w:t xml:space="preserve"> پر بود حتما باید در </w:t>
+      </w:r>
+      <w:proofErr w:type="spellStart"/>
+      <w:r>
+        <w:rPr>
+          <w:rFonts w:cs="Arial"/>
+          <w:lang w:bidi="fa-IR"/>
+        </w:rPr>
+        <w:t>messageDto</w:t>
+      </w:r>
+      <w:proofErr w:type="spellEnd"/>
+      <w:r>
+        <w:rPr>
+          <w:rFonts w:cs="Arial" w:hint="cs"/>
+          <w:rtl/>
+          <w:lang w:bidi="fa-IR"/>
+        </w:rPr>
+        <w:t xml:space="preserve"> مقدار </w:t>
+      </w:r>
+      <w:proofErr w:type="spellStart"/>
+      <w:r>
+        <w:rPr>
+          <w:rFonts w:cs="Arial"/>
+          <w:lang w:bidi="fa-IR"/>
+        </w:rPr>
+        <w:t>messageRecive</w:t>
+      </w:r>
+      <w:proofErr w:type="spellEnd"/>
+      <w:r>
+        <w:rPr>
+          <w:rFonts w:cs="Arial" w:hint="cs"/>
+          <w:rtl/>
+          <w:lang w:bidi="fa-IR"/>
+        </w:rPr>
+        <w:t xml:space="preserve"> پر باشد</w:t>
+      </w:r>
+      <w:r>
+        <w:rPr>
+          <w:rFonts w:cs="Arial"/>
+          <w:rtl/>
+          <w:lang w:bidi="fa-IR"/>
+        </w:rPr>
+        <w:br/>
+      </w:r>
+      <w:r>
+        <w:rPr>
+          <w:rFonts w:cs="Arial"/>
+          <w:rtl/>
+          <w:lang w:bidi="fa-IR"/>
+        </w:rPr>
+        <w:tab/>
+      </w:r>
+      <w:r>
+        <w:rPr>
+          <w:rFonts w:cs="Arial" w:hint="cs"/>
+          <w:rtl/>
+          <w:lang w:bidi="fa-IR"/>
+        </w:rPr>
+        <w:t xml:space="preserve">اول </w:t>
+      </w:r>
+      <w:r>
+        <w:rPr>
+          <w:rFonts w:cs="Arial"/>
+          <w:lang w:bidi="fa-IR"/>
+        </w:rPr>
+        <w:t>message</w:t>
+      </w:r>
+      <w:r>
+        <w:rPr>
+          <w:rFonts w:cs="Arial" w:hint="cs"/>
+          <w:rtl/>
+          <w:lang w:bidi="fa-IR"/>
+        </w:rPr>
+        <w:t xml:space="preserve"> ذخیره می شود بعد آی دی آن در </w:t>
+      </w:r>
+      <w:r>
+        <w:rPr>
+          <w:rFonts w:cs="Arial"/>
+          <w:lang w:bidi="fa-IR"/>
+        </w:rPr>
+        <w:t xml:space="preserve"> </w:t>
+      </w:r>
+      <w:proofErr w:type="spellStart"/>
+      <w:r>
+        <w:rPr>
+          <w:rFonts w:cs="Arial"/>
+          <w:lang w:bidi="fa-IR"/>
+        </w:rPr>
+        <w:t>message_receive</w:t>
+      </w:r>
+      <w:proofErr w:type="spellEnd"/>
+      <w:r>
+        <w:rPr>
+          <w:rFonts w:cs="Arial" w:hint="cs"/>
+          <w:rtl/>
+          <w:lang w:bidi="fa-IR"/>
+        </w:rPr>
+        <w:t xml:space="preserve"> قرار میگیرد</w:t>
+      </w:r>
+      <w:r>
+        <w:rPr>
+          <w:rFonts w:cs="Arial"/>
+          <w:rtl/>
+          <w:lang w:bidi="fa-IR"/>
+        </w:rPr>
+        <w:br/>
+      </w:r>
+      <w:r>
+        <w:rPr>
+          <w:rFonts w:cs="Arial" w:hint="cs"/>
+          <w:rtl/>
+          <w:lang w:bidi="fa-IR"/>
+        </w:rPr>
+        <w:t xml:space="preserve">            </w:t>
+      </w:r>
+      <w:proofErr w:type="spellStart"/>
+      <w:r>
+        <w:rPr>
+          <w:rFonts w:cs="Arial"/>
+          <w:lang w:bidi="fa-IR"/>
+        </w:rPr>
+        <w:t>message_receive</w:t>
+      </w:r>
+      <w:proofErr w:type="spellEnd"/>
+      <w:r>
+        <w:rPr>
+          <w:rFonts w:cs="Arial" w:hint="cs"/>
+          <w:rtl/>
+          <w:lang w:bidi="fa-IR"/>
+        </w:rPr>
+        <w:t xml:space="preserve"> یک موجودیت ضعیف است و بدون </w:t>
+      </w:r>
+      <w:r>
+        <w:rPr>
+          <w:rFonts w:cs="Arial"/>
+          <w:lang w:bidi="fa-IR"/>
+        </w:rPr>
+        <w:t>message</w:t>
+      </w:r>
+      <w:r>
+        <w:rPr>
+          <w:rFonts w:cs="Arial" w:hint="cs"/>
+          <w:rtl/>
+          <w:lang w:bidi="fa-IR"/>
+        </w:rPr>
+        <w:t xml:space="preserve"> معنی ندارد.</w:t>
+      </w:r>
+    </w:p>
+    <w:p>
+      <w:pPr>
+        <w:bidi/>
+        <w:rPr>
+          <w:rFonts w:cs="Arial" w:hint="cs"/>
+          <w:rtl/>
+          <w:lang w:bidi="fa-IR"/>
+        </w:rPr>
+      </w:pPr>
+      <w:r>
+        <w:rPr>
+          <w:rFonts w:cs="Arial" w:hint="cs"/>
+          <w:rtl/>
+          <w:lang w:bidi="fa-IR"/>
+        </w:rPr>
+        <w:t xml:space="preserve">سرویس </w:t>
+      </w:r>
+      <w:r>
+        <w:rPr>
+          <w:rFonts w:cs="Arial"/>
+          <w:lang w:bidi="fa-IR"/>
+        </w:rPr>
+        <w:t>inbox</w:t>
+      </w:r>
+      <w:r>
+        <w:rPr>
+          <w:rFonts w:cs="Arial" w:hint="cs"/>
+          <w:rtl/>
+          <w:lang w:bidi="fa-IR"/>
+        </w:rPr>
+        <w:t xml:space="preserve"> :</w:t>
+      </w:r>
+    </w:p>
+    <w:p>
+      <w:pPr>
+        <w:bidi/>
+        <w:rPr>
+          <w:rFonts w:cs="Arial" w:hint="cs"/>
+          <w:rtl/>
+          <w:lang w:bidi="fa-IR"/>
+        </w:rPr>
+      </w:pPr>
+      <w:proofErr w:type="gramStart"/>
+      <w:r>
+        <w:rPr>
+          <w:rFonts w:cs="Arial"/>
+          <w:lang w:bidi="fa-IR"/>
+        </w:rPr>
+        <w:t xml:space="preserve">Message </w:t>
+      </w:r>
+      <w:r>
+        <w:rPr>
+          <w:rFonts w:cs="Arial" w:hint="cs"/>
+          <w:rtl/>
+          <w:lang w:bidi="fa-IR"/>
+        </w:rPr>
+        <w:t xml:space="preserve"> مربوط</w:t>
+      </w:r>
+      <w:proofErr w:type="gramEnd"/>
+      <w:r>
+        <w:rPr>
+          <w:rFonts w:cs="Arial" w:hint="cs"/>
+          <w:rtl/>
+          <w:lang w:bidi="fa-IR"/>
+        </w:rPr>
+        <w:t xml:space="preserve"> به همه </w:t>
+      </w:r>
+      <w:proofErr w:type="spellStart"/>
+      <w:r>
+        <w:rPr>
+          <w:rFonts w:cs="Arial"/>
+          <w:lang w:bidi="fa-IR"/>
+        </w:rPr>
+        <w:t>messageReceive</w:t>
+      </w:r>
+      <w:proofErr w:type="spellEnd"/>
+      <w:r>
+        <w:rPr>
+          <w:rFonts w:cs="Arial"/>
+          <w:lang w:bidi="fa-IR"/>
+        </w:rPr>
+        <w:t xml:space="preserve"> </w:t>
+      </w:r>
+      <w:r>
+        <w:rPr>
+          <w:rFonts w:cs="Arial" w:hint="cs"/>
+          <w:rtl/>
+          <w:lang w:bidi="fa-IR"/>
+        </w:rPr>
+        <w:t xml:space="preserve"> هایی که </w:t>
+      </w:r>
+      <w:r>
+        <w:rPr>
+          <w:rFonts w:cs="Arial"/>
+          <w:lang w:bidi="fa-IR"/>
+        </w:rPr>
+        <w:t>receiver</w:t>
+      </w:r>
+      <w:r>
+        <w:rPr>
+          <w:rFonts w:cs="Arial" w:hint="cs"/>
+          <w:rtl/>
+          <w:lang w:bidi="fa-IR"/>
+        </w:rPr>
+        <w:t xml:space="preserve"> آن ها : </w:t>
+      </w:r>
+      <w:proofErr w:type="spellStart"/>
+      <w:r>
+        <w:rPr>
+          <w:rFonts w:cs="Arial"/>
+          <w:lang w:bidi="fa-IR"/>
+        </w:rPr>
+        <w:t>currentUser</w:t>
+      </w:r>
+      <w:proofErr w:type="spellEnd"/>
+      <w:r>
+        <w:rPr>
+          <w:rFonts w:cs="Arial" w:hint="cs"/>
+          <w:rtl/>
+          <w:lang w:bidi="fa-IR"/>
+        </w:rPr>
+        <w:t xml:space="preserve"> است</w:t>
+      </w:r>
+    </w:p>
+    <w:p>
+      <w:pPr>
+        <w:bidi/>
+        <w:rPr>
+          <w:rFonts w:cs="Arial" w:hint="cs"/>
+          <w:rtl/>
+          <w:lang w:bidi="fa-IR"/>
+        </w:rPr>
+      </w:pPr>
+      <w:r>
+        <w:rPr>
+          <w:rFonts w:cs="Arial" w:hint="cs"/>
+          <w:rtl/>
+          <w:lang w:bidi="fa-IR"/>
+        </w:rPr>
+        <w:lastRenderedPageBreak/>
+        <w:t xml:space="preserve">سرویس </w:t>
+      </w:r>
+      <w:r>
+        <w:rPr>
+          <w:rFonts w:cs="Arial"/>
+          <w:lang w:bidi="fa-IR"/>
+        </w:rPr>
+        <w:t>sent</w:t>
+      </w:r>
+      <w:r>
+        <w:rPr>
+          <w:rFonts w:cs="Arial" w:hint="cs"/>
+          <w:rtl/>
+          <w:lang w:bidi="fa-IR"/>
+        </w:rPr>
+        <w:t>:</w:t>
+      </w:r>
+    </w:p>
+    <w:p>
+      <w:pPr>
+        <w:bidi/>
+        <w:rPr>
+          <w:rFonts w:cs="Arial" w:hint="cs"/>
+          <w:rtl/>
+          <w:lang w:bidi="fa-IR"/>
+        </w:rPr>
+      </w:pPr>
+      <w:r>
+        <w:rPr>
+          <w:rFonts w:cs="Arial" w:hint="cs"/>
+          <w:rtl/>
+          <w:lang w:bidi="fa-IR"/>
+        </w:rPr>
+        <w:t xml:space="preserve">همه </w:t>
+      </w:r>
+      <w:r>
+        <w:rPr>
+          <w:rFonts w:cs="Arial"/>
+          <w:lang w:bidi="fa-IR"/>
+        </w:rPr>
+        <w:t>message</w:t>
+      </w:r>
+      <w:r>
+        <w:rPr>
+          <w:rFonts w:cs="Arial" w:hint="cs"/>
+          <w:rtl/>
+          <w:lang w:bidi="fa-IR"/>
+        </w:rPr>
+        <w:t xml:space="preserve"> هایی که </w:t>
+      </w:r>
+      <w:r>
+        <w:rPr>
+          <w:rFonts w:cs="Arial"/>
+          <w:lang w:bidi="fa-IR"/>
+        </w:rPr>
+        <w:t>sender</w:t>
+      </w:r>
+      <w:r>
+        <w:rPr>
+          <w:rFonts w:cs="Arial" w:hint="cs"/>
+          <w:rtl/>
+          <w:lang w:bidi="fa-IR"/>
+        </w:rPr>
+        <w:t xml:space="preserve"> آن ها </w:t>
+      </w:r>
+      <w:proofErr w:type="spellStart"/>
+      <w:r>
+        <w:rPr>
+          <w:rFonts w:cs="Arial"/>
+          <w:lang w:bidi="fa-IR"/>
+        </w:rPr>
+        <w:t>currentUser</w:t>
+      </w:r>
+      <w:proofErr w:type="spellEnd"/>
+      <w:r>
+        <w:rPr>
+          <w:rFonts w:cs="Arial" w:hint="cs"/>
+          <w:rtl/>
+          <w:lang w:bidi="fa-IR"/>
+        </w:rPr>
+        <w:t xml:space="preserve"> است</w:t>
+      </w:r>
+    </w:p>
+    <w:p>
+      <w:pPr>
+        <w:bidi/>
+        <w:rPr>
+          <w:rFonts w:cs="Arial"/>
+          <w:rtl/>
+          <w:lang w:bidi="fa-IR"/>
+        </w:rPr>
+      </w:pPr>
+    </w:p>
+    <w:p>
+      <w:pPr>
+        <w:bidi/>
+        <w:rPr>
+          <w:rFonts w:cs="Arial" w:hint="cs"/>
+          <w:rtl/>
+          <w:lang w:bidi="fa-IR"/>
+        </w:rPr>
+      </w:pPr>
+      <w:r>
+        <w:rPr>
+          <w:rFonts w:cs="Arial" w:hint="cs"/>
+          <w:rtl/>
+          <w:lang w:bidi="fa-IR"/>
+        </w:rPr>
+        <w:t xml:space="preserve">سرویس </w:t>
+      </w:r>
+      <w:r>
+        <w:rPr>
+          <w:rFonts w:cs="Arial"/>
+          <w:lang w:bidi="fa-IR"/>
+        </w:rPr>
+        <w:t>draft</w:t>
+      </w:r>
+      <w:r>
+        <w:rPr>
+          <w:rFonts w:cs="Arial" w:hint="cs"/>
+          <w:rtl/>
+          <w:lang w:bidi="fa-IR"/>
+        </w:rPr>
+        <w:t>:</w:t>
+      </w:r>
+    </w:p>
+    <w:p>
+      <w:pPr>
+        <w:bidi/>
+        <w:rPr>
+          <w:rFonts w:cs="Arial" w:hint="cs"/>
+          <w:rtl/>
+          <w:lang w:bidi="fa-IR"/>
+        </w:rPr>
+      </w:pPr>
+      <w:r>
+        <w:rPr>
+          <w:rFonts w:cs="Arial" w:hint="cs"/>
+          <w:rtl/>
+          <w:lang w:bidi="fa-IR"/>
+        </w:rPr>
+        <w:t xml:space="preserve">همه </w:t>
+      </w:r>
+      <w:r>
+        <w:rPr>
+          <w:rFonts w:cs="Arial"/>
+          <w:lang w:bidi="fa-IR"/>
+        </w:rPr>
+        <w:t>message</w:t>
+      </w:r>
+      <w:r>
+        <w:rPr>
+          <w:rFonts w:cs="Arial" w:hint="cs"/>
+          <w:rtl/>
+          <w:lang w:bidi="fa-IR"/>
+        </w:rPr>
+        <w:t xml:space="preserve"> هایی که </w:t>
+      </w:r>
+      <w:r>
+        <w:rPr>
+          <w:rFonts w:cs="Arial"/>
+          <w:lang w:bidi="fa-IR"/>
+        </w:rPr>
+        <w:t xml:space="preserve">sender </w:t>
+      </w:r>
+      <w:r>
+        <w:rPr>
+          <w:rFonts w:cs="Arial" w:hint="cs"/>
+          <w:rtl/>
+          <w:lang w:bidi="fa-IR"/>
+        </w:rPr>
+        <w:t xml:space="preserve"> آنها </w:t>
+      </w:r>
+      <w:proofErr w:type="spellStart"/>
+      <w:r>
+        <w:rPr>
+          <w:rFonts w:cs="Arial"/>
+          <w:lang w:bidi="fa-IR"/>
+        </w:rPr>
+        <w:t>currentUser</w:t>
+      </w:r>
+      <w:proofErr w:type="spellEnd"/>
+      <w:r>
+        <w:rPr>
+          <w:rFonts w:cs="Arial" w:hint="cs"/>
+          <w:rtl/>
+          <w:lang w:bidi="fa-IR"/>
+        </w:rPr>
+        <w:t xml:space="preserve"> است و </w:t>
+      </w:r>
+      <w:proofErr w:type="spellStart"/>
+      <w:r>
+        <w:rPr>
+          <w:rFonts w:cs="Arial"/>
+          <w:lang w:bidi="fa-IR"/>
+        </w:rPr>
+        <w:t>is_sent</w:t>
+      </w:r>
+      <w:proofErr w:type="spellEnd"/>
+      <w:r>
+        <w:rPr>
+          <w:rFonts w:cs="Arial" w:hint="cs"/>
+          <w:rtl/>
+          <w:lang w:bidi="fa-IR"/>
+        </w:rPr>
+        <w:t xml:space="preserve"> مربوط به آن ها </w:t>
+      </w:r>
+      <w:r>
+        <w:rPr>
+          <w:rFonts w:cs="Arial"/>
+          <w:lang w:bidi="fa-IR"/>
+        </w:rPr>
+        <w:t>false</w:t>
+      </w:r>
+      <w:r>
+        <w:rPr>
+          <w:rFonts w:cs="Arial" w:hint="cs"/>
+          <w:rtl/>
+          <w:lang w:bidi="fa-IR"/>
+        </w:rPr>
+        <w:t xml:space="preserve"> است</w:t>
+      </w:r>
+      <w:bookmarkStart w:id="0" w:name="_GoBack"/>
+      <w:bookmarkEnd w:id="0"/>
     </w:p>
     <w:sectPr>
       <w:pgSz w:w="12240" w:h="15840"/>

</xml_diff>

<commit_message>
1399-09-21 edit service.docx(add service for report) add Period enum
</commit_message>
<xml_diff>
--- a/behdavar-document/services.docx
+++ b/behdavar-document/services.docx
@@ -6837,57 +6837,138 @@
           <w:rtl/>
           <w:lang w:bidi="fa-IR"/>
         </w:rPr>
+        <w:t xml:space="preserve"> به این صورت که :</w:t>
+      </w:r>
+    </w:p>
+    <w:p>
+      <w:pPr>
+        <w:bidi/>
+        <w:rPr>
+          <w:rFonts w:cs="Arial"/>
+          <w:rtl/>
+          <w:lang w:bidi="fa-IR"/>
+        </w:rPr>
+      </w:pPr>
+      <w:r>
+        <w:rPr>
+          <w:rFonts w:cs="Arial"/>
+          <w:rtl/>
+          <w:lang w:bidi="fa-IR"/>
+        </w:rPr>
+        <w:tab/>
+      </w:r>
+      <w:r>
+        <w:rPr>
+          <w:rFonts w:cs="Arial" w:hint="cs"/>
+          <w:rtl/>
+          <w:lang w:bidi="fa-IR"/>
+        </w:rPr>
+        <w:t xml:space="preserve">اگر </w:t>
+      </w:r>
+      <w:proofErr w:type="spellStart"/>
+      <w:r>
+        <w:rPr>
+          <w:rFonts w:cs="Arial"/>
+          <w:lang w:bidi="fa-IR"/>
+        </w:rPr>
+        <w:t>is_sent</w:t>
+      </w:r>
+      <w:proofErr w:type="spellEnd"/>
+      <w:r>
+        <w:rPr>
+          <w:rFonts w:cs="Arial" w:hint="cs"/>
+          <w:rtl/>
+          <w:lang w:bidi="fa-IR"/>
+        </w:rPr>
+        <w:t xml:space="preserve"> پر بود حتما باید در </w:t>
+      </w:r>
+      <w:proofErr w:type="spellStart"/>
+      <w:r>
+        <w:rPr>
+          <w:rFonts w:cs="Arial"/>
+          <w:lang w:bidi="fa-IR"/>
+        </w:rPr>
+        <w:t>messageDto</w:t>
+      </w:r>
+      <w:proofErr w:type="spellEnd"/>
+      <w:r>
+        <w:rPr>
+          <w:rFonts w:cs="Arial" w:hint="cs"/>
+          <w:rtl/>
+          <w:lang w:bidi="fa-IR"/>
+        </w:rPr>
+        <w:t xml:space="preserve"> مقدار </w:t>
+      </w:r>
+      <w:proofErr w:type="spellStart"/>
+      <w:r>
+        <w:rPr>
+          <w:rFonts w:cs="Arial"/>
+          <w:lang w:bidi="fa-IR"/>
+        </w:rPr>
+        <w:t>messageRecive</w:t>
+      </w:r>
+      <w:proofErr w:type="spellEnd"/>
+      <w:r>
+        <w:rPr>
+          <w:rFonts w:cs="Arial" w:hint="cs"/>
+          <w:rtl/>
+          <w:lang w:bidi="fa-IR"/>
+        </w:rPr>
+        <w:t xml:space="preserve"> پر باشد</w:t>
+      </w:r>
+      <w:r>
+        <w:rPr>
+          <w:rFonts w:cs="Arial"/>
+          <w:rtl/>
+          <w:lang w:bidi="fa-IR"/>
+        </w:rPr>
+        <w:br/>
+      </w:r>
+      <w:r>
+        <w:rPr>
+          <w:rFonts w:cs="Arial"/>
+          <w:rtl/>
+          <w:lang w:bidi="fa-IR"/>
+        </w:rPr>
+        <w:tab/>
+      </w:r>
+      <w:r>
+        <w:rPr>
+          <w:rFonts w:cs="Arial" w:hint="cs"/>
+          <w:rtl/>
+          <w:lang w:bidi="fa-IR"/>
+        </w:rPr>
+        <w:t xml:space="preserve">اول </w:t>
+      </w:r>
+      <w:r>
+        <w:rPr>
+          <w:rFonts w:cs="Arial"/>
+          <w:lang w:bidi="fa-IR"/>
+        </w:rPr>
+        <w:t>message</w:t>
+      </w:r>
+      <w:r>
+        <w:rPr>
+          <w:rFonts w:cs="Arial" w:hint="cs"/>
+          <w:rtl/>
+          <w:lang w:bidi="fa-IR"/>
+        </w:rPr>
+        <w:t xml:space="preserve"> ذخیره می شود بعد آی دی آن در </w:t>
+      </w:r>
+      <w:r>
+        <w:rPr>
+          <w:rFonts w:cs="Arial"/>
+          <w:lang w:bidi="fa-IR"/>
+        </w:rPr>
         <w:t xml:space="preserve"> </w:t>
       </w:r>
-      <w:r>
-        <w:rPr>
-          <w:rFonts w:cs="Arial" w:hint="cs"/>
-          <w:rtl/>
-          <w:lang w:bidi="fa-IR"/>
-        </w:rPr>
-        <w:t xml:space="preserve">به این صورت که </w:t>
-      </w:r>
-      <w:r>
-        <w:rPr>
-          <w:rFonts w:cs="Arial" w:hint="cs"/>
-          <w:rtl/>
-          <w:lang w:bidi="fa-IR"/>
-        </w:rPr>
-        <w:t>:</w:t>
-      </w:r>
-    </w:p>
-    <w:p>
-      <w:pPr>
-        <w:bidi/>
-        <w:rPr>
-          <w:rFonts w:cs="Arial"/>
-          <w:rtl/>
-          <w:lang w:bidi="fa-IR"/>
-        </w:rPr>
-      </w:pPr>
-      <w:r>
-        <w:rPr>
-          <w:rFonts w:cs="Arial"/>
-          <w:rtl/>
-          <w:lang w:bidi="fa-IR"/>
-        </w:rPr>
-        <w:tab/>
-      </w:r>
-      <w:r>
-        <w:rPr>
-          <w:rFonts w:cs="Arial" w:hint="cs"/>
-          <w:rtl/>
-          <w:lang w:bidi="fa-IR"/>
-        </w:rPr>
-        <w:t xml:space="preserve">اگر </w:t>
-      </w:r>
       <w:proofErr w:type="spellStart"/>
       <w:r>
         <w:rPr>
           <w:rFonts w:cs="Arial"/>
           <w:lang w:bidi="fa-IR"/>
         </w:rPr>
-        <w:t>is_sent</w:t>
+        <w:t>message_receive</w:t>
       </w:r>
       <w:proofErr w:type="spellEnd"/>
       <w:r>
@@ -6896,7 +6977,23 @@
           <w:rtl/>
           <w:lang w:bidi="fa-IR"/>
         </w:rPr>
-        <w:t xml:space="preserve"> پر بود حتما باید در </w:t>
+        <w:t xml:space="preserve"> قرار میگیرد</w:t>
+      </w:r>
+      <w:r>
+        <w:rPr>
+          <w:rFonts w:cs="Arial"/>
+          <w:rtl/>
+          <w:lang w:bidi="fa-IR"/>
+        </w:rPr>
+        <w:br/>
+      </w:r>
+      <w:r>
+        <w:rPr>
+          <w:rFonts w:cs="Arial" w:hint="cs"/>
+          <w:rtl/>
+          <w:lang w:bidi="fa-IR"/>
+        </w:rPr>
+        <w:t xml:space="preserve">            </w:t>
       </w:r>
       <w:proofErr w:type="spellStart"/>
       <w:r>
@@ -6904,7 +7001,7 @@
           <w:rFonts w:cs="Arial"/>
           <w:lang w:bidi="fa-IR"/>
         </w:rPr>
-        <w:t>messageDto</w:t>
+        <w:t>message_receive</w:t>
       </w:r>
       <w:proofErr w:type="spellEnd"/>
       <w:r>
@@ -6913,7 +7010,90 @@
           <w:rtl/>
           <w:lang w:bidi="fa-IR"/>
         </w:rPr>
-        <w:t xml:space="preserve"> مقدار </w:t>
+        <w:t xml:space="preserve"> یک موجودیت ضعیف است و بدون </w:t>
+      </w:r>
+      <w:r>
+        <w:rPr>
+          <w:rFonts w:cs="Arial"/>
+          <w:lang w:bidi="fa-IR"/>
+        </w:rPr>
+        <w:t>message</w:t>
+      </w:r>
+      <w:r>
+        <w:rPr>
+          <w:rFonts w:cs="Arial" w:hint="cs"/>
+          <w:rtl/>
+          <w:lang w:bidi="fa-IR"/>
+        </w:rPr>
+        <w:t xml:space="preserve"> معنی ندارد.</w:t>
+      </w:r>
+    </w:p>
+    <w:p>
+      <w:pPr>
+        <w:bidi/>
+        <w:rPr>
+          <w:rFonts w:cs="Arial"/>
+          <w:rtl/>
+          <w:lang w:bidi="fa-IR"/>
+        </w:rPr>
+      </w:pPr>
+      <w:r>
+        <w:rPr>
+          <w:rFonts w:cs="Arial" w:hint="cs"/>
+          <w:rtl/>
+          <w:lang w:bidi="fa-IR"/>
+        </w:rPr>
+        <w:t xml:space="preserve">سرویس </w:t>
+      </w:r>
+      <w:r>
+        <w:rPr>
+          <w:rFonts w:cs="Arial"/>
+          <w:lang w:bidi="fa-IR"/>
+        </w:rPr>
+        <w:t>inbox</w:t>
+      </w:r>
+      <w:r>
+        <w:rPr>
+          <w:rFonts w:cs="Arial" w:hint="cs"/>
+          <w:rtl/>
+          <w:lang w:bidi="fa-IR"/>
+        </w:rPr>
+        <w:t xml:space="preserve"> :</w:t>
+      </w:r>
+    </w:p>
+    <w:p>
+      <w:pPr>
+        <w:bidi/>
+        <w:rPr>
+          <w:rFonts w:cs="Arial"/>
+          <w:rtl/>
+          <w:lang w:bidi="fa-IR"/>
+        </w:rPr>
+      </w:pPr>
+      <w:proofErr w:type="gramStart"/>
+      <w:r>
+        <w:rPr>
+          <w:rFonts w:cs="Arial"/>
+          <w:lang w:bidi="fa-IR"/>
+        </w:rPr>
+        <w:t xml:space="preserve">Message </w:t>
+      </w:r>
+      <w:r>
+        <w:rPr>
+          <w:rFonts w:cs="Arial" w:hint="cs"/>
+          <w:rtl/>
+          <w:lang w:bidi="fa-IR"/>
+        </w:rPr>
+        <w:t xml:space="preserve"> مربوط</w:t>
+      </w:r>
+      <w:proofErr w:type="gramEnd"/>
+      <w:r>
+        <w:rPr>
+          <w:rFonts w:cs="Arial" w:hint="cs"/>
+          <w:rtl/>
+          <w:lang w:bidi="fa-IR"/>
+        </w:rPr>
+        <w:t xml:space="preserve"> به همه </w:t>
       </w:r>
       <w:proofErr w:type="spellStart"/>
       <w:r>
@@ -6921,70 +7101,46 @@
           <w:rFonts w:cs="Arial"/>
           <w:lang w:bidi="fa-IR"/>
         </w:rPr>
-        <w:t>messageRecive</w:t>
+        <w:t>messageReceive</w:t>
       </w:r>
       <w:proofErr w:type="spellEnd"/>
       <w:r>
         <w:rPr>
-          <w:rFonts w:cs="Arial" w:hint="cs"/>
-          <w:rtl/>
-          <w:lang w:bidi="fa-IR"/>
-        </w:rPr>
-        <w:t xml:space="preserve"> پر باشد</w:t>
-      </w:r>
-      <w:r>
-        <w:rPr>
-          <w:rFonts w:cs="Arial"/>
-          <w:rtl/>
-          <w:lang w:bidi="fa-IR"/>
-        </w:rPr>
-        <w:br/>
-      </w:r>
-      <w:r>
-        <w:rPr>
-          <w:rFonts w:cs="Arial"/>
-          <w:rtl/>
-          <w:lang w:bidi="fa-IR"/>
-        </w:rPr>
-        <w:tab/>
-      </w:r>
-      <w:r>
-        <w:rPr>
-          <w:rFonts w:cs="Arial" w:hint="cs"/>
-          <w:rtl/>
-          <w:lang w:bidi="fa-IR"/>
-        </w:rPr>
-        <w:t xml:space="preserve">اول </w:t>
-      </w:r>
-      <w:r>
-        <w:rPr>
-          <w:rFonts w:cs="Arial"/>
-          <w:lang w:bidi="fa-IR"/>
-        </w:rPr>
-        <w:t>message</w:t>
-      </w:r>
-      <w:r>
-        <w:rPr>
-          <w:rFonts w:cs="Arial" w:hint="cs"/>
-          <w:rtl/>
-          <w:lang w:bidi="fa-IR"/>
-        </w:rPr>
-        <w:t xml:space="preserve"> ذخیره می شود بعد آی دی آن در </w:t>
-      </w:r>
-      <w:r>
-        <w:rPr>
           <w:rFonts w:cs="Arial"/>
           <w:lang w:bidi="fa-IR"/>
         </w:rPr>
         <w:t xml:space="preserve"> </w:t>
       </w:r>
+      <w:r>
+        <w:rPr>
+          <w:rFonts w:cs="Arial" w:hint="cs"/>
+          <w:rtl/>
+          <w:lang w:bidi="fa-IR"/>
+        </w:rPr>
+        <w:t xml:space="preserve"> هایی که </w:t>
+      </w:r>
+      <w:r>
+        <w:rPr>
+          <w:rFonts w:cs="Arial"/>
+          <w:lang w:bidi="fa-IR"/>
+        </w:rPr>
+        <w:t>receiver</w:t>
+      </w:r>
+      <w:r>
+        <w:rPr>
+          <w:rFonts w:cs="Arial" w:hint="cs"/>
+          <w:rtl/>
+          <w:lang w:bidi="fa-IR"/>
+        </w:rPr>
+        <w:t xml:space="preserve"> آن ها : </w:t>
+      </w:r>
       <w:proofErr w:type="spellStart"/>
       <w:r>
         <w:rPr>
           <w:rFonts w:cs="Arial"/>
           <w:lang w:bidi="fa-IR"/>
         </w:rPr>
-        <w:t>message_receive</w:t>
+        <w:t>currentUser</w:t>
       </w:r>
       <w:proofErr w:type="spellEnd"/>
       <w:r>
@@ -6993,178 +7149,6 @@
           <w:rtl/>
           <w:lang w:bidi="fa-IR"/>
         </w:rPr>
-        <w:t xml:space="preserve"> قرار میگیرد</w:t>
-      </w:r>
-      <w:r>
-        <w:rPr>
-          <w:rFonts w:cs="Arial"/>
-          <w:rtl/>
-          <w:lang w:bidi="fa-IR"/>
-        </w:rPr>
-        <w:br/>
-      </w:r>
-      <w:r>
-        <w:rPr>
-          <w:rFonts w:cs="Arial" w:hint="cs"/>
-          <w:rtl/>
-          <w:lang w:bidi="fa-IR"/>
-        </w:rPr>
-        <w:t xml:space="preserve">            </w:t>
-      </w:r>
-      <w:proofErr w:type="spellStart"/>
-      <w:r>
-        <w:rPr>
-          <w:rFonts w:cs="Arial"/>
-          <w:lang w:bidi="fa-IR"/>
-        </w:rPr>
-        <w:t>message_receive</w:t>
-      </w:r>
-      <w:proofErr w:type="spellEnd"/>
-      <w:r>
-        <w:rPr>
-          <w:rFonts w:cs="Arial" w:hint="cs"/>
-          <w:rtl/>
-          <w:lang w:bidi="fa-IR"/>
-        </w:rPr>
-        <w:t xml:space="preserve"> یک موجودیت ضعیف است و بدون </w:t>
-      </w:r>
-      <w:r>
-        <w:rPr>
-          <w:rFonts w:cs="Arial"/>
-          <w:lang w:bidi="fa-IR"/>
-        </w:rPr>
-        <w:t>message</w:t>
-      </w:r>
-      <w:r>
-        <w:rPr>
-          <w:rFonts w:cs="Arial" w:hint="cs"/>
-          <w:rtl/>
-          <w:lang w:bidi="fa-IR"/>
-        </w:rPr>
-        <w:t xml:space="preserve"> معنی ندارد.</w:t>
-      </w:r>
-    </w:p>
-    <w:p>
-      <w:pPr>
-        <w:bidi/>
-        <w:rPr>
-          <w:rFonts w:cs="Arial" w:hint="cs"/>
-          <w:rtl/>
-          <w:lang w:bidi="fa-IR"/>
-        </w:rPr>
-      </w:pPr>
-      <w:r>
-        <w:rPr>
-          <w:rFonts w:cs="Arial" w:hint="cs"/>
-          <w:rtl/>
-          <w:lang w:bidi="fa-IR"/>
-        </w:rPr>
-        <w:t xml:space="preserve">سرویس </w:t>
-      </w:r>
-      <w:r>
-        <w:rPr>
-          <w:rFonts w:cs="Arial"/>
-          <w:lang w:bidi="fa-IR"/>
-        </w:rPr>
-        <w:t>inbox</w:t>
-      </w:r>
-      <w:r>
-        <w:rPr>
-          <w:rFonts w:cs="Arial" w:hint="cs"/>
-          <w:rtl/>
-          <w:lang w:bidi="fa-IR"/>
-        </w:rPr>
-        <w:t xml:space="preserve"> :</w:t>
-      </w:r>
-    </w:p>
-    <w:p>
-      <w:pPr>
-        <w:bidi/>
-        <w:rPr>
-          <w:rFonts w:cs="Arial" w:hint="cs"/>
-          <w:rtl/>
-          <w:lang w:bidi="fa-IR"/>
-        </w:rPr>
-      </w:pPr>
-      <w:proofErr w:type="gramStart"/>
-      <w:r>
-        <w:rPr>
-          <w:rFonts w:cs="Arial"/>
-          <w:lang w:bidi="fa-IR"/>
-        </w:rPr>
-        <w:t xml:space="preserve">Message </w:t>
-      </w:r>
-      <w:r>
-        <w:rPr>
-          <w:rFonts w:cs="Arial" w:hint="cs"/>
-          <w:rtl/>
-          <w:lang w:bidi="fa-IR"/>
-        </w:rPr>
-        <w:t xml:space="preserve"> مربوط</w:t>
-      </w:r>
-      <w:proofErr w:type="gramEnd"/>
-      <w:r>
-        <w:rPr>
-          <w:rFonts w:cs="Arial" w:hint="cs"/>
-          <w:rtl/>
-          <w:lang w:bidi="fa-IR"/>
-        </w:rPr>
-        <w:t xml:space="preserve"> به همه </w:t>
-      </w:r>
-      <w:proofErr w:type="spellStart"/>
-      <w:r>
-        <w:rPr>
-          <w:rFonts w:cs="Arial"/>
-          <w:lang w:bidi="fa-IR"/>
-        </w:rPr>
-        <w:t>messageReceive</w:t>
-      </w:r>
-      <w:proofErr w:type="spellEnd"/>
-      <w:r>
-        <w:rPr>
-          <w:rFonts w:cs="Arial"/>
-          <w:lang w:bidi="fa-IR"/>
-        </w:rPr>
-        <w:t xml:space="preserve"> </w:t>
-      </w:r>
-      <w:r>
-        <w:rPr>
-          <w:rFonts w:cs="Arial" w:hint="cs"/>
-          <w:rtl/>
-          <w:lang w:bidi="fa-IR"/>
-        </w:rPr>
-        <w:t xml:space="preserve"> هایی که </w:t>
-      </w:r>
-      <w:r>
-        <w:rPr>
-          <w:rFonts w:cs="Arial"/>
-          <w:lang w:bidi="fa-IR"/>
-        </w:rPr>
-        <w:t>receiver</w:t>
-      </w:r>
-      <w:r>
-        <w:rPr>
-          <w:rFonts w:cs="Arial" w:hint="cs"/>
-          <w:rtl/>
-          <w:lang w:bidi="fa-IR"/>
-        </w:rPr>
-        <w:t xml:space="preserve"> آن ها : </w:t>
-      </w:r>
-      <w:proofErr w:type="spellStart"/>
-      <w:r>
-        <w:rPr>
-          <w:rFonts w:cs="Arial"/>
-          <w:lang w:bidi="fa-IR"/>
-        </w:rPr>
-        <w:t>currentUser</w:t>
-      </w:r>
-      <w:proofErr w:type="spellEnd"/>
-      <w:r>
-        <w:rPr>
-          <w:rFonts w:cs="Arial" w:hint="cs"/>
-          <w:rtl/>
-          <w:lang w:bidi="fa-IR"/>
-        </w:rPr>
         <w:t xml:space="preserve"> است</w:t>
       </w:r>
     </w:p>
@@ -7172,7 +7156,7 @@
       <w:pPr>
         <w:bidi/>
         <w:rPr>
-          <w:rFonts w:cs="Arial" w:hint="cs"/>
+          <w:rFonts w:cs="Arial"/>
           <w:rtl/>
           <w:lang w:bidi="fa-IR"/>
         </w:rPr>
@@ -7206,7 +7190,7 @@
       <w:pPr>
         <w:bidi/>
         <w:rPr>
-          <w:rFonts w:cs="Arial" w:hint="cs"/>
+          <w:rFonts w:cs="Arial"/>
           <w:rtl/>
           <w:lang w:bidi="fa-IR"/>
         </w:rPr>
@@ -7281,7 +7265,7 @@
       <w:pPr>
         <w:bidi/>
         <w:rPr>
-          <w:rFonts w:cs="Arial" w:hint="cs"/>
+          <w:rFonts w:cs="Arial"/>
           <w:rtl/>
           <w:lang w:bidi="fa-IR"/>
         </w:rPr>
@@ -7314,8 +7298,7 @@
       <w:pPr>
         <w:bidi/>
         <w:rPr>
-          <w:rFonts w:cs="Arial" w:hint="cs"/>
-          <w:rtl/>
+          <w:rFonts w:cs="Arial"/>
           <w:lang w:bidi="fa-IR"/>
         </w:rPr>
       </w:pPr>
@@ -7405,9 +7388,890 @@
           <w:lang w:bidi="fa-IR"/>
         </w:rPr>
         <w:t xml:space="preserve"> است</w:t>
+      </w:r>
+    </w:p>
+    <w:p>
+      <w:pPr>
+        <w:bidi/>
+        <w:rPr>
+          <w:rFonts w:cs="Arial"/>
+          <w:lang w:bidi="fa-IR"/>
+        </w:rPr>
+      </w:pPr>
+    </w:p>
+    <w:p>
+      <w:pPr>
+        <w:bidi/>
+        <w:rPr>
+          <w:rFonts w:cs="Arial"/>
+          <w:lang w:bidi="fa-IR"/>
+        </w:rPr>
+      </w:pPr>
+    </w:p>
+    <w:p>
+      <w:pPr>
+        <w:bidi/>
+        <w:rPr>
+          <w:rFonts w:cs="Arial" w:hint="cs"/>
+          <w:rtl/>
+          <w:lang w:bidi="fa-IR"/>
+        </w:rPr>
+      </w:pPr>
+      <w:r>
+        <w:rPr>
+          <w:rFonts w:cs="Arial" w:hint="cs"/>
+          <w:rtl/>
+          <w:lang w:bidi="fa-IR"/>
+        </w:rPr>
+        <w:t>سرویس های گزارشات:</w:t>
+      </w:r>
+    </w:p>
+    <w:p>
+      <w:pPr>
+        <w:bidi/>
+        <w:rPr>
+          <w:rFonts w:cs="Arial"/>
+          <w:rtl/>
+          <w:lang w:bidi="fa-IR"/>
+        </w:rPr>
+      </w:pPr>
+      <w:r>
+        <w:rPr>
+          <w:rFonts w:cs="Arial" w:hint="cs"/>
+          <w:rtl/>
+          <w:lang w:bidi="fa-IR"/>
+        </w:rPr>
+        <w:t>1-تعداد و متن پیگیری انجام شده:</w:t>
+      </w:r>
+    </w:p>
+    <w:p>
+      <w:pPr>
+        <w:bidi/>
+        <w:rPr>
+          <w:rFonts w:cs="Arial" w:hint="cs"/>
+          <w:rtl/>
+          <w:lang w:bidi="fa-IR"/>
+        </w:rPr>
+      </w:pPr>
+      <w:r>
+        <w:rPr>
+          <w:rFonts w:cs="Arial" w:hint="cs"/>
+          <w:rtl/>
+          <w:lang w:bidi="fa-IR"/>
+        </w:rPr>
+        <w:t>ورودی:</w:t>
+      </w:r>
+      <w:r>
+        <w:rPr>
+          <w:rFonts w:cs="Arial" w:hint="cs"/>
+          <w:rtl/>
+          <w:lang w:bidi="fa-IR"/>
+        </w:rPr>
+        <w:t>(ِ</w:t>
+      </w:r>
+      <w:r>
+        <w:rPr>
+          <w:rFonts w:cs="Arial"/>
+          <w:lang w:bidi="fa-IR"/>
+        </w:rPr>
+        <w:t>Date</w:t>
+      </w:r>
+      <w:r>
+        <w:rPr>
+          <w:rFonts w:cs="Arial" w:hint="cs"/>
+          <w:rtl/>
+          <w:lang w:bidi="fa-IR"/>
+        </w:rPr>
+        <w:t xml:space="preserve"> تاریخ از ،</w:t>
+      </w:r>
+      <w:r>
+        <w:rPr>
+          <w:rFonts w:cs="Arial"/>
+          <w:lang w:bidi="fa-IR"/>
+        </w:rPr>
+        <w:t>Date</w:t>
+      </w:r>
+      <w:r>
+        <w:rPr>
+          <w:rFonts w:cs="Arial" w:hint="cs"/>
+          <w:rtl/>
+          <w:lang w:bidi="fa-IR"/>
+        </w:rPr>
+        <w:t xml:space="preserve"> </w:t>
+      </w:r>
+      <w:r>
+        <w:rPr>
+          <w:rFonts w:cs="Arial" w:hint="cs"/>
+          <w:rtl/>
+          <w:lang w:bidi="fa-IR"/>
+        </w:rPr>
+        <w:t>تاریخ تا</w:t>
+      </w:r>
+      <w:r>
+        <w:rPr>
+          <w:rFonts w:cs="Arial" w:hint="cs"/>
+          <w:rtl/>
+          <w:lang w:bidi="fa-IR"/>
+        </w:rPr>
+        <w:t xml:space="preserve"> ،</w:t>
+      </w:r>
+      <w:proofErr w:type="spellStart"/>
+      <w:r>
+        <w:rPr>
+          <w:rFonts w:cs="Arial"/>
+          <w:lang w:bidi="fa-IR"/>
+        </w:rPr>
+        <w:t>ContractStatus</w:t>
+      </w:r>
+      <w:proofErr w:type="spellEnd"/>
+      <w:r>
+        <w:rPr>
+          <w:rFonts w:cs="Arial" w:hint="cs"/>
+          <w:rtl/>
+          <w:lang w:bidi="fa-IR"/>
+        </w:rPr>
+        <w:t xml:space="preserve"> وضعیت پرونده ،</w:t>
+      </w:r>
+      <w:proofErr w:type="spellStart"/>
+      <w:r>
+        <w:rPr>
+          <w:rFonts w:cs="Arial"/>
+          <w:lang w:bidi="fa-IR"/>
+        </w:rPr>
+        <w:t>Preiod</w:t>
+      </w:r>
+      <w:proofErr w:type="spellEnd"/>
+      <w:r>
+        <w:rPr>
+          <w:rFonts w:cs="Arial" w:hint="cs"/>
+          <w:rtl/>
+          <w:lang w:bidi="fa-IR"/>
+        </w:rPr>
+        <w:t xml:space="preserve"> دوره)</w:t>
+      </w:r>
+    </w:p>
+    <w:p>
+      <w:pPr>
+        <w:bidi/>
+        <w:rPr>
+          <w:rFonts w:cs="Arial"/>
+          <w:rtl/>
+          <w:lang w:bidi="fa-IR"/>
+        </w:rPr>
+      </w:pPr>
+      <w:r>
+        <w:rPr>
+          <w:rFonts w:cs="Arial" w:hint="cs"/>
+          <w:rtl/>
+          <w:lang w:bidi="fa-IR"/>
+        </w:rPr>
+        <w:t xml:space="preserve">روی </w:t>
+      </w:r>
+      <w:r>
+        <w:rPr>
+          <w:rFonts w:cs="Arial"/>
+          <w:lang w:bidi="fa-IR"/>
+        </w:rPr>
+        <w:t>pursuit</w:t>
+      </w:r>
+      <w:r>
+        <w:rPr>
+          <w:rFonts w:cs="Arial" w:hint="cs"/>
+          <w:rtl/>
+          <w:lang w:bidi="fa-IR"/>
+        </w:rPr>
+        <w:t xml:space="preserve"> زده میشه،همه پیگیری های انجام شده از تاریخ(</w:t>
+      </w:r>
+      <w:r>
+        <w:rPr>
+          <w:rFonts w:cs="Arial"/>
+          <w:lang w:bidi="fa-IR"/>
+        </w:rPr>
+        <w:t>creation time</w:t>
+      </w:r>
+      <w:r>
+        <w:rPr>
+          <w:rFonts w:cs="Arial" w:hint="cs"/>
+          <w:rtl/>
+          <w:lang w:bidi="fa-IR"/>
+        </w:rPr>
+        <w:t>)  تا تاریخ(</w:t>
+      </w:r>
+      <w:r>
+        <w:rPr>
+          <w:rFonts w:cs="Arial"/>
+          <w:lang w:bidi="fa-IR"/>
+        </w:rPr>
+        <w:t>creation time</w:t>
+      </w:r>
+      <w:r>
+        <w:rPr>
+          <w:rFonts w:cs="Arial" w:hint="cs"/>
+          <w:rtl/>
+          <w:lang w:bidi="fa-IR"/>
+        </w:rPr>
+        <w:t xml:space="preserve">) </w:t>
+      </w:r>
+    </w:p>
+    <w:p>
+      <w:pPr>
+        <w:bidi/>
+        <w:rPr>
+          <w:rFonts w:cs="Arial" w:hint="cs"/>
+          <w:rtl/>
+          <w:lang w:bidi="fa-IR"/>
+        </w:rPr>
+      </w:pPr>
+      <w:r>
+        <w:rPr>
+          <w:rFonts w:cs="Arial" w:hint="cs"/>
+          <w:rtl/>
+          <w:lang w:bidi="fa-IR"/>
+        </w:rPr>
+        <w:t>اگر:</w:t>
+      </w:r>
+    </w:p>
+    <w:p>
+      <w:pPr>
+        <w:bidi/>
+        <w:rPr>
+          <w:rFonts w:cs="Arial"/>
+          <w:rtl/>
+          <w:lang w:bidi="fa-IR"/>
+        </w:rPr>
+      </w:pPr>
+      <w:r>
+        <w:rPr>
+          <w:rFonts w:cs="Arial" w:hint="cs"/>
+          <w:rtl/>
+          <w:lang w:bidi="fa-IR"/>
+        </w:rPr>
+        <w:t xml:space="preserve">وضعیت پرونده مخالف </w:t>
+      </w:r>
+      <w:r>
+        <w:rPr>
+          <w:rFonts w:cs="Arial"/>
+          <w:lang w:bidi="fa-IR"/>
+        </w:rPr>
+        <w:t>NULL</w:t>
+      </w:r>
+      <w:r>
+        <w:rPr>
+          <w:rFonts w:cs="Arial" w:hint="cs"/>
+          <w:rtl/>
+          <w:lang w:bidi="fa-IR"/>
+        </w:rPr>
+        <w:t xml:space="preserve"> بود باید به ازای وضعیت پرونده که در ورودی اومده فیلتر شود و </w:t>
+      </w:r>
+      <w:r>
+        <w:rPr>
+          <w:rFonts w:cs="Arial"/>
+          <w:lang w:bidi="fa-IR"/>
+        </w:rPr>
+        <w:t>Paging</w:t>
+      </w:r>
+      <w:r>
+        <w:rPr>
+          <w:rFonts w:cs="Arial" w:hint="cs"/>
+          <w:rtl/>
+          <w:lang w:bidi="fa-IR"/>
+        </w:rPr>
+        <w:t xml:space="preserve">  </w:t>
+      </w:r>
+      <w:r>
+        <w:rPr>
+          <w:rFonts w:cs="Arial" w:hint="cs"/>
+          <w:rtl/>
+          <w:lang w:bidi="fa-IR"/>
+        </w:rPr>
+        <w:t>استخراج میشه،</w:t>
+      </w:r>
+    </w:p>
+    <w:p>
+      <w:pPr>
+        <w:bidi/>
+        <w:rPr>
+          <w:rFonts w:cs="Arial" w:hint="cs"/>
+          <w:rtl/>
+          <w:lang w:bidi="fa-IR"/>
+        </w:rPr>
+      </w:pPr>
+      <w:r>
+        <w:rPr>
+          <w:rFonts w:cs="Arial" w:hint="cs"/>
+          <w:rtl/>
+          <w:lang w:bidi="fa-IR"/>
+        </w:rPr>
+        <w:t>اگر:</w:t>
+      </w:r>
+    </w:p>
+    <w:p>
+      <w:pPr>
+        <w:bidi/>
+        <w:rPr>
+          <w:rFonts w:cs="Arial"/>
+          <w:lang w:bidi="fa-IR"/>
+        </w:rPr>
+      </w:pPr>
+      <w:r>
+        <w:rPr>
+          <w:rFonts w:cs="Arial" w:hint="cs"/>
+          <w:rtl/>
+          <w:lang w:bidi="fa-IR"/>
+        </w:rPr>
+        <w:t xml:space="preserve">دوره پر بود به ازای </w:t>
+      </w:r>
+      <w:r>
+        <w:rPr>
+          <w:rFonts w:cs="Arial" w:hint="cs"/>
+          <w:rtl/>
+          <w:lang w:bidi="fa-IR"/>
+        </w:rPr>
+        <w:t>دوره یعنی از تاریخ تا تاریخ ماهانه گزارشات استخراج شود</w:t>
+      </w:r>
+    </w:p>
+    <w:p>
+      <w:pPr>
+        <w:bidi/>
+        <w:rPr>
+          <w:rFonts w:cs="Arial"/>
+          <w:rtl/>
+          <w:lang w:bidi="fa-IR"/>
+        </w:rPr>
+      </w:pPr>
+    </w:p>
+    <w:p>
+      <w:pPr>
+        <w:bidi/>
+        <w:rPr>
+          <w:rFonts w:cs="Arial"/>
+          <w:lang w:bidi="fa-IR"/>
+        </w:rPr>
+      </w:pPr>
+      <w:r>
+        <w:rPr>
+          <w:rFonts w:cs="Arial" w:hint="cs"/>
+          <w:rtl/>
+          <w:lang w:bidi="fa-IR"/>
+        </w:rPr>
+        <w:t>2-مبلغ مالی وصول شده:</w:t>
+      </w:r>
+    </w:p>
+    <w:p>
+      <w:pPr>
+        <w:bidi/>
+        <w:rPr>
+          <w:rFonts w:cs="Arial"/>
+          <w:rtl/>
+          <w:lang w:bidi="fa-IR"/>
+        </w:rPr>
+      </w:pPr>
+      <w:r>
+        <w:rPr>
+          <w:rFonts w:cs="Arial" w:hint="cs"/>
+          <w:rtl/>
+          <w:lang w:bidi="fa-IR"/>
+        </w:rPr>
+        <w:t>ورودی:</w:t>
+      </w:r>
+      <w:r>
+        <w:rPr>
+          <w:rFonts w:cs="Arial" w:hint="cs"/>
+          <w:rtl/>
+          <w:lang w:bidi="fa-IR"/>
+        </w:rPr>
+        <w:t xml:space="preserve"> </w:t>
+      </w:r>
+      <w:r>
+        <w:rPr>
+          <w:rFonts w:cs="Arial" w:hint="cs"/>
+          <w:rtl/>
+          <w:lang w:bidi="fa-IR"/>
+        </w:rPr>
+        <w:t>ِ</w:t>
+      </w:r>
+      <w:r>
+        <w:rPr>
+          <w:rFonts w:cs="Arial" w:hint="cs"/>
+          <w:rtl/>
+          <w:lang w:bidi="fa-IR"/>
+        </w:rPr>
+        <w:t>(</w:t>
+      </w:r>
+      <w:r>
+        <w:rPr>
+          <w:rFonts w:cs="Arial"/>
+          <w:lang w:bidi="fa-IR"/>
+        </w:rPr>
+        <w:t>Date</w:t>
+      </w:r>
+      <w:r>
+        <w:rPr>
+          <w:rFonts w:cs="Arial" w:hint="cs"/>
+          <w:rtl/>
+          <w:lang w:bidi="fa-IR"/>
+        </w:rPr>
+        <w:t xml:space="preserve"> تاریخ از ،</w:t>
+      </w:r>
+      <w:r>
+        <w:rPr>
+          <w:rFonts w:cs="Arial"/>
+          <w:lang w:bidi="fa-IR"/>
+        </w:rPr>
+        <w:t>Date</w:t>
+      </w:r>
+      <w:r>
+        <w:rPr>
+          <w:rFonts w:cs="Arial" w:hint="cs"/>
+          <w:rtl/>
+          <w:lang w:bidi="fa-IR"/>
+        </w:rPr>
+        <w:t xml:space="preserve"> تاریخ تا ،</w:t>
+      </w:r>
+      <w:proofErr w:type="spellStart"/>
+      <w:r>
+        <w:rPr>
+          <w:rFonts w:cs="Arial"/>
+          <w:lang w:bidi="fa-IR"/>
+        </w:rPr>
+        <w:t>ContractStatus</w:t>
+      </w:r>
+      <w:proofErr w:type="spellEnd"/>
+      <w:r>
+        <w:rPr>
+          <w:rFonts w:cs="Arial" w:hint="cs"/>
+          <w:rtl/>
+          <w:lang w:bidi="fa-IR"/>
+        </w:rPr>
+        <w:t xml:space="preserve"> وضعیت پرونده ،</w:t>
+      </w:r>
+      <w:proofErr w:type="spellStart"/>
+      <w:r>
+        <w:rPr>
+          <w:rFonts w:cs="Arial"/>
+          <w:lang w:bidi="fa-IR"/>
+        </w:rPr>
+        <w:t>Preiod</w:t>
+      </w:r>
+      <w:proofErr w:type="spellEnd"/>
+      <w:r>
+        <w:rPr>
+          <w:rFonts w:cs="Arial" w:hint="cs"/>
+          <w:rtl/>
+          <w:lang w:bidi="fa-IR"/>
+        </w:rPr>
+        <w:t xml:space="preserve"> دوره)</w:t>
+      </w:r>
+    </w:p>
+    <w:p>
+      <w:pPr>
+        <w:bidi/>
+        <w:rPr>
+          <w:rFonts w:cs="Arial"/>
+          <w:rtl/>
+          <w:lang w:bidi="fa-IR"/>
+        </w:rPr>
+      </w:pPr>
+      <w:r>
+        <w:rPr>
+          <w:rFonts w:cs="Arial" w:hint="cs"/>
+          <w:rtl/>
+          <w:lang w:bidi="fa-IR"/>
+        </w:rPr>
+        <w:t xml:space="preserve">روی </w:t>
+      </w:r>
+      <w:r>
+        <w:rPr>
+          <w:rFonts w:cs="Arial"/>
+          <w:lang w:bidi="fa-IR"/>
+        </w:rPr>
+        <w:t>payment</w:t>
+      </w:r>
+      <w:r>
+        <w:rPr>
+          <w:rFonts w:cs="Arial" w:hint="cs"/>
+          <w:rtl/>
+          <w:lang w:bidi="fa-IR"/>
+        </w:rPr>
+        <w:t>،</w:t>
+      </w:r>
+      <w:r>
+        <w:rPr>
+          <w:rFonts w:cs="Arial" w:hint="cs"/>
+          <w:rtl/>
+          <w:lang w:bidi="fa-IR"/>
+        </w:rPr>
+        <w:t xml:space="preserve"> </w:t>
+      </w:r>
+      <w:r>
+        <w:rPr>
+          <w:rFonts w:cs="Arial" w:hint="cs"/>
+          <w:rtl/>
+          <w:lang w:bidi="fa-IR"/>
+        </w:rPr>
+        <w:t xml:space="preserve">همه </w:t>
+      </w:r>
+      <w:r>
+        <w:rPr>
+          <w:rFonts w:cs="Arial" w:hint="cs"/>
+          <w:rtl/>
+          <w:lang w:bidi="fa-IR"/>
+        </w:rPr>
+        <w:t>پرداخت</w:t>
+      </w:r>
+      <w:r>
+        <w:rPr>
+          <w:rFonts w:cs="Arial" w:hint="cs"/>
+          <w:rtl/>
+          <w:lang w:bidi="fa-IR"/>
+        </w:rPr>
+        <w:t xml:space="preserve"> های از تاریخ(</w:t>
+      </w:r>
+      <w:r>
+        <w:rPr>
+          <w:rFonts w:cs="Arial"/>
+          <w:lang w:bidi="fa-IR"/>
+        </w:rPr>
+        <w:t>creation time</w:t>
+      </w:r>
+      <w:r>
+        <w:rPr>
+          <w:rFonts w:cs="Arial" w:hint="cs"/>
+          <w:rtl/>
+          <w:lang w:bidi="fa-IR"/>
+        </w:rPr>
+        <w:t>)  تا تاریخ(</w:t>
+      </w:r>
+      <w:r>
+        <w:rPr>
+          <w:rFonts w:cs="Arial"/>
+          <w:lang w:bidi="fa-IR"/>
+        </w:rPr>
+        <w:t xml:space="preserve">creation </w:t>
+      </w:r>
+      <w:r>
+        <w:rPr>
+          <w:rFonts w:cs="Arial"/>
+          <w:lang w:bidi="fa-IR"/>
+        </w:rPr>
+        <w:t>time</w:t>
+      </w:r>
+      <w:r>
+        <w:rPr>
+          <w:rFonts w:cs="Arial" w:hint="cs"/>
+          <w:rtl/>
+          <w:lang w:bidi="fa-IR"/>
+        </w:rPr>
+        <w:t xml:space="preserve">) </w:t>
+      </w:r>
+      <w:r>
+        <w:rPr>
+          <w:rFonts w:cs="Arial" w:hint="cs"/>
+          <w:rtl/>
+          <w:lang w:bidi="fa-IR"/>
+        </w:rPr>
+        <w:t>استخراج میشه</w:t>
+      </w:r>
+    </w:p>
+    <w:p>
+      <w:pPr>
+        <w:bidi/>
+        <w:rPr>
+          <w:rFonts w:cs="Arial" w:hint="cs"/>
+          <w:rtl/>
+          <w:lang w:bidi="fa-IR"/>
+        </w:rPr>
+      </w:pPr>
+      <w:r>
+        <w:rPr>
+          <w:rFonts w:cs="Arial" w:hint="cs"/>
+          <w:rtl/>
+          <w:lang w:bidi="fa-IR"/>
+        </w:rPr>
+        <w:t>اگر:</w:t>
+      </w:r>
+    </w:p>
+    <w:p>
+      <w:pPr>
+        <w:bidi/>
+        <w:rPr>
+          <w:rFonts w:cs="Arial"/>
+          <w:rtl/>
+          <w:lang w:bidi="fa-IR"/>
+        </w:rPr>
+      </w:pPr>
+      <w:r>
+        <w:rPr>
+          <w:rFonts w:cs="Arial" w:hint="cs"/>
+          <w:rtl/>
+          <w:lang w:bidi="fa-IR"/>
+        </w:rPr>
+        <w:t xml:space="preserve">وضعیت پرونده مخالف </w:t>
+      </w:r>
+      <w:r>
+        <w:rPr>
+          <w:rFonts w:cs="Arial"/>
+          <w:lang w:bidi="fa-IR"/>
+        </w:rPr>
+        <w:t>NULL</w:t>
+      </w:r>
+      <w:r>
+        <w:rPr>
+          <w:rFonts w:cs="Arial" w:hint="cs"/>
+          <w:rtl/>
+          <w:lang w:bidi="fa-IR"/>
+        </w:rPr>
+        <w:t xml:space="preserve"> بود باید به ازای وضعیت پرونده که در ورودی اومده فیلتر شود و </w:t>
+      </w:r>
+      <w:r>
+        <w:rPr>
+          <w:rFonts w:cs="Arial"/>
+          <w:lang w:bidi="fa-IR"/>
+        </w:rPr>
+        <w:t>Paging</w:t>
+      </w:r>
+      <w:r>
+        <w:rPr>
+          <w:rFonts w:cs="Arial" w:hint="cs"/>
+          <w:rtl/>
+          <w:lang w:bidi="fa-IR"/>
+        </w:rPr>
+        <w:t xml:space="preserve">  استخراج میشه،</w:t>
+      </w:r>
+    </w:p>
+    <w:p>
+      <w:pPr>
+        <w:bidi/>
+        <w:rPr>
+          <w:rFonts w:cs="Arial" w:hint="cs"/>
+          <w:rtl/>
+          <w:lang w:bidi="fa-IR"/>
+        </w:rPr>
+      </w:pPr>
+      <w:r>
+        <w:rPr>
+          <w:rFonts w:cs="Arial" w:hint="cs"/>
+          <w:rtl/>
+          <w:lang w:bidi="fa-IR"/>
+        </w:rPr>
+        <w:t>اگر:</w:t>
+      </w:r>
+    </w:p>
+    <w:p>
+      <w:pPr>
+        <w:bidi/>
+        <w:rPr>
+          <w:rFonts w:cs="Arial"/>
+          <w:lang w:bidi="fa-IR"/>
+        </w:rPr>
+      </w:pPr>
+      <w:r>
+        <w:rPr>
+          <w:rFonts w:cs="Arial" w:hint="cs"/>
+          <w:rtl/>
+          <w:lang w:bidi="fa-IR"/>
+        </w:rPr>
+        <w:t xml:space="preserve">دوره پر بود به ازای دوره یعنی </w:t>
+      </w:r>
+      <w:r>
+        <w:rPr>
+          <w:rFonts w:cs="Arial" w:hint="cs"/>
+          <w:rtl/>
+          <w:lang w:bidi="fa-IR"/>
+        </w:rPr>
+        <w:t>از تاریخ تا تاریخ ماهانه گزارش</w:t>
       </w:r>
       <w:bookmarkStart w:id="0" w:name="_GoBack"/>
       <w:bookmarkEnd w:id="0"/>
+      <w:r>
+        <w:rPr>
+          <w:rFonts w:cs="Arial" w:hint="cs"/>
+          <w:rtl/>
+          <w:lang w:bidi="fa-IR"/>
+        </w:rPr>
+        <w:t xml:space="preserve"> استخراج شود</w:t>
+      </w:r>
+    </w:p>
+    <w:p>
+      <w:pPr>
+        <w:bidi/>
+        <w:rPr>
+          <w:rFonts w:cs="Arial"/>
+          <w:lang w:bidi="fa-IR"/>
+        </w:rPr>
+      </w:pPr>
+    </w:p>
+    <w:p>
+      <w:pPr>
+        <w:bidi/>
+        <w:rPr>
+          <w:rFonts w:cs="Arial" w:hint="cs"/>
+          <w:rtl/>
+          <w:lang w:bidi="fa-IR"/>
+        </w:rPr>
+      </w:pPr>
+      <w:r>
+        <w:rPr>
+          <w:rFonts w:cs="Arial"/>
+          <w:lang w:bidi="fa-IR"/>
+        </w:rPr>
+        <w:t>3</w:t>
+      </w:r>
+      <w:r>
+        <w:rPr>
+          <w:rFonts w:cs="Arial" w:hint="cs"/>
+          <w:rtl/>
+          <w:lang w:bidi="fa-IR"/>
+        </w:rPr>
+        <w:t>-تعداد پرونده وصول شده:</w:t>
+      </w:r>
+    </w:p>
+    <w:p>
+      <w:pPr>
+        <w:bidi/>
+        <w:rPr>
+          <w:rFonts w:cs="Arial"/>
+          <w:rtl/>
+          <w:lang w:bidi="fa-IR"/>
+        </w:rPr>
+      </w:pPr>
+    </w:p>
+    <w:p>
+      <w:pPr>
+        <w:bidi/>
+        <w:rPr>
+          <w:rFonts w:cs="Arial"/>
+          <w:rtl/>
+          <w:lang w:bidi="fa-IR"/>
+        </w:rPr>
+      </w:pPr>
+      <w:r>
+        <w:rPr>
+          <w:rFonts w:cs="Arial" w:hint="cs"/>
+          <w:rtl/>
+          <w:lang w:bidi="fa-IR"/>
+        </w:rPr>
+        <w:t xml:space="preserve"> 4-سرویس بروزرسانی مبالغ کارشناس:</w:t>
+      </w:r>
+      <w:r>
+        <w:rPr>
+          <w:rFonts w:cs="Arial"/>
+          <w:rtl/>
+          <w:lang w:bidi="fa-IR"/>
+        </w:rPr>
+        <w:br/>
+      </w:r>
+      <w:r>
+        <w:rPr>
+          <w:rFonts w:cs="Arial" w:hint="cs"/>
+          <w:rtl/>
+          <w:lang w:bidi="fa-IR"/>
+        </w:rPr>
+        <w:t xml:space="preserve">یه سرویس که ورودیش آی دی یوزر باشه </w:t>
+      </w:r>
+    </w:p>
+    <w:p>
+      <w:pPr>
+        <w:bidi/>
+        <w:rPr>
+          <w:rFonts w:cs="Arial"/>
+          <w:rtl/>
+          <w:lang w:bidi="fa-IR"/>
+        </w:rPr>
+      </w:pPr>
+      <w:r>
+        <w:rPr>
+          <w:rFonts w:cs="Arial" w:hint="cs"/>
+          <w:rtl/>
+          <w:lang w:bidi="fa-IR"/>
+        </w:rPr>
+        <w:lastRenderedPageBreak/>
+        <w:t xml:space="preserve">از جدول پیگیری همه پیگیری های اون یوزر که به ازاشون در جدول پرداخت رکورد وجود داره رو دربیاره و جمع همه مبالغی که کاربر(آی دی یوزری که فرستاده شده)رو وصول کرده رو انجام بده و در جدول </w:t>
+      </w:r>
+      <w:proofErr w:type="spellStart"/>
+      <w:r>
+        <w:rPr>
+          <w:rFonts w:cs="Arial"/>
+          <w:lang w:bidi="fa-IR"/>
+        </w:rPr>
+        <w:t>userAmount</w:t>
+      </w:r>
+      <w:proofErr w:type="spellEnd"/>
+      <w:r>
+        <w:rPr>
+          <w:rFonts w:cs="Arial" w:hint="cs"/>
+          <w:rtl/>
+          <w:lang w:bidi="fa-IR"/>
+        </w:rPr>
+        <w:t xml:space="preserve"> در مبالغ وصولی کارشناس اصافه کنه</w:t>
+      </w:r>
+      <w:r>
+        <w:rPr>
+          <w:rFonts w:cs="Arial" w:hint="cs"/>
+          <w:rtl/>
+          <w:lang w:bidi="fa-IR"/>
+        </w:rPr>
+        <w:t>!</w:t>
+      </w:r>
+    </w:p>
+    <w:p>
+      <w:pPr>
+        <w:bidi/>
+        <w:rPr>
+          <w:rFonts w:cs="Arial" w:hint="cs"/>
+          <w:rtl/>
+          <w:lang w:bidi="fa-IR"/>
+        </w:rPr>
+      </w:pPr>
+      <w:r>
+        <w:rPr>
+          <w:rFonts w:cs="Arial" w:hint="cs"/>
+          <w:rtl/>
+          <w:lang w:bidi="fa-IR"/>
+        </w:rPr>
+        <w:t xml:space="preserve">همچنین در جدول کارتابل بگرده هر تعداد پرونده که به این کارشناس اساین شده والان فعاله رو دربیاره و مبلغ معوقشون رو حساب کنه و در جدول </w:t>
+      </w:r>
+      <w:proofErr w:type="spellStart"/>
+      <w:r>
+        <w:rPr>
+          <w:rFonts w:cs="Arial"/>
+          <w:lang w:bidi="fa-IR"/>
+        </w:rPr>
+        <w:t>useramount</w:t>
+      </w:r>
+      <w:proofErr w:type="spellEnd"/>
+      <w:r>
+        <w:rPr>
+          <w:rFonts w:cs="Arial"/>
+          <w:lang w:bidi="fa-IR"/>
+        </w:rPr>
+        <w:t xml:space="preserve"> </w:t>
+      </w:r>
+      <w:r>
+        <w:rPr>
+          <w:rFonts w:cs="Arial" w:hint="cs"/>
+          <w:rtl/>
+          <w:lang w:bidi="fa-IR"/>
+        </w:rPr>
+        <w:t xml:space="preserve"> فیلد </w:t>
+      </w:r>
+      <w:proofErr w:type="spellStart"/>
+      <w:r>
+        <w:rPr>
+          <w:rFonts w:cs="Arial"/>
+          <w:lang w:bidi="fa-IR"/>
+        </w:rPr>
+        <w:t>totalAmount</w:t>
+      </w:r>
+      <w:proofErr w:type="spellEnd"/>
+      <w:r>
+        <w:rPr>
+          <w:rFonts w:cs="Arial" w:hint="cs"/>
+          <w:rtl/>
+          <w:lang w:bidi="fa-IR"/>
+        </w:rPr>
+        <w:t xml:space="preserve"> رو بروزرسانی کنه</w:t>
+      </w:r>
     </w:p>
     <w:sectPr>
       <w:pgSz w:w="12240" w:h="15840"/>

</xml_diff>